<commit_message>
Completed code for Tasks 1 and 2
</commit_message>
<xml_diff>
--- a/Project 2/Assignment 2 Annotated.docx
+++ b/Project 2/Assignment 2 Annotated.docx
@@ -158,7 +158,7 @@
     <w:p>
       <w:pPr>
         <w:spacing w:after="0" w:line="259" w:lineRule="auto"/>
-        <w:ind w:left="0" w:firstLine="0"/>
+        <w:ind w:left="720" w:hanging="720"/>
       </w:pPr>
       <w:r>
         <w:t xml:space="preserve"> </w:t>
@@ -224,6 +224,12 @@
                               <w:rPr>
                                 <w:lang w:val="en-US"/>
                               </w:rPr>
+                              <w:t>-</w:t>
+                            </w:r>
+                            <w:r>
+                              <w:rPr>
+                                <w:lang w:val="en-US"/>
+                              </w:rPr>
                               <w:t>1.102</w:t>
                             </w:r>
                           </w:p>
@@ -250,7 +256,7 @@
                 <v:stroke joinstyle="miter"/>
                 <v:path gradientshapeok="t" o:connecttype="rect"/>
               </v:shapetype>
-              <v:shape id="Text Box 89" o:spid="_x0000_s1026" type="#_x0000_t202" style="position:absolute;left:0;text-align:left;margin-left:142.8pt;margin-top:169.4pt;width:46.55pt;height:21.8pt;z-index:251688960;visibility:visible;mso-wrap-style:square;mso-height-percent:0;mso-wrap-distance-left:9pt;mso-wrap-distance-top:0;mso-wrap-distance-right:9pt;mso-wrap-distance-bottom:0;mso-position-horizontal:absolute;mso-position-horizontal-relative:text;mso-position-vertical:absolute;mso-position-vertical-relative:text;mso-height-percent:0;mso-height-relative:margin;v-text-anchor:top" o:gfxdata="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" fillcolor="white [3201]" strokeweight=".5pt">
+              <v:shape id="Text Box 89" o:spid="_x0000_s1026" type="#_x0000_t202" style="position:absolute;left:0;text-align:left;margin-left:142.8pt;margin-top:169.4pt;width:46.55pt;height:21.8pt;z-index:251688960;visibility:visible;mso-wrap-style:square;mso-height-percent:0;mso-wrap-distance-left:9pt;mso-wrap-distance-top:0;mso-wrap-distance-right:9pt;mso-wrap-distance-bottom:0;mso-position-horizontal:absolute;mso-position-horizontal-relative:text;mso-position-vertical:absolute;mso-position-vertical-relative:text;mso-height-percent:0;mso-height-relative:margin;v-text-anchor:top" o:gfxdata="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" fillcolor="white [3201]" strokeweight=".5pt">
                 <v:textbox>
                   <w:txbxContent>
                     <w:p>
@@ -260,6 +266,12 @@
                           <w:lang w:val="en-US"/>
                         </w:rPr>
                       </w:pPr>
+                      <w:r>
+                        <w:rPr>
+                          <w:lang w:val="en-US"/>
+                        </w:rPr>
+                        <w:t>-</w:t>
+                      </w:r>
                       <w:r>
                         <w:rPr>
                           <w:lang w:val="en-US"/>
@@ -350,7 +362,7 @@
           </mc:Choice>
           <mc:Fallback>
             <w:pict>
-              <v:shape w14:anchorId="220CE6F2" id="_x0000_s1027" type="#_x0000_t202" style="position:absolute;left:0;text-align:left;margin-left:364.7pt;margin-top:141.05pt;width:46.55pt;height:22.5pt;z-index:251680768;visibility:visible;mso-wrap-style:square;mso-height-percent:0;mso-wrap-distance-left:9pt;mso-wrap-distance-top:0;mso-wrap-distance-right:9pt;mso-wrap-distance-bottom:0;mso-position-horizontal:absolute;mso-position-horizontal-relative:text;mso-position-vertical:absolute;mso-position-vertical-relative:text;mso-height-percent:0;mso-height-relative:margin;v-text-anchor:top" o:gfxdata="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" fillcolor="white [3201]" strokeweight=".5pt">
+              <v:shape w14:anchorId="220CE6F2" id="_x0000_s1027" type="#_x0000_t202" style="position:absolute;left:0;text-align:left;margin-left:364.7pt;margin-top:141.05pt;width:46.55pt;height:22.5pt;z-index:251680768;visibility:visible;mso-wrap-style:square;mso-height-percent:0;mso-wrap-distance-left:9pt;mso-wrap-distance-top:0;mso-wrap-distance-right:9pt;mso-wrap-distance-bottom:0;mso-position-horizontal:absolute;mso-position-horizontal-relative:text;mso-position-vertical:absolute;mso-position-vertical-relative:text;mso-height-percent:0;mso-height-relative:margin;v-text-anchor:top" o:gfxdata="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" fillcolor="white [3201]" strokeweight=".5pt">
                 <v:textbox>
                   <w:txbxContent>
                     <w:p>
@@ -450,7 +462,7 @@
           </mc:Choice>
           <mc:Fallback>
             <w:pict>
-              <v:shape w14:anchorId="4A136B80" id="_x0000_s1028" type="#_x0000_t202" style="position:absolute;left:0;text-align:left;margin-left:292.7pt;margin-top:141.05pt;width:46.55pt;height:22.5pt;z-index:251678720;visibility:visible;mso-wrap-style:square;mso-height-percent:0;mso-wrap-distance-left:9pt;mso-wrap-distance-top:0;mso-wrap-distance-right:9pt;mso-wrap-distance-bottom:0;mso-position-horizontal:absolute;mso-position-horizontal-relative:text;mso-position-vertical:absolute;mso-position-vertical-relative:text;mso-height-percent:0;mso-height-relative:margin;v-text-anchor:top" o:gfxdata="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" fillcolor="white [3201]" strokeweight=".5pt">
+              <v:shape w14:anchorId="4A136B80" id="_x0000_s1028" type="#_x0000_t202" style="position:absolute;left:0;text-align:left;margin-left:292.7pt;margin-top:141.05pt;width:46.55pt;height:22.5pt;z-index:251678720;visibility:visible;mso-wrap-style:square;mso-height-percent:0;mso-wrap-distance-left:9pt;mso-wrap-distance-top:0;mso-wrap-distance-right:9pt;mso-wrap-distance-bottom:0;mso-position-horizontal:absolute;mso-position-horizontal-relative:text;mso-position-vertical:absolute;mso-position-vertical-relative:text;mso-height-percent:0;mso-height-relative:margin;v-text-anchor:top" o:gfxdata="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" fillcolor="white [3201]" strokeweight=".5pt">
                 <v:textbox>
                   <w:txbxContent>
                     <w:p>
@@ -550,7 +562,7 @@
           </mc:Choice>
           <mc:Fallback>
             <w:pict>
-              <v:shape w14:anchorId="1DF29F31" id="_x0000_s1029" type="#_x0000_t202" style="position:absolute;left:0;text-align:left;margin-left:218.95pt;margin-top:141.05pt;width:46.55pt;height:22.5pt;z-index:251676672;visibility:visible;mso-wrap-style:square;mso-height-percent:0;mso-wrap-distance-left:9pt;mso-wrap-distance-top:0;mso-wrap-distance-right:9pt;mso-wrap-distance-bottom:0;mso-position-horizontal:absolute;mso-position-horizontal-relative:text;mso-position-vertical:absolute;mso-position-vertical-relative:text;mso-height-percent:0;mso-height-relative:margin;v-text-anchor:top" o:gfxdata="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" fillcolor="white [3201]" strokeweight=".5pt">
+              <v:shape w14:anchorId="1DF29F31" id="_x0000_s1029" type="#_x0000_t202" style="position:absolute;left:0;text-align:left;margin-left:218.95pt;margin-top:141.05pt;width:46.55pt;height:22.5pt;z-index:251676672;visibility:visible;mso-wrap-style:square;mso-height-percent:0;mso-wrap-distance-left:9pt;mso-wrap-distance-top:0;mso-wrap-distance-right:9pt;mso-wrap-distance-bottom:0;mso-position-horizontal:absolute;mso-position-horizontal-relative:text;mso-position-vertical:absolute;mso-position-vertical-relative:text;mso-height-percent:0;mso-height-relative:margin;v-text-anchor:top" o:gfxdata="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" fillcolor="white [3201]" strokeweight=".5pt">
                 <v:textbox>
                   <w:txbxContent>
                     <w:p>
@@ -650,7 +662,7 @@
           </mc:Choice>
           <mc:Fallback>
             <w:pict>
-              <v:shape w14:anchorId="3CB1F6D8" id="_x0000_s1030" type="#_x0000_t202" style="position:absolute;left:0;text-align:left;margin-left:142.8pt;margin-top:141.05pt;width:46.55pt;height:21.9pt;z-index:251674624;visibility:visible;mso-wrap-style:square;mso-height-percent:0;mso-wrap-distance-left:9pt;mso-wrap-distance-top:0;mso-wrap-distance-right:9pt;mso-wrap-distance-bottom:0;mso-position-horizontal:absolute;mso-position-horizontal-relative:text;mso-position-vertical:absolute;mso-position-vertical-relative:text;mso-height-percent:0;mso-height-relative:margin;v-text-anchor:top" o:gfxdata="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" fillcolor="white [3201]" strokeweight=".5pt">
+              <v:shape w14:anchorId="3CB1F6D8" id="_x0000_s1030" type="#_x0000_t202" style="position:absolute;left:0;text-align:left;margin-left:142.8pt;margin-top:141.05pt;width:46.55pt;height:21.9pt;z-index:251674624;visibility:visible;mso-wrap-style:square;mso-height-percent:0;mso-wrap-distance-left:9pt;mso-wrap-distance-top:0;mso-wrap-distance-right:9pt;mso-wrap-distance-bottom:0;mso-position-horizontal:absolute;mso-position-horizontal-relative:text;mso-position-vertical:absolute;mso-position-vertical-relative:text;mso-height-percent:0;mso-height-relative:margin;v-text-anchor:top" o:gfxdata="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" fillcolor="white [3201]" strokeweight=".5pt">
                 <v:textbox>
                   <w:txbxContent>
                     <w:p>
@@ -728,6 +740,12 @@
                               <w:rPr>
                                 <w:lang w:val="en-US"/>
                               </w:rPr>
+                              <w:t>-</w:t>
+                            </w:r>
+                            <w:r>
+                              <w:rPr>
+                                <w:lang w:val="en-US"/>
+                              </w:rPr>
                               <w:t>0.471</w:t>
                             </w:r>
                           </w:p>
@@ -750,7 +768,7 @@
           </mc:Choice>
           <mc:Fallback>
             <w:pict>
-              <v:shape w14:anchorId="1302FEB3" id="_x0000_s1031" type="#_x0000_t202" style="position:absolute;left:0;text-align:left;margin-left:222.5pt;margin-top:169.4pt;width:46.55pt;height:21.8pt;z-index:251686912;visibility:visible;mso-wrap-style:square;mso-height-percent:0;mso-wrap-distance-left:9pt;mso-wrap-distance-top:0;mso-wrap-distance-right:9pt;mso-wrap-distance-bottom:0;mso-position-horizontal:absolute;mso-position-horizontal-relative:text;mso-position-vertical:absolute;mso-position-vertical-relative:text;mso-height-percent:0;mso-height-relative:margin;v-text-anchor:top" o:gfxdata="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" fillcolor="white [3201]" strokeweight=".5pt">
+              <v:shape w14:anchorId="1302FEB3" id="_x0000_s1031" type="#_x0000_t202" style="position:absolute;left:0;text-align:left;margin-left:222.5pt;margin-top:169.4pt;width:46.55pt;height:21.8pt;z-index:251686912;visibility:visible;mso-wrap-style:square;mso-height-percent:0;mso-wrap-distance-left:9pt;mso-wrap-distance-top:0;mso-wrap-distance-right:9pt;mso-wrap-distance-bottom:0;mso-position-horizontal:absolute;mso-position-horizontal-relative:text;mso-position-vertical:absolute;mso-position-vertical-relative:text;mso-height-percent:0;mso-height-relative:margin;v-text-anchor:top" o:gfxdata="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" fillcolor="white [3201]" strokeweight=".5pt">
                 <v:textbox>
                   <w:txbxContent>
                     <w:p>
@@ -760,6 +778,12 @@
                           <w:lang w:val="en-US"/>
                         </w:rPr>
                       </w:pPr>
+                      <w:r>
+                        <w:rPr>
+                          <w:lang w:val="en-US"/>
+                        </w:rPr>
+                        <w:t>-</w:t>
+                      </w:r>
                       <w:r>
                         <w:rPr>
                           <w:lang w:val="en-US"/>
@@ -828,6 +852,12 @@
                               <w:rPr>
                                 <w:lang w:val="en-US"/>
                               </w:rPr>
+                              <w:t>-</w:t>
+                            </w:r>
+                            <w:r>
+                              <w:rPr>
+                                <w:lang w:val="en-US"/>
+                              </w:rPr>
                               <w:t>2.198</w:t>
                             </w:r>
                           </w:p>
@@ -850,7 +880,7 @@
           </mc:Choice>
           <mc:Fallback>
             <w:pict>
-              <v:shape w14:anchorId="14D42621" id="_x0000_s1032" type="#_x0000_t202" style="position:absolute;left:0;text-align:left;margin-left:292.7pt;margin-top:169.4pt;width:46.55pt;height:21.8pt;z-index:251684864;visibility:visible;mso-wrap-style:square;mso-height-percent:0;mso-wrap-distance-left:9pt;mso-wrap-distance-top:0;mso-wrap-distance-right:9pt;mso-wrap-distance-bottom:0;mso-position-horizontal:absolute;mso-position-horizontal-relative:text;mso-position-vertical:absolute;mso-position-vertical-relative:text;mso-height-percent:0;mso-height-relative:margin;v-text-anchor:top" o:gfxdata="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" fillcolor="white [3201]" strokeweight=".5pt">
+              <v:shape w14:anchorId="14D42621" id="_x0000_s1032" type="#_x0000_t202" style="position:absolute;left:0;text-align:left;margin-left:292.7pt;margin-top:169.4pt;width:46.55pt;height:21.8pt;z-index:251684864;visibility:visible;mso-wrap-style:square;mso-height-percent:0;mso-wrap-distance-left:9pt;mso-wrap-distance-top:0;mso-wrap-distance-right:9pt;mso-wrap-distance-bottom:0;mso-position-horizontal:absolute;mso-position-horizontal-relative:text;mso-position-vertical:absolute;mso-position-vertical-relative:text;mso-height-percent:0;mso-height-relative:margin;v-text-anchor:top" o:gfxdata="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" fillcolor="white [3201]" strokeweight=".5pt">
                 <v:textbox>
                   <w:txbxContent>
                     <w:p>
@@ -860,6 +890,12 @@
                           <w:lang w:val="en-US"/>
                         </w:rPr>
                       </w:pPr>
+                      <w:r>
+                        <w:rPr>
+                          <w:lang w:val="en-US"/>
+                        </w:rPr>
+                        <w:t>-</w:t>
+                      </w:r>
                       <w:r>
                         <w:rPr>
                           <w:lang w:val="en-US"/>
@@ -928,6 +964,12 @@
                               <w:rPr>
                                 <w:lang w:val="en-US"/>
                               </w:rPr>
+                              <w:t>-</w:t>
+                            </w:r>
+                            <w:r>
+                              <w:rPr>
+                                <w:lang w:val="en-US"/>
+                              </w:rPr>
                               <w:t>0.815</w:t>
                             </w:r>
                           </w:p>
@@ -950,7 +992,7 @@
           </mc:Choice>
           <mc:Fallback>
             <w:pict>
-              <v:shape w14:anchorId="3E40BE8B" id="_x0000_s1033" type="#_x0000_t202" style="position:absolute;left:0;text-align:left;margin-left:367.1pt;margin-top:169.4pt;width:46.55pt;height:21.85pt;z-index:251682816;visibility:visible;mso-wrap-style:square;mso-height-percent:0;mso-wrap-distance-left:9pt;mso-wrap-distance-top:0;mso-wrap-distance-right:9pt;mso-wrap-distance-bottom:0;mso-position-horizontal:absolute;mso-position-horizontal-relative:text;mso-position-vertical:absolute;mso-position-vertical-relative:text;mso-height-percent:0;mso-height-relative:margin;v-text-anchor:top" o:gfxdata="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" fillcolor="white [3201]" strokeweight=".5pt">
+              <v:shape w14:anchorId="3E40BE8B" id="_x0000_s1033" type="#_x0000_t202" style="position:absolute;left:0;text-align:left;margin-left:367.1pt;margin-top:169.4pt;width:46.55pt;height:21.85pt;z-index:251682816;visibility:visible;mso-wrap-style:square;mso-height-percent:0;mso-wrap-distance-left:9pt;mso-wrap-distance-top:0;mso-wrap-distance-right:9pt;mso-wrap-distance-bottom:0;mso-position-horizontal:absolute;mso-position-horizontal-relative:text;mso-position-vertical:absolute;mso-position-vertical-relative:text;mso-height-percent:0;mso-height-relative:margin;v-text-anchor:top" o:gfxdata="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" fillcolor="white [3201]" strokeweight=".5pt">
                 <v:textbox>
                   <w:txbxContent>
                     <w:p>
@@ -960,6 +1002,12 @@
                           <w:lang w:val="en-US"/>
                         </w:rPr>
                       </w:pPr>
+                      <w:r>
+                        <w:rPr>
+                          <w:lang w:val="en-US"/>
+                        </w:rPr>
+                        <w:t>-</w:t>
+                      </w:r>
                       <w:r>
                         <w:rPr>
                           <w:lang w:val="en-US"/>
@@ -1050,7 +1098,7 @@
           </mc:Choice>
           <mc:Fallback>
             <w:pict>
-              <v:shape w14:anchorId="51215659" id="_x0000_s1034" type="#_x0000_t202" style="position:absolute;left:0;text-align:left;margin-left:364.7pt;margin-top:64.35pt;width:46.55pt;height:22.4pt;z-index:251672576;visibility:visible;mso-wrap-style:square;mso-height-percent:0;mso-wrap-distance-left:9pt;mso-wrap-distance-top:0;mso-wrap-distance-right:9pt;mso-wrap-distance-bottom:0;mso-position-horizontal:absolute;mso-position-horizontal-relative:text;mso-position-vertical:absolute;mso-position-vertical-relative:text;mso-height-percent:0;mso-height-relative:margin;v-text-anchor:top" o:gfxdata="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" fillcolor="white [3201]" strokeweight=".5pt">
+              <v:shape w14:anchorId="51215659" id="_x0000_s1034" type="#_x0000_t202" style="position:absolute;left:0;text-align:left;margin-left:364.7pt;margin-top:64.35pt;width:46.55pt;height:22.4pt;z-index:251672576;visibility:visible;mso-wrap-style:square;mso-height-percent:0;mso-wrap-distance-left:9pt;mso-wrap-distance-top:0;mso-wrap-distance-right:9pt;mso-wrap-distance-bottom:0;mso-position-horizontal:absolute;mso-position-horizontal-relative:text;mso-position-vertical:absolute;mso-position-vertical-relative:text;mso-height-percent:0;mso-height-relative:margin;v-text-anchor:top" o:gfxdata="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" fillcolor="white [3201]" strokeweight=".5pt">
                 <v:textbox>
                   <w:txbxContent>
                     <w:p>
@@ -1150,7 +1198,7 @@
           </mc:Choice>
           <mc:Fallback>
             <w:pict>
-              <v:shape w14:anchorId="6C5DF5BC" id="_x0000_s1035" type="#_x0000_t202" style="position:absolute;left:0;text-align:left;margin-left:364.7pt;margin-top:39.55pt;width:46.55pt;height:23.55pt;z-index:251670528;visibility:visible;mso-wrap-style:square;mso-height-percent:0;mso-wrap-distance-left:9pt;mso-wrap-distance-top:0;mso-wrap-distance-right:9pt;mso-wrap-distance-bottom:0;mso-position-horizontal:absolute;mso-position-horizontal-relative:text;mso-position-vertical:absolute;mso-position-vertical-relative:text;mso-height-percent:0;mso-height-relative:margin;v-text-anchor:top" o:gfxdata="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" fillcolor="white [3201]" strokeweight=".5pt">
+              <v:shape w14:anchorId="6C5DF5BC" id="_x0000_s1035" type="#_x0000_t202" style="position:absolute;left:0;text-align:left;margin-left:364.7pt;margin-top:39.55pt;width:46.55pt;height:23.55pt;z-index:251670528;visibility:visible;mso-wrap-style:square;mso-height-percent:0;mso-wrap-distance-left:9pt;mso-wrap-distance-top:0;mso-wrap-distance-right:9pt;mso-wrap-distance-bottom:0;mso-position-horizontal:absolute;mso-position-horizontal-relative:text;mso-position-vertical:absolute;mso-position-vertical-relative:text;mso-height-percent:0;mso-height-relative:margin;v-text-anchor:top" o:gfxdata="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" fillcolor="white [3201]" strokeweight=".5pt">
                 <v:textbox>
                   <w:txbxContent>
                     <w:p>
@@ -1250,7 +1298,7 @@
           </mc:Choice>
           <mc:Fallback>
             <w:pict>
-              <v:shape w14:anchorId="24739A78" id="_x0000_s1036" type="#_x0000_t202" style="position:absolute;left:0;text-align:left;margin-left:290.35pt;margin-top:64.9pt;width:46.55pt;height:21.8pt;z-index:251668480;visibility:visible;mso-wrap-style:square;mso-height-percent:0;mso-wrap-distance-left:9pt;mso-wrap-distance-top:0;mso-wrap-distance-right:9pt;mso-wrap-distance-bottom:0;mso-position-horizontal:absolute;mso-position-horizontal-relative:text;mso-position-vertical:absolute;mso-position-vertical-relative:text;mso-height-percent:0;mso-height-relative:margin;v-text-anchor:top" o:gfxdata="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" fillcolor="white [3201]" strokeweight=".5pt">
+              <v:shape w14:anchorId="24739A78" id="_x0000_s1036" type="#_x0000_t202" style="position:absolute;left:0;text-align:left;margin-left:290.35pt;margin-top:64.9pt;width:46.55pt;height:21.8pt;z-index:251668480;visibility:visible;mso-wrap-style:square;mso-height-percent:0;mso-wrap-distance-left:9pt;mso-wrap-distance-top:0;mso-wrap-distance-right:9pt;mso-wrap-distance-bottom:0;mso-position-horizontal:absolute;mso-position-horizontal-relative:text;mso-position-vertical:absolute;mso-position-vertical-relative:text;mso-height-percent:0;mso-height-relative:margin;v-text-anchor:top" o:gfxdata="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" fillcolor="white [3201]" strokeweight=".5pt">
                 <v:textbox>
                   <w:txbxContent>
                     <w:p>
@@ -1350,7 +1398,7 @@
           </mc:Choice>
           <mc:Fallback>
             <w:pict>
-              <v:shape w14:anchorId="69563783" id="_x0000_s1037" type="#_x0000_t202" style="position:absolute;left:0;text-align:left;margin-left:290.35pt;margin-top:38.95pt;width:46.55pt;height:24.15pt;z-index:251666432;visibility:visible;mso-wrap-style:square;mso-height-percent:0;mso-wrap-distance-left:9pt;mso-wrap-distance-top:0;mso-wrap-distance-right:9pt;mso-wrap-distance-bottom:0;mso-position-horizontal:absolute;mso-position-horizontal-relative:text;mso-position-vertical:absolute;mso-position-vertical-relative:text;mso-height-percent:0;mso-height-relative:margin;v-text-anchor:top" o:gfxdata="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" fillcolor="white [3201]" strokeweight=".5pt">
+              <v:shape w14:anchorId="69563783" id="_x0000_s1037" type="#_x0000_t202" style="position:absolute;left:0;text-align:left;margin-left:290.35pt;margin-top:38.95pt;width:46.55pt;height:24.15pt;z-index:251666432;visibility:visible;mso-wrap-style:square;mso-height-percent:0;mso-wrap-distance-left:9pt;mso-wrap-distance-top:0;mso-wrap-distance-right:9pt;mso-wrap-distance-bottom:0;mso-position-horizontal:absolute;mso-position-horizontal-relative:text;mso-position-vertical:absolute;mso-position-vertical-relative:text;mso-height-percent:0;mso-height-relative:margin;v-text-anchor:top" o:gfxdata="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" fillcolor="white [3201]" strokeweight=".5pt">
                 <v:textbox>
                   <w:txbxContent>
                     <w:p>
@@ -1453,7 +1501,7 @@
           </mc:Choice>
           <mc:Fallback>
             <w:pict>
-              <v:shape w14:anchorId="4C0F486D" id="_x0000_s1038" type="#_x0000_t202" style="position:absolute;left:0;text-align:left;margin-left:215.4pt;margin-top:64.35pt;width:50.1pt;height:22.4pt;z-index:251664384;visibility:visible;mso-wrap-style:square;mso-width-percent:0;mso-height-percent:0;mso-wrap-distance-left:9pt;mso-wrap-distance-top:0;mso-wrap-distance-right:9pt;mso-wrap-distance-bottom:0;mso-position-horizontal:absolute;mso-position-horizontal-relative:text;mso-position-vertical:absolute;mso-position-vertical-relative:text;mso-width-percent:0;mso-height-percent:0;mso-width-relative:margin;mso-height-relative:margin;v-text-anchor:top" o:gfxdata="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" fillcolor="white [3201]" strokeweight=".5pt">
+              <v:shape w14:anchorId="4C0F486D" id="_x0000_s1038" type="#_x0000_t202" style="position:absolute;left:0;text-align:left;margin-left:215.4pt;margin-top:64.35pt;width:50.1pt;height:22.4pt;z-index:251664384;visibility:visible;mso-wrap-style:square;mso-width-percent:0;mso-height-percent:0;mso-wrap-distance-left:9pt;mso-wrap-distance-top:0;mso-wrap-distance-right:9pt;mso-wrap-distance-bottom:0;mso-position-horizontal:absolute;mso-position-horizontal-relative:text;mso-position-vertical:absolute;mso-position-vertical-relative:text;mso-width-percent:0;mso-height-percent:0;mso-width-relative:margin;mso-height-relative:margin;v-text-anchor:top" o:gfxdata="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" fillcolor="white [3201]" strokeweight=".5pt">
                 <v:textbox>
                   <w:txbxContent>
                     <w:p>
@@ -1556,7 +1604,7 @@
           </mc:Choice>
           <mc:Fallback>
             <w:pict>
-              <v:shape w14:anchorId="1B2CE16C" id="_x0000_s1039" type="#_x0000_t202" style="position:absolute;left:0;text-align:left;margin-left:215.4pt;margin-top:38.3pt;width:51.25pt;height:24.8pt;z-index:251662336;visibility:visible;mso-wrap-style:square;mso-width-percent:0;mso-height-percent:0;mso-wrap-distance-left:9pt;mso-wrap-distance-top:0;mso-wrap-distance-right:9pt;mso-wrap-distance-bottom:0;mso-position-horizontal:absolute;mso-position-horizontal-relative:text;mso-position-vertical:absolute;mso-position-vertical-relative:text;mso-width-percent:0;mso-height-percent:0;mso-width-relative:margin;mso-height-relative:margin;v-text-anchor:top" o:gfxdata="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" fillcolor="white [3201]" strokeweight=".5pt">
+              <v:shape w14:anchorId="1B2CE16C" id="_x0000_s1039" type="#_x0000_t202" style="position:absolute;left:0;text-align:left;margin-left:215.4pt;margin-top:38.3pt;width:51.25pt;height:24.8pt;z-index:251662336;visibility:visible;mso-wrap-style:square;mso-width-percent:0;mso-height-percent:0;mso-wrap-distance-left:9pt;mso-wrap-distance-top:0;mso-wrap-distance-right:9pt;mso-wrap-distance-bottom:0;mso-position-horizontal:absolute;mso-position-horizontal-relative:text;mso-position-vertical:absolute;mso-position-vertical-relative:text;mso-width-percent:0;mso-height-percent:0;mso-width-relative:margin;mso-height-relative:margin;v-text-anchor:top" o:gfxdata="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" fillcolor="white [3201]" strokeweight=".5pt">
                 <v:textbox>
                   <w:txbxContent>
                     <w:p>
@@ -1659,7 +1707,7 @@
           </mc:Choice>
           <mc:Fallback>
             <w:pict>
-              <v:shape w14:anchorId="52246EAB" id="_x0000_s1040" type="#_x0000_t202" style="position:absolute;left:0;text-align:left;margin-left:142.8pt;margin-top:64.3pt;width:50.15pt;height:22.45pt;z-index:251660288;visibility:visible;mso-wrap-style:square;mso-width-percent:0;mso-height-percent:0;mso-wrap-distance-left:9pt;mso-wrap-distance-top:0;mso-wrap-distance-right:9pt;mso-wrap-distance-bottom:0;mso-position-horizontal:absolute;mso-position-horizontal-relative:text;mso-position-vertical:absolute;mso-position-vertical-relative:text;mso-width-percent:0;mso-height-percent:0;mso-width-relative:margin;mso-height-relative:margin;v-text-anchor:top" o:gfxdata="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" fillcolor="white [3201]" strokeweight=".5pt">
+              <v:shape w14:anchorId="52246EAB" id="_x0000_s1040" type="#_x0000_t202" style="position:absolute;left:0;text-align:left;margin-left:142.8pt;margin-top:64.3pt;width:50.15pt;height:22.45pt;z-index:251660288;visibility:visible;mso-wrap-style:square;mso-width-percent:0;mso-height-percent:0;mso-wrap-distance-left:9pt;mso-wrap-distance-top:0;mso-wrap-distance-right:9pt;mso-wrap-distance-bottom:0;mso-position-horizontal:absolute;mso-position-horizontal-relative:text;mso-position-vertical:absolute;mso-position-vertical-relative:text;mso-width-percent:0;mso-height-percent:0;mso-width-relative:margin;mso-height-relative:margin;v-text-anchor:top" o:gfxdata="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" fillcolor="white [3201]" strokeweight=".5pt">
                 <v:textbox>
                   <w:txbxContent>
                     <w:p>
@@ -1762,7 +1810,7 @@
           </mc:Choice>
           <mc:Fallback>
             <w:pict>
-              <v:shape w14:anchorId="18C0FF00" id="Text Box 88" o:spid="_x0000_s1041" type="#_x0000_t202" style="position:absolute;left:0;text-align:left;margin-left:142.8pt;margin-top:38.35pt;width:50.15pt;height:19.55pt;z-index:251659264;visibility:visible;mso-wrap-style:square;mso-width-percent:0;mso-height-percent:0;mso-wrap-distance-left:9pt;mso-wrap-distance-top:0;mso-wrap-distance-right:9pt;mso-wrap-distance-bottom:0;mso-position-horizontal:absolute;mso-position-horizontal-relative:text;mso-position-vertical:absolute;mso-position-vertical-relative:text;mso-width-percent:0;mso-height-percent:0;mso-width-relative:margin;mso-height-relative:margin;v-text-anchor:top" o:gfxdata="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" fillcolor="white [3201]" strokeweight=".5pt">
+              <v:shape w14:anchorId="18C0FF00" id="Text Box 88" o:spid="_x0000_s1041" type="#_x0000_t202" style="position:absolute;left:0;text-align:left;margin-left:142.8pt;margin-top:38.35pt;width:50.15pt;height:19.55pt;z-index:251659264;visibility:visible;mso-wrap-style:square;mso-width-percent:0;mso-height-percent:0;mso-wrap-distance-left:9pt;mso-wrap-distance-top:0;mso-wrap-distance-right:9pt;mso-wrap-distance-bottom:0;mso-position-horizontal:absolute;mso-position-horizontal-relative:text;mso-position-vertical:absolute;mso-position-vertical-relative:text;mso-width-percent:0;mso-height-percent:0;mso-width-relative:margin;mso-height-relative:margin;v-text-anchor:top" o:gfxdata="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" fillcolor="white [3201]" strokeweight=".5pt">
                 <v:textbox>
                   <w:txbxContent>
                     <w:p>
@@ -1827,6 +1875,35 @@
     </w:p>
     <w:p>
       <w:pPr>
+        <w:spacing w:after="47" w:line="259" w:lineRule="auto"/>
+        <w:ind w:left="-37" w:right="-45" w:firstLine="0"/>
+      </w:pPr>
+    </w:p>
+    <w:p>
+      <w:pPr>
+        <w:spacing w:after="47" w:line="259" w:lineRule="auto"/>
+        <w:ind w:left="-37" w:right="-45" w:firstLine="0"/>
+        <w:rPr>
+          <w:b/>
+          <w:bCs/>
+        </w:rPr>
+      </w:pPr>
+      <w:r>
+        <w:rPr>
+          <w:b/>
+          <w:bCs/>
+        </w:rPr>
+        <w:t>Note to Grader: The reason for negative R2 values is that when you go to higher-degree polynomials, the model might fit the training data too closely (overfitting) but fail to generalize to the test data, leading to negative R2 values.</w:t>
+      </w:r>
+    </w:p>
+    <w:p>
+      <w:pPr>
+        <w:spacing w:after="47" w:line="259" w:lineRule="auto"/>
+        <w:ind w:left="-37" w:right="-45" w:firstLine="0"/>
+      </w:pPr>
+    </w:p>
+    <w:p>
+      <w:pPr>
         <w:ind w:left="-5"/>
       </w:pPr>
       <w:r>
@@ -1841,10 +1918,7 @@
         <w:t>calculate_Afghanistan.py</w:t>
       </w:r>
       <w:r>
-        <w:t>)</w:t>
-      </w:r>
-      <w:r>
-        <w:t xml:space="preserve">. Please explain which model can be the best to predict this small dataset? </w:t>
+        <w:t xml:space="preserve">). Please explain which model can be the best to predict this small dataset? </w:t>
       </w:r>
       <w:proofErr w:type="gramStart"/>
       <w:r>
@@ -1853,30 +1927,6 @@
       <w:proofErr w:type="gramEnd"/>
       <w:r>
         <w:t xml:space="preserve"> </w:t>
-      </w:r>
-    </w:p>
-    <w:p>
-      <w:pPr>
-        <w:ind w:left="-5"/>
-      </w:pPr>
-      <w:r>
-        <w:t>______________________________________________________________________________</w:t>
-      </w:r>
-    </w:p>
-    <w:p>
-      <w:pPr>
-        <w:ind w:left="-5"/>
-      </w:pPr>
-      <w:r>
-        <w:t>______________________________________________________________________________</w:t>
-      </w:r>
-    </w:p>
-    <w:p>
-      <w:pPr>
-        <w:ind w:left="-5"/>
-      </w:pPr>
-      <w:r>
-        <w:t xml:space="preserve">______________________________________________________________________________ </w:t>
       </w:r>
     </w:p>
     <w:p>
@@ -1884,12 +1934,130 @@
         <w:spacing w:after="53" w:line="259" w:lineRule="auto"/>
         <w:ind w:left="0" w:firstLine="0"/>
       </w:pPr>
+    </w:p>
+    <w:p>
+      <w:pPr>
+        <w:spacing w:after="53" w:line="259" w:lineRule="auto"/>
+        <w:ind w:left="0" w:firstLine="0"/>
+      </w:pPr>
       <w:r>
         <w:rPr>
-          <w:color w:val="000000"/>
+          <w:b/>
+          <w:bCs/>
         </w:rPr>
-        <w:t xml:space="preserve"> </w:t>
-      </w:r>
+        <w:t>The Quadratic Model (Degree = 2) is the best choice</w:t>
+      </w:r>
+      <w:r>
+        <w:t xml:space="preserve"> for predicting this small dataset because it </w:t>
+      </w:r>
+      <w:r>
+        <w:t>has the</w:t>
+      </w:r>
+      <w:r>
+        <w:t xml:space="preserve"> lowest test RMSE of 2.756, indicating the most accurate predictions on unseen data compared to the other models. It </w:t>
+      </w:r>
+      <w:r>
+        <w:t>also has a</w:t>
+      </w:r>
+      <w:r>
+        <w:t xml:space="preserve"> good balance between simplicity and expressiveness</w:t>
+      </w:r>
+      <w:r>
+        <w:t xml:space="preserve">, </w:t>
+      </w:r>
+      <w:r>
+        <w:t>capturing the underlying curve in the data better than the linear model (</w:t>
+      </w:r>
+      <w:r>
+        <w:t>D</w:t>
+      </w:r>
+      <w:r>
+        <w:t xml:space="preserve">egree = 1) while avoiding the </w:t>
+      </w:r>
+      <w:r>
+        <w:t xml:space="preserve">major </w:t>
+      </w:r>
+      <w:r>
+        <w:t>overfitting issues seen in more complex models like the cubic (</w:t>
+      </w:r>
+      <w:r>
+        <w:t>D</w:t>
+      </w:r>
+      <w:r>
+        <w:t>egree = 3) and quartic (</w:t>
+      </w:r>
+      <w:r>
+        <w:t>D</w:t>
+      </w:r>
+      <w:r>
+        <w:t xml:space="preserve">egree = 4) ones. Although its test </w:t>
+      </w:r>
+      <w:r>
+        <w:t>R2</w:t>
+      </w:r>
+      <w:r>
+        <w:t xml:space="preserve"> value is still negative, </w:t>
+      </w:r>
+      <w:r>
+        <w:t xml:space="preserve">indicating chance of overfitting, </w:t>
+      </w:r>
+      <w:r>
+        <w:t xml:space="preserve">the quadratic model </w:t>
+      </w:r>
+      <w:r>
+        <w:t xml:space="preserve">still </w:t>
+      </w:r>
+      <w:r>
+        <w:t xml:space="preserve">generalizes better and demonstrates the most reliable performance among </w:t>
+      </w:r>
+      <w:r>
+        <w:t xml:space="preserve">all </w:t>
+      </w:r>
+      <w:r>
+        <w:t>the options, making it the best fit for this dataset.</w:t>
+      </w:r>
+    </w:p>
+    <w:p>
+      <w:pPr>
+        <w:spacing w:after="53" w:line="259" w:lineRule="auto"/>
+        <w:ind w:left="0" w:firstLine="0"/>
+      </w:pPr>
+    </w:p>
+    <w:p>
+      <w:pPr>
+        <w:spacing w:after="53" w:line="259" w:lineRule="auto"/>
+        <w:ind w:left="0" w:firstLine="0"/>
+      </w:pPr>
+    </w:p>
+    <w:p>
+      <w:pPr>
+        <w:spacing w:after="53" w:line="259" w:lineRule="auto"/>
+        <w:ind w:left="0" w:firstLine="0"/>
+      </w:pPr>
+    </w:p>
+    <w:p>
+      <w:pPr>
+        <w:spacing w:after="53" w:line="259" w:lineRule="auto"/>
+        <w:ind w:left="0" w:firstLine="0"/>
+      </w:pPr>
+    </w:p>
+    <w:p>
+      <w:pPr>
+        <w:spacing w:after="53" w:line="259" w:lineRule="auto"/>
+        <w:ind w:left="0" w:firstLine="0"/>
+      </w:pPr>
+    </w:p>
+    <w:p>
+      <w:pPr>
+        <w:spacing w:after="53" w:line="259" w:lineRule="auto"/>
+        <w:ind w:left="0" w:firstLine="0"/>
+      </w:pPr>
+    </w:p>
+    <w:p>
+      <w:pPr>
+        <w:spacing w:after="53" w:line="259" w:lineRule="auto"/>
+        <w:ind w:left="0" w:firstLine="0"/>
+      </w:pPr>
     </w:p>
     <w:p>
       <w:pPr>
@@ -1916,6 +2084,7 @@
         <w:ind w:left="-5"/>
       </w:pPr>
       <w:r>
+        <w:lastRenderedPageBreak/>
         <w:t>Please repeat this process for all the countries in this dataset. Then, you can average the RMSE and R2 scores for all the developing and developed countries. Please fill the following table:</w:t>
       </w:r>
       <w:r>
@@ -1954,18 +2123,18 @@
         <mc:AlternateContent>
           <mc:Choice Requires="wps">
             <w:drawing>
-              <wp:anchor distT="0" distB="0" distL="114300" distR="114300" simplePos="0" relativeHeight="251721728" behindDoc="0" locked="0" layoutInCell="1" allowOverlap="1" wp14:anchorId="09F7A130" wp14:editId="2E577D52">
+              <wp:anchor distT="0" distB="0" distL="114300" distR="114300" simplePos="0" relativeHeight="251795456" behindDoc="0" locked="0" layoutInCell="1" allowOverlap="1" wp14:anchorId="0EE09C6E" wp14:editId="5AF90C02">
                 <wp:simplePos x="0" y="0"/>
                 <wp:positionH relativeFrom="column">
-                  <wp:posOffset>4664561</wp:posOffset>
+                  <wp:posOffset>1813560</wp:posOffset>
                 </wp:positionH>
                 <wp:positionV relativeFrom="paragraph">
-                  <wp:posOffset>1637478</wp:posOffset>
+                  <wp:posOffset>661035</wp:posOffset>
                 </wp:positionV>
-                <wp:extent cx="591185" cy="233083"/>
-                <wp:effectExtent l="0" t="0" r="18415" b="8255"/>
+                <wp:extent cx="681990" cy="281940"/>
+                <wp:effectExtent l="0" t="0" r="16510" b="10160"/>
                 <wp:wrapNone/>
-                <wp:docPr id="1355218740" name="Text Box 89"/>
+                <wp:docPr id="1289878209" name="Text Box 89"/>
                 <wp:cNvGraphicFramePr/>
                 <a:graphic xmlns:a="http://schemas.openxmlformats.org/drawingml/2006/main">
                   <a:graphicData uri="http://schemas.microsoft.com/office/word/2010/wordprocessingShape">
@@ -1974,7 +2143,7 @@
                       <wps:spPr>
                         <a:xfrm>
                           <a:off x="0" y="0"/>
-                          <a:ext cx="591185" cy="233083"/>
+                          <a:ext cx="681990" cy="281940"/>
                         </a:xfrm>
                         <a:prstGeom prst="rect">
                           <a:avLst/>
@@ -1993,7 +2162,16 @@
                           <w:p>
                             <w:pPr>
                               <w:ind w:left="0"/>
+                              <w:rPr>
+                                <w:lang w:val="en-US"/>
+                              </w:rPr>
                             </w:pPr>
+                            <w:r>
+                              <w:rPr>
+                                <w:lang w:val="en-US"/>
+                              </w:rPr>
+                              <w:t>2.587</w:t>
+                            </w:r>
                           </w:p>
                         </w:txbxContent>
                       </wps:txbx>
@@ -2006,18 +2184,37 @@
                     </wps:wsp>
                   </a:graphicData>
                 </a:graphic>
+                <wp14:sizeRelH relativeFrom="margin">
+                  <wp14:pctWidth>0</wp14:pctWidth>
+                </wp14:sizeRelH>
+                <wp14:sizeRelV relativeFrom="margin">
+                  <wp14:pctHeight>0</wp14:pctHeight>
+                </wp14:sizeRelV>
               </wp:anchor>
             </w:drawing>
           </mc:Choice>
           <mc:Fallback>
             <w:pict>
-              <v:shape w14:anchorId="09F7A130" id="_x0000_s1042" type="#_x0000_t202" style="position:absolute;left:0;text-align:left;margin-left:367.3pt;margin-top:128.95pt;width:46.55pt;height:18.35pt;z-index:251721728;visibility:visible;mso-wrap-style:square;mso-wrap-distance-left:9pt;mso-wrap-distance-top:0;mso-wrap-distance-right:9pt;mso-wrap-distance-bottom:0;mso-position-horizontal:absolute;mso-position-horizontal-relative:text;mso-position-vertical:absolute;mso-position-vertical-relative:text;v-text-anchor:top" o:gfxdata="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" fillcolor="white [3201]" strokeweight=".5pt">
+              <v:shapetype w14:anchorId="0EE09C6E" id="_x0000_t202" coordsize="21600,21600" o:spt="202" path="m,l,21600r21600,l21600,xe">
+                <v:stroke joinstyle="miter"/>
+                <v:path gradientshapeok="t" o:connecttype="rect"/>
+              </v:shapetype>
+              <v:shape id="_x0000_s1042" type="#_x0000_t202" style="position:absolute;left:0;text-align:left;margin-left:142.8pt;margin-top:52.05pt;width:53.7pt;height:22.2pt;z-index:251795456;visibility:visible;mso-wrap-style:square;mso-width-percent:0;mso-height-percent:0;mso-wrap-distance-left:9pt;mso-wrap-distance-top:0;mso-wrap-distance-right:9pt;mso-wrap-distance-bottom:0;mso-position-horizontal:absolute;mso-position-horizontal-relative:text;mso-position-vertical:absolute;mso-position-vertical-relative:text;mso-width-percent:0;mso-height-percent:0;mso-width-relative:margin;mso-height-relative:margin;v-text-anchor:top" o:gfxdata="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" fillcolor="white [3201]" strokeweight=".5pt">
                 <v:textbox>
                   <w:txbxContent>
                     <w:p>
                       <w:pPr>
                         <w:ind w:left="0"/>
+                        <w:rPr>
+                          <w:lang w:val="en-US"/>
+                        </w:rPr>
                       </w:pPr>
+                      <w:r>
+                        <w:rPr>
+                          <w:lang w:val="en-US"/>
+                        </w:rPr>
+                        <w:t>2.587</w:t>
+                      </w:r>
                     </w:p>
                   </w:txbxContent>
                 </v:textbox>
@@ -2033,18 +2230,18 @@
         <mc:AlternateContent>
           <mc:Choice Requires="wps">
             <w:drawing>
-              <wp:anchor distT="0" distB="0" distL="114300" distR="114300" simplePos="0" relativeHeight="251719680" behindDoc="0" locked="0" layoutInCell="1" allowOverlap="1" wp14:anchorId="24B3C93E" wp14:editId="1A7B3656">
+              <wp:anchor distT="0" distB="0" distL="114300" distR="114300" simplePos="0" relativeHeight="251822080" behindDoc="0" locked="0" layoutInCell="1" allowOverlap="1" wp14:anchorId="5C03C7D0" wp14:editId="1AA4CDC5">
                 <wp:simplePos x="0" y="0"/>
                 <wp:positionH relativeFrom="column">
-                  <wp:posOffset>3720166</wp:posOffset>
+                  <wp:posOffset>1814031</wp:posOffset>
                 </wp:positionH>
                 <wp:positionV relativeFrom="paragraph">
-                  <wp:posOffset>1637478</wp:posOffset>
+                  <wp:posOffset>1611753</wp:posOffset>
                 </wp:positionV>
-                <wp:extent cx="591185" cy="233083"/>
-                <wp:effectExtent l="0" t="0" r="18415" b="8255"/>
+                <wp:extent cx="681990" cy="282206"/>
+                <wp:effectExtent l="0" t="0" r="16510" b="10160"/>
                 <wp:wrapNone/>
-                <wp:docPr id="393422349" name="Text Box 89"/>
+                <wp:docPr id="1460416883" name="Text Box 89"/>
                 <wp:cNvGraphicFramePr/>
                 <a:graphic xmlns:a="http://schemas.openxmlformats.org/drawingml/2006/main">
                   <a:graphicData uri="http://schemas.microsoft.com/office/word/2010/wordprocessingShape">
@@ -2053,7 +2250,7 @@
                       <wps:spPr>
                         <a:xfrm>
                           <a:off x="0" y="0"/>
-                          <a:ext cx="591185" cy="233083"/>
+                          <a:ext cx="681990" cy="282206"/>
                         </a:xfrm>
                         <a:prstGeom prst="rect">
                           <a:avLst/>
@@ -2072,7 +2269,16 @@
                           <w:p>
                             <w:pPr>
                               <w:ind w:left="0"/>
+                              <w:rPr>
+                                <w:lang w:val="en-US"/>
+                              </w:rPr>
                             </w:pPr>
+                            <w:r>
+                              <w:rPr>
+                                <w:lang w:val="en-US"/>
+                              </w:rPr>
+                              <w:t>2.404</w:t>
+                            </w:r>
                           </w:p>
                         </w:txbxContent>
                       </wps:txbx>
@@ -2085,18 +2291,33 @@
                     </wps:wsp>
                   </a:graphicData>
                 </a:graphic>
+                <wp14:sizeRelH relativeFrom="margin">
+                  <wp14:pctWidth>0</wp14:pctWidth>
+                </wp14:sizeRelH>
+                <wp14:sizeRelV relativeFrom="margin">
+                  <wp14:pctHeight>0</wp14:pctHeight>
+                </wp14:sizeRelV>
               </wp:anchor>
             </w:drawing>
           </mc:Choice>
           <mc:Fallback>
             <w:pict>
-              <v:shape w14:anchorId="24B3C93E" id="_x0000_s1043" type="#_x0000_t202" style="position:absolute;left:0;text-align:left;margin-left:292.95pt;margin-top:128.95pt;width:46.55pt;height:18.35pt;z-index:251719680;visibility:visible;mso-wrap-style:square;mso-wrap-distance-left:9pt;mso-wrap-distance-top:0;mso-wrap-distance-right:9pt;mso-wrap-distance-bottom:0;mso-position-horizontal:absolute;mso-position-horizontal-relative:text;mso-position-vertical:absolute;mso-position-vertical-relative:text;v-text-anchor:top" o:gfxdata="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" fillcolor="white [3201]" strokeweight=".5pt">
+              <v:shape w14:anchorId="5C03C7D0" id="_x0000_s1043" type="#_x0000_t202" style="position:absolute;left:0;text-align:left;margin-left:142.85pt;margin-top:126.9pt;width:53.7pt;height:22.2pt;z-index:251822080;visibility:visible;mso-wrap-style:square;mso-width-percent:0;mso-height-percent:0;mso-wrap-distance-left:9pt;mso-wrap-distance-top:0;mso-wrap-distance-right:9pt;mso-wrap-distance-bottom:0;mso-position-horizontal:absolute;mso-position-horizontal-relative:text;mso-position-vertical:absolute;mso-position-vertical-relative:text;mso-width-percent:0;mso-height-percent:0;mso-width-relative:margin;mso-height-relative:margin;v-text-anchor:top" o:gfxdata="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" fillcolor="white [3201]" strokeweight=".5pt">
                 <v:textbox>
                   <w:txbxContent>
                     <w:p>
                       <w:pPr>
                         <w:ind w:left="0"/>
+                        <w:rPr>
+                          <w:lang w:val="en-US"/>
+                        </w:rPr>
                       </w:pPr>
+                      <w:r>
+                        <w:rPr>
+                          <w:lang w:val="en-US"/>
+                        </w:rPr>
+                        <w:t>2.404</w:t>
+                      </w:r>
                     </w:p>
                   </w:txbxContent>
                 </v:textbox>
@@ -2112,18 +2333,18 @@
         <mc:AlternateContent>
           <mc:Choice Requires="wps">
             <w:drawing>
-              <wp:anchor distT="0" distB="0" distL="114300" distR="114300" simplePos="0" relativeHeight="251717632" behindDoc="0" locked="0" layoutInCell="1" allowOverlap="1" wp14:anchorId="11C3EC94" wp14:editId="5D27DD5C">
+              <wp:anchor distT="0" distB="0" distL="114300" distR="114300" simplePos="0" relativeHeight="251820032" behindDoc="0" locked="0" layoutInCell="1" allowOverlap="1" wp14:anchorId="37F1238A" wp14:editId="5E42721B">
                 <wp:simplePos x="0" y="0"/>
                 <wp:positionH relativeFrom="column">
-                  <wp:posOffset>2793515</wp:posOffset>
+                  <wp:posOffset>1813744</wp:posOffset>
                 </wp:positionH>
                 <wp:positionV relativeFrom="paragraph">
-                  <wp:posOffset>1637478</wp:posOffset>
+                  <wp:posOffset>1300316</wp:posOffset>
                 </wp:positionV>
-                <wp:extent cx="591185" cy="233083"/>
-                <wp:effectExtent l="0" t="0" r="18415" b="8255"/>
+                <wp:extent cx="681990" cy="282206"/>
+                <wp:effectExtent l="0" t="0" r="16510" b="10160"/>
                 <wp:wrapNone/>
-                <wp:docPr id="1004284591" name="Text Box 89"/>
+                <wp:docPr id="218646846" name="Text Box 89"/>
                 <wp:cNvGraphicFramePr/>
                 <a:graphic xmlns:a="http://schemas.openxmlformats.org/drawingml/2006/main">
                   <a:graphicData uri="http://schemas.microsoft.com/office/word/2010/wordprocessingShape">
@@ -2132,7 +2353,7 @@
                       <wps:spPr>
                         <a:xfrm>
                           <a:off x="0" y="0"/>
-                          <a:ext cx="591185" cy="233083"/>
+                          <a:ext cx="681990" cy="282206"/>
                         </a:xfrm>
                         <a:prstGeom prst="rect">
                           <a:avLst/>
@@ -2151,7 +2372,22 @@
                           <w:p>
                             <w:pPr>
                               <w:ind w:left="0"/>
+                              <w:rPr>
+                                <w:lang w:val="en-US"/>
+                              </w:rPr>
                             </w:pPr>
+                            <w:r>
+                              <w:rPr>
+                                <w:lang w:val="en-US"/>
+                              </w:rPr>
+                              <w:t>1.</w:t>
+                            </w:r>
+                            <w:r>
+                              <w:rPr>
+                                <w:lang w:val="en-US"/>
+                              </w:rPr>
+                              <w:t>980</w:t>
+                            </w:r>
                           </w:p>
                         </w:txbxContent>
                       </wps:txbx>
@@ -2164,18 +2400,39 @@
                     </wps:wsp>
                   </a:graphicData>
                 </a:graphic>
+                <wp14:sizeRelH relativeFrom="margin">
+                  <wp14:pctWidth>0</wp14:pctWidth>
+                </wp14:sizeRelH>
+                <wp14:sizeRelV relativeFrom="margin">
+                  <wp14:pctHeight>0</wp14:pctHeight>
+                </wp14:sizeRelV>
               </wp:anchor>
             </w:drawing>
           </mc:Choice>
           <mc:Fallback>
             <w:pict>
-              <v:shape w14:anchorId="11C3EC94" id="_x0000_s1044" type="#_x0000_t202" style="position:absolute;left:0;text-align:left;margin-left:219.95pt;margin-top:128.95pt;width:46.55pt;height:18.35pt;z-index:251717632;visibility:visible;mso-wrap-style:square;mso-wrap-distance-left:9pt;mso-wrap-distance-top:0;mso-wrap-distance-right:9pt;mso-wrap-distance-bottom:0;mso-position-horizontal:absolute;mso-position-horizontal-relative:text;mso-position-vertical:absolute;mso-position-vertical-relative:text;v-text-anchor:top" o:gfxdata="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" fillcolor="white [3201]" strokeweight=".5pt">
+              <v:shape w14:anchorId="37F1238A" id="_x0000_s1044" type="#_x0000_t202" style="position:absolute;left:0;text-align:left;margin-left:142.8pt;margin-top:102.4pt;width:53.7pt;height:22.2pt;z-index:251820032;visibility:visible;mso-wrap-style:square;mso-width-percent:0;mso-height-percent:0;mso-wrap-distance-left:9pt;mso-wrap-distance-top:0;mso-wrap-distance-right:9pt;mso-wrap-distance-bottom:0;mso-position-horizontal:absolute;mso-position-horizontal-relative:text;mso-position-vertical:absolute;mso-position-vertical-relative:text;mso-width-percent:0;mso-height-percent:0;mso-width-relative:margin;mso-height-relative:margin;v-text-anchor:top" o:gfxdata="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" fillcolor="white [3201]" strokeweight=".5pt">
                 <v:textbox>
                   <w:txbxContent>
                     <w:p>
                       <w:pPr>
                         <w:ind w:left="0"/>
+                        <w:rPr>
+                          <w:lang w:val="en-US"/>
+                        </w:rPr>
                       </w:pPr>
+                      <w:r>
+                        <w:rPr>
+                          <w:lang w:val="en-US"/>
+                        </w:rPr>
+                        <w:t>1.</w:t>
+                      </w:r>
+                      <w:r>
+                        <w:rPr>
+                          <w:lang w:val="en-US"/>
+                        </w:rPr>
+                        <w:t>980</w:t>
+                      </w:r>
                     </w:p>
                   </w:txbxContent>
                 </v:textbox>
@@ -2191,18 +2448,18 @@
         <mc:AlternateContent>
           <mc:Choice Requires="wps">
             <w:drawing>
-              <wp:anchor distT="0" distB="0" distL="114300" distR="114300" simplePos="0" relativeHeight="251715584" behindDoc="0" locked="0" layoutInCell="1" allowOverlap="1" wp14:anchorId="1DC91F8B" wp14:editId="1AA9D1F1">
+              <wp:anchor distT="0" distB="0" distL="114300" distR="114300" simplePos="0" relativeHeight="251817984" behindDoc="0" locked="0" layoutInCell="1" allowOverlap="1" wp14:anchorId="3F8D9241" wp14:editId="26E9EF3F">
                 <wp:simplePos x="0" y="0"/>
                 <wp:positionH relativeFrom="column">
-                  <wp:posOffset>1813299</wp:posOffset>
+                  <wp:posOffset>2753647</wp:posOffset>
                 </wp:positionH>
                 <wp:positionV relativeFrom="paragraph">
-                  <wp:posOffset>1637217</wp:posOffset>
+                  <wp:posOffset>1600753</wp:posOffset>
                 </wp:positionV>
-                <wp:extent cx="591185" cy="233083"/>
-                <wp:effectExtent l="0" t="0" r="18415" b="8255"/>
+                <wp:extent cx="681990" cy="282206"/>
+                <wp:effectExtent l="0" t="0" r="16510" b="10160"/>
                 <wp:wrapNone/>
-                <wp:docPr id="970636410" name="Text Box 89"/>
+                <wp:docPr id="1699299123" name="Text Box 89"/>
                 <wp:cNvGraphicFramePr/>
                 <a:graphic xmlns:a="http://schemas.openxmlformats.org/drawingml/2006/main">
                   <a:graphicData uri="http://schemas.microsoft.com/office/word/2010/wordprocessingShape">
@@ -2211,7 +2468,7 @@
                       <wps:spPr>
                         <a:xfrm>
                           <a:off x="0" y="0"/>
-                          <a:ext cx="591185" cy="233083"/>
+                          <a:ext cx="681990" cy="282206"/>
                         </a:xfrm>
                         <a:prstGeom prst="rect">
                           <a:avLst/>
@@ -2230,7 +2487,16 @@
                           <w:p>
                             <w:pPr>
                               <w:ind w:left="0"/>
+                              <w:rPr>
+                                <w:lang w:val="en-US"/>
+                              </w:rPr>
                             </w:pPr>
+                            <w:r>
+                              <w:rPr>
+                                <w:lang w:val="en-US"/>
+                              </w:rPr>
+                              <w:t>2.432</w:t>
+                            </w:r>
                           </w:p>
                         </w:txbxContent>
                       </wps:txbx>
@@ -2243,18 +2509,33 @@
                     </wps:wsp>
                   </a:graphicData>
                 </a:graphic>
+                <wp14:sizeRelH relativeFrom="margin">
+                  <wp14:pctWidth>0</wp14:pctWidth>
+                </wp14:sizeRelH>
+                <wp14:sizeRelV relativeFrom="margin">
+                  <wp14:pctHeight>0</wp14:pctHeight>
+                </wp14:sizeRelV>
               </wp:anchor>
             </w:drawing>
           </mc:Choice>
           <mc:Fallback>
             <w:pict>
-              <v:shape w14:anchorId="1DC91F8B" id="_x0000_s1045" type="#_x0000_t202" style="position:absolute;left:0;text-align:left;margin-left:142.8pt;margin-top:128.9pt;width:46.55pt;height:18.35pt;z-index:251715584;visibility:visible;mso-wrap-style:square;mso-wrap-distance-left:9pt;mso-wrap-distance-top:0;mso-wrap-distance-right:9pt;mso-wrap-distance-bottom:0;mso-position-horizontal:absolute;mso-position-horizontal-relative:text;mso-position-vertical:absolute;mso-position-vertical-relative:text;v-text-anchor:top" o:gfxdata="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" fillcolor="white [3201]" strokeweight=".5pt">
+              <v:shape w14:anchorId="3F8D9241" id="_x0000_s1045" type="#_x0000_t202" style="position:absolute;left:0;text-align:left;margin-left:216.8pt;margin-top:126.05pt;width:53.7pt;height:22.2pt;z-index:251817984;visibility:visible;mso-wrap-style:square;mso-width-percent:0;mso-height-percent:0;mso-wrap-distance-left:9pt;mso-wrap-distance-top:0;mso-wrap-distance-right:9pt;mso-wrap-distance-bottom:0;mso-position-horizontal:absolute;mso-position-horizontal-relative:text;mso-position-vertical:absolute;mso-position-vertical-relative:text;mso-width-percent:0;mso-height-percent:0;mso-width-relative:margin;mso-height-relative:margin;v-text-anchor:top" o:gfxdata="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" fillcolor="white [3201]" strokeweight=".5pt">
                 <v:textbox>
                   <w:txbxContent>
                     <w:p>
                       <w:pPr>
                         <w:ind w:left="0"/>
+                        <w:rPr>
+                          <w:lang w:val="en-US"/>
+                        </w:rPr>
                       </w:pPr>
+                      <w:r>
+                        <w:rPr>
+                          <w:lang w:val="en-US"/>
+                        </w:rPr>
+                        <w:t>2.432</w:t>
+                      </w:r>
                     </w:p>
                   </w:txbxContent>
                 </v:textbox>
@@ -2270,18 +2551,18 @@
         <mc:AlternateContent>
           <mc:Choice Requires="wps">
             <w:drawing>
-              <wp:anchor distT="0" distB="0" distL="114300" distR="114300" simplePos="0" relativeHeight="251713536" behindDoc="0" locked="0" layoutInCell="1" allowOverlap="1" wp14:anchorId="6BAF5050" wp14:editId="54029971">
+              <wp:anchor distT="0" distB="0" distL="114300" distR="114300" simplePos="0" relativeHeight="251815936" behindDoc="0" locked="0" layoutInCell="1" allowOverlap="1" wp14:anchorId="30AFF3C4" wp14:editId="4CE94E5D">
                 <wp:simplePos x="0" y="0"/>
                 <wp:positionH relativeFrom="column">
-                  <wp:posOffset>4664598</wp:posOffset>
+                  <wp:posOffset>2753032</wp:posOffset>
                 </wp:positionH>
                 <wp:positionV relativeFrom="paragraph">
-                  <wp:posOffset>1314599</wp:posOffset>
+                  <wp:posOffset>1295769</wp:posOffset>
                 </wp:positionV>
-                <wp:extent cx="591185" cy="233083"/>
-                <wp:effectExtent l="0" t="0" r="18415" b="8255"/>
+                <wp:extent cx="681990" cy="285053"/>
+                <wp:effectExtent l="0" t="0" r="16510" b="7620"/>
                 <wp:wrapNone/>
-                <wp:docPr id="1240873599" name="Text Box 89"/>
+                <wp:docPr id="364780556" name="Text Box 89"/>
                 <wp:cNvGraphicFramePr/>
                 <a:graphic xmlns:a="http://schemas.openxmlformats.org/drawingml/2006/main">
                   <a:graphicData uri="http://schemas.microsoft.com/office/word/2010/wordprocessingShape">
@@ -2290,7 +2571,7 @@
                       <wps:spPr>
                         <a:xfrm>
                           <a:off x="0" y="0"/>
-                          <a:ext cx="591185" cy="233083"/>
+                          <a:ext cx="681990" cy="285053"/>
                         </a:xfrm>
                         <a:prstGeom prst="rect">
                           <a:avLst/>
@@ -2309,7 +2590,16 @@
                           <w:p>
                             <w:pPr>
                               <w:ind w:left="0"/>
+                              <w:rPr>
+                                <w:lang w:val="en-US"/>
+                              </w:rPr>
                             </w:pPr>
+                            <w:r>
+                              <w:rPr>
+                                <w:lang w:val="en-US"/>
+                              </w:rPr>
+                              <w:t>1.793</w:t>
+                            </w:r>
                           </w:p>
                         </w:txbxContent>
                       </wps:txbx>
@@ -2322,18 +2612,33 @@
                     </wps:wsp>
                   </a:graphicData>
                 </a:graphic>
+                <wp14:sizeRelH relativeFrom="margin">
+                  <wp14:pctWidth>0</wp14:pctWidth>
+                </wp14:sizeRelH>
+                <wp14:sizeRelV relativeFrom="margin">
+                  <wp14:pctHeight>0</wp14:pctHeight>
+                </wp14:sizeRelV>
               </wp:anchor>
             </w:drawing>
           </mc:Choice>
           <mc:Fallback>
             <w:pict>
-              <v:shape w14:anchorId="6BAF5050" id="_x0000_s1046" type="#_x0000_t202" style="position:absolute;left:0;text-align:left;margin-left:367.3pt;margin-top:103.5pt;width:46.55pt;height:18.35pt;z-index:251713536;visibility:visible;mso-wrap-style:square;mso-wrap-distance-left:9pt;mso-wrap-distance-top:0;mso-wrap-distance-right:9pt;mso-wrap-distance-bottom:0;mso-position-horizontal:absolute;mso-position-horizontal-relative:text;mso-position-vertical:absolute;mso-position-vertical-relative:text;v-text-anchor:top" o:gfxdata="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" fillcolor="white [3201]" strokeweight=".5pt">
+              <v:shape w14:anchorId="30AFF3C4" id="_x0000_s1046" type="#_x0000_t202" style="position:absolute;left:0;text-align:left;margin-left:216.75pt;margin-top:102.05pt;width:53.7pt;height:22.45pt;z-index:251815936;visibility:visible;mso-wrap-style:square;mso-width-percent:0;mso-height-percent:0;mso-wrap-distance-left:9pt;mso-wrap-distance-top:0;mso-wrap-distance-right:9pt;mso-wrap-distance-bottom:0;mso-position-horizontal:absolute;mso-position-horizontal-relative:text;mso-position-vertical:absolute;mso-position-vertical-relative:text;mso-width-percent:0;mso-height-percent:0;mso-width-relative:margin;mso-height-relative:margin;v-text-anchor:top" o:gfxdata="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" fillcolor="white [3201]" strokeweight=".5pt">
                 <v:textbox>
                   <w:txbxContent>
                     <w:p>
                       <w:pPr>
                         <w:ind w:left="0"/>
+                        <w:rPr>
+                          <w:lang w:val="en-US"/>
+                        </w:rPr>
                       </w:pPr>
+                      <w:r>
+                        <w:rPr>
+                          <w:lang w:val="en-US"/>
+                        </w:rPr>
+                        <w:t>1.793</w:t>
+                      </w:r>
                     </w:p>
                   </w:txbxContent>
                 </v:textbox>
@@ -2349,18 +2654,18 @@
         <mc:AlternateContent>
           <mc:Choice Requires="wps">
             <w:drawing>
-              <wp:anchor distT="0" distB="0" distL="114300" distR="114300" simplePos="0" relativeHeight="251711488" behindDoc="0" locked="0" layoutInCell="1" allowOverlap="1" wp14:anchorId="07FB0CB3" wp14:editId="6D6C4DC4">
+              <wp:anchor distT="0" distB="0" distL="114300" distR="114300" simplePos="0" relativeHeight="251813888" behindDoc="0" locked="0" layoutInCell="1" allowOverlap="1" wp14:anchorId="321D6119" wp14:editId="5273F5B8">
                 <wp:simplePos x="0" y="0"/>
                 <wp:positionH relativeFrom="column">
-                  <wp:posOffset>3690246</wp:posOffset>
+                  <wp:posOffset>3745961</wp:posOffset>
                 </wp:positionH>
                 <wp:positionV relativeFrom="paragraph">
-                  <wp:posOffset>1320725</wp:posOffset>
+                  <wp:posOffset>1605116</wp:posOffset>
                 </wp:positionV>
-                <wp:extent cx="591185" cy="233083"/>
-                <wp:effectExtent l="0" t="0" r="18415" b="8255"/>
+                <wp:extent cx="681990" cy="282206"/>
+                <wp:effectExtent l="0" t="0" r="16510" b="10160"/>
                 <wp:wrapNone/>
-                <wp:docPr id="1049592601" name="Text Box 89"/>
+                <wp:docPr id="1318278639" name="Text Box 89"/>
                 <wp:cNvGraphicFramePr/>
                 <a:graphic xmlns:a="http://schemas.openxmlformats.org/drawingml/2006/main">
                   <a:graphicData uri="http://schemas.microsoft.com/office/word/2010/wordprocessingShape">
@@ -2369,7 +2674,7 @@
                       <wps:spPr>
                         <a:xfrm>
                           <a:off x="0" y="0"/>
-                          <a:ext cx="591185" cy="233083"/>
+                          <a:ext cx="681990" cy="282206"/>
                         </a:xfrm>
                         <a:prstGeom prst="rect">
                           <a:avLst/>
@@ -2388,7 +2693,16 @@
                           <w:p>
                             <w:pPr>
                               <w:ind w:left="0"/>
+                              <w:rPr>
+                                <w:lang w:val="en-US"/>
+                              </w:rPr>
                             </w:pPr>
+                            <w:r>
+                              <w:rPr>
+                                <w:lang w:val="en-US"/>
+                              </w:rPr>
+                              <w:t>2.670</w:t>
+                            </w:r>
                           </w:p>
                         </w:txbxContent>
                       </wps:txbx>
@@ -2401,18 +2715,33 @@
                     </wps:wsp>
                   </a:graphicData>
                 </a:graphic>
+                <wp14:sizeRelH relativeFrom="margin">
+                  <wp14:pctWidth>0</wp14:pctWidth>
+                </wp14:sizeRelH>
+                <wp14:sizeRelV relativeFrom="margin">
+                  <wp14:pctHeight>0</wp14:pctHeight>
+                </wp14:sizeRelV>
               </wp:anchor>
             </w:drawing>
           </mc:Choice>
           <mc:Fallback>
             <w:pict>
-              <v:shape w14:anchorId="07FB0CB3" id="_x0000_s1047" type="#_x0000_t202" style="position:absolute;left:0;text-align:left;margin-left:290.55pt;margin-top:104pt;width:46.55pt;height:18.35pt;z-index:251711488;visibility:visible;mso-wrap-style:square;mso-wrap-distance-left:9pt;mso-wrap-distance-top:0;mso-wrap-distance-right:9pt;mso-wrap-distance-bottom:0;mso-position-horizontal:absolute;mso-position-horizontal-relative:text;mso-position-vertical:absolute;mso-position-vertical-relative:text;v-text-anchor:top" o:gfxdata="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" fillcolor="white [3201]" strokeweight=".5pt">
+              <v:shape w14:anchorId="321D6119" id="_x0000_s1047" type="#_x0000_t202" style="position:absolute;left:0;text-align:left;margin-left:294.95pt;margin-top:126.4pt;width:53.7pt;height:22.2pt;z-index:251813888;visibility:visible;mso-wrap-style:square;mso-width-percent:0;mso-height-percent:0;mso-wrap-distance-left:9pt;mso-wrap-distance-top:0;mso-wrap-distance-right:9pt;mso-wrap-distance-bottom:0;mso-position-horizontal:absolute;mso-position-horizontal-relative:text;mso-position-vertical:absolute;mso-position-vertical-relative:text;mso-width-percent:0;mso-height-percent:0;mso-width-relative:margin;mso-height-relative:margin;v-text-anchor:top" o:gfxdata="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" fillcolor="white [3201]" strokeweight=".5pt">
                 <v:textbox>
                   <w:txbxContent>
                     <w:p>
                       <w:pPr>
                         <w:ind w:left="0"/>
+                        <w:rPr>
+                          <w:lang w:val="en-US"/>
+                        </w:rPr>
                       </w:pPr>
+                      <w:r>
+                        <w:rPr>
+                          <w:lang w:val="en-US"/>
+                        </w:rPr>
+                        <w:t>2.670</w:t>
+                      </w:r>
                     </w:p>
                   </w:txbxContent>
                 </v:textbox>
@@ -2428,18 +2757,18 @@
         <mc:AlternateContent>
           <mc:Choice Requires="wps">
             <w:drawing>
-              <wp:anchor distT="0" distB="0" distL="114300" distR="114300" simplePos="0" relativeHeight="251709440" behindDoc="0" locked="0" layoutInCell="1" allowOverlap="1" wp14:anchorId="62D64DD2" wp14:editId="4838D99A">
+              <wp:anchor distT="0" distB="0" distL="114300" distR="114300" simplePos="0" relativeHeight="251811840" behindDoc="0" locked="0" layoutInCell="1" allowOverlap="1" wp14:anchorId="134A00B9" wp14:editId="1DDE16DC">
                 <wp:simplePos x="0" y="0"/>
                 <wp:positionH relativeFrom="column">
-                  <wp:posOffset>2823397</wp:posOffset>
+                  <wp:posOffset>3711431</wp:posOffset>
                 </wp:positionH>
                 <wp:positionV relativeFrom="paragraph">
-                  <wp:posOffset>1303021</wp:posOffset>
+                  <wp:posOffset>1300316</wp:posOffset>
                 </wp:positionV>
-                <wp:extent cx="591185" cy="233083"/>
-                <wp:effectExtent l="0" t="0" r="18415" b="8255"/>
+                <wp:extent cx="681990" cy="282206"/>
+                <wp:effectExtent l="0" t="0" r="16510" b="10160"/>
                 <wp:wrapNone/>
-                <wp:docPr id="34842644" name="Text Box 89"/>
+                <wp:docPr id="1677877348" name="Text Box 89"/>
                 <wp:cNvGraphicFramePr/>
                 <a:graphic xmlns:a="http://schemas.openxmlformats.org/drawingml/2006/main">
                   <a:graphicData uri="http://schemas.microsoft.com/office/word/2010/wordprocessingShape">
@@ -2448,7 +2777,7 @@
                       <wps:spPr>
                         <a:xfrm>
                           <a:off x="0" y="0"/>
-                          <a:ext cx="591185" cy="233083"/>
+                          <a:ext cx="681990" cy="282206"/>
                         </a:xfrm>
                         <a:prstGeom prst="rect">
                           <a:avLst/>
@@ -2467,7 +2796,16 @@
                           <w:p>
                             <w:pPr>
                               <w:ind w:left="0"/>
+                              <w:rPr>
+                                <w:lang w:val="en-US"/>
+                              </w:rPr>
                             </w:pPr>
+                            <w:r>
+                              <w:rPr>
+                                <w:lang w:val="en-US"/>
+                              </w:rPr>
+                              <w:t>1.647</w:t>
+                            </w:r>
                           </w:p>
                         </w:txbxContent>
                       </wps:txbx>
@@ -2480,18 +2818,33 @@
                     </wps:wsp>
                   </a:graphicData>
                 </a:graphic>
+                <wp14:sizeRelH relativeFrom="margin">
+                  <wp14:pctWidth>0</wp14:pctWidth>
+                </wp14:sizeRelH>
+                <wp14:sizeRelV relativeFrom="margin">
+                  <wp14:pctHeight>0</wp14:pctHeight>
+                </wp14:sizeRelV>
               </wp:anchor>
             </w:drawing>
           </mc:Choice>
           <mc:Fallback>
             <w:pict>
-              <v:shape w14:anchorId="62D64DD2" id="_x0000_s1048" type="#_x0000_t202" style="position:absolute;left:0;text-align:left;margin-left:222.3pt;margin-top:102.6pt;width:46.55pt;height:18.35pt;z-index:251709440;visibility:visible;mso-wrap-style:square;mso-wrap-distance-left:9pt;mso-wrap-distance-top:0;mso-wrap-distance-right:9pt;mso-wrap-distance-bottom:0;mso-position-horizontal:absolute;mso-position-horizontal-relative:text;mso-position-vertical:absolute;mso-position-vertical-relative:text;v-text-anchor:top" o:gfxdata="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" fillcolor="white [3201]" strokeweight=".5pt">
+              <v:shape w14:anchorId="134A00B9" id="_x0000_s1048" type="#_x0000_t202" style="position:absolute;left:0;text-align:left;margin-left:292.25pt;margin-top:102.4pt;width:53.7pt;height:22.2pt;z-index:251811840;visibility:visible;mso-wrap-style:square;mso-width-percent:0;mso-height-percent:0;mso-wrap-distance-left:9pt;mso-wrap-distance-top:0;mso-wrap-distance-right:9pt;mso-wrap-distance-bottom:0;mso-position-horizontal:absolute;mso-position-horizontal-relative:text;mso-position-vertical:absolute;mso-position-vertical-relative:text;mso-width-percent:0;mso-height-percent:0;mso-width-relative:margin;mso-height-relative:margin;v-text-anchor:top" o:gfxdata="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" fillcolor="white [3201]" strokeweight=".5pt">
                 <v:textbox>
                   <w:txbxContent>
                     <w:p>
                       <w:pPr>
                         <w:ind w:left="0"/>
+                        <w:rPr>
+                          <w:lang w:val="en-US"/>
+                        </w:rPr>
                       </w:pPr>
+                      <w:r>
+                        <w:rPr>
+                          <w:lang w:val="en-US"/>
+                        </w:rPr>
+                        <w:t>1.647</w:t>
+                      </w:r>
                     </w:p>
                   </w:txbxContent>
                 </v:textbox>
@@ -2507,18 +2860,18 @@
         <mc:AlternateContent>
           <mc:Choice Requires="wps">
             <w:drawing>
-              <wp:anchor distT="0" distB="0" distL="114300" distR="114300" simplePos="0" relativeHeight="251707392" behindDoc="0" locked="0" layoutInCell="1" allowOverlap="1" wp14:anchorId="4FFB9A9A" wp14:editId="66AEFC56">
+              <wp:anchor distT="0" distB="0" distL="114300" distR="114300" simplePos="0" relativeHeight="251809792" behindDoc="0" locked="0" layoutInCell="1" allowOverlap="1" wp14:anchorId="43CA33D4" wp14:editId="4357BE43">
                 <wp:simplePos x="0" y="0"/>
                 <wp:positionH relativeFrom="column">
-                  <wp:posOffset>1813710</wp:posOffset>
+                  <wp:posOffset>4645148</wp:posOffset>
                 </wp:positionH>
                 <wp:positionV relativeFrom="paragraph">
-                  <wp:posOffset>1326590</wp:posOffset>
+                  <wp:posOffset>1598725</wp:posOffset>
                 </wp:positionV>
-                <wp:extent cx="591185" cy="233083"/>
-                <wp:effectExtent l="0" t="0" r="18415" b="8255"/>
+                <wp:extent cx="681990" cy="282206"/>
+                <wp:effectExtent l="0" t="0" r="16510" b="10160"/>
                 <wp:wrapNone/>
-                <wp:docPr id="1035234832" name="Text Box 89"/>
+                <wp:docPr id="2007697513" name="Text Box 89"/>
                 <wp:cNvGraphicFramePr/>
                 <a:graphic xmlns:a="http://schemas.openxmlformats.org/drawingml/2006/main">
                   <a:graphicData uri="http://schemas.microsoft.com/office/word/2010/wordprocessingShape">
@@ -2527,7 +2880,7 @@
                       <wps:spPr>
                         <a:xfrm>
                           <a:off x="0" y="0"/>
-                          <a:ext cx="591185" cy="233083"/>
+                          <a:ext cx="681990" cy="282206"/>
                         </a:xfrm>
                         <a:prstGeom prst="rect">
                           <a:avLst/>
@@ -2546,7 +2899,16 @@
                           <w:p>
                             <w:pPr>
                               <w:ind w:left="0"/>
+                              <w:rPr>
+                                <w:lang w:val="en-US"/>
+                              </w:rPr>
                             </w:pPr>
+                            <w:r>
+                              <w:rPr>
+                                <w:lang w:val="en-US"/>
+                              </w:rPr>
+                              <w:t>2.603</w:t>
+                            </w:r>
                           </w:p>
                         </w:txbxContent>
                       </wps:txbx>
@@ -2559,18 +2921,33 @@
                     </wps:wsp>
                   </a:graphicData>
                 </a:graphic>
+                <wp14:sizeRelH relativeFrom="margin">
+                  <wp14:pctWidth>0</wp14:pctWidth>
+                </wp14:sizeRelH>
+                <wp14:sizeRelV relativeFrom="margin">
+                  <wp14:pctHeight>0</wp14:pctHeight>
+                </wp14:sizeRelV>
               </wp:anchor>
             </w:drawing>
           </mc:Choice>
           <mc:Fallback>
             <w:pict>
-              <v:shape w14:anchorId="4FFB9A9A" id="_x0000_s1049" type="#_x0000_t202" style="position:absolute;left:0;text-align:left;margin-left:142.8pt;margin-top:104.45pt;width:46.55pt;height:18.35pt;z-index:251707392;visibility:visible;mso-wrap-style:square;mso-wrap-distance-left:9pt;mso-wrap-distance-top:0;mso-wrap-distance-right:9pt;mso-wrap-distance-bottom:0;mso-position-horizontal:absolute;mso-position-horizontal-relative:text;mso-position-vertical:absolute;mso-position-vertical-relative:text;v-text-anchor:top" o:gfxdata="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" fillcolor="white [3201]" strokeweight=".5pt">
+              <v:shape w14:anchorId="43CA33D4" id="_x0000_s1049" type="#_x0000_t202" style="position:absolute;left:0;text-align:left;margin-left:365.75pt;margin-top:125.9pt;width:53.7pt;height:22.2pt;z-index:251809792;visibility:visible;mso-wrap-style:square;mso-width-percent:0;mso-height-percent:0;mso-wrap-distance-left:9pt;mso-wrap-distance-top:0;mso-wrap-distance-right:9pt;mso-wrap-distance-bottom:0;mso-position-horizontal:absolute;mso-position-horizontal-relative:text;mso-position-vertical:absolute;mso-position-vertical-relative:text;mso-width-percent:0;mso-height-percent:0;mso-width-relative:margin;mso-height-relative:margin;v-text-anchor:top" o:gfxdata="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" fillcolor="white [3201]" strokeweight=".5pt">
                 <v:textbox>
                   <w:txbxContent>
                     <w:p>
                       <w:pPr>
                         <w:ind w:left="0"/>
+                        <w:rPr>
+                          <w:lang w:val="en-US"/>
+                        </w:rPr>
                       </w:pPr>
+                      <w:r>
+                        <w:rPr>
+                          <w:lang w:val="en-US"/>
+                        </w:rPr>
+                        <w:t>2.603</w:t>
+                      </w:r>
                     </w:p>
                   </w:txbxContent>
                 </v:textbox>
@@ -2586,18 +2963,18 @@
         <mc:AlternateContent>
           <mc:Choice Requires="wps">
             <w:drawing>
-              <wp:anchor distT="0" distB="0" distL="114300" distR="114300" simplePos="0" relativeHeight="251705344" behindDoc="0" locked="0" layoutInCell="1" allowOverlap="1" wp14:anchorId="6D2F8D22" wp14:editId="487AE396">
+              <wp:anchor distT="0" distB="0" distL="114300" distR="114300" simplePos="0" relativeHeight="251807744" behindDoc="0" locked="0" layoutInCell="1" allowOverlap="1" wp14:anchorId="4AFF871E" wp14:editId="6A8037EA">
                 <wp:simplePos x="0" y="0"/>
                 <wp:positionH relativeFrom="column">
-                  <wp:posOffset>4634380</wp:posOffset>
+                  <wp:posOffset>4615999</wp:posOffset>
                 </wp:positionH>
                 <wp:positionV relativeFrom="paragraph">
-                  <wp:posOffset>681542</wp:posOffset>
+                  <wp:posOffset>1300603</wp:posOffset>
                 </wp:positionV>
-                <wp:extent cx="591185" cy="233083"/>
-                <wp:effectExtent l="0" t="0" r="18415" b="8255"/>
+                <wp:extent cx="681990" cy="282206"/>
+                <wp:effectExtent l="0" t="0" r="16510" b="10160"/>
                 <wp:wrapNone/>
-                <wp:docPr id="1624713732" name="Text Box 89"/>
+                <wp:docPr id="2029777202" name="Text Box 89"/>
                 <wp:cNvGraphicFramePr/>
                 <a:graphic xmlns:a="http://schemas.openxmlformats.org/drawingml/2006/main">
                   <a:graphicData uri="http://schemas.microsoft.com/office/word/2010/wordprocessingShape">
@@ -2606,7 +2983,7 @@
                       <wps:spPr>
                         <a:xfrm>
                           <a:off x="0" y="0"/>
-                          <a:ext cx="591185" cy="233083"/>
+                          <a:ext cx="681990" cy="282206"/>
                         </a:xfrm>
                         <a:prstGeom prst="rect">
                           <a:avLst/>
@@ -2625,7 +3002,16 @@
                           <w:p>
                             <w:pPr>
                               <w:ind w:left="0"/>
+                              <w:rPr>
+                                <w:lang w:val="en-US"/>
+                              </w:rPr>
                             </w:pPr>
+                            <w:r>
+                              <w:rPr>
+                                <w:lang w:val="en-US"/>
+                              </w:rPr>
+                              <w:t>1.603</w:t>
+                            </w:r>
                           </w:p>
                         </w:txbxContent>
                       </wps:txbx>
@@ -2638,18 +3024,33 @@
                     </wps:wsp>
                   </a:graphicData>
                 </a:graphic>
+                <wp14:sizeRelH relativeFrom="margin">
+                  <wp14:pctWidth>0</wp14:pctWidth>
+                </wp14:sizeRelH>
+                <wp14:sizeRelV relativeFrom="margin">
+                  <wp14:pctHeight>0</wp14:pctHeight>
+                </wp14:sizeRelV>
               </wp:anchor>
             </w:drawing>
           </mc:Choice>
           <mc:Fallback>
             <w:pict>
-              <v:shape w14:anchorId="6D2F8D22" id="_x0000_s1050" type="#_x0000_t202" style="position:absolute;left:0;text-align:left;margin-left:364.9pt;margin-top:53.65pt;width:46.55pt;height:18.35pt;z-index:251705344;visibility:visible;mso-wrap-style:square;mso-wrap-distance-left:9pt;mso-wrap-distance-top:0;mso-wrap-distance-right:9pt;mso-wrap-distance-bottom:0;mso-position-horizontal:absolute;mso-position-horizontal-relative:text;mso-position-vertical:absolute;mso-position-vertical-relative:text;v-text-anchor:top" o:gfxdata="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" fillcolor="white [3201]" strokeweight=".5pt">
+              <v:shape w14:anchorId="4AFF871E" id="_x0000_s1050" type="#_x0000_t202" style="position:absolute;left:0;text-align:left;margin-left:363.45pt;margin-top:102.4pt;width:53.7pt;height:22.2pt;z-index:251807744;visibility:visible;mso-wrap-style:square;mso-width-percent:0;mso-height-percent:0;mso-wrap-distance-left:9pt;mso-wrap-distance-top:0;mso-wrap-distance-right:9pt;mso-wrap-distance-bottom:0;mso-position-horizontal:absolute;mso-position-horizontal-relative:text;mso-position-vertical:absolute;mso-position-vertical-relative:text;mso-width-percent:0;mso-height-percent:0;mso-width-relative:margin;mso-height-relative:margin;v-text-anchor:top" o:gfxdata="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" fillcolor="white [3201]" strokeweight=".5pt">
                 <v:textbox>
                   <w:txbxContent>
                     <w:p>
                       <w:pPr>
                         <w:ind w:left="0"/>
+                        <w:rPr>
+                          <w:lang w:val="en-US"/>
+                        </w:rPr>
                       </w:pPr>
+                      <w:r>
+                        <w:rPr>
+                          <w:lang w:val="en-US"/>
+                        </w:rPr>
+                        <w:t>1.603</w:t>
+                      </w:r>
                     </w:p>
                   </w:txbxContent>
                 </v:textbox>
@@ -2665,18 +3066,18 @@
         <mc:AlternateContent>
           <mc:Choice Requires="wps">
             <w:drawing>
-              <wp:anchor distT="0" distB="0" distL="114300" distR="114300" simplePos="0" relativeHeight="251703296" behindDoc="0" locked="0" layoutInCell="1" allowOverlap="1" wp14:anchorId="53BA9324" wp14:editId="0A638DFC">
+              <wp:anchor distT="0" distB="0" distL="114300" distR="114300" simplePos="0" relativeHeight="251805696" behindDoc="0" locked="0" layoutInCell="1" allowOverlap="1" wp14:anchorId="63DABE57" wp14:editId="2D54D313">
                 <wp:simplePos x="0" y="0"/>
                 <wp:positionH relativeFrom="column">
-                  <wp:posOffset>3755539</wp:posOffset>
+                  <wp:posOffset>4645498</wp:posOffset>
                 </wp:positionH>
                 <wp:positionV relativeFrom="paragraph">
-                  <wp:posOffset>687107</wp:posOffset>
+                  <wp:posOffset>658290</wp:posOffset>
                 </wp:positionV>
-                <wp:extent cx="591185" cy="233083"/>
-                <wp:effectExtent l="0" t="0" r="18415" b="8255"/>
+                <wp:extent cx="681990" cy="282206"/>
+                <wp:effectExtent l="0" t="0" r="16510" b="10160"/>
                 <wp:wrapNone/>
-                <wp:docPr id="1814264092" name="Text Box 89"/>
+                <wp:docPr id="814411491" name="Text Box 89"/>
                 <wp:cNvGraphicFramePr/>
                 <a:graphic xmlns:a="http://schemas.openxmlformats.org/drawingml/2006/main">
                   <a:graphicData uri="http://schemas.microsoft.com/office/word/2010/wordprocessingShape">
@@ -2685,7 +3086,7 @@
                       <wps:spPr>
                         <a:xfrm>
                           <a:off x="0" y="0"/>
-                          <a:ext cx="591185" cy="233083"/>
+                          <a:ext cx="681990" cy="282206"/>
                         </a:xfrm>
                         <a:prstGeom prst="rect">
                           <a:avLst/>
@@ -2704,7 +3105,16 @@
                           <w:p>
                             <w:pPr>
                               <w:ind w:left="0"/>
+                              <w:rPr>
+                                <w:lang w:val="en-US"/>
+                              </w:rPr>
                             </w:pPr>
+                            <w:r>
+                              <w:rPr>
+                                <w:lang w:val="en-US"/>
+                              </w:rPr>
+                              <w:t>5.283</w:t>
+                            </w:r>
                           </w:p>
                         </w:txbxContent>
                       </wps:txbx>
@@ -2717,18 +3127,33 @@
                     </wps:wsp>
                   </a:graphicData>
                 </a:graphic>
+                <wp14:sizeRelH relativeFrom="margin">
+                  <wp14:pctWidth>0</wp14:pctWidth>
+                </wp14:sizeRelH>
+                <wp14:sizeRelV relativeFrom="margin">
+                  <wp14:pctHeight>0</wp14:pctHeight>
+                </wp14:sizeRelV>
               </wp:anchor>
             </w:drawing>
           </mc:Choice>
           <mc:Fallback>
             <w:pict>
-              <v:shape w14:anchorId="53BA9324" id="_x0000_s1051" type="#_x0000_t202" style="position:absolute;left:0;text-align:left;margin-left:295.7pt;margin-top:54.1pt;width:46.55pt;height:18.35pt;z-index:251703296;visibility:visible;mso-wrap-style:square;mso-wrap-distance-left:9pt;mso-wrap-distance-top:0;mso-wrap-distance-right:9pt;mso-wrap-distance-bottom:0;mso-position-horizontal:absolute;mso-position-horizontal-relative:text;mso-position-vertical:absolute;mso-position-vertical-relative:text;v-text-anchor:top" o:gfxdata="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" fillcolor="white [3201]" strokeweight=".5pt">
+              <v:shape w14:anchorId="63DABE57" id="_x0000_s1051" type="#_x0000_t202" style="position:absolute;left:0;text-align:left;margin-left:365.8pt;margin-top:51.85pt;width:53.7pt;height:22.2pt;z-index:251805696;visibility:visible;mso-wrap-style:square;mso-width-percent:0;mso-height-percent:0;mso-wrap-distance-left:9pt;mso-wrap-distance-top:0;mso-wrap-distance-right:9pt;mso-wrap-distance-bottom:0;mso-position-horizontal:absolute;mso-position-horizontal-relative:text;mso-position-vertical:absolute;mso-position-vertical-relative:text;mso-width-percent:0;mso-height-percent:0;mso-width-relative:margin;mso-height-relative:margin;v-text-anchor:top" o:gfxdata="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" fillcolor="white [3201]" strokeweight=".5pt">
                 <v:textbox>
                   <w:txbxContent>
                     <w:p>
                       <w:pPr>
                         <w:ind w:left="0"/>
+                        <w:rPr>
+                          <w:lang w:val="en-US"/>
+                        </w:rPr>
                       </w:pPr>
+                      <w:r>
+                        <w:rPr>
+                          <w:lang w:val="en-US"/>
+                        </w:rPr>
+                        <w:t>5.283</w:t>
+                      </w:r>
                     </w:p>
                   </w:txbxContent>
                 </v:textbox>
@@ -2744,18 +3169,18 @@
         <mc:AlternateContent>
           <mc:Choice Requires="wps">
             <w:drawing>
-              <wp:anchor distT="0" distB="0" distL="114300" distR="114300" simplePos="0" relativeHeight="251701248" behindDoc="0" locked="0" layoutInCell="1" allowOverlap="1" wp14:anchorId="0DDB5D00" wp14:editId="36C48DC1">
+              <wp:anchor distT="0" distB="0" distL="114300" distR="114300" simplePos="0" relativeHeight="251803648" behindDoc="0" locked="0" layoutInCell="1" allowOverlap="1" wp14:anchorId="78399039" wp14:editId="2205F133">
                 <wp:simplePos x="0" y="0"/>
                 <wp:positionH relativeFrom="column">
-                  <wp:posOffset>2793030</wp:posOffset>
+                  <wp:posOffset>4610439</wp:posOffset>
                 </wp:positionH>
                 <wp:positionV relativeFrom="paragraph">
-                  <wp:posOffset>681168</wp:posOffset>
+                  <wp:posOffset>332125</wp:posOffset>
                 </wp:positionV>
-                <wp:extent cx="591185" cy="233083"/>
-                <wp:effectExtent l="0" t="0" r="18415" b="8255"/>
+                <wp:extent cx="681990" cy="282206"/>
+                <wp:effectExtent l="0" t="0" r="16510" b="10160"/>
                 <wp:wrapNone/>
-                <wp:docPr id="996459193" name="Text Box 89"/>
+                <wp:docPr id="1641584951" name="Text Box 89"/>
                 <wp:cNvGraphicFramePr/>
                 <a:graphic xmlns:a="http://schemas.openxmlformats.org/drawingml/2006/main">
                   <a:graphicData uri="http://schemas.microsoft.com/office/word/2010/wordprocessingShape">
@@ -2764,7 +3189,7 @@
                       <wps:spPr>
                         <a:xfrm>
                           <a:off x="0" y="0"/>
-                          <a:ext cx="591185" cy="233083"/>
+                          <a:ext cx="681990" cy="282206"/>
                         </a:xfrm>
                         <a:prstGeom prst="rect">
                           <a:avLst/>
@@ -2783,7 +3208,16 @@
                           <w:p>
                             <w:pPr>
                               <w:ind w:left="0"/>
+                              <w:rPr>
+                                <w:lang w:val="en-US"/>
+                              </w:rPr>
                             </w:pPr>
+                            <w:r>
+                              <w:rPr>
+                                <w:lang w:val="en-US"/>
+                              </w:rPr>
+                              <w:t>1.192</w:t>
+                            </w:r>
                           </w:p>
                         </w:txbxContent>
                       </wps:txbx>
@@ -2796,18 +3230,33 @@
                     </wps:wsp>
                   </a:graphicData>
                 </a:graphic>
+                <wp14:sizeRelH relativeFrom="margin">
+                  <wp14:pctWidth>0</wp14:pctWidth>
+                </wp14:sizeRelH>
+                <wp14:sizeRelV relativeFrom="margin">
+                  <wp14:pctHeight>0</wp14:pctHeight>
+                </wp14:sizeRelV>
               </wp:anchor>
             </w:drawing>
           </mc:Choice>
           <mc:Fallback>
             <w:pict>
-              <v:shape w14:anchorId="0DDB5D00" id="_x0000_s1052" type="#_x0000_t202" style="position:absolute;left:0;text-align:left;margin-left:219.9pt;margin-top:53.65pt;width:46.55pt;height:18.35pt;z-index:251701248;visibility:visible;mso-wrap-style:square;mso-wrap-distance-left:9pt;mso-wrap-distance-top:0;mso-wrap-distance-right:9pt;mso-wrap-distance-bottom:0;mso-position-horizontal:absolute;mso-position-horizontal-relative:text;mso-position-vertical:absolute;mso-position-vertical-relative:text;v-text-anchor:top" o:gfxdata="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" fillcolor="white [3201]" strokeweight=".5pt">
+              <v:shape w14:anchorId="78399039" id="_x0000_s1052" type="#_x0000_t202" style="position:absolute;left:0;text-align:left;margin-left:363.05pt;margin-top:26.15pt;width:53.7pt;height:22.2pt;z-index:251803648;visibility:visible;mso-wrap-style:square;mso-width-percent:0;mso-height-percent:0;mso-wrap-distance-left:9pt;mso-wrap-distance-top:0;mso-wrap-distance-right:9pt;mso-wrap-distance-bottom:0;mso-position-horizontal:absolute;mso-position-horizontal-relative:text;mso-position-vertical:absolute;mso-position-vertical-relative:text;mso-width-percent:0;mso-height-percent:0;mso-width-relative:margin;mso-height-relative:margin;v-text-anchor:top" o:gfxdata="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" fillcolor="white [3201]" strokeweight=".5pt">
                 <v:textbox>
                   <w:txbxContent>
                     <w:p>
                       <w:pPr>
                         <w:ind w:left="0"/>
+                        <w:rPr>
+                          <w:lang w:val="en-US"/>
+                        </w:rPr>
                       </w:pPr>
+                      <w:r>
+                        <w:rPr>
+                          <w:lang w:val="en-US"/>
+                        </w:rPr>
+                        <w:t>1.192</w:t>
+                      </w:r>
                     </w:p>
                   </w:txbxContent>
                 </v:textbox>
@@ -2823,18 +3272,18 @@
         <mc:AlternateContent>
           <mc:Choice Requires="wps">
             <w:drawing>
-              <wp:anchor distT="0" distB="0" distL="114300" distR="114300" simplePos="0" relativeHeight="251699200" behindDoc="0" locked="0" layoutInCell="1" allowOverlap="1" wp14:anchorId="5141F25A" wp14:editId="315931D4">
+              <wp:anchor distT="0" distB="0" distL="114300" distR="114300" simplePos="0" relativeHeight="251801600" behindDoc="0" locked="0" layoutInCell="1" allowOverlap="1" wp14:anchorId="5FCDE12D" wp14:editId="33E73E50">
                 <wp:simplePos x="0" y="0"/>
                 <wp:positionH relativeFrom="column">
-                  <wp:posOffset>1813785</wp:posOffset>
+                  <wp:posOffset>3740881</wp:posOffset>
                 </wp:positionH>
                 <wp:positionV relativeFrom="paragraph">
-                  <wp:posOffset>681057</wp:posOffset>
+                  <wp:posOffset>653210</wp:posOffset>
                 </wp:positionV>
-                <wp:extent cx="591185" cy="233083"/>
-                <wp:effectExtent l="0" t="0" r="18415" b="8255"/>
+                <wp:extent cx="681990" cy="334297"/>
+                <wp:effectExtent l="0" t="0" r="16510" b="8890"/>
                 <wp:wrapNone/>
-                <wp:docPr id="348051893" name="Text Box 89"/>
+                <wp:docPr id="744457863" name="Text Box 89"/>
                 <wp:cNvGraphicFramePr/>
                 <a:graphic xmlns:a="http://schemas.openxmlformats.org/drawingml/2006/main">
                   <a:graphicData uri="http://schemas.microsoft.com/office/word/2010/wordprocessingShape">
@@ -2843,7 +3292,7 @@
                       <wps:spPr>
                         <a:xfrm>
                           <a:off x="0" y="0"/>
-                          <a:ext cx="591185" cy="233083"/>
+                          <a:ext cx="681990" cy="334297"/>
                         </a:xfrm>
                         <a:prstGeom prst="rect">
                           <a:avLst/>
@@ -2862,7 +3311,16 @@
                           <w:p>
                             <w:pPr>
                               <w:ind w:left="0"/>
+                              <w:rPr>
+                                <w:lang w:val="en-US"/>
+                              </w:rPr>
                             </w:pPr>
+                            <w:r>
+                              <w:rPr>
+                                <w:lang w:val="en-US"/>
+                              </w:rPr>
+                              <w:t>2.874</w:t>
+                            </w:r>
                           </w:p>
                         </w:txbxContent>
                       </wps:txbx>
@@ -2875,18 +3333,33 @@
                     </wps:wsp>
                   </a:graphicData>
                 </a:graphic>
+                <wp14:sizeRelH relativeFrom="margin">
+                  <wp14:pctWidth>0</wp14:pctWidth>
+                </wp14:sizeRelH>
+                <wp14:sizeRelV relativeFrom="margin">
+                  <wp14:pctHeight>0</wp14:pctHeight>
+                </wp14:sizeRelV>
               </wp:anchor>
             </w:drawing>
           </mc:Choice>
           <mc:Fallback>
             <w:pict>
-              <v:shape w14:anchorId="5141F25A" id="_x0000_s1053" type="#_x0000_t202" style="position:absolute;left:0;text-align:left;margin-left:142.8pt;margin-top:53.65pt;width:46.55pt;height:18.35pt;z-index:251699200;visibility:visible;mso-wrap-style:square;mso-wrap-distance-left:9pt;mso-wrap-distance-top:0;mso-wrap-distance-right:9pt;mso-wrap-distance-bottom:0;mso-position-horizontal:absolute;mso-position-horizontal-relative:text;mso-position-vertical:absolute;mso-position-vertical-relative:text;v-text-anchor:top" o:gfxdata="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" fillcolor="white [3201]" strokeweight=".5pt">
+              <v:shape w14:anchorId="5FCDE12D" id="_x0000_s1053" type="#_x0000_t202" style="position:absolute;left:0;text-align:left;margin-left:294.55pt;margin-top:51.45pt;width:53.7pt;height:26.3pt;z-index:251801600;visibility:visible;mso-wrap-style:square;mso-width-percent:0;mso-height-percent:0;mso-wrap-distance-left:9pt;mso-wrap-distance-top:0;mso-wrap-distance-right:9pt;mso-wrap-distance-bottom:0;mso-position-horizontal:absolute;mso-position-horizontal-relative:text;mso-position-vertical:absolute;mso-position-vertical-relative:text;mso-width-percent:0;mso-height-percent:0;mso-width-relative:margin;mso-height-relative:margin;v-text-anchor:top" o:gfxdata="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" fillcolor="white [3201]" strokeweight=".5pt">
                 <v:textbox>
                   <w:txbxContent>
                     <w:p>
                       <w:pPr>
                         <w:ind w:left="0"/>
+                        <w:rPr>
+                          <w:lang w:val="en-US"/>
+                        </w:rPr>
                       </w:pPr>
+                      <w:r>
+                        <w:rPr>
+                          <w:lang w:val="en-US"/>
+                        </w:rPr>
+                        <w:t>2.874</w:t>
+                      </w:r>
                     </w:p>
                   </w:txbxContent>
                 </v:textbox>
@@ -2902,18 +3375,18 @@
         <mc:AlternateContent>
           <mc:Choice Requires="wps">
             <w:drawing>
-              <wp:anchor distT="0" distB="0" distL="114300" distR="114300" simplePos="0" relativeHeight="251697152" behindDoc="0" locked="0" layoutInCell="1" allowOverlap="1" wp14:anchorId="1C0017F0" wp14:editId="46D11B89">
+              <wp:anchor distT="0" distB="0" distL="114300" distR="114300" simplePos="0" relativeHeight="251799552" behindDoc="0" locked="0" layoutInCell="1" allowOverlap="1" wp14:anchorId="251119FB" wp14:editId="521DCC81">
                 <wp:simplePos x="0" y="0"/>
                 <wp:positionH relativeFrom="column">
-                  <wp:posOffset>4634641</wp:posOffset>
+                  <wp:posOffset>3703024</wp:posOffset>
                 </wp:positionH>
                 <wp:positionV relativeFrom="paragraph">
-                  <wp:posOffset>364303</wp:posOffset>
+                  <wp:posOffset>332146</wp:posOffset>
                 </wp:positionV>
-                <wp:extent cx="591185" cy="233083"/>
-                <wp:effectExtent l="0" t="0" r="18415" b="8255"/>
+                <wp:extent cx="681990" cy="282206"/>
+                <wp:effectExtent l="0" t="0" r="16510" b="10160"/>
                 <wp:wrapNone/>
-                <wp:docPr id="2050354315" name="Text Box 89"/>
+                <wp:docPr id="362139491" name="Text Box 89"/>
                 <wp:cNvGraphicFramePr/>
                 <a:graphic xmlns:a="http://schemas.openxmlformats.org/drawingml/2006/main">
                   <a:graphicData uri="http://schemas.microsoft.com/office/word/2010/wordprocessingShape">
@@ -2922,7 +3395,7 @@
                       <wps:spPr>
                         <a:xfrm>
                           <a:off x="0" y="0"/>
-                          <a:ext cx="591185" cy="233083"/>
+                          <a:ext cx="681990" cy="282206"/>
                         </a:xfrm>
                         <a:prstGeom prst="rect">
                           <a:avLst/>
@@ -2941,7 +3414,16 @@
                           <w:p>
                             <w:pPr>
                               <w:ind w:left="0"/>
+                              <w:rPr>
+                                <w:lang w:val="en-US"/>
+                              </w:rPr>
                             </w:pPr>
+                            <w:r>
+                              <w:rPr>
+                                <w:lang w:val="en-US"/>
+                              </w:rPr>
+                              <w:t>1.312</w:t>
+                            </w:r>
                           </w:p>
                         </w:txbxContent>
                       </wps:txbx>
@@ -2954,18 +3436,33 @@
                     </wps:wsp>
                   </a:graphicData>
                 </a:graphic>
+                <wp14:sizeRelH relativeFrom="margin">
+                  <wp14:pctWidth>0</wp14:pctWidth>
+                </wp14:sizeRelH>
+                <wp14:sizeRelV relativeFrom="margin">
+                  <wp14:pctHeight>0</wp14:pctHeight>
+                </wp14:sizeRelV>
               </wp:anchor>
             </w:drawing>
           </mc:Choice>
           <mc:Fallback>
             <w:pict>
-              <v:shape w14:anchorId="1C0017F0" id="_x0000_s1054" type="#_x0000_t202" style="position:absolute;left:0;text-align:left;margin-left:364.95pt;margin-top:28.7pt;width:46.55pt;height:18.35pt;z-index:251697152;visibility:visible;mso-wrap-style:square;mso-wrap-distance-left:9pt;mso-wrap-distance-top:0;mso-wrap-distance-right:9pt;mso-wrap-distance-bottom:0;mso-position-horizontal:absolute;mso-position-horizontal-relative:text;mso-position-vertical:absolute;mso-position-vertical-relative:text;v-text-anchor:top" o:gfxdata="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" fillcolor="white [3201]" strokeweight=".5pt">
+              <v:shape w14:anchorId="251119FB" id="_x0000_s1054" type="#_x0000_t202" style="position:absolute;left:0;text-align:left;margin-left:291.6pt;margin-top:26.15pt;width:53.7pt;height:22.2pt;z-index:251799552;visibility:visible;mso-wrap-style:square;mso-width-percent:0;mso-height-percent:0;mso-wrap-distance-left:9pt;mso-wrap-distance-top:0;mso-wrap-distance-right:9pt;mso-wrap-distance-bottom:0;mso-position-horizontal:absolute;mso-position-horizontal-relative:text;mso-position-vertical:absolute;mso-position-vertical-relative:text;mso-width-percent:0;mso-height-percent:0;mso-width-relative:margin;mso-height-relative:margin;v-text-anchor:top" o:gfxdata="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" fillcolor="white [3201]" strokeweight=".5pt">
                 <v:textbox>
                   <w:txbxContent>
                     <w:p>
                       <w:pPr>
                         <w:ind w:left="0"/>
+                        <w:rPr>
+                          <w:lang w:val="en-US"/>
+                        </w:rPr>
                       </w:pPr>
+                      <w:r>
+                        <w:rPr>
+                          <w:lang w:val="en-US"/>
+                        </w:rPr>
+                        <w:t>1.312</w:t>
+                      </w:r>
                     </w:p>
                   </w:txbxContent>
                 </v:textbox>
@@ -2981,18 +3478,18 @@
         <mc:AlternateContent>
           <mc:Choice Requires="wps">
             <w:drawing>
-              <wp:anchor distT="0" distB="0" distL="114300" distR="114300" simplePos="0" relativeHeight="251695104" behindDoc="0" locked="0" layoutInCell="1" allowOverlap="1" wp14:anchorId="7A7B9EDD" wp14:editId="3F653BD3">
+              <wp:anchor distT="0" distB="0" distL="114300" distR="114300" simplePos="0" relativeHeight="251797504" behindDoc="0" locked="0" layoutInCell="1" allowOverlap="1" wp14:anchorId="4E4D30E6" wp14:editId="74533D00">
                 <wp:simplePos x="0" y="0"/>
                 <wp:positionH relativeFrom="column">
-                  <wp:posOffset>3749936</wp:posOffset>
+                  <wp:posOffset>2792261</wp:posOffset>
                 </wp:positionH>
                 <wp:positionV relativeFrom="paragraph">
-                  <wp:posOffset>364303</wp:posOffset>
+                  <wp:posOffset>676111</wp:posOffset>
                 </wp:positionV>
-                <wp:extent cx="591185" cy="233083"/>
-                <wp:effectExtent l="0" t="0" r="18415" b="8255"/>
+                <wp:extent cx="681990" cy="232778"/>
+                <wp:effectExtent l="0" t="0" r="16510" b="8890"/>
                 <wp:wrapNone/>
-                <wp:docPr id="1799585720" name="Text Box 89"/>
+                <wp:docPr id="414713367" name="Text Box 89"/>
                 <wp:cNvGraphicFramePr/>
                 <a:graphic xmlns:a="http://schemas.openxmlformats.org/drawingml/2006/main">
                   <a:graphicData uri="http://schemas.microsoft.com/office/word/2010/wordprocessingShape">
@@ -3001,7 +3498,7 @@
                       <wps:spPr>
                         <a:xfrm>
                           <a:off x="0" y="0"/>
-                          <a:ext cx="591185" cy="233083"/>
+                          <a:ext cx="681990" cy="232778"/>
                         </a:xfrm>
                         <a:prstGeom prst="rect">
                           <a:avLst/>
@@ -3020,7 +3517,16 @@
                           <w:p>
                             <w:pPr>
                               <w:ind w:left="0"/>
+                              <w:rPr>
+                                <w:lang w:val="en-US"/>
+                              </w:rPr>
                             </w:pPr>
+                            <w:r>
+                              <w:rPr>
+                                <w:lang w:val="en-US"/>
+                              </w:rPr>
+                              <w:t>2.428</w:t>
+                            </w:r>
                           </w:p>
                         </w:txbxContent>
                       </wps:txbx>
@@ -3033,18 +3539,33 @@
                     </wps:wsp>
                   </a:graphicData>
                 </a:graphic>
+                <wp14:sizeRelH relativeFrom="margin">
+                  <wp14:pctWidth>0</wp14:pctWidth>
+                </wp14:sizeRelH>
+                <wp14:sizeRelV relativeFrom="margin">
+                  <wp14:pctHeight>0</wp14:pctHeight>
+                </wp14:sizeRelV>
               </wp:anchor>
             </w:drawing>
           </mc:Choice>
           <mc:Fallback>
             <w:pict>
-              <v:shape w14:anchorId="7A7B9EDD" id="_x0000_s1055" type="#_x0000_t202" style="position:absolute;left:0;text-align:left;margin-left:295.25pt;margin-top:28.7pt;width:46.55pt;height:18.35pt;z-index:251695104;visibility:visible;mso-wrap-style:square;mso-wrap-distance-left:9pt;mso-wrap-distance-top:0;mso-wrap-distance-right:9pt;mso-wrap-distance-bottom:0;mso-position-horizontal:absolute;mso-position-horizontal-relative:text;mso-position-vertical:absolute;mso-position-vertical-relative:text;v-text-anchor:top" o:gfxdata="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" fillcolor="white [3201]" strokeweight=".5pt">
+              <v:shape w14:anchorId="4E4D30E6" id="_x0000_s1055" type="#_x0000_t202" style="position:absolute;left:0;text-align:left;margin-left:219.85pt;margin-top:53.25pt;width:53.7pt;height:18.35pt;z-index:251797504;visibility:visible;mso-wrap-style:square;mso-width-percent:0;mso-height-percent:0;mso-wrap-distance-left:9pt;mso-wrap-distance-top:0;mso-wrap-distance-right:9pt;mso-wrap-distance-bottom:0;mso-position-horizontal:absolute;mso-position-horizontal-relative:text;mso-position-vertical:absolute;mso-position-vertical-relative:text;mso-width-percent:0;mso-height-percent:0;mso-width-relative:margin;mso-height-relative:margin;v-text-anchor:top" o:gfxdata="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" fillcolor="white [3201]" strokeweight=".5pt">
                 <v:textbox>
                   <w:txbxContent>
                     <w:p>
                       <w:pPr>
                         <w:ind w:left="0"/>
+                        <w:rPr>
+                          <w:lang w:val="en-US"/>
+                        </w:rPr>
                       </w:pPr>
+                      <w:r>
+                        <w:rPr>
+                          <w:lang w:val="en-US"/>
+                        </w:rPr>
+                        <w:t>2.428</w:t>
+                      </w:r>
                     </w:p>
                   </w:txbxContent>
                 </v:textbox>
@@ -3060,18 +3581,18 @@
         <mc:AlternateContent>
           <mc:Choice Requires="wps">
             <w:drawing>
-              <wp:anchor distT="0" distB="0" distL="114300" distR="114300" simplePos="0" relativeHeight="251693056" behindDoc="0" locked="0" layoutInCell="1" allowOverlap="1" wp14:anchorId="1DF6B402" wp14:editId="08CC21F7">
+              <wp:anchor distT="0" distB="0" distL="114300" distR="114300" simplePos="0" relativeHeight="251793408" behindDoc="0" locked="0" layoutInCell="1" allowOverlap="1" wp14:anchorId="7A1FB154" wp14:editId="621475A9">
                 <wp:simplePos x="0" y="0"/>
                 <wp:positionH relativeFrom="column">
-                  <wp:posOffset>2781562</wp:posOffset>
+                  <wp:posOffset>2757878</wp:posOffset>
                 </wp:positionH>
                 <wp:positionV relativeFrom="paragraph">
-                  <wp:posOffset>364303</wp:posOffset>
+                  <wp:posOffset>337021</wp:posOffset>
                 </wp:positionV>
-                <wp:extent cx="591185" cy="233083"/>
-                <wp:effectExtent l="0" t="0" r="18415" b="8255"/>
+                <wp:extent cx="681990" cy="282206"/>
+                <wp:effectExtent l="0" t="0" r="16510" b="10160"/>
                 <wp:wrapNone/>
-                <wp:docPr id="1246245951" name="Text Box 89"/>
+                <wp:docPr id="231079042" name="Text Box 89"/>
                 <wp:cNvGraphicFramePr/>
                 <a:graphic xmlns:a="http://schemas.openxmlformats.org/drawingml/2006/main">
                   <a:graphicData uri="http://schemas.microsoft.com/office/word/2010/wordprocessingShape">
@@ -3080,7 +3601,7 @@
                       <wps:spPr>
                         <a:xfrm>
                           <a:off x="0" y="0"/>
-                          <a:ext cx="591185" cy="233083"/>
+                          <a:ext cx="681990" cy="282206"/>
                         </a:xfrm>
                         <a:prstGeom prst="rect">
                           <a:avLst/>
@@ -3099,7 +3620,16 @@
                           <w:p>
                             <w:pPr>
                               <w:ind w:left="0"/>
+                              <w:rPr>
+                                <w:lang w:val="en-US"/>
+                              </w:rPr>
                             </w:pPr>
+                            <w:r>
+                              <w:rPr>
+                                <w:lang w:val="en-US"/>
+                              </w:rPr>
+                              <w:t>1.444</w:t>
+                            </w:r>
                           </w:p>
                         </w:txbxContent>
                       </wps:txbx>
@@ -3112,18 +3642,33 @@
                     </wps:wsp>
                   </a:graphicData>
                 </a:graphic>
+                <wp14:sizeRelH relativeFrom="margin">
+                  <wp14:pctWidth>0</wp14:pctWidth>
+                </wp14:sizeRelH>
+                <wp14:sizeRelV relativeFrom="margin">
+                  <wp14:pctHeight>0</wp14:pctHeight>
+                </wp14:sizeRelV>
               </wp:anchor>
             </w:drawing>
           </mc:Choice>
           <mc:Fallback>
             <w:pict>
-              <v:shape w14:anchorId="1DF6B402" id="_x0000_s1056" type="#_x0000_t202" style="position:absolute;left:0;text-align:left;margin-left:219pt;margin-top:28.7pt;width:46.55pt;height:18.35pt;z-index:251693056;visibility:visible;mso-wrap-style:square;mso-wrap-distance-left:9pt;mso-wrap-distance-top:0;mso-wrap-distance-right:9pt;mso-wrap-distance-bottom:0;mso-position-horizontal:absolute;mso-position-horizontal-relative:text;mso-position-vertical:absolute;mso-position-vertical-relative:text;v-text-anchor:top" o:gfxdata="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" fillcolor="white [3201]" strokeweight=".5pt">
+              <v:shape w14:anchorId="7A1FB154" id="_x0000_s1056" type="#_x0000_t202" style="position:absolute;left:0;text-align:left;margin-left:217.15pt;margin-top:26.55pt;width:53.7pt;height:22.2pt;z-index:251793408;visibility:visible;mso-wrap-style:square;mso-width-percent:0;mso-height-percent:0;mso-wrap-distance-left:9pt;mso-wrap-distance-top:0;mso-wrap-distance-right:9pt;mso-wrap-distance-bottom:0;mso-position-horizontal:absolute;mso-position-horizontal-relative:text;mso-position-vertical:absolute;mso-position-vertical-relative:text;mso-width-percent:0;mso-height-percent:0;mso-width-relative:margin;mso-height-relative:margin;v-text-anchor:top" o:gfxdata="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" fillcolor="white [3201]" strokeweight=".5pt">
                 <v:textbox>
                   <w:txbxContent>
                     <w:p>
                       <w:pPr>
                         <w:ind w:left="0"/>
+                        <w:rPr>
+                          <w:lang w:val="en-US"/>
+                        </w:rPr>
                       </w:pPr>
+                      <w:r>
+                        <w:rPr>
+                          <w:lang w:val="en-US"/>
+                        </w:rPr>
+                        <w:t>1.444</w:t>
+                      </w:r>
                     </w:p>
                   </w:txbxContent>
                 </v:textbox>
@@ -3139,18 +3684,18 @@
         <mc:AlternateContent>
           <mc:Choice Requires="wps">
             <w:drawing>
-              <wp:anchor distT="0" distB="0" distL="114300" distR="114300" simplePos="0" relativeHeight="251691008" behindDoc="0" locked="0" layoutInCell="1" allowOverlap="1" wp14:anchorId="2E2931DD" wp14:editId="6A89CD8E">
+              <wp:anchor distT="0" distB="0" distL="114300" distR="114300" simplePos="0" relativeHeight="251791360" behindDoc="0" locked="0" layoutInCell="1" allowOverlap="1" wp14:anchorId="636EFFE8" wp14:editId="0227EA42">
                 <wp:simplePos x="0" y="0"/>
                 <wp:positionH relativeFrom="column">
-                  <wp:posOffset>1810871</wp:posOffset>
+                  <wp:posOffset>1810241</wp:posOffset>
                 </wp:positionH>
                 <wp:positionV relativeFrom="paragraph">
-                  <wp:posOffset>363929</wp:posOffset>
+                  <wp:posOffset>332392</wp:posOffset>
                 </wp:positionV>
-                <wp:extent cx="591185" cy="233083"/>
-                <wp:effectExtent l="0" t="0" r="18415" b="8255"/>
+                <wp:extent cx="681990" cy="282206"/>
+                <wp:effectExtent l="0" t="0" r="16510" b="10160"/>
                 <wp:wrapNone/>
-                <wp:docPr id="780320155" name="Text Box 89"/>
+                <wp:docPr id="799788752" name="Text Box 89"/>
                 <wp:cNvGraphicFramePr/>
                 <a:graphic xmlns:a="http://schemas.openxmlformats.org/drawingml/2006/main">
                   <a:graphicData uri="http://schemas.microsoft.com/office/word/2010/wordprocessingShape">
@@ -3159,7 +3704,7 @@
                       <wps:spPr>
                         <a:xfrm>
                           <a:off x="0" y="0"/>
-                          <a:ext cx="591185" cy="233083"/>
+                          <a:ext cx="681990" cy="282206"/>
                         </a:xfrm>
                         <a:prstGeom prst="rect">
                           <a:avLst/>
@@ -3178,7 +3723,16 @@
                           <w:p>
                             <w:pPr>
                               <w:ind w:left="0"/>
+                              <w:rPr>
+                                <w:lang w:val="en-US"/>
+                              </w:rPr>
                             </w:pPr>
+                            <w:r>
+                              <w:rPr>
+                                <w:lang w:val="en-US"/>
+                              </w:rPr>
+                              <w:t>1.729</w:t>
+                            </w:r>
                           </w:p>
                         </w:txbxContent>
                       </wps:txbx>
@@ -3191,18 +3745,33 @@
                     </wps:wsp>
                   </a:graphicData>
                 </a:graphic>
+                <wp14:sizeRelH relativeFrom="margin">
+                  <wp14:pctWidth>0</wp14:pctWidth>
+                </wp14:sizeRelH>
+                <wp14:sizeRelV relativeFrom="margin">
+                  <wp14:pctHeight>0</wp14:pctHeight>
+                </wp14:sizeRelV>
               </wp:anchor>
             </w:drawing>
           </mc:Choice>
           <mc:Fallback>
             <w:pict>
-              <v:shape w14:anchorId="2E2931DD" id="_x0000_s1057" type="#_x0000_t202" style="position:absolute;left:0;text-align:left;margin-left:142.6pt;margin-top:28.65pt;width:46.55pt;height:18.35pt;z-index:251691008;visibility:visible;mso-wrap-style:square;mso-wrap-distance-left:9pt;mso-wrap-distance-top:0;mso-wrap-distance-right:9pt;mso-wrap-distance-bottom:0;mso-position-horizontal:absolute;mso-position-horizontal-relative:text;mso-position-vertical:absolute;mso-position-vertical-relative:text;v-text-anchor:top" o:gfxdata="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" fillcolor="white [3201]" strokeweight=".5pt">
+              <v:shape w14:anchorId="636EFFE8" id="_x0000_s1057" type="#_x0000_t202" style="position:absolute;left:0;text-align:left;margin-left:142.55pt;margin-top:26.15pt;width:53.7pt;height:22.2pt;z-index:251791360;visibility:visible;mso-wrap-style:square;mso-width-percent:0;mso-height-percent:0;mso-wrap-distance-left:9pt;mso-wrap-distance-top:0;mso-wrap-distance-right:9pt;mso-wrap-distance-bottom:0;mso-position-horizontal:absolute;mso-position-horizontal-relative:text;mso-position-vertical:absolute;mso-position-vertical-relative:text;mso-width-percent:0;mso-height-percent:0;mso-width-relative:margin;mso-height-relative:margin;v-text-anchor:top" o:gfxdata="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" fillcolor="white [3201]" strokeweight=".5pt">
                 <v:textbox>
                   <w:txbxContent>
                     <w:p>
                       <w:pPr>
                         <w:ind w:left="0"/>
+                        <w:rPr>
+                          <w:lang w:val="en-US"/>
+                        </w:rPr>
                       </w:pPr>
+                      <w:r>
+                        <w:rPr>
+                          <w:lang w:val="en-US"/>
+                        </w:rPr>
+                        <w:t>1.729</w:t>
+                      </w:r>
                     </w:p>
                   </w:txbxContent>
                 </v:textbox>
@@ -3216,7 +3785,7 @@
           <w:noProof/>
         </w:rPr>
         <w:drawing>
-          <wp:inline distT="0" distB="0" distL="0" distR="0" wp14:anchorId="6D4C9414" wp14:editId="2DD9B63F">
+          <wp:inline distT="0" distB="0" distL="0" distR="0" wp14:anchorId="6D4C9414" wp14:editId="4B2572E4">
             <wp:extent cx="5989320" cy="2093976"/>
             <wp:effectExtent l="0" t="0" r="0" b="0"/>
             <wp:docPr id="14539" name="Picture 14539"/>
@@ -3281,7 +3850,6 @@
         <w:tblCellMar>
           <w:top w:w="47" w:type="dxa"/>
           <w:left w:w="108" w:type="dxa"/>
-          <w:bottom w:w="0" w:type="dxa"/>
           <w:right w:w="65" w:type="dxa"/>
         </w:tblCellMar>
         <w:tblLook w:val="04A0" w:firstRow="1" w:lastRow="0" w:firstColumn="1" w:lastColumn="0" w:noHBand="0" w:noVBand="1"/>
@@ -3319,7 +3887,6 @@
                 <w:color w:val="000000"/>
                 <w:sz w:val="20"/>
               </w:rPr>
-              <w:lastRenderedPageBreak/>
               <w:t xml:space="preserve">Developing Countries </w:t>
             </w:r>
           </w:p>
@@ -3496,18 +4063,18 @@
               <mc:AlternateContent>
                 <mc:Choice Requires="wps">
                   <w:drawing>
-                    <wp:anchor distT="0" distB="0" distL="114300" distR="114300" simplePos="0" relativeHeight="251725824" behindDoc="0" locked="0" layoutInCell="1" allowOverlap="1" wp14:anchorId="6A984DA1" wp14:editId="7798EE05">
+                    <wp:anchor distT="0" distB="0" distL="114300" distR="114300" simplePos="0" relativeHeight="251826176" behindDoc="0" locked="0" layoutInCell="1" allowOverlap="1" wp14:anchorId="11A14A64" wp14:editId="37AB3A2D">
                       <wp:simplePos x="0" y="0"/>
                       <wp:positionH relativeFrom="column">
-                        <wp:posOffset>100330</wp:posOffset>
+                        <wp:posOffset>52070</wp:posOffset>
                       </wp:positionH>
                       <wp:positionV relativeFrom="paragraph">
-                        <wp:posOffset>-95885</wp:posOffset>
+                        <wp:posOffset>-138430</wp:posOffset>
                       </wp:positionV>
-                      <wp:extent cx="591185" cy="233045"/>
-                      <wp:effectExtent l="0" t="0" r="18415" b="8255"/>
+                      <wp:extent cx="681990" cy="262255"/>
+                      <wp:effectExtent l="0" t="0" r="16510" b="17145"/>
                       <wp:wrapNone/>
-                      <wp:docPr id="2014514493" name="Text Box 89"/>
+                      <wp:docPr id="222253059" name="Text Box 89"/>
                       <wp:cNvGraphicFramePr/>
                       <a:graphic xmlns:a="http://schemas.openxmlformats.org/drawingml/2006/main">
                         <a:graphicData uri="http://schemas.microsoft.com/office/word/2010/wordprocessingShape">
@@ -3516,7 +4083,7 @@
                             <wps:spPr>
                               <a:xfrm>
                                 <a:off x="0" y="0"/>
-                                <a:ext cx="591185" cy="233045"/>
+                                <a:ext cx="681990" cy="262255"/>
                               </a:xfrm>
                               <a:prstGeom prst="rect">
                                 <a:avLst/>
@@ -3535,7 +4102,16 @@
                                 <w:p>
                                   <w:pPr>
                                     <w:ind w:left="0"/>
+                                    <w:rPr>
+                                      <w:lang w:val="en-US"/>
+                                    </w:rPr>
                                   </w:pPr>
+                                  <w:r>
+                                    <w:rPr>
+                                      <w:lang w:val="en-US"/>
+                                    </w:rPr>
+                                    <w:t>0.240</w:t>
+                                  </w:r>
                                 </w:p>
                               </w:txbxContent>
                             </wps:txbx>
@@ -3559,13 +4135,22 @@
                 </mc:Choice>
                 <mc:Fallback>
                   <w:pict>
-                    <v:shape w14:anchorId="6A984DA1" id="_x0000_s1058" type="#_x0000_t202" style="position:absolute;left:0;text-align:left;margin-left:7.9pt;margin-top:-7.55pt;width:46.55pt;height:18.35pt;z-index:251725824;visibility:visible;mso-wrap-style:square;mso-width-percent:0;mso-height-percent:0;mso-wrap-distance-left:9pt;mso-wrap-distance-top:0;mso-wrap-distance-right:9pt;mso-wrap-distance-bottom:0;mso-position-horizontal:absolute;mso-position-horizontal-relative:text;mso-position-vertical:absolute;mso-position-vertical-relative:text;mso-width-percent:0;mso-height-percent:0;mso-width-relative:margin;mso-height-relative:margin;v-text-anchor:top" o:gfxdata="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" fillcolor="white [3201]" strokeweight=".5pt">
+                    <v:shape w14:anchorId="11A14A64" id="_x0000_s1058" type="#_x0000_t202" style="position:absolute;left:0;text-align:left;margin-left:4.1pt;margin-top:-10.9pt;width:53.7pt;height:20.65pt;z-index:251826176;visibility:visible;mso-wrap-style:square;mso-width-percent:0;mso-height-percent:0;mso-wrap-distance-left:9pt;mso-wrap-distance-top:0;mso-wrap-distance-right:9pt;mso-wrap-distance-bottom:0;mso-position-horizontal:absolute;mso-position-horizontal-relative:text;mso-position-vertical:absolute;mso-position-vertical-relative:text;mso-width-percent:0;mso-height-percent:0;mso-width-relative:margin;mso-height-relative:margin;v-text-anchor:top" o:gfxdata="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" fillcolor="white [3201]" strokeweight=".5pt">
                       <v:textbox>
                         <w:txbxContent>
                           <w:p>
                             <w:pPr>
                               <w:ind w:left="0"/>
+                              <w:rPr>
+                                <w:lang w:val="en-US"/>
+                              </w:rPr>
                             </w:pPr>
+                            <w:r>
+                              <w:rPr>
+                                <w:lang w:val="en-US"/>
+                              </w:rPr>
+                              <w:t>0.240</w:t>
+                            </w:r>
                           </w:p>
                         </w:txbxContent>
                       </v:textbox>
@@ -3607,18 +4192,18 @@
               <mc:AlternateContent>
                 <mc:Choice Requires="wps">
                   <w:drawing>
-                    <wp:anchor distT="0" distB="0" distL="114300" distR="114300" simplePos="0" relativeHeight="251729920" behindDoc="0" locked="0" layoutInCell="1" allowOverlap="1" wp14:anchorId="74004D40" wp14:editId="1094B599">
+                    <wp:anchor distT="0" distB="0" distL="114300" distR="114300" simplePos="0" relativeHeight="251828224" behindDoc="0" locked="0" layoutInCell="1" allowOverlap="1" wp14:anchorId="5A118F75" wp14:editId="01DAF57F">
                       <wp:simplePos x="0" y="0"/>
                       <wp:positionH relativeFrom="column">
-                        <wp:posOffset>152400</wp:posOffset>
+                        <wp:posOffset>76835</wp:posOffset>
                       </wp:positionH>
                       <wp:positionV relativeFrom="paragraph">
-                        <wp:posOffset>-101600</wp:posOffset>
+                        <wp:posOffset>-126365</wp:posOffset>
                       </wp:positionV>
-                      <wp:extent cx="591185" cy="233045"/>
-                      <wp:effectExtent l="0" t="0" r="18415" b="8255"/>
+                      <wp:extent cx="681990" cy="281940"/>
+                      <wp:effectExtent l="0" t="0" r="16510" b="10160"/>
                       <wp:wrapNone/>
-                      <wp:docPr id="1882438603" name="Text Box 89"/>
+                      <wp:docPr id="25900785" name="Text Box 89"/>
                       <wp:cNvGraphicFramePr/>
                       <a:graphic xmlns:a="http://schemas.openxmlformats.org/drawingml/2006/main">
                         <a:graphicData uri="http://schemas.microsoft.com/office/word/2010/wordprocessingShape">
@@ -3627,7 +4212,7 @@
                             <wps:spPr>
                               <a:xfrm>
                                 <a:off x="0" y="0"/>
-                                <a:ext cx="591185" cy="233045"/>
+                                <a:ext cx="681990" cy="281940"/>
                               </a:xfrm>
                               <a:prstGeom prst="rect">
                                 <a:avLst/>
@@ -3646,7 +4231,16 @@
                                 <w:p>
                                   <w:pPr>
                                     <w:ind w:left="0"/>
+                                    <w:rPr>
+                                      <w:lang w:val="en-US"/>
+                                    </w:rPr>
                                   </w:pPr>
+                                  <w:r>
+                                    <w:rPr>
+                                      <w:lang w:val="en-US"/>
+                                    </w:rPr>
+                                    <w:t>0.473</w:t>
+                                  </w:r>
                                 </w:p>
                               </w:txbxContent>
                             </wps:txbx>
@@ -3670,13 +4264,22 @@
                 </mc:Choice>
                 <mc:Fallback>
                   <w:pict>
-                    <v:shape w14:anchorId="74004D40" id="_x0000_s1059" type="#_x0000_t202" style="position:absolute;left:0;text-align:left;margin-left:12pt;margin-top:-8pt;width:46.55pt;height:18.35pt;z-index:251729920;visibility:visible;mso-wrap-style:square;mso-width-percent:0;mso-height-percent:0;mso-wrap-distance-left:9pt;mso-wrap-distance-top:0;mso-wrap-distance-right:9pt;mso-wrap-distance-bottom:0;mso-position-horizontal:absolute;mso-position-horizontal-relative:text;mso-position-vertical:absolute;mso-position-vertical-relative:text;mso-width-percent:0;mso-height-percent:0;mso-width-relative:margin;mso-height-relative:margin;v-text-anchor:top" o:gfxdata="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" fillcolor="white [3201]" strokeweight=".5pt">
+                    <v:shape w14:anchorId="5A118F75" id="_x0000_s1059" type="#_x0000_t202" style="position:absolute;left:0;text-align:left;margin-left:6.05pt;margin-top:-9.95pt;width:53.7pt;height:22.2pt;z-index:251828224;visibility:visible;mso-wrap-style:square;mso-width-percent:0;mso-height-percent:0;mso-wrap-distance-left:9pt;mso-wrap-distance-top:0;mso-wrap-distance-right:9pt;mso-wrap-distance-bottom:0;mso-position-horizontal:absolute;mso-position-horizontal-relative:text;mso-position-vertical:absolute;mso-position-vertical-relative:text;mso-width-percent:0;mso-height-percent:0;mso-width-relative:margin;mso-height-relative:margin;v-text-anchor:top" o:gfxdata="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" fillcolor="white [3201]" strokeweight=".5pt">
                       <v:textbox>
                         <w:txbxContent>
                           <w:p>
                             <w:pPr>
                               <w:ind w:left="0"/>
+                              <w:rPr>
+                                <w:lang w:val="en-US"/>
+                              </w:rPr>
                             </w:pPr>
+                            <w:r>
+                              <w:rPr>
+                                <w:lang w:val="en-US"/>
+                              </w:rPr>
+                              <w:t>0.473</w:t>
+                            </w:r>
                           </w:p>
                         </w:txbxContent>
                       </v:textbox>
@@ -3718,18 +4321,18 @@
               <mc:AlternateContent>
                 <mc:Choice Requires="wps">
                   <w:drawing>
-                    <wp:anchor distT="0" distB="0" distL="114300" distR="114300" simplePos="0" relativeHeight="251731968" behindDoc="0" locked="0" layoutInCell="1" allowOverlap="1" wp14:anchorId="4ECFFF02" wp14:editId="1DCAE2B1">
+                    <wp:anchor distT="0" distB="0" distL="114300" distR="114300" simplePos="0" relativeHeight="251832320" behindDoc="0" locked="0" layoutInCell="1" allowOverlap="1" wp14:anchorId="7E877B80" wp14:editId="582D8ECB">
                       <wp:simplePos x="0" y="0"/>
                       <wp:positionH relativeFrom="column">
-                        <wp:posOffset>78105</wp:posOffset>
+                        <wp:posOffset>84455</wp:posOffset>
                       </wp:positionH>
                       <wp:positionV relativeFrom="paragraph">
-                        <wp:posOffset>-106680</wp:posOffset>
+                        <wp:posOffset>-151130</wp:posOffset>
                       </wp:positionV>
-                      <wp:extent cx="591185" cy="233045"/>
-                      <wp:effectExtent l="0" t="0" r="18415" b="8255"/>
+                      <wp:extent cx="681990" cy="281940"/>
+                      <wp:effectExtent l="0" t="0" r="16510" b="10160"/>
                       <wp:wrapNone/>
-                      <wp:docPr id="1209961527" name="Text Box 89"/>
+                      <wp:docPr id="460796803" name="Text Box 89"/>
                       <wp:cNvGraphicFramePr/>
                       <a:graphic xmlns:a="http://schemas.openxmlformats.org/drawingml/2006/main">
                         <a:graphicData uri="http://schemas.microsoft.com/office/word/2010/wordprocessingShape">
@@ -3738,7 +4341,7 @@
                             <wps:spPr>
                               <a:xfrm>
                                 <a:off x="0" y="0"/>
-                                <a:ext cx="591185" cy="233045"/>
+                                <a:ext cx="681990" cy="281940"/>
                               </a:xfrm>
                               <a:prstGeom prst="rect">
                                 <a:avLst/>
@@ -3757,7 +4360,16 @@
                                 <w:p>
                                   <w:pPr>
                                     <w:ind w:left="0"/>
+                                    <w:rPr>
+                                      <w:lang w:val="en-US"/>
+                                    </w:rPr>
                                   </w:pPr>
+                                  <w:r>
+                                    <w:rPr>
+                                      <w:lang w:val="en-US"/>
+                                    </w:rPr>
+                                    <w:t>0.547</w:t>
+                                  </w:r>
                                 </w:p>
                               </w:txbxContent>
                             </wps:txbx>
@@ -3781,13 +4393,22 @@
                 </mc:Choice>
                 <mc:Fallback>
                   <w:pict>
-                    <v:shape w14:anchorId="4ECFFF02" id="_x0000_s1060" type="#_x0000_t202" style="position:absolute;left:0;text-align:left;margin-left:6.15pt;margin-top:-8.4pt;width:46.55pt;height:18.35pt;z-index:251731968;visibility:visible;mso-wrap-style:square;mso-width-percent:0;mso-height-percent:0;mso-wrap-distance-left:9pt;mso-wrap-distance-top:0;mso-wrap-distance-right:9pt;mso-wrap-distance-bottom:0;mso-position-horizontal:absolute;mso-position-horizontal-relative:text;mso-position-vertical:absolute;mso-position-vertical-relative:text;mso-width-percent:0;mso-height-percent:0;mso-width-relative:margin;mso-height-relative:margin;v-text-anchor:top" o:gfxdata="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" fillcolor="white [3201]" strokeweight=".5pt">
+                    <v:shape w14:anchorId="7E877B80" id="_x0000_s1060" type="#_x0000_t202" style="position:absolute;left:0;text-align:left;margin-left:6.65pt;margin-top:-11.9pt;width:53.7pt;height:22.2pt;z-index:251832320;visibility:visible;mso-wrap-style:square;mso-width-percent:0;mso-height-percent:0;mso-wrap-distance-left:9pt;mso-wrap-distance-top:0;mso-wrap-distance-right:9pt;mso-wrap-distance-bottom:0;mso-position-horizontal:absolute;mso-position-horizontal-relative:text;mso-position-vertical:absolute;mso-position-vertical-relative:text;mso-width-percent:0;mso-height-percent:0;mso-width-relative:margin;mso-height-relative:margin;v-text-anchor:top" o:gfxdata="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" fillcolor="white [3201]" strokeweight=".5pt">
                       <v:textbox>
                         <w:txbxContent>
                           <w:p>
                             <w:pPr>
                               <w:ind w:left="0"/>
+                              <w:rPr>
+                                <w:lang w:val="en-US"/>
+                              </w:rPr>
                             </w:pPr>
+                            <w:r>
+                              <w:rPr>
+                                <w:lang w:val="en-US"/>
+                              </w:rPr>
+                              <w:t>0.547</w:t>
+                            </w:r>
                           </w:p>
                         </w:txbxContent>
                       </v:textbox>
@@ -3829,18 +4450,18 @@
               <mc:AlternateContent>
                 <mc:Choice Requires="wps">
                   <w:drawing>
-                    <wp:anchor distT="0" distB="0" distL="114300" distR="114300" simplePos="0" relativeHeight="251734016" behindDoc="0" locked="0" layoutInCell="1" allowOverlap="1" wp14:anchorId="41666ADD" wp14:editId="12E41549">
+                    <wp:anchor distT="0" distB="0" distL="114300" distR="114300" simplePos="0" relativeHeight="251836416" behindDoc="0" locked="0" layoutInCell="1" allowOverlap="1" wp14:anchorId="19D5739F" wp14:editId="5652202F">
                       <wp:simplePos x="0" y="0"/>
                       <wp:positionH relativeFrom="column">
-                        <wp:posOffset>118745</wp:posOffset>
+                        <wp:posOffset>59690</wp:posOffset>
                       </wp:positionH>
                       <wp:positionV relativeFrom="paragraph">
-                        <wp:posOffset>-100330</wp:posOffset>
+                        <wp:posOffset>-157480</wp:posOffset>
                       </wp:positionV>
-                      <wp:extent cx="591185" cy="233045"/>
-                      <wp:effectExtent l="0" t="0" r="18415" b="8255"/>
+                      <wp:extent cx="681990" cy="281940"/>
+                      <wp:effectExtent l="0" t="0" r="16510" b="10160"/>
                       <wp:wrapNone/>
-                      <wp:docPr id="1501234796" name="Text Box 89"/>
+                      <wp:docPr id="1323883060" name="Text Box 89"/>
                       <wp:cNvGraphicFramePr/>
                       <a:graphic xmlns:a="http://schemas.openxmlformats.org/drawingml/2006/main">
                         <a:graphicData uri="http://schemas.microsoft.com/office/word/2010/wordprocessingShape">
@@ -3849,7 +4470,7 @@
                             <wps:spPr>
                               <a:xfrm>
                                 <a:off x="0" y="0"/>
-                                <a:ext cx="591185" cy="233045"/>
+                                <a:ext cx="681990" cy="281940"/>
                               </a:xfrm>
                               <a:prstGeom prst="rect">
                                 <a:avLst/>
@@ -3868,7 +4489,16 @@
                                 <w:p>
                                   <w:pPr>
                                     <w:ind w:left="0"/>
+                                    <w:rPr>
+                                      <w:lang w:val="en-US"/>
+                                    </w:rPr>
                                   </w:pPr>
+                                  <w:r>
+                                    <w:rPr>
+                                      <w:lang w:val="en-US"/>
+                                    </w:rPr>
+                                    <w:t>0.622</w:t>
+                                  </w:r>
                                 </w:p>
                               </w:txbxContent>
                             </wps:txbx>
@@ -3892,13 +4522,22 @@
                 </mc:Choice>
                 <mc:Fallback>
                   <w:pict>
-                    <v:shape w14:anchorId="41666ADD" id="_x0000_s1061" type="#_x0000_t202" style="position:absolute;left:0;text-align:left;margin-left:9.35pt;margin-top:-7.9pt;width:46.55pt;height:18.35pt;z-index:251734016;visibility:visible;mso-wrap-style:square;mso-width-percent:0;mso-height-percent:0;mso-wrap-distance-left:9pt;mso-wrap-distance-top:0;mso-wrap-distance-right:9pt;mso-wrap-distance-bottom:0;mso-position-horizontal:absolute;mso-position-horizontal-relative:text;mso-position-vertical:absolute;mso-position-vertical-relative:text;mso-width-percent:0;mso-height-percent:0;mso-width-relative:margin;mso-height-relative:margin;v-text-anchor:top" o:gfxdata="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" fillcolor="white [3201]" strokeweight=".5pt">
+                    <v:shape w14:anchorId="19D5739F" id="_x0000_s1061" type="#_x0000_t202" style="position:absolute;left:0;text-align:left;margin-left:4.7pt;margin-top:-12.4pt;width:53.7pt;height:22.2pt;z-index:251836416;visibility:visible;mso-wrap-style:square;mso-width-percent:0;mso-height-percent:0;mso-wrap-distance-left:9pt;mso-wrap-distance-top:0;mso-wrap-distance-right:9pt;mso-wrap-distance-bottom:0;mso-position-horizontal:absolute;mso-position-horizontal-relative:text;mso-position-vertical:absolute;mso-position-vertical-relative:text;mso-width-percent:0;mso-height-percent:0;mso-width-relative:margin;mso-height-relative:margin;v-text-anchor:top" o:gfxdata="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" fillcolor="white [3201]" strokeweight=".5pt">
                       <v:textbox>
                         <w:txbxContent>
                           <w:p>
                             <w:pPr>
                               <w:ind w:left="0"/>
+                              <w:rPr>
+                                <w:lang w:val="en-US"/>
+                              </w:rPr>
                             </w:pPr>
+                            <w:r>
+                              <w:rPr>
+                                <w:lang w:val="en-US"/>
+                              </w:rPr>
+                              <w:t>0.622</w:t>
+                            </w:r>
                           </w:p>
                         </w:txbxContent>
                       </v:textbox>
@@ -3968,18 +4607,18 @@
               <mc:AlternateContent>
                 <mc:Choice Requires="wps">
                   <w:drawing>
-                    <wp:anchor distT="0" distB="0" distL="114300" distR="114300" simplePos="0" relativeHeight="251736064" behindDoc="0" locked="0" layoutInCell="1" allowOverlap="1" wp14:anchorId="651AAF43" wp14:editId="288E07BC">
+                    <wp:anchor distT="0" distB="0" distL="114300" distR="114300" simplePos="0" relativeHeight="251838464" behindDoc="0" locked="0" layoutInCell="1" allowOverlap="1" wp14:anchorId="6EF1E88C" wp14:editId="4B897688">
                       <wp:simplePos x="0" y="0"/>
                       <wp:positionH relativeFrom="column">
-                        <wp:posOffset>100965</wp:posOffset>
+                        <wp:posOffset>51804</wp:posOffset>
                       </wp:positionH>
                       <wp:positionV relativeFrom="paragraph">
-                        <wp:posOffset>23346</wp:posOffset>
+                        <wp:posOffset>-10385</wp:posOffset>
                       </wp:positionV>
-                      <wp:extent cx="591185" cy="233045"/>
-                      <wp:effectExtent l="0" t="0" r="18415" b="8255"/>
+                      <wp:extent cx="796398" cy="282206"/>
+                      <wp:effectExtent l="0" t="0" r="16510" b="10160"/>
                       <wp:wrapNone/>
-                      <wp:docPr id="1955670682" name="Text Box 89"/>
+                      <wp:docPr id="1971943060" name="Text Box 89"/>
                       <wp:cNvGraphicFramePr/>
                       <a:graphic xmlns:a="http://schemas.openxmlformats.org/drawingml/2006/main">
                         <a:graphicData uri="http://schemas.microsoft.com/office/word/2010/wordprocessingShape">
@@ -3988,7 +4627,7 @@
                             <wps:spPr>
                               <a:xfrm>
                                 <a:off x="0" y="0"/>
-                                <a:ext cx="591185" cy="233045"/>
+                                <a:ext cx="796398" cy="282206"/>
                               </a:xfrm>
                               <a:prstGeom prst="rect">
                                 <a:avLst/>
@@ -4007,7 +4646,16 @@
                                 <w:p>
                                   <w:pPr>
                                     <w:ind w:left="0"/>
+                                    <w:rPr>
+                                      <w:lang w:val="en-US"/>
+                                    </w:rPr>
                                   </w:pPr>
+                                  <w:r>
+                                    <w:rPr>
+                                      <w:lang w:val="en-US"/>
+                                    </w:rPr>
+                                    <w:t>-390.573</w:t>
+                                  </w:r>
                                 </w:p>
                               </w:txbxContent>
                             </wps:txbx>
@@ -4031,13 +4679,22 @@
                 </mc:Choice>
                 <mc:Fallback>
                   <w:pict>
-                    <v:shape w14:anchorId="651AAF43" id="_x0000_s1062" type="#_x0000_t202" style="position:absolute;margin-left:7.95pt;margin-top:1.85pt;width:46.55pt;height:18.35pt;z-index:251736064;visibility:visible;mso-wrap-style:square;mso-width-percent:0;mso-height-percent:0;mso-wrap-distance-left:9pt;mso-wrap-distance-top:0;mso-wrap-distance-right:9pt;mso-wrap-distance-bottom:0;mso-position-horizontal:absolute;mso-position-horizontal-relative:text;mso-position-vertical:absolute;mso-position-vertical-relative:text;mso-width-percent:0;mso-height-percent:0;mso-width-relative:margin;mso-height-relative:margin;v-text-anchor:top" o:gfxdata="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" fillcolor="white [3201]" strokeweight=".5pt">
+                    <v:shape w14:anchorId="6EF1E88C" id="_x0000_s1062" type="#_x0000_t202" style="position:absolute;margin-left:4.1pt;margin-top:-.8pt;width:62.7pt;height:22.2pt;z-index:251838464;visibility:visible;mso-wrap-style:square;mso-width-percent:0;mso-height-percent:0;mso-wrap-distance-left:9pt;mso-wrap-distance-top:0;mso-wrap-distance-right:9pt;mso-wrap-distance-bottom:0;mso-position-horizontal:absolute;mso-position-horizontal-relative:text;mso-position-vertical:absolute;mso-position-vertical-relative:text;mso-width-percent:0;mso-height-percent:0;mso-width-relative:margin;mso-height-relative:margin;v-text-anchor:top" o:gfxdata="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" fillcolor="white [3201]" strokeweight=".5pt">
                       <v:textbox>
                         <w:txbxContent>
                           <w:p>
                             <w:pPr>
                               <w:ind w:left="0"/>
+                              <w:rPr>
+                                <w:lang w:val="en-US"/>
+                              </w:rPr>
                             </w:pPr>
+                            <w:r>
+                              <w:rPr>
+                                <w:lang w:val="en-US"/>
+                              </w:rPr>
+                              <w:t>-390.573</w:t>
+                            </w:r>
                           </w:p>
                         </w:txbxContent>
                       </v:textbox>
@@ -4070,18 +4727,18 @@
               <mc:AlternateContent>
                 <mc:Choice Requires="wps">
                   <w:drawing>
-                    <wp:anchor distT="0" distB="0" distL="114300" distR="114300" simplePos="0" relativeHeight="251738112" behindDoc="0" locked="0" layoutInCell="1" allowOverlap="1" wp14:anchorId="26DADF53" wp14:editId="0B37621E">
+                    <wp:anchor distT="0" distB="0" distL="114300" distR="114300" simplePos="0" relativeHeight="251840512" behindDoc="0" locked="0" layoutInCell="1" allowOverlap="1" wp14:anchorId="482B3DFD" wp14:editId="128D4F0D">
                       <wp:simplePos x="0" y="0"/>
                       <wp:positionH relativeFrom="column">
-                        <wp:posOffset>151311</wp:posOffset>
+                        <wp:posOffset>80664</wp:posOffset>
                       </wp:positionH>
                       <wp:positionV relativeFrom="paragraph">
-                        <wp:posOffset>23346</wp:posOffset>
+                        <wp:posOffset>28944</wp:posOffset>
                       </wp:positionV>
-                      <wp:extent cx="591185" cy="233045"/>
-                      <wp:effectExtent l="0" t="0" r="18415" b="8255"/>
+                      <wp:extent cx="814451" cy="282206"/>
+                      <wp:effectExtent l="0" t="0" r="11430" b="10160"/>
                       <wp:wrapNone/>
-                      <wp:docPr id="1836106293" name="Text Box 89"/>
+                      <wp:docPr id="1851505191" name="Text Box 89"/>
                       <wp:cNvGraphicFramePr/>
                       <a:graphic xmlns:a="http://schemas.openxmlformats.org/drawingml/2006/main">
                         <a:graphicData uri="http://schemas.microsoft.com/office/word/2010/wordprocessingShape">
@@ -4090,7 +4747,7 @@
                             <wps:spPr>
                               <a:xfrm>
                                 <a:off x="0" y="0"/>
-                                <a:ext cx="591185" cy="233045"/>
+                                <a:ext cx="814451" cy="282206"/>
                               </a:xfrm>
                               <a:prstGeom prst="rect">
                                 <a:avLst/>
@@ -4109,7 +4766,16 @@
                                 <w:p>
                                   <w:pPr>
                                     <w:ind w:left="0"/>
+                                    <w:rPr>
+                                      <w:lang w:val="en-US"/>
+                                    </w:rPr>
                                   </w:pPr>
+                                  <w:r>
+                                    <w:rPr>
+                                      <w:lang w:val="en-US"/>
+                                    </w:rPr>
+                                    <w:t>-320.929</w:t>
+                                  </w:r>
                                 </w:p>
                               </w:txbxContent>
                             </wps:txbx>
@@ -4133,13 +4799,22 @@
                 </mc:Choice>
                 <mc:Fallback>
                   <w:pict>
-                    <v:shape w14:anchorId="26DADF53" id="_x0000_s1063" type="#_x0000_t202" style="position:absolute;margin-left:11.9pt;margin-top:1.85pt;width:46.55pt;height:18.35pt;z-index:251738112;visibility:visible;mso-wrap-style:square;mso-width-percent:0;mso-height-percent:0;mso-wrap-distance-left:9pt;mso-wrap-distance-top:0;mso-wrap-distance-right:9pt;mso-wrap-distance-bottom:0;mso-position-horizontal:absolute;mso-position-horizontal-relative:text;mso-position-vertical:absolute;mso-position-vertical-relative:text;mso-width-percent:0;mso-height-percent:0;mso-width-relative:margin;mso-height-relative:margin;v-text-anchor:top" o:gfxdata="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" fillcolor="white [3201]" strokeweight=".5pt">
+                    <v:shape w14:anchorId="482B3DFD" id="_x0000_s1063" type="#_x0000_t202" style="position:absolute;margin-left:6.35pt;margin-top:2.3pt;width:64.15pt;height:22.2pt;z-index:251840512;visibility:visible;mso-wrap-style:square;mso-width-percent:0;mso-height-percent:0;mso-wrap-distance-left:9pt;mso-wrap-distance-top:0;mso-wrap-distance-right:9pt;mso-wrap-distance-bottom:0;mso-position-horizontal:absolute;mso-position-horizontal-relative:text;mso-position-vertical:absolute;mso-position-vertical-relative:text;mso-width-percent:0;mso-height-percent:0;mso-width-relative:margin;mso-height-relative:margin;v-text-anchor:top" o:gfxdata="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" fillcolor="white [3201]" strokeweight=".5pt">
                       <v:textbox>
                         <w:txbxContent>
                           <w:p>
                             <w:pPr>
                               <w:ind w:left="0"/>
+                              <w:rPr>
+                                <w:lang w:val="en-US"/>
+                              </w:rPr>
                             </w:pPr>
+                            <w:r>
+                              <w:rPr>
+                                <w:lang w:val="en-US"/>
+                              </w:rPr>
+                              <w:t>-320.929</w:t>
+                            </w:r>
                           </w:p>
                         </w:txbxContent>
                       </v:textbox>
@@ -4172,18 +4847,18 @@
               <mc:AlternateContent>
                 <mc:Choice Requires="wps">
                   <w:drawing>
-                    <wp:anchor distT="0" distB="0" distL="114300" distR="114300" simplePos="0" relativeHeight="251740160" behindDoc="0" locked="0" layoutInCell="1" allowOverlap="1" wp14:anchorId="3A5117C2" wp14:editId="7D616593">
+                    <wp:anchor distT="0" distB="0" distL="114300" distR="114300" simplePos="0" relativeHeight="251842560" behindDoc="0" locked="0" layoutInCell="1" allowOverlap="1" wp14:anchorId="524CC216" wp14:editId="7D49ABD7">
                       <wp:simplePos x="0" y="0"/>
                       <wp:positionH relativeFrom="column">
-                        <wp:posOffset>79674</wp:posOffset>
+                        <wp:posOffset>-4222</wp:posOffset>
                       </wp:positionH>
                       <wp:positionV relativeFrom="paragraph">
-                        <wp:posOffset>23346</wp:posOffset>
+                        <wp:posOffset>28944</wp:posOffset>
                       </wp:positionV>
-                      <wp:extent cx="591185" cy="233045"/>
-                      <wp:effectExtent l="0" t="0" r="18415" b="8255"/>
+                      <wp:extent cx="842381" cy="282206"/>
+                      <wp:effectExtent l="0" t="0" r="8890" b="10160"/>
                       <wp:wrapNone/>
-                      <wp:docPr id="966712802" name="Text Box 89"/>
+                      <wp:docPr id="944194926" name="Text Box 89"/>
                       <wp:cNvGraphicFramePr/>
                       <a:graphic xmlns:a="http://schemas.openxmlformats.org/drawingml/2006/main">
                         <a:graphicData uri="http://schemas.microsoft.com/office/word/2010/wordprocessingShape">
@@ -4192,7 +4867,7 @@
                             <wps:spPr>
                               <a:xfrm>
                                 <a:off x="0" y="0"/>
-                                <a:ext cx="591185" cy="233045"/>
+                                <a:ext cx="842381" cy="282206"/>
                               </a:xfrm>
                               <a:prstGeom prst="rect">
                                 <a:avLst/>
@@ -4211,7 +4886,16 @@
                                 <w:p>
                                   <w:pPr>
                                     <w:ind w:left="0"/>
+                                    <w:rPr>
+                                      <w:lang w:val="en-US"/>
+                                    </w:rPr>
                                   </w:pPr>
+                                  <w:r>
+                                    <w:rPr>
+                                      <w:lang w:val="en-US"/>
+                                    </w:rPr>
+                                    <w:t>-572.513</w:t>
+                                  </w:r>
                                 </w:p>
                               </w:txbxContent>
                             </wps:txbx>
@@ -4235,13 +4919,22 @@
                 </mc:Choice>
                 <mc:Fallback>
                   <w:pict>
-                    <v:shape w14:anchorId="3A5117C2" id="_x0000_s1064" type="#_x0000_t202" style="position:absolute;margin-left:6.25pt;margin-top:1.85pt;width:46.55pt;height:18.35pt;z-index:251740160;visibility:visible;mso-wrap-style:square;mso-width-percent:0;mso-height-percent:0;mso-wrap-distance-left:9pt;mso-wrap-distance-top:0;mso-wrap-distance-right:9pt;mso-wrap-distance-bottom:0;mso-position-horizontal:absolute;mso-position-horizontal-relative:text;mso-position-vertical:absolute;mso-position-vertical-relative:text;mso-width-percent:0;mso-height-percent:0;mso-width-relative:margin;mso-height-relative:margin;v-text-anchor:top" o:gfxdata="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" fillcolor="white [3201]" strokeweight=".5pt">
+                    <v:shape w14:anchorId="524CC216" id="_x0000_s1064" type="#_x0000_t202" style="position:absolute;margin-left:-.35pt;margin-top:2.3pt;width:66.35pt;height:22.2pt;z-index:251842560;visibility:visible;mso-wrap-style:square;mso-width-percent:0;mso-height-percent:0;mso-wrap-distance-left:9pt;mso-wrap-distance-top:0;mso-wrap-distance-right:9pt;mso-wrap-distance-bottom:0;mso-position-horizontal:absolute;mso-position-horizontal-relative:text;mso-position-vertical:absolute;mso-position-vertical-relative:text;mso-width-percent:0;mso-height-percent:0;mso-width-relative:margin;mso-height-relative:margin;v-text-anchor:top" o:gfxdata="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" fillcolor="white [3201]" strokeweight=".5pt">
                       <v:textbox>
                         <w:txbxContent>
                           <w:p>
                             <w:pPr>
                               <w:ind w:left="0"/>
+                              <w:rPr>
+                                <w:lang w:val="en-US"/>
+                              </w:rPr>
                             </w:pPr>
+                            <w:r>
+                              <w:rPr>
+                                <w:lang w:val="en-US"/>
+                              </w:rPr>
+                              <w:t>-572.513</w:t>
+                            </w:r>
                           </w:p>
                         </w:txbxContent>
                       </v:textbox>
@@ -4274,18 +4967,18 @@
               <mc:AlternateContent>
                 <mc:Choice Requires="wps">
                   <w:drawing>
-                    <wp:anchor distT="0" distB="0" distL="114300" distR="114300" simplePos="0" relativeHeight="251742208" behindDoc="0" locked="0" layoutInCell="1" allowOverlap="1" wp14:anchorId="19F2FA6C" wp14:editId="7D397EDF">
+                    <wp:anchor distT="0" distB="0" distL="114300" distR="114300" simplePos="0" relativeHeight="251844608" behindDoc="0" locked="0" layoutInCell="1" allowOverlap="1" wp14:anchorId="30DDEE10" wp14:editId="38BFA1A8">
                       <wp:simplePos x="0" y="0"/>
                       <wp:positionH relativeFrom="column">
-                        <wp:posOffset>121509</wp:posOffset>
+                        <wp:posOffset>-66706</wp:posOffset>
                       </wp:positionH>
                       <wp:positionV relativeFrom="paragraph">
-                        <wp:posOffset>23346</wp:posOffset>
+                        <wp:posOffset>28944</wp:posOffset>
                       </wp:positionV>
-                      <wp:extent cx="591185" cy="233045"/>
-                      <wp:effectExtent l="0" t="0" r="18415" b="8255"/>
+                      <wp:extent cx="905521" cy="282206"/>
+                      <wp:effectExtent l="0" t="0" r="8890" b="10160"/>
                       <wp:wrapNone/>
-                      <wp:docPr id="2125744467" name="Text Box 89"/>
+                      <wp:docPr id="1576090873" name="Text Box 89"/>
                       <wp:cNvGraphicFramePr/>
                       <a:graphic xmlns:a="http://schemas.openxmlformats.org/drawingml/2006/main">
                         <a:graphicData uri="http://schemas.microsoft.com/office/word/2010/wordprocessingShape">
@@ -4294,7 +4987,7 @@
                             <wps:spPr>
                               <a:xfrm>
                                 <a:off x="0" y="0"/>
-                                <a:ext cx="591185" cy="233045"/>
+                                <a:ext cx="905521" cy="282206"/>
                               </a:xfrm>
                               <a:prstGeom prst="rect">
                                 <a:avLst/>
@@ -4313,7 +5006,16 @@
                                 <w:p>
                                   <w:pPr>
                                     <w:ind w:left="0"/>
+                                    <w:rPr>
+                                      <w:lang w:val="en-US"/>
+                                    </w:rPr>
                                   </w:pPr>
+                                  <w:r>
+                                    <w:rPr>
+                                      <w:lang w:val="en-US"/>
+                                    </w:rPr>
+                                    <w:t>-17391.211</w:t>
+                                  </w:r>
                                 </w:p>
                               </w:txbxContent>
                             </wps:txbx>
@@ -4337,13 +5039,22 @@
                 </mc:Choice>
                 <mc:Fallback>
                   <w:pict>
-                    <v:shape w14:anchorId="19F2FA6C" id="_x0000_s1065" type="#_x0000_t202" style="position:absolute;margin-left:9.55pt;margin-top:1.85pt;width:46.55pt;height:18.35pt;z-index:251742208;visibility:visible;mso-wrap-style:square;mso-width-percent:0;mso-height-percent:0;mso-wrap-distance-left:9pt;mso-wrap-distance-top:0;mso-wrap-distance-right:9pt;mso-wrap-distance-bottom:0;mso-position-horizontal:absolute;mso-position-horizontal-relative:text;mso-position-vertical:absolute;mso-position-vertical-relative:text;mso-width-percent:0;mso-height-percent:0;mso-width-relative:margin;mso-height-relative:margin;v-text-anchor:top" o:gfxdata="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" fillcolor="white [3201]" strokeweight=".5pt">
+                    <v:shape w14:anchorId="30DDEE10" id="_x0000_s1065" type="#_x0000_t202" style="position:absolute;margin-left:-5.25pt;margin-top:2.3pt;width:71.3pt;height:22.2pt;z-index:251844608;visibility:visible;mso-wrap-style:square;mso-width-percent:0;mso-height-percent:0;mso-wrap-distance-left:9pt;mso-wrap-distance-top:0;mso-wrap-distance-right:9pt;mso-wrap-distance-bottom:0;mso-position-horizontal:absolute;mso-position-horizontal-relative:text;mso-position-vertical:absolute;mso-position-vertical-relative:text;mso-width-percent:0;mso-height-percent:0;mso-width-relative:margin;mso-height-relative:margin;v-text-anchor:top" o:gfxdata="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" fillcolor="white [3201]" strokeweight=".5pt">
                       <v:textbox>
                         <w:txbxContent>
                           <w:p>
                             <w:pPr>
                               <w:ind w:left="0"/>
+                              <w:rPr>
+                                <w:lang w:val="en-US"/>
+                              </w:rPr>
                             </w:pPr>
+                            <w:r>
+                              <w:rPr>
+                                <w:lang w:val="en-US"/>
+                              </w:rPr>
+                              <w:t>-17391.211</w:t>
+                            </w:r>
                           </w:p>
                         </w:txbxContent>
                       </v:textbox>
@@ -4368,18 +5079,18 @@
         <mc:AlternateContent>
           <mc:Choice Requires="wps">
             <w:drawing>
-              <wp:anchor distT="0" distB="0" distL="114300" distR="114300" simplePos="0" relativeHeight="251758592" behindDoc="0" locked="0" layoutInCell="1" allowOverlap="1" wp14:anchorId="53FC84AF" wp14:editId="7FA5816B">
+              <wp:anchor distT="0" distB="0" distL="114300" distR="114300" simplePos="0" relativeHeight="251860992" behindDoc="0" locked="0" layoutInCell="1" allowOverlap="1" wp14:anchorId="52A7328E" wp14:editId="7E58CB36">
                 <wp:simplePos x="0" y="0"/>
                 <wp:positionH relativeFrom="column">
-                  <wp:posOffset>4649694</wp:posOffset>
+                  <wp:posOffset>4513006</wp:posOffset>
                 </wp:positionH>
                 <wp:positionV relativeFrom="paragraph">
-                  <wp:posOffset>656515</wp:posOffset>
+                  <wp:posOffset>651510</wp:posOffset>
                 </wp:positionV>
-                <wp:extent cx="591185" cy="233045"/>
-                <wp:effectExtent l="0" t="0" r="18415" b="8255"/>
+                <wp:extent cx="760649" cy="281940"/>
+                <wp:effectExtent l="0" t="0" r="14605" b="10160"/>
                 <wp:wrapNone/>
-                <wp:docPr id="215984995" name="Text Box 89"/>
+                <wp:docPr id="572443449" name="Text Box 89"/>
                 <wp:cNvGraphicFramePr/>
                 <a:graphic xmlns:a="http://schemas.openxmlformats.org/drawingml/2006/main">
                   <a:graphicData uri="http://schemas.microsoft.com/office/word/2010/wordprocessingShape">
@@ -4388,7 +5099,7 @@
                       <wps:spPr>
                         <a:xfrm>
                           <a:off x="0" y="0"/>
-                          <a:ext cx="591185" cy="233045"/>
+                          <a:ext cx="760649" cy="281940"/>
                         </a:xfrm>
                         <a:prstGeom prst="rect">
                           <a:avLst/>
@@ -4407,7 +5118,16 @@
                           <w:p>
                             <w:pPr>
                               <w:ind w:left="0"/>
+                              <w:rPr>
+                                <w:lang w:val="en-US"/>
+                              </w:rPr>
                             </w:pPr>
+                            <w:r>
+                              <w:rPr>
+                                <w:lang w:val="en-US"/>
+                              </w:rPr>
+                              <w:t>-385.314</w:t>
+                            </w:r>
                           </w:p>
                         </w:txbxContent>
                       </wps:txbx>
@@ -4431,13 +5151,22 @@
           </mc:Choice>
           <mc:Fallback>
             <w:pict>
-              <v:shape w14:anchorId="53FC84AF" id="_x0000_s1066" type="#_x0000_t202" style="position:absolute;left:0;text-align:left;margin-left:366.1pt;margin-top:51.7pt;width:46.55pt;height:18.35pt;z-index:251758592;visibility:visible;mso-wrap-style:square;mso-width-percent:0;mso-height-percent:0;mso-wrap-distance-left:9pt;mso-wrap-distance-top:0;mso-wrap-distance-right:9pt;mso-wrap-distance-bottom:0;mso-position-horizontal:absolute;mso-position-horizontal-relative:text;mso-position-vertical:absolute;mso-position-vertical-relative:text;mso-width-percent:0;mso-height-percent:0;mso-width-relative:margin;mso-height-relative:margin;v-text-anchor:top" o:gfxdata="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" fillcolor="white [3201]" strokeweight=".5pt">
+              <v:shape w14:anchorId="52A7328E" id="_x0000_s1066" type="#_x0000_t202" style="position:absolute;left:0;text-align:left;margin-left:355.35pt;margin-top:51.3pt;width:59.9pt;height:22.2pt;z-index:251860992;visibility:visible;mso-wrap-style:square;mso-width-percent:0;mso-height-percent:0;mso-wrap-distance-left:9pt;mso-wrap-distance-top:0;mso-wrap-distance-right:9pt;mso-wrap-distance-bottom:0;mso-position-horizontal:absolute;mso-position-horizontal-relative:text;mso-position-vertical:absolute;mso-position-vertical-relative:text;mso-width-percent:0;mso-height-percent:0;mso-width-relative:margin;mso-height-relative:margin;v-text-anchor:top" o:gfxdata="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" fillcolor="white [3201]" strokeweight=".5pt">
                 <v:textbox>
                   <w:txbxContent>
                     <w:p>
                       <w:pPr>
                         <w:ind w:left="0"/>
+                        <w:rPr>
+                          <w:lang w:val="en-US"/>
+                        </w:rPr>
                       </w:pPr>
+                      <w:r>
+                        <w:rPr>
+                          <w:lang w:val="en-US"/>
+                        </w:rPr>
+                        <w:t>-385.314</w:t>
+                      </w:r>
                     </w:p>
                   </w:txbxContent>
                 </v:textbox>
@@ -4453,18 +5182,18 @@
         <mc:AlternateContent>
           <mc:Choice Requires="wps">
             <w:drawing>
-              <wp:anchor distT="0" distB="0" distL="114300" distR="114300" simplePos="0" relativeHeight="251756544" behindDoc="0" locked="0" layoutInCell="1" allowOverlap="1" wp14:anchorId="5CD64034" wp14:editId="06996B2C">
+              <wp:anchor distT="0" distB="0" distL="114300" distR="114300" simplePos="0" relativeHeight="251858944" behindDoc="0" locked="0" layoutInCell="1" allowOverlap="1" wp14:anchorId="627232D6" wp14:editId="7A85AAD6">
                 <wp:simplePos x="0" y="0"/>
                 <wp:positionH relativeFrom="column">
-                  <wp:posOffset>3693459</wp:posOffset>
+                  <wp:posOffset>3609563</wp:posOffset>
                 </wp:positionH>
                 <wp:positionV relativeFrom="paragraph">
-                  <wp:posOffset>668468</wp:posOffset>
+                  <wp:posOffset>641678</wp:posOffset>
                 </wp:positionV>
-                <wp:extent cx="591185" cy="233045"/>
-                <wp:effectExtent l="0" t="0" r="18415" b="8255"/>
+                <wp:extent cx="769356" cy="281940"/>
+                <wp:effectExtent l="0" t="0" r="18415" b="10160"/>
                 <wp:wrapNone/>
-                <wp:docPr id="633445962" name="Text Box 89"/>
+                <wp:docPr id="1032861478" name="Text Box 89"/>
                 <wp:cNvGraphicFramePr/>
                 <a:graphic xmlns:a="http://schemas.openxmlformats.org/drawingml/2006/main">
                   <a:graphicData uri="http://schemas.microsoft.com/office/word/2010/wordprocessingShape">
@@ -4473,7 +5202,7 @@
                       <wps:spPr>
                         <a:xfrm>
                           <a:off x="0" y="0"/>
-                          <a:ext cx="591185" cy="233045"/>
+                          <a:ext cx="769356" cy="281940"/>
                         </a:xfrm>
                         <a:prstGeom prst="rect">
                           <a:avLst/>
@@ -4492,7 +5221,16 @@
                           <w:p>
                             <w:pPr>
                               <w:ind w:left="0"/>
+                              <w:rPr>
+                                <w:lang w:val="en-US"/>
+                              </w:rPr>
                             </w:pPr>
+                            <w:r>
+                              <w:rPr>
+                                <w:lang w:val="en-US"/>
+                              </w:rPr>
+                              <w:t>-414.995</w:t>
+                            </w:r>
                           </w:p>
                         </w:txbxContent>
                       </wps:txbx>
@@ -4516,13 +5254,22 @@
           </mc:Choice>
           <mc:Fallback>
             <w:pict>
-              <v:shape w14:anchorId="5CD64034" id="_x0000_s1067" type="#_x0000_t202" style="position:absolute;left:0;text-align:left;margin-left:290.8pt;margin-top:52.65pt;width:46.55pt;height:18.35pt;z-index:251756544;visibility:visible;mso-wrap-style:square;mso-width-percent:0;mso-height-percent:0;mso-wrap-distance-left:9pt;mso-wrap-distance-top:0;mso-wrap-distance-right:9pt;mso-wrap-distance-bottom:0;mso-position-horizontal:absolute;mso-position-horizontal-relative:text;mso-position-vertical:absolute;mso-position-vertical-relative:text;mso-width-percent:0;mso-height-percent:0;mso-width-relative:margin;mso-height-relative:margin;v-text-anchor:top" o:gfxdata="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" fillcolor="white [3201]" strokeweight=".5pt">
+              <v:shape w14:anchorId="627232D6" id="_x0000_s1067" type="#_x0000_t202" style="position:absolute;left:0;text-align:left;margin-left:284.2pt;margin-top:50.55pt;width:60.6pt;height:22.2pt;z-index:251858944;visibility:visible;mso-wrap-style:square;mso-width-percent:0;mso-height-percent:0;mso-wrap-distance-left:9pt;mso-wrap-distance-top:0;mso-wrap-distance-right:9pt;mso-wrap-distance-bottom:0;mso-position-horizontal:absolute;mso-position-horizontal-relative:text;mso-position-vertical:absolute;mso-position-vertical-relative:text;mso-width-percent:0;mso-height-percent:0;mso-width-relative:margin;mso-height-relative:margin;v-text-anchor:top" o:gfxdata="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" fillcolor="white [3201]" strokeweight=".5pt">
                 <v:textbox>
                   <w:txbxContent>
                     <w:p>
                       <w:pPr>
                         <w:ind w:left="0"/>
+                        <w:rPr>
+                          <w:lang w:val="en-US"/>
+                        </w:rPr>
                       </w:pPr>
+                      <w:r>
+                        <w:rPr>
+                          <w:lang w:val="en-US"/>
+                        </w:rPr>
+                        <w:t>-414.995</w:t>
+                      </w:r>
                     </w:p>
                   </w:txbxContent>
                 </v:textbox>
@@ -4538,18 +5285,18 @@
         <mc:AlternateContent>
           <mc:Choice Requires="wps">
             <w:drawing>
-              <wp:anchor distT="0" distB="0" distL="114300" distR="114300" simplePos="0" relativeHeight="251754496" behindDoc="0" locked="0" layoutInCell="1" allowOverlap="1" wp14:anchorId="055BA169" wp14:editId="5C182D49">
+              <wp:anchor distT="0" distB="0" distL="114300" distR="114300" simplePos="0" relativeHeight="251856896" behindDoc="0" locked="0" layoutInCell="1" allowOverlap="1" wp14:anchorId="0C16C861" wp14:editId="43DB17E7">
                 <wp:simplePos x="0" y="0"/>
                 <wp:positionH relativeFrom="column">
-                  <wp:posOffset>2826185</wp:posOffset>
+                  <wp:posOffset>2654710</wp:posOffset>
                 </wp:positionH>
                 <wp:positionV relativeFrom="paragraph">
-                  <wp:posOffset>668426</wp:posOffset>
+                  <wp:posOffset>661342</wp:posOffset>
                 </wp:positionV>
-                <wp:extent cx="591185" cy="233045"/>
-                <wp:effectExtent l="0" t="0" r="18415" b="8255"/>
+                <wp:extent cx="780312" cy="281940"/>
+                <wp:effectExtent l="0" t="0" r="7620" b="10160"/>
                 <wp:wrapNone/>
-                <wp:docPr id="993464668" name="Text Box 89"/>
+                <wp:docPr id="1946275096" name="Text Box 89"/>
                 <wp:cNvGraphicFramePr/>
                 <a:graphic xmlns:a="http://schemas.openxmlformats.org/drawingml/2006/main">
                   <a:graphicData uri="http://schemas.microsoft.com/office/word/2010/wordprocessingShape">
@@ -4558,7 +5305,7 @@
                       <wps:spPr>
                         <a:xfrm>
                           <a:off x="0" y="0"/>
-                          <a:ext cx="591185" cy="233045"/>
+                          <a:ext cx="780312" cy="281940"/>
                         </a:xfrm>
                         <a:prstGeom prst="rect">
                           <a:avLst/>
@@ -4577,7 +5324,16 @@
                           <w:p>
                             <w:pPr>
                               <w:ind w:left="0"/>
+                              <w:rPr>
+                                <w:lang w:val="en-US"/>
+                              </w:rPr>
                             </w:pPr>
+                            <w:r>
+                              <w:rPr>
+                                <w:lang w:val="en-US"/>
+                              </w:rPr>
+                              <w:t>-294.317</w:t>
+                            </w:r>
                           </w:p>
                         </w:txbxContent>
                       </wps:txbx>
@@ -4601,13 +5357,22 @@
           </mc:Choice>
           <mc:Fallback>
             <w:pict>
-              <v:shape w14:anchorId="055BA169" id="_x0000_s1068" type="#_x0000_t202" style="position:absolute;left:0;text-align:left;margin-left:222.55pt;margin-top:52.65pt;width:46.55pt;height:18.35pt;z-index:251754496;visibility:visible;mso-wrap-style:square;mso-width-percent:0;mso-height-percent:0;mso-wrap-distance-left:9pt;mso-wrap-distance-top:0;mso-wrap-distance-right:9pt;mso-wrap-distance-bottom:0;mso-position-horizontal:absolute;mso-position-horizontal-relative:text;mso-position-vertical:absolute;mso-position-vertical-relative:text;mso-width-percent:0;mso-height-percent:0;mso-width-relative:margin;mso-height-relative:margin;v-text-anchor:top" o:gfxdata="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" fillcolor="white [3201]" strokeweight=".5pt">
+              <v:shape w14:anchorId="0C16C861" id="_x0000_s1068" type="#_x0000_t202" style="position:absolute;left:0;text-align:left;margin-left:209.05pt;margin-top:52.05pt;width:61.45pt;height:22.2pt;z-index:251856896;visibility:visible;mso-wrap-style:square;mso-width-percent:0;mso-height-percent:0;mso-wrap-distance-left:9pt;mso-wrap-distance-top:0;mso-wrap-distance-right:9pt;mso-wrap-distance-bottom:0;mso-position-horizontal:absolute;mso-position-horizontal-relative:text;mso-position-vertical:absolute;mso-position-vertical-relative:text;mso-width-percent:0;mso-height-percent:0;mso-width-relative:margin;mso-height-relative:margin;v-text-anchor:top" o:gfxdata="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" fillcolor="white [3201]" strokeweight=".5pt">
                 <v:textbox>
                   <w:txbxContent>
                     <w:p>
                       <w:pPr>
                         <w:ind w:left="0"/>
+                        <w:rPr>
+                          <w:lang w:val="en-US"/>
+                        </w:rPr>
                       </w:pPr>
+                      <w:r>
+                        <w:rPr>
+                          <w:lang w:val="en-US"/>
+                        </w:rPr>
+                        <w:t>-294.317</w:t>
+                      </w:r>
                     </w:p>
                   </w:txbxContent>
                 </v:textbox>
@@ -4623,18 +5388,18 @@
         <mc:AlternateContent>
           <mc:Choice Requires="wps">
             <w:drawing>
-              <wp:anchor distT="0" distB="0" distL="114300" distR="114300" simplePos="0" relativeHeight="251752448" behindDoc="0" locked="0" layoutInCell="1" allowOverlap="1" wp14:anchorId="725EAB2A" wp14:editId="11F1B549">
+              <wp:anchor distT="0" distB="0" distL="114300" distR="114300" simplePos="0" relativeHeight="251854848" behindDoc="0" locked="0" layoutInCell="1" allowOverlap="1" wp14:anchorId="72C112C3" wp14:editId="15BC1D95">
                 <wp:simplePos x="0" y="0"/>
                 <wp:positionH relativeFrom="column">
-                  <wp:posOffset>1788389</wp:posOffset>
+                  <wp:posOffset>1799303</wp:posOffset>
                 </wp:positionH>
                 <wp:positionV relativeFrom="paragraph">
-                  <wp:posOffset>658615</wp:posOffset>
+                  <wp:posOffset>641678</wp:posOffset>
                 </wp:positionV>
-                <wp:extent cx="591185" cy="233045"/>
-                <wp:effectExtent l="0" t="0" r="18415" b="8255"/>
+                <wp:extent cx="776734" cy="281940"/>
+                <wp:effectExtent l="0" t="0" r="10795" b="10160"/>
                 <wp:wrapNone/>
-                <wp:docPr id="932323455" name="Text Box 89"/>
+                <wp:docPr id="1098902683" name="Text Box 89"/>
                 <wp:cNvGraphicFramePr/>
                 <a:graphic xmlns:a="http://schemas.openxmlformats.org/drawingml/2006/main">
                   <a:graphicData uri="http://schemas.microsoft.com/office/word/2010/wordprocessingShape">
@@ -4643,7 +5408,7 @@
                       <wps:spPr>
                         <a:xfrm>
                           <a:off x="0" y="0"/>
-                          <a:ext cx="591185" cy="233045"/>
+                          <a:ext cx="776734" cy="281940"/>
                         </a:xfrm>
                         <a:prstGeom prst="rect">
                           <a:avLst/>
@@ -4662,7 +5427,16 @@
                           <w:p>
                             <w:pPr>
                               <w:ind w:left="0"/>
+                              <w:rPr>
+                                <w:lang w:val="en-US"/>
+                              </w:rPr>
                             </w:pPr>
+                            <w:r>
+                              <w:rPr>
+                                <w:lang w:val="en-US"/>
+                              </w:rPr>
+                              <w:t>-208.615</w:t>
+                            </w:r>
                           </w:p>
                         </w:txbxContent>
                       </wps:txbx>
@@ -4686,13 +5460,22 @@
           </mc:Choice>
           <mc:Fallback>
             <w:pict>
-              <v:shape w14:anchorId="725EAB2A" id="_x0000_s1069" type="#_x0000_t202" style="position:absolute;left:0;text-align:left;margin-left:140.8pt;margin-top:51.85pt;width:46.55pt;height:18.35pt;z-index:251752448;visibility:visible;mso-wrap-style:square;mso-width-percent:0;mso-height-percent:0;mso-wrap-distance-left:9pt;mso-wrap-distance-top:0;mso-wrap-distance-right:9pt;mso-wrap-distance-bottom:0;mso-position-horizontal:absolute;mso-position-horizontal-relative:text;mso-position-vertical:absolute;mso-position-vertical-relative:text;mso-width-percent:0;mso-height-percent:0;mso-width-relative:margin;mso-height-relative:margin;v-text-anchor:top" o:gfxdata="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" fillcolor="white [3201]" strokeweight=".5pt">
+              <v:shape w14:anchorId="72C112C3" id="_x0000_s1069" type="#_x0000_t202" style="position:absolute;left:0;text-align:left;margin-left:141.7pt;margin-top:50.55pt;width:61.15pt;height:22.2pt;z-index:251854848;visibility:visible;mso-wrap-style:square;mso-width-percent:0;mso-height-percent:0;mso-wrap-distance-left:9pt;mso-wrap-distance-top:0;mso-wrap-distance-right:9pt;mso-wrap-distance-bottom:0;mso-position-horizontal:absolute;mso-position-horizontal-relative:text;mso-position-vertical:absolute;mso-position-vertical-relative:text;mso-width-percent:0;mso-height-percent:0;mso-width-relative:margin;mso-height-relative:margin;v-text-anchor:top" o:gfxdata="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" fillcolor="white [3201]" strokeweight=".5pt">
                 <v:textbox>
                   <w:txbxContent>
                     <w:p>
                       <w:pPr>
                         <w:ind w:left="0"/>
+                        <w:rPr>
+                          <w:lang w:val="en-US"/>
+                        </w:rPr>
                       </w:pPr>
+                      <w:r>
+                        <w:rPr>
+                          <w:lang w:val="en-US"/>
+                        </w:rPr>
+                        <w:t>-208.615</w:t>
+                      </w:r>
                     </w:p>
                   </w:txbxContent>
                 </v:textbox>
@@ -4708,18 +5491,18 @@
         <mc:AlternateContent>
           <mc:Choice Requires="wps">
             <w:drawing>
-              <wp:anchor distT="0" distB="0" distL="114300" distR="114300" simplePos="0" relativeHeight="251750400" behindDoc="0" locked="0" layoutInCell="1" allowOverlap="1" wp14:anchorId="3D262095" wp14:editId="0EDE910B">
+              <wp:anchor distT="0" distB="0" distL="114300" distR="114300" simplePos="0" relativeHeight="251852800" behindDoc="0" locked="0" layoutInCell="1" allowOverlap="1" wp14:anchorId="6260D197" wp14:editId="04875A8D">
                 <wp:simplePos x="0" y="0"/>
                 <wp:positionH relativeFrom="column">
-                  <wp:posOffset>4642912</wp:posOffset>
+                  <wp:posOffset>4591665</wp:posOffset>
                 </wp:positionH>
                 <wp:positionV relativeFrom="paragraph">
-                  <wp:posOffset>357692</wp:posOffset>
+                  <wp:posOffset>335895</wp:posOffset>
                 </wp:positionV>
-                <wp:extent cx="591185" cy="233045"/>
-                <wp:effectExtent l="0" t="0" r="18415" b="8255"/>
+                <wp:extent cx="681990" cy="282206"/>
+                <wp:effectExtent l="0" t="0" r="16510" b="10160"/>
                 <wp:wrapNone/>
-                <wp:docPr id="64938554" name="Text Box 89"/>
+                <wp:docPr id="1223596560" name="Text Box 89"/>
                 <wp:cNvGraphicFramePr/>
                 <a:graphic xmlns:a="http://schemas.openxmlformats.org/drawingml/2006/main">
                   <a:graphicData uri="http://schemas.microsoft.com/office/word/2010/wordprocessingShape">
@@ -4728,7 +5511,7 @@
                       <wps:spPr>
                         <a:xfrm>
                           <a:off x="0" y="0"/>
-                          <a:ext cx="591185" cy="233045"/>
+                          <a:ext cx="681990" cy="282206"/>
                         </a:xfrm>
                         <a:prstGeom prst="rect">
                           <a:avLst/>
@@ -4747,7 +5530,16 @@
                           <w:p>
                             <w:pPr>
                               <w:ind w:left="0"/>
+                              <w:rPr>
+                                <w:lang w:val="en-US"/>
+                              </w:rPr>
                             </w:pPr>
+                            <w:r>
+                              <w:rPr>
+                                <w:lang w:val="en-US"/>
+                              </w:rPr>
+                              <w:t>0.410</w:t>
+                            </w:r>
                           </w:p>
                         </w:txbxContent>
                       </wps:txbx>
@@ -4771,13 +5563,22 @@
           </mc:Choice>
           <mc:Fallback>
             <w:pict>
-              <v:shape w14:anchorId="3D262095" id="_x0000_s1070" type="#_x0000_t202" style="position:absolute;left:0;text-align:left;margin-left:365.6pt;margin-top:28.15pt;width:46.55pt;height:18.35pt;z-index:251750400;visibility:visible;mso-wrap-style:square;mso-width-percent:0;mso-height-percent:0;mso-wrap-distance-left:9pt;mso-wrap-distance-top:0;mso-wrap-distance-right:9pt;mso-wrap-distance-bottom:0;mso-position-horizontal:absolute;mso-position-horizontal-relative:text;mso-position-vertical:absolute;mso-position-vertical-relative:text;mso-width-percent:0;mso-height-percent:0;mso-width-relative:margin;mso-height-relative:margin;v-text-anchor:top" o:gfxdata="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" fillcolor="white [3201]" strokeweight=".5pt">
+              <v:shape w14:anchorId="6260D197" id="_x0000_s1070" type="#_x0000_t202" style="position:absolute;left:0;text-align:left;margin-left:361.55pt;margin-top:26.45pt;width:53.7pt;height:22.2pt;z-index:251852800;visibility:visible;mso-wrap-style:square;mso-width-percent:0;mso-height-percent:0;mso-wrap-distance-left:9pt;mso-wrap-distance-top:0;mso-wrap-distance-right:9pt;mso-wrap-distance-bottom:0;mso-position-horizontal:absolute;mso-position-horizontal-relative:text;mso-position-vertical:absolute;mso-position-vertical-relative:text;mso-width-percent:0;mso-height-percent:0;mso-width-relative:margin;mso-height-relative:margin;v-text-anchor:top" o:gfxdata="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" fillcolor="white [3201]" strokeweight=".5pt">
                 <v:textbox>
                   <w:txbxContent>
                     <w:p>
                       <w:pPr>
                         <w:ind w:left="0"/>
+                        <w:rPr>
+                          <w:lang w:val="en-US"/>
+                        </w:rPr>
                       </w:pPr>
+                      <w:r>
+                        <w:rPr>
+                          <w:lang w:val="en-US"/>
+                        </w:rPr>
+                        <w:t>0.410</w:t>
+                      </w:r>
                     </w:p>
                   </w:txbxContent>
                 </v:textbox>
@@ -4793,18 +5594,18 @@
         <mc:AlternateContent>
           <mc:Choice Requires="wps">
             <w:drawing>
-              <wp:anchor distT="0" distB="0" distL="114300" distR="114300" simplePos="0" relativeHeight="251748352" behindDoc="0" locked="0" layoutInCell="1" allowOverlap="1" wp14:anchorId="4220DBFF" wp14:editId="2F33001E">
+              <wp:anchor distT="0" distB="0" distL="114300" distR="114300" simplePos="0" relativeHeight="251850752" behindDoc="0" locked="0" layoutInCell="1" allowOverlap="1" wp14:anchorId="7159505A" wp14:editId="1731EAC1">
                 <wp:simplePos x="0" y="0"/>
                 <wp:positionH relativeFrom="column">
-                  <wp:posOffset>3693459</wp:posOffset>
+                  <wp:posOffset>3696929</wp:posOffset>
                 </wp:positionH>
                 <wp:positionV relativeFrom="paragraph">
-                  <wp:posOffset>357692</wp:posOffset>
+                  <wp:posOffset>336100</wp:posOffset>
                 </wp:positionV>
-                <wp:extent cx="591185" cy="233045"/>
-                <wp:effectExtent l="0" t="0" r="18415" b="8255"/>
+                <wp:extent cx="681990" cy="282206"/>
+                <wp:effectExtent l="0" t="0" r="16510" b="10160"/>
                 <wp:wrapNone/>
-                <wp:docPr id="1424437459" name="Text Box 89"/>
+                <wp:docPr id="978570978" name="Text Box 89"/>
                 <wp:cNvGraphicFramePr/>
                 <a:graphic xmlns:a="http://schemas.openxmlformats.org/drawingml/2006/main">
                   <a:graphicData uri="http://schemas.microsoft.com/office/word/2010/wordprocessingShape">
@@ -4813,7 +5614,7 @@
                       <wps:spPr>
                         <a:xfrm>
                           <a:off x="0" y="0"/>
-                          <a:ext cx="591185" cy="233045"/>
+                          <a:ext cx="681990" cy="282206"/>
                         </a:xfrm>
                         <a:prstGeom prst="rect">
                           <a:avLst/>
@@ -4832,7 +5633,16 @@
                           <w:p>
                             <w:pPr>
                               <w:ind w:left="0"/>
+                              <w:rPr>
+                                <w:lang w:val="en-US"/>
+                              </w:rPr>
                             </w:pPr>
+                            <w:r>
+                              <w:rPr>
+                                <w:lang w:val="en-US"/>
+                              </w:rPr>
+                              <w:t>0.370</w:t>
+                            </w:r>
                           </w:p>
                         </w:txbxContent>
                       </wps:txbx>
@@ -4856,13 +5666,22 @@
           </mc:Choice>
           <mc:Fallback>
             <w:pict>
-              <v:shape w14:anchorId="4220DBFF" id="_x0000_s1071" type="#_x0000_t202" style="position:absolute;left:0;text-align:left;margin-left:290.8pt;margin-top:28.15pt;width:46.55pt;height:18.35pt;z-index:251748352;visibility:visible;mso-wrap-style:square;mso-width-percent:0;mso-height-percent:0;mso-wrap-distance-left:9pt;mso-wrap-distance-top:0;mso-wrap-distance-right:9pt;mso-wrap-distance-bottom:0;mso-position-horizontal:absolute;mso-position-horizontal-relative:text;mso-position-vertical:absolute;mso-position-vertical-relative:text;mso-width-percent:0;mso-height-percent:0;mso-width-relative:margin;mso-height-relative:margin;v-text-anchor:top" o:gfxdata="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" fillcolor="white [3201]" strokeweight=".5pt">
+              <v:shape w14:anchorId="7159505A" id="_x0000_s1071" type="#_x0000_t202" style="position:absolute;left:0;text-align:left;margin-left:291.1pt;margin-top:26.45pt;width:53.7pt;height:22.2pt;z-index:251850752;visibility:visible;mso-wrap-style:square;mso-width-percent:0;mso-height-percent:0;mso-wrap-distance-left:9pt;mso-wrap-distance-top:0;mso-wrap-distance-right:9pt;mso-wrap-distance-bottom:0;mso-position-horizontal:absolute;mso-position-horizontal-relative:text;mso-position-vertical:absolute;mso-position-vertical-relative:text;mso-width-percent:0;mso-height-percent:0;mso-width-relative:margin;mso-height-relative:margin;v-text-anchor:top" o:gfxdata="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" fillcolor="white [3201]" strokeweight=".5pt">
                 <v:textbox>
                   <w:txbxContent>
                     <w:p>
                       <w:pPr>
                         <w:ind w:left="0"/>
+                        <w:rPr>
+                          <w:lang w:val="en-US"/>
+                        </w:rPr>
                       </w:pPr>
+                      <w:r>
+                        <w:rPr>
+                          <w:lang w:val="en-US"/>
+                        </w:rPr>
+                        <w:t>0.370</w:t>
+                      </w:r>
                     </w:p>
                   </w:txbxContent>
                 </v:textbox>
@@ -4878,18 +5697,18 @@
         <mc:AlternateContent>
           <mc:Choice Requires="wps">
             <w:drawing>
-              <wp:anchor distT="0" distB="0" distL="114300" distR="114300" simplePos="0" relativeHeight="251746304" behindDoc="0" locked="0" layoutInCell="1" allowOverlap="1" wp14:anchorId="792CC3D5" wp14:editId="63968F8A">
+              <wp:anchor distT="0" distB="0" distL="114300" distR="114300" simplePos="0" relativeHeight="251848704" behindDoc="0" locked="0" layoutInCell="1" allowOverlap="1" wp14:anchorId="7E9228EE" wp14:editId="4781FFA2">
                 <wp:simplePos x="0" y="0"/>
                 <wp:positionH relativeFrom="column">
-                  <wp:posOffset>2795457</wp:posOffset>
+                  <wp:posOffset>2723535</wp:posOffset>
                 </wp:positionH>
                 <wp:positionV relativeFrom="paragraph">
-                  <wp:posOffset>357224</wp:posOffset>
+                  <wp:posOffset>320114</wp:posOffset>
                 </wp:positionV>
-                <wp:extent cx="591185" cy="233045"/>
-                <wp:effectExtent l="0" t="0" r="18415" b="8255"/>
+                <wp:extent cx="681990" cy="282206"/>
+                <wp:effectExtent l="0" t="0" r="16510" b="10160"/>
                 <wp:wrapNone/>
-                <wp:docPr id="12998" name="Text Box 89"/>
+                <wp:docPr id="846023045" name="Text Box 89"/>
                 <wp:cNvGraphicFramePr/>
                 <a:graphic xmlns:a="http://schemas.openxmlformats.org/drawingml/2006/main">
                   <a:graphicData uri="http://schemas.microsoft.com/office/word/2010/wordprocessingShape">
@@ -4898,7 +5717,7 @@
                       <wps:spPr>
                         <a:xfrm>
                           <a:off x="0" y="0"/>
-                          <a:ext cx="591185" cy="233045"/>
+                          <a:ext cx="681990" cy="282206"/>
                         </a:xfrm>
                         <a:prstGeom prst="rect">
                           <a:avLst/>
@@ -4917,7 +5736,16 @@
                           <w:p>
                             <w:pPr>
                               <w:ind w:left="0"/>
+                              <w:rPr>
+                                <w:lang w:val="en-US"/>
+                              </w:rPr>
                             </w:pPr>
+                            <w:r>
+                              <w:rPr>
+                                <w:lang w:val="en-US"/>
+                              </w:rPr>
+                              <w:t>0.279</w:t>
+                            </w:r>
                           </w:p>
                         </w:txbxContent>
                       </wps:txbx>
@@ -4941,13 +5769,22 @@
           </mc:Choice>
           <mc:Fallback>
             <w:pict>
-              <v:shape w14:anchorId="792CC3D5" id="_x0000_s1072" type="#_x0000_t202" style="position:absolute;left:0;text-align:left;margin-left:220.1pt;margin-top:28.15pt;width:46.55pt;height:18.35pt;z-index:251746304;visibility:visible;mso-wrap-style:square;mso-width-percent:0;mso-height-percent:0;mso-wrap-distance-left:9pt;mso-wrap-distance-top:0;mso-wrap-distance-right:9pt;mso-wrap-distance-bottom:0;mso-position-horizontal:absolute;mso-position-horizontal-relative:text;mso-position-vertical:absolute;mso-position-vertical-relative:text;mso-width-percent:0;mso-height-percent:0;mso-width-relative:margin;mso-height-relative:margin;v-text-anchor:top" o:gfxdata="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" fillcolor="white [3201]" strokeweight=".5pt">
+              <v:shape w14:anchorId="7E9228EE" id="_x0000_s1072" type="#_x0000_t202" style="position:absolute;left:0;text-align:left;margin-left:214.45pt;margin-top:25.2pt;width:53.7pt;height:22.2pt;z-index:251848704;visibility:visible;mso-wrap-style:square;mso-width-percent:0;mso-height-percent:0;mso-wrap-distance-left:9pt;mso-wrap-distance-top:0;mso-wrap-distance-right:9pt;mso-wrap-distance-bottom:0;mso-position-horizontal:absolute;mso-position-horizontal-relative:text;mso-position-vertical:absolute;mso-position-vertical-relative:text;mso-width-percent:0;mso-height-percent:0;mso-width-relative:margin;mso-height-relative:margin;v-text-anchor:top" o:gfxdata="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" fillcolor="white [3201]" strokeweight=".5pt">
                 <v:textbox>
                   <w:txbxContent>
                     <w:p>
                       <w:pPr>
                         <w:ind w:left="0"/>
+                        <w:rPr>
+                          <w:lang w:val="en-US"/>
+                        </w:rPr>
                       </w:pPr>
+                      <w:r>
+                        <w:rPr>
+                          <w:lang w:val="en-US"/>
+                        </w:rPr>
+                        <w:t>0.279</w:t>
+                      </w:r>
                     </w:p>
                   </w:txbxContent>
                 </v:textbox>
@@ -4963,18 +5800,18 @@
         <mc:AlternateContent>
           <mc:Choice Requires="wps">
             <w:drawing>
-              <wp:anchor distT="0" distB="0" distL="114300" distR="114300" simplePos="0" relativeHeight="251744256" behindDoc="0" locked="0" layoutInCell="1" allowOverlap="1" wp14:anchorId="3A8CF192" wp14:editId="7DF446DB">
+              <wp:anchor distT="0" distB="0" distL="114300" distR="114300" simplePos="0" relativeHeight="251846656" behindDoc="0" locked="0" layoutInCell="1" allowOverlap="1" wp14:anchorId="3F72B90F" wp14:editId="4841D902">
                 <wp:simplePos x="0" y="0"/>
                 <wp:positionH relativeFrom="column">
-                  <wp:posOffset>1788389</wp:posOffset>
+                  <wp:posOffset>1779639</wp:posOffset>
                 </wp:positionH>
                 <wp:positionV relativeFrom="paragraph">
-                  <wp:posOffset>341623</wp:posOffset>
+                  <wp:posOffset>336583</wp:posOffset>
                 </wp:positionV>
-                <wp:extent cx="591185" cy="233045"/>
-                <wp:effectExtent l="0" t="0" r="18415" b="8255"/>
+                <wp:extent cx="681990" cy="282206"/>
+                <wp:effectExtent l="0" t="0" r="16510" b="10160"/>
                 <wp:wrapNone/>
-                <wp:docPr id="1273470207" name="Text Box 89"/>
+                <wp:docPr id="735877538" name="Text Box 89"/>
                 <wp:cNvGraphicFramePr/>
                 <a:graphic xmlns:a="http://schemas.openxmlformats.org/drawingml/2006/main">
                   <a:graphicData uri="http://schemas.microsoft.com/office/word/2010/wordprocessingShape">
@@ -4983,7 +5820,7 @@
                       <wps:spPr>
                         <a:xfrm>
                           <a:off x="0" y="0"/>
-                          <a:ext cx="591185" cy="233045"/>
+                          <a:ext cx="681990" cy="282206"/>
                         </a:xfrm>
                         <a:prstGeom prst="rect">
                           <a:avLst/>
@@ -5002,7 +5839,16 @@
                           <w:p>
                             <w:pPr>
                               <w:ind w:left="0"/>
+                              <w:rPr>
+                                <w:lang w:val="en-US"/>
+                              </w:rPr>
                             </w:pPr>
+                            <w:r>
+                              <w:rPr>
+                                <w:lang w:val="en-US"/>
+                              </w:rPr>
+                              <w:t>0.138</w:t>
+                            </w:r>
                           </w:p>
                         </w:txbxContent>
                       </wps:txbx>
@@ -5026,13 +5872,22 @@
           </mc:Choice>
           <mc:Fallback>
             <w:pict>
-              <v:shape w14:anchorId="3A8CF192" id="_x0000_s1073" type="#_x0000_t202" style="position:absolute;left:0;text-align:left;margin-left:140.8pt;margin-top:26.9pt;width:46.55pt;height:18.35pt;z-index:251744256;visibility:visible;mso-wrap-style:square;mso-width-percent:0;mso-height-percent:0;mso-wrap-distance-left:9pt;mso-wrap-distance-top:0;mso-wrap-distance-right:9pt;mso-wrap-distance-bottom:0;mso-position-horizontal:absolute;mso-position-horizontal-relative:text;mso-position-vertical:absolute;mso-position-vertical-relative:text;mso-width-percent:0;mso-height-percent:0;mso-width-relative:margin;mso-height-relative:margin;v-text-anchor:top" o:gfxdata="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" fillcolor="white [3201]" strokeweight=".5pt">
+              <v:shape w14:anchorId="3F72B90F" id="_x0000_s1073" type="#_x0000_t202" style="position:absolute;left:0;text-align:left;margin-left:140.15pt;margin-top:26.5pt;width:53.7pt;height:22.2pt;z-index:251846656;visibility:visible;mso-wrap-style:square;mso-width-percent:0;mso-height-percent:0;mso-wrap-distance-left:9pt;mso-wrap-distance-top:0;mso-wrap-distance-right:9pt;mso-wrap-distance-bottom:0;mso-position-horizontal:absolute;mso-position-horizontal-relative:text;mso-position-vertical:absolute;mso-position-vertical-relative:text;mso-width-percent:0;mso-height-percent:0;mso-width-relative:margin;mso-height-relative:margin;v-text-anchor:top" o:gfxdata="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" fillcolor="white [3201]" strokeweight=".5pt">
                 <v:textbox>
                   <w:txbxContent>
                     <w:p>
                       <w:pPr>
                         <w:ind w:left="0"/>
+                        <w:rPr>
+                          <w:lang w:val="en-US"/>
+                        </w:rPr>
                       </w:pPr>
+                      <w:r>
+                        <w:rPr>
+                          <w:lang w:val="en-US"/>
+                        </w:rPr>
+                        <w:t>0.138</w:t>
+                      </w:r>
                     </w:p>
                   </w:txbxContent>
                 </v:textbox>
@@ -5051,7 +5906,7 @@
         <mc:AlternateContent>
           <mc:Choice Requires="wpg">
             <w:drawing>
-              <wp:inline distT="0" distB="0" distL="0" distR="0" wp14:anchorId="14314B0F" wp14:editId="42192C75">
+              <wp:inline distT="0" distB="0" distL="0" distR="0" wp14:anchorId="14314B0F" wp14:editId="0A415390">
                 <wp:extent cx="5981065" cy="1135380"/>
                 <wp:effectExtent l="0" t="0" r="0" b="0"/>
                 <wp:docPr id="13048" name="Group 13048"/>
@@ -9167,21 +10022,21 @@
               </wp:inline>
             </w:drawing>
           </mc:Choice>
-          <mc:Fallback xmlns:a="http://schemas.openxmlformats.org/drawingml/2006/main">
+          <mc:Fallback>
             <w:pict>
-              <v:group id="Group 13048" style="width:470.95pt;height:89.4pt;mso-position-horizontal-relative:char;mso-position-vertical-relative:line" coordsize="59810,11353">
-                <v:rect id="Rectangle 1841" style="position:absolute;width:7910;height:1713;left:8488;top:270;" filled="f" stroked="f">
+              <v:group w14:anchorId="14314B0F" id="Group 13048" o:spid="_x0000_s1074" style="width:470.95pt;height:89.4pt;mso-position-horizontal-relative:char;mso-position-vertical-relative:line" coordsize="59810,11353" o:gfxdata="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">
+                <v:rect id="Rectangle 1841" o:spid="_x0000_s1075" style="position:absolute;left:8488;top:270;width:7910;height:1714;visibility:visible;mso-wrap-style:square;v-text-anchor:top" o:gfxdata="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" filled="f" stroked="f">
                   <v:textbox inset="0,0,0,0">
                     <w:txbxContent>
                       <w:p>
                         <w:pPr>
-                          <w:spacing w:before="0" w:after="160" w:line="259" w:lineRule="auto"/>
+                          <w:spacing w:after="160" w:line="259" w:lineRule="auto"/>
                           <w:ind w:left="0" w:firstLine="0"/>
                         </w:pPr>
                         <w:r>
                           <w:rPr>
-                            <w:rFonts w:cs="Calibri" w:hAnsi="Calibri" w:eastAsia="Calibri" w:ascii="Calibri"/>
-                            <w:b w:val="1"/>
+                            <w:rFonts w:cs="Calibri"/>
+                            <w:b/>
                             <w:color w:val="000000"/>
                             <w:sz w:val="20"/>
                           </w:rPr>
@@ -9191,33 +10046,33 @@
                     </w:txbxContent>
                   </v:textbox>
                 </v:rect>
-                <v:rect id="Rectangle 1842" style="position:absolute;width:6742;height:1713;left:8777;top:1809;" filled="f" stroked="f">
+                <v:rect id="Rectangle 1842" o:spid="_x0000_s1076" style="position:absolute;left:8777;top:1809;width:6743;height:1714;visibility:visible;mso-wrap-style:square;v-text-anchor:top" o:gfxdata="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" filled="f" stroked="f">
                   <v:textbox inset="0,0,0,0">
                     <w:txbxContent>
                       <w:p>
                         <w:pPr>
-                          <w:spacing w:before="0" w:after="160" w:line="259" w:lineRule="auto"/>
+                          <w:spacing w:after="160" w:line="259" w:lineRule="auto"/>
                           <w:ind w:left="0" w:firstLine="0"/>
                         </w:pPr>
                         <w:r>
                           <w:rPr>
-                            <w:rFonts w:cs="Calibri" w:hAnsi="Calibri" w:eastAsia="Calibri" w:ascii="Calibri"/>
-                            <w:b w:val="1"/>
+                            <w:rFonts w:cs="Calibri"/>
+                            <w:b/>
                             <w:color w:val="000000"/>
                             <w:sz w:val="20"/>
                           </w:rPr>
-                          <w:t xml:space="preserve">Countries</w:t>
+                          <w:t>Countries</w:t>
                         </w:r>
                       </w:p>
                     </w:txbxContent>
                   </v:textbox>
                 </v:rect>
-                <v:rect id="Rectangle 1843" style="position:absolute;width:380;height:1713;left:13852;top:1809;" filled="f" stroked="f">
+                <v:rect id="Rectangle 1843" o:spid="_x0000_s1077" style="position:absolute;left:13852;top:1809;width:380;height:1714;visibility:visible;mso-wrap-style:square;v-text-anchor:top" o:gfxdata="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" filled="f" stroked="f">
                   <v:textbox inset="0,0,0,0">
                     <w:txbxContent>
                       <w:p>
                         <w:pPr>
-                          <w:spacing w:before="0" w:after="160" w:line="259" w:lineRule="auto"/>
+                          <w:spacing w:after="160" w:line="259" w:lineRule="auto"/>
                           <w:ind w:left="0" w:firstLine="0"/>
                         </w:pPr>
                         <w:r>
@@ -9231,18 +10086,18 @@
                     </w:txbxContent>
                   </v:textbox>
                 </v:rect>
-                <v:rect id="Rectangle 1844" style="position:absolute;width:4692;height:1713;left:19678;top:270;" filled="f" stroked="f">
+                <v:rect id="Rectangle 1844" o:spid="_x0000_s1078" style="position:absolute;left:19678;top:270;width:4692;height:1714;visibility:visible;mso-wrap-style:square;v-text-anchor:top" o:gfxdata="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" filled="f" stroked="f">
                   <v:textbox inset="0,0,0,0">
                     <w:txbxContent>
                       <w:p>
                         <w:pPr>
-                          <w:spacing w:before="0" w:after="160" w:line="259" w:lineRule="auto"/>
+                          <w:spacing w:after="160" w:line="259" w:lineRule="auto"/>
                           <w:ind w:left="0" w:firstLine="0"/>
                         </w:pPr>
                         <w:r>
                           <w:rPr>
-                            <w:rFonts w:cs="Calibri" w:hAnsi="Calibri" w:eastAsia="Calibri" w:ascii="Calibri"/>
-                            <w:b w:val="1"/>
+                            <w:rFonts w:cs="Calibri"/>
+                            <w:b/>
                             <w:color w:val="000000"/>
                             <w:sz w:val="20"/>
                           </w:rPr>
@@ -9252,39 +10107,39 @@
                     </w:txbxContent>
                   </v:textbox>
                 </v:rect>
-                <v:rect id="Rectangle 1845" style="position:absolute;width:6105;height:1713;left:19007;top:1809;" filled="f" stroked="f">
+                <v:rect id="Rectangle 1845" o:spid="_x0000_s1079" style="position:absolute;left:19007;top:1809;width:6105;height:1714;visibility:visible;mso-wrap-style:square;v-text-anchor:top" o:gfxdata="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" filled="f" stroked="f">
                   <v:textbox inset="0,0,0,0">
                     <w:txbxContent>
                       <w:p>
                         <w:pPr>
-                          <w:spacing w:before="0" w:after="160" w:line="259" w:lineRule="auto"/>
+                          <w:spacing w:after="160" w:line="259" w:lineRule="auto"/>
                           <w:ind w:left="0" w:firstLine="0"/>
                         </w:pPr>
                         <w:r>
                           <w:rPr>
-                            <w:rFonts w:cs="Calibri" w:hAnsi="Calibri" w:eastAsia="Calibri" w:ascii="Calibri"/>
-                            <w:b w:val="1"/>
+                            <w:rFonts w:cs="Calibri"/>
+                            <w:b/>
                             <w:color w:val="000000"/>
                             <w:sz w:val="20"/>
                           </w:rPr>
-                          <w:t xml:space="preserve">Function</w:t>
+                          <w:t>Function</w:t>
                         </w:r>
                       </w:p>
                     </w:txbxContent>
                   </v:textbox>
                 </v:rect>
-                <v:rect id="Rectangle 1846" style="position:absolute;width:380;height:1713;left:23594;top:1809;" filled="f" stroked="f">
+                <v:rect id="Rectangle 1846" o:spid="_x0000_s1080" style="position:absolute;left:23594;top:1809;width:381;height:1714;visibility:visible;mso-wrap-style:square;v-text-anchor:top" o:gfxdata="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" filled="f" stroked="f">
                   <v:textbox inset="0,0,0,0">
                     <w:txbxContent>
                       <w:p>
                         <w:pPr>
-                          <w:spacing w:before="0" w:after="160" w:line="259" w:lineRule="auto"/>
+                          <w:spacing w:after="160" w:line="259" w:lineRule="auto"/>
                           <w:ind w:left="0" w:firstLine="0"/>
                         </w:pPr>
                         <w:r>
                           <w:rPr>
-                            <w:rFonts w:cs="Calibri" w:hAnsi="Calibri" w:eastAsia="Calibri" w:ascii="Calibri"/>
-                            <w:b w:val="1"/>
+                            <w:rFonts w:cs="Calibri"/>
+                            <w:b/>
                             <w:color w:val="000000"/>
                             <w:sz w:val="20"/>
                           </w:rPr>
@@ -9294,18 +10149,18 @@
                     </w:txbxContent>
                   </v:textbox>
                 </v:rect>
-                <v:rect id="Rectangle 1847" style="position:absolute;width:7324;height:1713;left:28121;top:270;" filled="f" stroked="f">
+                <v:rect id="Rectangle 1847" o:spid="_x0000_s1081" style="position:absolute;left:28121;top:270;width:7325;height:1714;visibility:visible;mso-wrap-style:square;v-text-anchor:top" o:gfxdata="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" filled="f" stroked="f">
                   <v:textbox inset="0,0,0,0">
                     <w:txbxContent>
                       <w:p>
                         <w:pPr>
-                          <w:spacing w:before="0" w:after="160" w:line="259" w:lineRule="auto"/>
+                          <w:spacing w:after="160" w:line="259" w:lineRule="auto"/>
                           <w:ind w:left="0" w:firstLine="0"/>
                         </w:pPr>
                         <w:r>
                           <w:rPr>
-                            <w:rFonts w:cs="Calibri" w:hAnsi="Calibri" w:eastAsia="Calibri" w:ascii="Calibri"/>
-                            <w:b w:val="1"/>
+                            <w:rFonts w:cs="Calibri"/>
+                            <w:b/>
                             <w:color w:val="000000"/>
                             <w:sz w:val="20"/>
                           </w:rPr>
@@ -9315,39 +10170,39 @@
                     </w:txbxContent>
                   </v:textbox>
                 </v:rect>
-                <v:rect id="Rectangle 1848" style="position:absolute;width:6105;height:1713;left:28441;top:1809;" filled="f" stroked="f">
+                <v:rect id="Rectangle 1848" o:spid="_x0000_s1082" style="position:absolute;left:28441;top:1809;width:6105;height:1714;visibility:visible;mso-wrap-style:square;v-text-anchor:top" o:gfxdata="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" filled="f" stroked="f">
                   <v:textbox inset="0,0,0,0">
                     <w:txbxContent>
                       <w:p>
                         <w:pPr>
-                          <w:spacing w:before="0" w:after="160" w:line="259" w:lineRule="auto"/>
+                          <w:spacing w:after="160" w:line="259" w:lineRule="auto"/>
                           <w:ind w:left="0" w:firstLine="0"/>
                         </w:pPr>
                         <w:r>
                           <w:rPr>
-                            <w:rFonts w:cs="Calibri" w:hAnsi="Calibri" w:eastAsia="Calibri" w:ascii="Calibri"/>
-                            <w:b w:val="1"/>
+                            <w:rFonts w:cs="Calibri"/>
+                            <w:b/>
                             <w:color w:val="000000"/>
                             <w:sz w:val="20"/>
                           </w:rPr>
-                          <w:t xml:space="preserve">Function</w:t>
+                          <w:t>Function</w:t>
                         </w:r>
                       </w:p>
                     </w:txbxContent>
                   </v:textbox>
                 </v:rect>
-                <v:rect id="Rectangle 1849" style="position:absolute;width:380;height:1713;left:33028;top:1809;" filled="f" stroked="f">
+                <v:rect id="Rectangle 1849" o:spid="_x0000_s1083" style="position:absolute;left:33028;top:1809;width:380;height:1714;visibility:visible;mso-wrap-style:square;v-text-anchor:top" o:gfxdata="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" filled="f" stroked="f">
                   <v:textbox inset="0,0,0,0">
                     <w:txbxContent>
                       <w:p>
                         <w:pPr>
-                          <w:spacing w:before="0" w:after="160" w:line="259" w:lineRule="auto"/>
+                          <w:spacing w:after="160" w:line="259" w:lineRule="auto"/>
                           <w:ind w:left="0" w:firstLine="0"/>
                         </w:pPr>
                         <w:r>
                           <w:rPr>
-                            <w:rFonts w:cs="Calibri" w:hAnsi="Calibri" w:eastAsia="Calibri" w:ascii="Calibri"/>
-                            <w:b w:val="1"/>
+                            <w:rFonts w:cs="Calibri"/>
+                            <w:b/>
                             <w:color w:val="000000"/>
                             <w:sz w:val="20"/>
                           </w:rPr>
@@ -9357,39 +10212,39 @@
                     </w:txbxContent>
                   </v:textbox>
                 </v:rect>
-                <v:rect id="Rectangle 1850" style="position:absolute;width:10316;height:1713;left:36292;top:1809;" filled="f" stroked="f">
+                <v:rect id="Rectangle 1850" o:spid="_x0000_s1084" style="position:absolute;left:36292;top:1809;width:10316;height:1714;visibility:visible;mso-wrap-style:square;v-text-anchor:top" o:gfxdata="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" filled="f" stroked="f">
                   <v:textbox inset="0,0,0,0">
                     <w:txbxContent>
                       <w:p>
                         <w:pPr>
-                          <w:spacing w:before="0" w:after="160" w:line="259" w:lineRule="auto"/>
+                          <w:spacing w:after="160" w:line="259" w:lineRule="auto"/>
                           <w:ind w:left="0" w:firstLine="0"/>
                         </w:pPr>
                         <w:r>
                           <w:rPr>
-                            <w:rFonts w:cs="Calibri" w:hAnsi="Calibri" w:eastAsia="Calibri" w:ascii="Calibri"/>
-                            <w:b w:val="1"/>
+                            <w:rFonts w:cs="Calibri"/>
+                            <w:b/>
                             <w:color w:val="000000"/>
                             <w:sz w:val="20"/>
                           </w:rPr>
-                          <w:t xml:space="preserve">Cubic Function</w:t>
+                          <w:t>Cubic Function</w:t>
                         </w:r>
                       </w:p>
                     </w:txbxContent>
                   </v:textbox>
                 </v:rect>
-                <v:rect id="Rectangle 1851" style="position:absolute;width:380;height:1713;left:44049;top:1809;" filled="f" stroked="f">
+                <v:rect id="Rectangle 1851" o:spid="_x0000_s1085" style="position:absolute;left:44049;top:1809;width:380;height:1714;visibility:visible;mso-wrap-style:square;v-text-anchor:top" o:gfxdata="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" filled="f" stroked="f">
                   <v:textbox inset="0,0,0,0">
                     <w:txbxContent>
                       <w:p>
                         <w:pPr>
-                          <w:spacing w:before="0" w:after="160" w:line="259" w:lineRule="auto"/>
+                          <w:spacing w:after="160" w:line="259" w:lineRule="auto"/>
                           <w:ind w:left="0" w:firstLine="0"/>
                         </w:pPr>
                         <w:r>
                           <w:rPr>
-                            <w:rFonts w:cs="Calibri" w:hAnsi="Calibri" w:eastAsia="Calibri" w:ascii="Calibri"/>
-                            <w:b w:val="1"/>
+                            <w:rFonts w:cs="Calibri"/>
+                            <w:b/>
                             <w:color w:val="000000"/>
                             <w:sz w:val="20"/>
                           </w:rPr>
@@ -9399,18 +10254,18 @@
                     </w:txbxContent>
                   </v:textbox>
                 </v:rect>
-                <v:rect id="Rectangle 1852" style="position:absolute;width:5583;height:1713;left:47356;top:270;" filled="f" stroked="f">
+                <v:rect id="Rectangle 1852" o:spid="_x0000_s1086" style="position:absolute;left:47356;top:270;width:5584;height:1714;visibility:visible;mso-wrap-style:square;v-text-anchor:top" o:gfxdata="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" filled="f" stroked="f">
                   <v:textbox inset="0,0,0,0">
                     <w:txbxContent>
                       <w:p>
                         <w:pPr>
-                          <w:spacing w:before="0" w:after="160" w:line="259" w:lineRule="auto"/>
+                          <w:spacing w:after="160" w:line="259" w:lineRule="auto"/>
                           <w:ind w:left="0" w:firstLine="0"/>
                         </w:pPr>
                         <w:r>
                           <w:rPr>
-                            <w:rFonts w:cs="Calibri" w:hAnsi="Calibri" w:eastAsia="Calibri" w:ascii="Calibri"/>
-                            <w:b w:val="1"/>
+                            <w:rFonts w:cs="Calibri"/>
+                            <w:b/>
                             <w:color w:val="000000"/>
                             <w:sz w:val="20"/>
                           </w:rPr>
@@ -9420,39 +10275,39 @@
                     </w:txbxContent>
                   </v:textbox>
                 </v:rect>
-                <v:rect id="Rectangle 1853" style="position:absolute;width:6105;height:1713;left:47021;top:1809;" filled="f" stroked="f">
+                <v:rect id="Rectangle 1853" o:spid="_x0000_s1087" style="position:absolute;left:47021;top:1809;width:6105;height:1714;visibility:visible;mso-wrap-style:square;v-text-anchor:top" o:gfxdata="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" filled="f" stroked="f">
                   <v:textbox inset="0,0,0,0">
                     <w:txbxContent>
                       <w:p>
                         <w:pPr>
-                          <w:spacing w:before="0" w:after="160" w:line="259" w:lineRule="auto"/>
+                          <w:spacing w:after="160" w:line="259" w:lineRule="auto"/>
                           <w:ind w:left="0" w:firstLine="0"/>
                         </w:pPr>
                         <w:r>
                           <w:rPr>
-                            <w:rFonts w:cs="Calibri" w:hAnsi="Calibri" w:eastAsia="Calibri" w:ascii="Calibri"/>
-                            <w:b w:val="1"/>
+                            <w:rFonts w:cs="Calibri"/>
+                            <w:b/>
                             <w:color w:val="000000"/>
                             <w:sz w:val="20"/>
                           </w:rPr>
-                          <w:t xml:space="preserve">Function</w:t>
+                          <w:t>Function</w:t>
                         </w:r>
                       </w:p>
                     </w:txbxContent>
                   </v:textbox>
                 </v:rect>
-                <v:rect id="Rectangle 1854" style="position:absolute;width:380;height:1713;left:51608;top:1809;" filled="f" stroked="f">
+                <v:rect id="Rectangle 1854" o:spid="_x0000_s1088" style="position:absolute;left:51608;top:1809;width:380;height:1714;visibility:visible;mso-wrap-style:square;v-text-anchor:top" o:gfxdata="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" filled="f" stroked="f">
                   <v:textbox inset="0,0,0,0">
                     <w:txbxContent>
                       <w:p>
                         <w:pPr>
-                          <w:spacing w:before="0" w:after="160" w:line="259" w:lineRule="auto"/>
+                          <w:spacing w:after="160" w:line="259" w:lineRule="auto"/>
                           <w:ind w:left="0" w:firstLine="0"/>
                         </w:pPr>
                         <w:r>
                           <w:rPr>
-                            <w:rFonts w:cs="Calibri" w:hAnsi="Calibri" w:eastAsia="Calibri" w:ascii="Calibri"/>
-                            <w:b w:val="1"/>
+                            <w:rFonts w:cs="Calibri"/>
+                            <w:b/>
                             <w:color w:val="000000"/>
                             <w:sz w:val="20"/>
                           </w:rPr>
@@ -9462,36 +10317,36 @@
                     </w:txbxContent>
                   </v:textbox>
                 </v:rect>
-                <v:shape id="Shape 14713" style="position:absolute;width:91;height:3093;left:5882;top:0;" coordsize="9144,309372" path="m0,0l9144,0l9144,309372l0,309372l0,0">
-                  <v:stroke weight="0pt" endcap="flat" joinstyle="miter" miterlimit="10" on="false" color="#000000" opacity="0"/>
-                  <v:fill on="true" color="#000000"/>
+                <v:shape id="Shape 14661" o:spid="_x0000_s1089" style="position:absolute;left:5882;width:91;height:3093;visibility:visible;mso-wrap-style:square;v-text-anchor:top" coordsize="9144,309372" o:gfxdata="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" path="m,l9144,r,309372l,309372,,e" fillcolor="black" stroked="f" strokeweight="0">
+                  <v:stroke miterlimit="83231f" joinstyle="miter"/>
+                  <v:path arrowok="t" textboxrect="0,0,9144,309372"/>
                 </v:shape>
-                <v:shape id="Shape 14714" style="position:absolute;width:91;height:3093;left:16717;top:0;" coordsize="9144,309372" path="m0,0l9144,0l9144,309372l0,309372l0,0">
-                  <v:stroke weight="0pt" endcap="flat" joinstyle="miter" miterlimit="10" on="false" color="#000000" opacity="0"/>
-                  <v:fill on="true" color="#000000"/>
+                <v:shape id="Shape 14662" o:spid="_x0000_s1090" style="position:absolute;left:16717;width:92;height:3093;visibility:visible;mso-wrap-style:square;v-text-anchor:top" coordsize="9144,309372" o:gfxdata="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" path="m,l9144,r,309372l,309372,,e" fillcolor="black" stroked="f" strokeweight="0">
+                  <v:stroke miterlimit="83231f" joinstyle="miter"/>
+                  <v:path arrowok="t" textboxrect="0,0,9144,309372"/>
                 </v:shape>
-                <v:shape id="Shape 14715" style="position:absolute;width:91;height:3093;left:25865;top:0;" coordsize="9144,309372" path="m0,0l9144,0l9144,309372l0,309372l0,0">
-                  <v:stroke weight="0pt" endcap="flat" joinstyle="miter" miterlimit="10" on="false" color="#000000" opacity="0"/>
-                  <v:fill on="true" color="#000000"/>
+                <v:shape id="Shape 14663" o:spid="_x0000_s1091" style="position:absolute;left:25865;width:92;height:3093;visibility:visible;mso-wrap-style:square;v-text-anchor:top" coordsize="9144,309372" o:gfxdata="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" path="m,l9144,r,309372l,309372,,e" fillcolor="black" stroked="f" strokeweight="0">
+                  <v:stroke miterlimit="83231f" joinstyle="miter"/>
+                  <v:path arrowok="t" textboxrect="0,0,9144,309372"/>
                 </v:shape>
-                <v:shape id="Shape 14716" style="position:absolute;width:91;height:3093;left:35576;top:0;" coordsize="9144,309372" path="m0,0l9144,0l9144,309372l0,309372l0,0">
-                  <v:stroke weight="0pt" endcap="flat" joinstyle="miter" miterlimit="10" on="false" color="#000000" opacity="0"/>
-                  <v:fill on="true" color="#000000"/>
+                <v:shape id="Shape 14664" o:spid="_x0000_s1092" style="position:absolute;left:35576;width:91;height:3093;visibility:visible;mso-wrap-style:square;v-text-anchor:top" coordsize="9144,309372" o:gfxdata="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" path="m,l9144,r,309372l,309372,,e" fillcolor="black" stroked="f" strokeweight="0">
+                  <v:stroke miterlimit="83231f" joinstyle="miter"/>
+                  <v:path arrowok="t" textboxrect="0,0,9144,309372"/>
                 </v:shape>
-                <v:shape id="Shape 14717" style="position:absolute;width:91;height:3093;left:44720;top:0;" coordsize="9144,309372" path="m0,0l9144,0l9144,309372l0,309372l0,0">
-                  <v:stroke weight="0pt" endcap="flat" joinstyle="miter" miterlimit="10" on="false" color="#000000" opacity="0"/>
-                  <v:fill on="true" color="#000000"/>
+                <v:shape id="Shape 14665" o:spid="_x0000_s1093" style="position:absolute;left:44720;width:91;height:3093;visibility:visible;mso-wrap-style:square;v-text-anchor:top" coordsize="9144,309372" o:gfxdata="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" path="m,l9144,r,309372l,309372,,e" fillcolor="black" stroked="f" strokeweight="0">
+                  <v:stroke miterlimit="83231f" joinstyle="miter"/>
+                  <v:path arrowok="t" textboxrect="0,0,9144,309372"/>
                 </v:shape>
-                <v:shape id="Shape 14718" style="position:absolute;width:91;height:3093;left:53867;top:0;" coordsize="9144,309372" path="m0,0l9144,0l9144,309372l0,309372l0,0">
-                  <v:stroke weight="0pt" endcap="flat" joinstyle="miter" miterlimit="10" on="false" color="#000000" opacity="0"/>
-                  <v:fill on="true" color="#000000"/>
+                <v:shape id="Shape 14666" o:spid="_x0000_s1094" style="position:absolute;left:53867;width:92;height:3093;visibility:visible;mso-wrap-style:square;v-text-anchor:top" coordsize="9144,309372" o:gfxdata="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" path="m,l9144,r,309372l,309372,,e" fillcolor="black" stroked="f" strokeweight="0">
+                  <v:stroke miterlimit="83231f" joinstyle="miter"/>
+                  <v:path arrowok="t" textboxrect="0,0,9144,309372"/>
                 </v:shape>
-                <v:rect id="Rectangle 1861" style="position:absolute;width:9532;height:1713;left:7878;top:3425;" filled="f" stroked="f">
+                <v:rect id="Rectangle 1861" o:spid="_x0000_s1095" style="position:absolute;left:7878;top:3425;width:9532;height:1713;visibility:visible;mso-wrap-style:square;v-text-anchor:top" o:gfxdata="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" filled="f" stroked="f">
                   <v:textbox inset="0,0,0,0">
                     <w:txbxContent>
                       <w:p>
                         <w:pPr>
-                          <w:spacing w:before="0" w:after="160" w:line="259" w:lineRule="auto"/>
+                          <w:spacing w:after="160" w:line="259" w:lineRule="auto"/>
                           <w:ind w:left="0" w:firstLine="0"/>
                         </w:pPr>
                         <w:r>
@@ -9505,12 +10360,12 @@
                     </w:txbxContent>
                   </v:textbox>
                 </v:rect>
-                <v:rect id="Rectangle 10792" style="position:absolute;width:3909;height:1713;left:7878;top:4979;" filled="f" stroked="f">
+                <v:rect id="Rectangle 10792" o:spid="_x0000_s1096" style="position:absolute;left:7878;top:4979;width:3910;height:1714;visibility:visible;mso-wrap-style:square;v-text-anchor:top" o:gfxdata="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" filled="f" stroked="f">
                   <v:textbox inset="0,0,0,0">
                     <w:txbxContent>
                       <w:p>
                         <w:pPr>
-                          <w:spacing w:before="0" w:after="160" w:line="259" w:lineRule="auto"/>
+                          <w:spacing w:after="160" w:line="259" w:lineRule="auto"/>
                           <w:ind w:left="0" w:firstLine="0"/>
                         </w:pPr>
                         <w:r>
@@ -9518,18 +10373,18 @@
                             <w:color w:val="000000"/>
                             <w:sz w:val="20"/>
                           </w:rPr>
-                          <w:t xml:space="preserve">(2000</w:t>
+                          <w:t>(2000</w:t>
                         </w:r>
                       </w:p>
                     </w:txbxContent>
                   </v:textbox>
                 </v:rect>
-                <v:rect id="Rectangle 10793" style="position:absolute;width:380;height:1713;left:10818;top:4979;" filled="f" stroked="f">
+                <v:rect id="Rectangle 10793" o:spid="_x0000_s1097" style="position:absolute;left:10818;top:4979;width:380;height:1714;visibility:visible;mso-wrap-style:square;v-text-anchor:top" o:gfxdata="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" filled="f" stroked="f">
                   <v:textbox inset="0,0,0,0">
                     <w:txbxContent>
                       <w:p>
                         <w:pPr>
-                          <w:spacing w:before="0" w:after="160" w:line="259" w:lineRule="auto"/>
+                          <w:spacing w:after="160" w:line="259" w:lineRule="auto"/>
                           <w:ind w:left="0" w:firstLine="0"/>
                         </w:pPr>
                         <w:r>
@@ -9543,12 +10398,12 @@
                     </w:txbxContent>
                   </v:textbox>
                 </v:rect>
-                <v:rect id="Rectangle 1863" style="position:absolute;width:514;height:1713;left:11124;top:4979;" filled="f" stroked="f">
+                <v:rect id="Rectangle 1863" o:spid="_x0000_s1098" style="position:absolute;left:11124;top:4979;width:515;height:1714;visibility:visible;mso-wrap-style:square;v-text-anchor:top" o:gfxdata="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" filled="f" stroked="f">
                   <v:textbox inset="0,0,0,0">
                     <w:txbxContent>
                       <w:p>
                         <w:pPr>
-                          <w:spacing w:before="0" w:after="160" w:line="259" w:lineRule="auto"/>
+                          <w:spacing w:after="160" w:line="259" w:lineRule="auto"/>
                           <w:ind w:left="0" w:firstLine="0"/>
                         </w:pPr>
                         <w:r>
@@ -9556,18 +10411,18 @@
                             <w:color w:val="000000"/>
                             <w:sz w:val="20"/>
                           </w:rPr>
-                          <w:t xml:space="preserve">-</w:t>
+                          <w:t>-</w:t>
                         </w:r>
                       </w:p>
                     </w:txbxContent>
                   </v:textbox>
                 </v:rect>
-                <v:rect id="Rectangle 1864" style="position:absolute;width:380;height:1713;left:11505;top:4979;" filled="f" stroked="f">
+                <v:rect id="Rectangle 1864" o:spid="_x0000_s1099" style="position:absolute;left:11505;top:4979;width:380;height:1714;visibility:visible;mso-wrap-style:square;v-text-anchor:top" o:gfxdata="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" filled="f" stroked="f">
                   <v:textbox inset="0,0,0,0">
                     <w:txbxContent>
                       <w:p>
                         <w:pPr>
-                          <w:spacing w:before="0" w:after="160" w:line="259" w:lineRule="auto"/>
+                          <w:spacing w:after="160" w:line="259" w:lineRule="auto"/>
                           <w:ind w:left="0" w:firstLine="0"/>
                         </w:pPr>
                         <w:r>
@@ -9581,12 +10436,12 @@
                     </w:txbxContent>
                   </v:textbox>
                 </v:rect>
-                <v:rect id="Rectangle 1865" style="position:absolute;width:3933;height:1713;left:11795;top:4979;" filled="f" stroked="f">
+                <v:rect id="Rectangle 1865" o:spid="_x0000_s1100" style="position:absolute;left:11795;top:4979;width:3933;height:1714;visibility:visible;mso-wrap-style:square;v-text-anchor:top" o:gfxdata="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" filled="f" stroked="f">
                   <v:textbox inset="0,0,0,0">
                     <w:txbxContent>
                       <w:p>
                         <w:pPr>
-                          <w:spacing w:before="0" w:after="160" w:line="259" w:lineRule="auto"/>
+                          <w:spacing w:after="160" w:line="259" w:lineRule="auto"/>
                           <w:ind w:left="0" w:firstLine="0"/>
                         </w:pPr>
                         <w:r>
@@ -9594,18 +10449,18 @@
                             <w:color w:val="000000"/>
                             <w:sz w:val="20"/>
                           </w:rPr>
-                          <w:t xml:space="preserve">2013)</w:t>
+                          <w:t>2013)</w:t>
                         </w:r>
                       </w:p>
                     </w:txbxContent>
                   </v:textbox>
                 </v:rect>
-                <v:rect id="Rectangle 1866" style="position:absolute;width:380;height:1713;left:14767;top:4979;" filled="f" stroked="f">
+                <v:rect id="Rectangle 1866" o:spid="_x0000_s1101" style="position:absolute;left:14767;top:4979;width:380;height:1714;visibility:visible;mso-wrap-style:square;v-text-anchor:top" o:gfxdata="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" filled="f" stroked="f">
                   <v:textbox inset="0,0,0,0">
                     <w:txbxContent>
                       <w:p>
                         <w:pPr>
-                          <w:spacing w:before="0" w:after="160" w:line="259" w:lineRule="auto"/>
+                          <w:spacing w:after="160" w:line="259" w:lineRule="auto"/>
                           <w:ind w:left="0" w:firstLine="0"/>
                         </w:pPr>
                         <w:r>
@@ -9619,12 +10474,12 @@
                     </w:txbxContent>
                   </v:textbox>
                 </v:rect>
-                <v:rect id="Rectangle 1867" style="position:absolute;width:380;height:1713;left:21308;top:5314;" filled="f" stroked="f">
+                <v:rect id="Rectangle 1867" o:spid="_x0000_s1102" style="position:absolute;left:21308;top:5314;width:381;height:1714;visibility:visible;mso-wrap-style:square;v-text-anchor:top" o:gfxdata="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" filled="f" stroked="f">
                   <v:textbox inset="0,0,0,0">
                     <w:txbxContent>
                       <w:p>
                         <w:pPr>
-                          <w:spacing w:before="0" w:after="160" w:line="259" w:lineRule="auto"/>
+                          <w:spacing w:after="160" w:line="259" w:lineRule="auto"/>
                           <w:ind w:left="0" w:firstLine="0"/>
                         </w:pPr>
                         <w:r>
@@ -9638,12 +10493,12 @@
                     </w:txbxContent>
                   </v:textbox>
                 </v:rect>
-                <v:rect id="Rectangle 1868" style="position:absolute;width:380;height:1713;left:30727;top:5314;" filled="f" stroked="f">
+                <v:rect id="Rectangle 1868" o:spid="_x0000_s1103" style="position:absolute;left:30727;top:5314;width:380;height:1714;visibility:visible;mso-wrap-style:square;v-text-anchor:top" o:gfxdata="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" filled="f" stroked="f">
                   <v:textbox inset="0,0,0,0">
                     <w:txbxContent>
                       <w:p>
                         <w:pPr>
-                          <w:spacing w:before="0" w:after="160" w:line="259" w:lineRule="auto"/>
+                          <w:spacing w:after="160" w:line="259" w:lineRule="auto"/>
                           <w:ind w:left="0" w:firstLine="0"/>
                         </w:pPr>
                         <w:r>
@@ -9657,12 +10512,12 @@
                     </w:txbxContent>
                   </v:textbox>
                 </v:rect>
-                <v:rect id="Rectangle 1869" style="position:absolute;width:380;height:1713;left:40178;top:5314;" filled="f" stroked="f">
+                <v:rect id="Rectangle 1869" o:spid="_x0000_s1104" style="position:absolute;left:40178;top:5314;width:380;height:1714;visibility:visible;mso-wrap-style:square;v-text-anchor:top" o:gfxdata="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" filled="f" stroked="f">
                   <v:textbox inset="0,0,0,0">
                     <w:txbxContent>
                       <w:p>
                         <w:pPr>
-                          <w:spacing w:before="0" w:after="160" w:line="259" w:lineRule="auto"/>
+                          <w:spacing w:after="160" w:line="259" w:lineRule="auto"/>
                           <w:ind w:left="0" w:firstLine="0"/>
                         </w:pPr>
                         <w:r>
@@ -9676,12 +10531,12 @@
                     </w:txbxContent>
                   </v:textbox>
                 </v:rect>
-                <v:rect id="Rectangle 1870" style="position:absolute;width:380;height:1713;left:49322;top:5314;" filled="f" stroked="f">
+                <v:rect id="Rectangle 1870" o:spid="_x0000_s1105" style="position:absolute;left:49322;top:5314;width:380;height:1714;visibility:visible;mso-wrap-style:square;v-text-anchor:top" o:gfxdata="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" filled="f" stroked="f">
                   <v:textbox inset="0,0,0,0">
                     <w:txbxContent>
                       <w:p>
                         <w:pPr>
-                          <w:spacing w:before="0" w:after="160" w:line="259" w:lineRule="auto"/>
+                          <w:spacing w:after="160" w:line="259" w:lineRule="auto"/>
                           <w:ind w:left="0" w:firstLine="0"/>
                         </w:pPr>
                         <w:r>
@@ -9695,80 +10550,80 @@
                     </w:txbxContent>
                   </v:textbox>
                 </v:rect>
-                <v:shape id="Shape 14719" style="position:absolute;width:91;height:91;left:5882;top:3093;" coordsize="9144,9144" path="m0,0l9144,0l9144,9144l0,9144l0,0">
-                  <v:stroke weight="0pt" endcap="flat" joinstyle="miter" miterlimit="10" on="false" color="#000000" opacity="0"/>
-                  <v:fill on="true" color="#000000"/>
+                <v:shape id="Shape 14667" o:spid="_x0000_s1106" style="position:absolute;left:5882;top:3093;width:91;height:92;visibility:visible;mso-wrap-style:square;v-text-anchor:top" coordsize="9144,9144" o:gfxdata="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" path="m,l9144,r,9144l,9144,,e" fillcolor="black" stroked="f" strokeweight="0">
+                  <v:stroke miterlimit="83231f" joinstyle="miter"/>
+                  <v:path arrowok="t" textboxrect="0,0,9144,9144"/>
                 </v:shape>
-                <v:shape id="Shape 14720" style="position:absolute;width:10774;height:91;left:5943;top:3093;" coordsize="1077468,9144" path="m0,0l1077468,0l1077468,9144l0,9144l0,0">
-                  <v:stroke weight="0pt" endcap="flat" joinstyle="miter" miterlimit="10" on="false" color="#000000" opacity="0"/>
-                  <v:fill on="true" color="#000000"/>
+                <v:shape id="Shape 14668" o:spid="_x0000_s1107" style="position:absolute;left:5943;top:3093;width:10774;height:92;visibility:visible;mso-wrap-style:square;v-text-anchor:top" coordsize="1077468,9144" o:gfxdata="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" path="m,l1077468,r,9144l,9144,,e" fillcolor="black" stroked="f" strokeweight="0">
+                  <v:stroke miterlimit="83231f" joinstyle="miter"/>
+                  <v:path arrowok="t" textboxrect="0,0,1077468,9144"/>
                 </v:shape>
-                <v:shape id="Shape 14721" style="position:absolute;width:91;height:91;left:16717;top:3093;" coordsize="9144,9144" path="m0,0l9144,0l9144,9144l0,9144l0,0">
-                  <v:stroke weight="0pt" endcap="flat" joinstyle="miter" miterlimit="10" on="false" color="#000000" opacity="0"/>
-                  <v:fill on="true" color="#000000"/>
+                <v:shape id="Shape 14669" o:spid="_x0000_s1108" style="position:absolute;left:16717;top:3093;width:92;height:92;visibility:visible;mso-wrap-style:square;v-text-anchor:top" coordsize="9144,9144" o:gfxdata="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" path="m,l9144,r,9144l,9144,,e" fillcolor="black" stroked="f" strokeweight="0">
+                  <v:stroke miterlimit="83231f" joinstyle="miter"/>
+                  <v:path arrowok="t" textboxrect="0,0,9144,9144"/>
                 </v:shape>
-                <v:shape id="Shape 14722" style="position:absolute;width:9086;height:91;left:16778;top:3093;" coordsize="908609,9144" path="m0,0l908609,0l908609,9144l0,9144l0,0">
-                  <v:stroke weight="0pt" endcap="flat" joinstyle="miter" miterlimit="10" on="false" color="#000000" opacity="0"/>
-                  <v:fill on="true" color="#000000"/>
+                <v:shape id="Shape 14670" o:spid="_x0000_s1109" style="position:absolute;left:16778;top:3093;width:9086;height:92;visibility:visible;mso-wrap-style:square;v-text-anchor:top" coordsize="908609,9144" o:gfxdata="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" path="m,l908609,r,9144l,9144,,e" fillcolor="black" stroked="f" strokeweight="0">
+                  <v:stroke miterlimit="83231f" joinstyle="miter"/>
+                  <v:path arrowok="t" textboxrect="0,0,908609,9144"/>
                 </v:shape>
-                <v:shape id="Shape 14723" style="position:absolute;width:91;height:91;left:25865;top:3093;" coordsize="9144,9144" path="m0,0l9144,0l9144,9144l0,9144l0,0">
-                  <v:stroke weight="0pt" endcap="flat" joinstyle="miter" miterlimit="10" on="false" color="#000000" opacity="0"/>
-                  <v:fill on="true" color="#000000"/>
+                <v:shape id="Shape 14671" o:spid="_x0000_s1110" style="position:absolute;left:25865;top:3093;width:92;height:92;visibility:visible;mso-wrap-style:square;v-text-anchor:top" coordsize="9144,9144" o:gfxdata="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" path="m,l9144,r,9144l,9144,,e" fillcolor="black" stroked="f" strokeweight="0">
+                  <v:stroke miterlimit="83231f" joinstyle="miter"/>
+                  <v:path arrowok="t" textboxrect="0,0,9144,9144"/>
                 </v:shape>
-                <v:shape id="Shape 14724" style="position:absolute;width:9649;height:91;left:25926;top:3093;" coordsize="964997,9144" path="m0,0l964997,0l964997,9144l0,9144l0,0">
-                  <v:stroke weight="0pt" endcap="flat" joinstyle="miter" miterlimit="10" on="false" color="#000000" opacity="0"/>
-                  <v:fill on="true" color="#000000"/>
+                <v:shape id="Shape 14672" o:spid="_x0000_s1111" style="position:absolute;left:25926;top:3093;width:9650;height:92;visibility:visible;mso-wrap-style:square;v-text-anchor:top" coordsize="964997,9144" o:gfxdata="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" path="m,l964997,r,9144l,9144,,e" fillcolor="black" stroked="f" strokeweight="0">
+                  <v:stroke miterlimit="83231f" joinstyle="miter"/>
+                  <v:path arrowok="t" textboxrect="0,0,964997,9144"/>
                 </v:shape>
-                <v:shape id="Shape 14725" style="position:absolute;width:91;height:91;left:35576;top:3093;" coordsize="9144,9144" path="m0,0l9144,0l9144,9144l0,9144l0,0">
-                  <v:stroke weight="0pt" endcap="flat" joinstyle="miter" miterlimit="10" on="false" color="#000000" opacity="0"/>
-                  <v:fill on="true" color="#000000"/>
+                <v:shape id="Shape 14673" o:spid="_x0000_s1112" style="position:absolute;left:35576;top:3093;width:91;height:92;visibility:visible;mso-wrap-style:square;v-text-anchor:top" coordsize="9144,9144" o:gfxdata="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" path="m,l9144,r,9144l,9144,,e" fillcolor="black" stroked="f" strokeweight="0">
+                  <v:stroke miterlimit="83231f" joinstyle="miter"/>
+                  <v:path arrowok="t" textboxrect="0,0,9144,9144"/>
                 </v:shape>
-                <v:shape id="Shape 14726" style="position:absolute;width:9083;height:91;left:35636;top:3093;" coordsize="908304,9144" path="m0,0l908304,0l908304,9144l0,9144l0,0">
-                  <v:stroke weight="0pt" endcap="flat" joinstyle="miter" miterlimit="10" on="false" color="#000000" opacity="0"/>
-                  <v:fill on="true" color="#000000"/>
+                <v:shape id="Shape 14674" o:spid="_x0000_s1113" style="position:absolute;left:35636;top:3093;width:9084;height:92;visibility:visible;mso-wrap-style:square;v-text-anchor:top" coordsize="908304,9144" o:gfxdata="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" path="m,l908304,r,9144l,9144,,e" fillcolor="black" stroked="f" strokeweight="0">
+                  <v:stroke miterlimit="83231f" joinstyle="miter"/>
+                  <v:path arrowok="t" textboxrect="0,0,908304,9144"/>
                 </v:shape>
-                <v:shape id="Shape 14727" style="position:absolute;width:91;height:91;left:44720;top:3093;" coordsize="9144,9144" path="m0,0l9144,0l9144,9144l0,9144l0,0">
-                  <v:stroke weight="0pt" endcap="flat" joinstyle="miter" miterlimit="10" on="false" color="#000000" opacity="0"/>
-                  <v:fill on="true" color="#000000"/>
+                <v:shape id="Shape 14675" o:spid="_x0000_s1114" style="position:absolute;left:44720;top:3093;width:91;height:92;visibility:visible;mso-wrap-style:square;v-text-anchor:top" coordsize="9144,9144" o:gfxdata="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" path="m,l9144,r,9144l,9144,,e" fillcolor="black" stroked="f" strokeweight="0">
+                  <v:stroke miterlimit="83231f" joinstyle="miter"/>
+                  <v:path arrowok="t" textboxrect="0,0,9144,9144"/>
                 </v:shape>
-                <v:shape id="Shape 14728" style="position:absolute;width:9086;height:91;left:44780;top:3093;" coordsize="908609,9144" path="m0,0l908609,0l908609,9144l0,9144l0,0">
-                  <v:stroke weight="0pt" endcap="flat" joinstyle="miter" miterlimit="10" on="false" color="#000000" opacity="0"/>
-                  <v:fill on="true" color="#000000"/>
+                <v:shape id="Shape 14676" o:spid="_x0000_s1115" style="position:absolute;left:44780;top:3093;width:9087;height:92;visibility:visible;mso-wrap-style:square;v-text-anchor:top" coordsize="908609,9144" o:gfxdata="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" path="m,l908609,r,9144l,9144,,e" fillcolor="black" stroked="f" strokeweight="0">
+                  <v:stroke miterlimit="83231f" joinstyle="miter"/>
+                  <v:path arrowok="t" textboxrect="0,0,908609,9144"/>
                 </v:shape>
-                <v:shape id="Shape 14729" style="position:absolute;width:91;height:91;left:53867;top:3093;" coordsize="9144,9144" path="m0,0l9144,0l9144,9144l0,9144l0,0">
-                  <v:stroke weight="0pt" endcap="flat" joinstyle="miter" miterlimit="10" on="false" color="#000000" opacity="0"/>
-                  <v:fill on="true" color="#000000"/>
+                <v:shape id="Shape 14677" o:spid="_x0000_s1116" style="position:absolute;left:53867;top:3093;width:92;height:92;visibility:visible;mso-wrap-style:square;v-text-anchor:top" coordsize="9144,9144" o:gfxdata="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" path="m,l9144,r,9144l,9144,,e" fillcolor="black" stroked="f" strokeweight="0">
+                  <v:stroke miterlimit="83231f" joinstyle="miter"/>
+                  <v:path arrowok="t" textboxrect="0,0,9144,9144"/>
                 </v:shape>
-                <v:shape id="Shape 14730" style="position:absolute;width:91;height:3108;left:5882;top:3154;" coordsize="9144,310896" path="m0,0l9144,0l9144,310896l0,310896l0,0">
-                  <v:stroke weight="0pt" endcap="flat" joinstyle="miter" miterlimit="10" on="false" color="#000000" opacity="0"/>
-                  <v:fill on="true" color="#000000"/>
+                <v:shape id="Shape 14678" o:spid="_x0000_s1117" style="position:absolute;left:5882;top:3154;width:91;height:3109;visibility:visible;mso-wrap-style:square;v-text-anchor:top" coordsize="9144,310896" o:gfxdata="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" path="m,l9144,r,310896l,310896,,e" fillcolor="black" stroked="f" strokeweight="0">
+                  <v:stroke miterlimit="83231f" joinstyle="miter"/>
+                  <v:path arrowok="t" textboxrect="0,0,9144,310896"/>
                 </v:shape>
-                <v:shape id="Shape 14731" style="position:absolute;width:91;height:3108;left:16717;top:3154;" coordsize="9144,310896" path="m0,0l9144,0l9144,310896l0,310896l0,0">
-                  <v:stroke weight="0pt" endcap="flat" joinstyle="miter" miterlimit="10" on="false" color="#000000" opacity="0"/>
-                  <v:fill on="true" color="#000000"/>
+                <v:shape id="Shape 14679" o:spid="_x0000_s1118" style="position:absolute;left:16717;top:3154;width:92;height:3109;visibility:visible;mso-wrap-style:square;v-text-anchor:top" coordsize="9144,310896" o:gfxdata="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" path="m,l9144,r,310896l,310896,,e" fillcolor="black" stroked="f" strokeweight="0">
+                  <v:stroke miterlimit="83231f" joinstyle="miter"/>
+                  <v:path arrowok="t" textboxrect="0,0,9144,310896"/>
                 </v:shape>
-                <v:shape id="Shape 14732" style="position:absolute;width:91;height:3108;left:25865;top:3154;" coordsize="9144,310896" path="m0,0l9144,0l9144,310896l0,310896l0,0">
-                  <v:stroke weight="0pt" endcap="flat" joinstyle="miter" miterlimit="10" on="false" color="#000000" opacity="0"/>
-                  <v:fill on="true" color="#000000"/>
+                <v:shape id="Shape 14680" o:spid="_x0000_s1119" style="position:absolute;left:25865;top:3154;width:92;height:3109;visibility:visible;mso-wrap-style:square;v-text-anchor:top" coordsize="9144,310896" o:gfxdata="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" path="m,l9144,r,310896l,310896,,e" fillcolor="black" stroked="f" strokeweight="0">
+                  <v:stroke miterlimit="83231f" joinstyle="miter"/>
+                  <v:path arrowok="t" textboxrect="0,0,9144,310896"/>
                 </v:shape>
-                <v:shape id="Shape 14733" style="position:absolute;width:91;height:3108;left:35576;top:3154;" coordsize="9144,310896" path="m0,0l9144,0l9144,310896l0,310896l0,0">
-                  <v:stroke weight="0pt" endcap="flat" joinstyle="miter" miterlimit="10" on="false" color="#000000" opacity="0"/>
-                  <v:fill on="true" color="#000000"/>
+                <v:shape id="Shape 14681" o:spid="_x0000_s1120" style="position:absolute;left:35576;top:3154;width:91;height:3109;visibility:visible;mso-wrap-style:square;v-text-anchor:top" coordsize="9144,310896" o:gfxdata="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" path="m,l9144,r,310896l,310896,,e" fillcolor="black" stroked="f" strokeweight="0">
+                  <v:stroke miterlimit="83231f" joinstyle="miter"/>
+                  <v:path arrowok="t" textboxrect="0,0,9144,310896"/>
                 </v:shape>
-                <v:shape id="Shape 14734" style="position:absolute;width:91;height:3108;left:44720;top:3154;" coordsize="9144,310896" path="m0,0l9144,0l9144,310896l0,310896l0,0">
-                  <v:stroke weight="0pt" endcap="flat" joinstyle="miter" miterlimit="10" on="false" color="#000000" opacity="0"/>
-                  <v:fill on="true" color="#000000"/>
+                <v:shape id="Shape 14682" o:spid="_x0000_s1121" style="position:absolute;left:44720;top:3154;width:91;height:3109;visibility:visible;mso-wrap-style:square;v-text-anchor:top" coordsize="9144,310896" o:gfxdata="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" path="m,l9144,r,310896l,310896,,e" fillcolor="black" stroked="f" strokeweight="0">
+                  <v:stroke miterlimit="83231f" joinstyle="miter"/>
+                  <v:path arrowok="t" textboxrect="0,0,9144,310896"/>
                 </v:shape>
-                <v:shape id="Shape 14735" style="position:absolute;width:91;height:3108;left:53867;top:3154;" coordsize="9144,310896" path="m0,0l9144,0l9144,310896l0,310896l0,0">
-                  <v:stroke weight="0pt" endcap="flat" joinstyle="miter" miterlimit="10" on="false" color="#000000" opacity="0"/>
-                  <v:fill on="true" color="#000000"/>
+                <v:shape id="Shape 14683" o:spid="_x0000_s1122" style="position:absolute;left:53867;top:3154;width:92;height:3109;visibility:visible;mso-wrap-style:square;v-text-anchor:top" coordsize="9144,310896" o:gfxdata="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" path="m,l9144,r,310896l,310896,,e" fillcolor="black" stroked="f" strokeweight="0">
+                  <v:stroke miterlimit="83231f" joinstyle="miter"/>
+                  <v:path arrowok="t" textboxrect="0,0,9144,310896"/>
                 </v:shape>
-                <v:rect id="Rectangle 1888" style="position:absolute;width:8926;height:1713;left:8107;top:6595;" filled="f" stroked="f">
+                <v:rect id="Rectangle 1888" o:spid="_x0000_s1123" style="position:absolute;left:8107;top:6595;width:8926;height:1713;visibility:visible;mso-wrap-style:square;v-text-anchor:top" o:gfxdata="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" filled="f" stroked="f">
                   <v:textbox inset="0,0,0,0">
                     <w:txbxContent>
                       <w:p>
                         <w:pPr>
-                          <w:spacing w:before="0" w:after="160" w:line="259" w:lineRule="auto"/>
+                          <w:spacing w:after="160" w:line="259" w:lineRule="auto"/>
                           <w:ind w:left="0" w:firstLine="0"/>
                         </w:pPr>
                         <w:r>
@@ -9782,12 +10637,12 @@
                     </w:txbxContent>
                   </v:textbox>
                 </v:rect>
-                <v:rect id="Rectangle 10794" style="position:absolute;width:3914;height:1713;left:7101;top:8149;" filled="f" stroked="f">
+                <v:rect id="Rectangle 10794" o:spid="_x0000_s1124" style="position:absolute;left:7101;top:8149;width:3915;height:1714;visibility:visible;mso-wrap-style:square;v-text-anchor:top" o:gfxdata="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" filled="f" stroked="f">
                   <v:textbox inset="0,0,0,0">
                     <w:txbxContent>
                       <w:p>
                         <w:pPr>
-                          <w:spacing w:before="0" w:after="160" w:line="259" w:lineRule="auto"/>
+                          <w:spacing w:after="160" w:line="259" w:lineRule="auto"/>
                           <w:ind w:left="0" w:firstLine="0"/>
                         </w:pPr>
                         <w:r>
@@ -9795,18 +10650,18 @@
                             <w:color w:val="000000"/>
                             <w:sz w:val="20"/>
                           </w:rPr>
-                          <w:t xml:space="preserve">(2014</w:t>
+                          <w:t>(2014</w:t>
                         </w:r>
                       </w:p>
                     </w:txbxContent>
                   </v:textbox>
                 </v:rect>
-                <v:rect id="Rectangle 10796" style="position:absolute;width:3351;height:1713;left:10044;top:8149;" filled="f" stroked="f">
+                <v:rect id="Rectangle 10796" o:spid="_x0000_s1125" style="position:absolute;left:10044;top:8149;width:3352;height:1714;visibility:visible;mso-wrap-style:square;v-text-anchor:top" o:gfxdata="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" filled="f" stroked="f">
                   <v:textbox inset="0,0,0,0">
                     <w:txbxContent>
                       <w:p>
                         <w:pPr>
-                          <w:spacing w:before="0" w:after="160" w:line="259" w:lineRule="auto"/>
+                          <w:spacing w:after="160" w:line="259" w:lineRule="auto"/>
                           <w:ind w:left="0" w:firstLine="0"/>
                         </w:pPr>
                         <w:r>
@@ -9820,12 +10675,12 @@
                     </w:txbxContent>
                   </v:textbox>
                 </v:rect>
-                <v:rect id="Rectangle 10795" style="position:absolute;width:3938;height:1713;left:12564;top:8149;" filled="f" stroked="f">
+                <v:rect id="Rectangle 10795" o:spid="_x0000_s1126" style="position:absolute;left:12564;top:8149;width:3938;height:1714;visibility:visible;mso-wrap-style:square;v-text-anchor:top" o:gfxdata="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" filled="f" stroked="f">
                   <v:textbox inset="0,0,0,0">
                     <w:txbxContent>
                       <w:p>
                         <w:pPr>
-                          <w:spacing w:before="0" w:after="160" w:line="259" w:lineRule="auto"/>
+                          <w:spacing w:after="160" w:line="259" w:lineRule="auto"/>
                           <w:ind w:left="0" w:firstLine="0"/>
                         </w:pPr>
                         <w:r>
@@ -9833,18 +10688,18 @@
                             <w:color w:val="000000"/>
                             <w:sz w:val="20"/>
                           </w:rPr>
-                          <w:t xml:space="preserve">2015)</w:t>
+                          <w:t>2015)</w:t>
                         </w:r>
                       </w:p>
                     </w:txbxContent>
                   </v:textbox>
                 </v:rect>
-                <v:rect id="Rectangle 1890" style="position:absolute;width:380;height:1713;left:15544;top:8149;" filled="f" stroked="f">
+                <v:rect id="Rectangle 1890" o:spid="_x0000_s1127" style="position:absolute;left:15544;top:8149;width:380;height:1714;visibility:visible;mso-wrap-style:square;v-text-anchor:top" o:gfxdata="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" filled="f" stroked="f">
                   <v:textbox inset="0,0,0,0">
                     <w:txbxContent>
                       <w:p>
                         <w:pPr>
-                          <w:spacing w:before="0" w:after="160" w:line="259" w:lineRule="auto"/>
+                          <w:spacing w:after="160" w:line="259" w:lineRule="auto"/>
                           <w:ind w:left="0" w:firstLine="0"/>
                         </w:pPr>
                         <w:r>
@@ -9858,12 +10713,12 @@
                     </w:txbxContent>
                   </v:textbox>
                 </v:rect>
-                <v:rect id="Rectangle 1891" style="position:absolute;width:380;height:1713;left:21308;top:8484;" filled="f" stroked="f">
+                <v:rect id="Rectangle 1891" o:spid="_x0000_s1128" style="position:absolute;left:21308;top:8484;width:381;height:1714;visibility:visible;mso-wrap-style:square;v-text-anchor:top" o:gfxdata="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" filled="f" stroked="f">
                   <v:textbox inset="0,0,0,0">
                     <w:txbxContent>
                       <w:p>
                         <w:pPr>
-                          <w:spacing w:before="0" w:after="160" w:line="259" w:lineRule="auto"/>
+                          <w:spacing w:after="160" w:line="259" w:lineRule="auto"/>
                           <w:ind w:left="0" w:firstLine="0"/>
                         </w:pPr>
                         <w:r>
@@ -9877,12 +10732,12 @@
                     </w:txbxContent>
                   </v:textbox>
                 </v:rect>
-                <v:rect id="Rectangle 1892" style="position:absolute;width:380;height:1713;left:30727;top:8484;" filled="f" stroked="f">
+                <v:rect id="Rectangle 1892" o:spid="_x0000_s1129" style="position:absolute;left:30727;top:8484;width:380;height:1714;visibility:visible;mso-wrap-style:square;v-text-anchor:top" o:gfxdata="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" filled="f" stroked="f">
                   <v:textbox inset="0,0,0,0">
                     <w:txbxContent>
                       <w:p>
                         <w:pPr>
-                          <w:spacing w:before="0" w:after="160" w:line="259" w:lineRule="auto"/>
+                          <w:spacing w:after="160" w:line="259" w:lineRule="auto"/>
                           <w:ind w:left="0" w:firstLine="0"/>
                         </w:pPr>
                         <w:r>
@@ -9896,12 +10751,12 @@
                     </w:txbxContent>
                   </v:textbox>
                 </v:rect>
-                <v:rect id="Rectangle 1893" style="position:absolute;width:380;height:1713;left:40178;top:8484;" filled="f" stroked="f">
+                <v:rect id="Rectangle 1893" o:spid="_x0000_s1130" style="position:absolute;left:40178;top:8484;width:380;height:1714;visibility:visible;mso-wrap-style:square;v-text-anchor:top" o:gfxdata="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" filled="f" stroked="f">
                   <v:textbox inset="0,0,0,0">
                     <w:txbxContent>
                       <w:p>
                         <w:pPr>
-                          <w:spacing w:before="0" w:after="160" w:line="259" w:lineRule="auto"/>
+                          <w:spacing w:after="160" w:line="259" w:lineRule="auto"/>
                           <w:ind w:left="0" w:firstLine="0"/>
                         </w:pPr>
                         <w:r>
@@ -9915,12 +10770,12 @@
                     </w:txbxContent>
                   </v:textbox>
                 </v:rect>
-                <v:rect id="Rectangle 1894" style="position:absolute;width:380;height:1713;left:49322;top:8484;" filled="f" stroked="f">
+                <v:rect id="Rectangle 1894" o:spid="_x0000_s1131" style="position:absolute;left:49322;top:8484;width:380;height:1714;visibility:visible;mso-wrap-style:square;v-text-anchor:top" o:gfxdata="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" filled="f" stroked="f">
                   <v:textbox inset="0,0,0,0">
                     <w:txbxContent>
                       <w:p>
                         <w:pPr>
-                          <w:spacing w:before="0" w:after="160" w:line="259" w:lineRule="auto"/>
+                          <w:spacing w:after="160" w:line="259" w:lineRule="auto"/>
                           <w:ind w:left="0" w:firstLine="0"/>
                         </w:pPr>
                         <w:r>
@@ -9934,128 +10789,128 @@
                     </w:txbxContent>
                   </v:textbox>
                 </v:rect>
-                <v:shape id="Shape 14736" style="position:absolute;width:91;height:91;left:5882;top:6263;" coordsize="9144,9144" path="m0,0l9144,0l9144,9144l0,9144l0,0">
-                  <v:stroke weight="0pt" endcap="flat" joinstyle="miter" miterlimit="10" on="false" color="#000000" opacity="0"/>
-                  <v:fill on="true" color="#000000"/>
+                <v:shape id="Shape 14684" o:spid="_x0000_s1132" style="position:absolute;left:5882;top:6263;width:91;height:92;visibility:visible;mso-wrap-style:square;v-text-anchor:top" coordsize="9144,9144" o:gfxdata="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" path="m,l9144,r,9144l,9144,,e" fillcolor="black" stroked="f" strokeweight="0">
+                  <v:stroke miterlimit="83231f" joinstyle="miter"/>
+                  <v:path arrowok="t" textboxrect="0,0,9144,9144"/>
                 </v:shape>
-                <v:shape id="Shape 14737" style="position:absolute;width:10774;height:91;left:5943;top:6263;" coordsize="1077468,9144" path="m0,0l1077468,0l1077468,9144l0,9144l0,0">
-                  <v:stroke weight="0pt" endcap="flat" joinstyle="miter" miterlimit="10" on="false" color="#000000" opacity="0"/>
-                  <v:fill on="true" color="#000000"/>
+                <v:shape id="Shape 14685" o:spid="_x0000_s1133" style="position:absolute;left:5943;top:6263;width:10774;height:92;visibility:visible;mso-wrap-style:square;v-text-anchor:top" coordsize="1077468,9144" o:gfxdata="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" path="m,l1077468,r,9144l,9144,,e" fillcolor="black" stroked="f" strokeweight="0">
+                  <v:stroke miterlimit="83231f" joinstyle="miter"/>
+                  <v:path arrowok="t" textboxrect="0,0,1077468,9144"/>
                 </v:shape>
-                <v:shape id="Shape 14738" style="position:absolute;width:91;height:91;left:16717;top:6263;" coordsize="9144,9144" path="m0,0l9144,0l9144,9144l0,9144l0,0">
-                  <v:stroke weight="0pt" endcap="flat" joinstyle="miter" miterlimit="10" on="false" color="#000000" opacity="0"/>
-                  <v:fill on="true" color="#000000"/>
+                <v:shape id="Shape 14686" o:spid="_x0000_s1134" style="position:absolute;left:16717;top:6263;width:92;height:92;visibility:visible;mso-wrap-style:square;v-text-anchor:top" coordsize="9144,9144" o:gfxdata="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" path="m,l9144,r,9144l,9144,,e" fillcolor="black" stroked="f" strokeweight="0">
+                  <v:stroke miterlimit="83231f" joinstyle="miter"/>
+                  <v:path arrowok="t" textboxrect="0,0,9144,9144"/>
                 </v:shape>
-                <v:shape id="Shape 14739" style="position:absolute;width:9086;height:91;left:16778;top:6263;" coordsize="908609,9144" path="m0,0l908609,0l908609,9144l0,9144l0,0">
-                  <v:stroke weight="0pt" endcap="flat" joinstyle="miter" miterlimit="10" on="false" color="#000000" opacity="0"/>
-                  <v:fill on="true" color="#000000"/>
+                <v:shape id="Shape 14687" o:spid="_x0000_s1135" style="position:absolute;left:16778;top:6263;width:9086;height:92;visibility:visible;mso-wrap-style:square;v-text-anchor:top" coordsize="908609,9144" o:gfxdata="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" path="m,l908609,r,9144l,9144,,e" fillcolor="black" stroked="f" strokeweight="0">
+                  <v:stroke miterlimit="83231f" joinstyle="miter"/>
+                  <v:path arrowok="t" textboxrect="0,0,908609,9144"/>
                 </v:shape>
-                <v:shape id="Shape 14740" style="position:absolute;width:91;height:91;left:25865;top:6263;" coordsize="9144,9144" path="m0,0l9144,0l9144,9144l0,9144l0,0">
-                  <v:stroke weight="0pt" endcap="flat" joinstyle="miter" miterlimit="10" on="false" color="#000000" opacity="0"/>
-                  <v:fill on="true" color="#000000"/>
+                <v:shape id="Shape 14688" o:spid="_x0000_s1136" style="position:absolute;left:25865;top:6263;width:92;height:92;visibility:visible;mso-wrap-style:square;v-text-anchor:top" coordsize="9144,9144" o:gfxdata="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" path="m,l9144,r,9144l,9144,,e" fillcolor="black" stroked="f" strokeweight="0">
+                  <v:stroke miterlimit="83231f" joinstyle="miter"/>
+                  <v:path arrowok="t" textboxrect="0,0,9144,9144"/>
                 </v:shape>
-                <v:shape id="Shape 14741" style="position:absolute;width:9649;height:91;left:25926;top:6263;" coordsize="964997,9144" path="m0,0l964997,0l964997,9144l0,9144l0,0">
-                  <v:stroke weight="0pt" endcap="flat" joinstyle="miter" miterlimit="10" on="false" color="#000000" opacity="0"/>
-                  <v:fill on="true" color="#000000"/>
+                <v:shape id="Shape 14689" o:spid="_x0000_s1137" style="position:absolute;left:25926;top:6263;width:9650;height:92;visibility:visible;mso-wrap-style:square;v-text-anchor:top" coordsize="964997,9144" o:gfxdata="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" path="m,l964997,r,9144l,9144,,e" fillcolor="black" stroked="f" strokeweight="0">
+                  <v:stroke miterlimit="83231f" joinstyle="miter"/>
+                  <v:path arrowok="t" textboxrect="0,0,964997,9144"/>
                 </v:shape>
-                <v:shape id="Shape 14742" style="position:absolute;width:91;height:91;left:35576;top:6263;" coordsize="9144,9144" path="m0,0l9144,0l9144,9144l0,9144l0,0">
-                  <v:stroke weight="0pt" endcap="flat" joinstyle="miter" miterlimit="10" on="false" color="#000000" opacity="0"/>
-                  <v:fill on="true" color="#000000"/>
+                <v:shape id="Shape 14690" o:spid="_x0000_s1138" style="position:absolute;left:35576;top:6263;width:91;height:92;visibility:visible;mso-wrap-style:square;v-text-anchor:top" coordsize="9144,9144" o:gfxdata="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" path="m,l9144,r,9144l,9144,,e" fillcolor="black" stroked="f" strokeweight="0">
+                  <v:stroke miterlimit="83231f" joinstyle="miter"/>
+                  <v:path arrowok="t" textboxrect="0,0,9144,9144"/>
                 </v:shape>
-                <v:shape id="Shape 14743" style="position:absolute;width:9083;height:91;left:35636;top:6263;" coordsize="908304,9144" path="m0,0l908304,0l908304,9144l0,9144l0,0">
-                  <v:stroke weight="0pt" endcap="flat" joinstyle="miter" miterlimit="10" on="false" color="#000000" opacity="0"/>
-                  <v:fill on="true" color="#000000"/>
+                <v:shape id="Shape 14691" o:spid="_x0000_s1139" style="position:absolute;left:35636;top:6263;width:9084;height:92;visibility:visible;mso-wrap-style:square;v-text-anchor:top" coordsize="908304,9144" o:gfxdata="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" path="m,l908304,r,9144l,9144,,e" fillcolor="black" stroked="f" strokeweight="0">
+                  <v:stroke miterlimit="83231f" joinstyle="miter"/>
+                  <v:path arrowok="t" textboxrect="0,0,908304,9144"/>
                 </v:shape>
-                <v:shape id="Shape 14744" style="position:absolute;width:91;height:91;left:44720;top:6263;" coordsize="9144,9144" path="m0,0l9144,0l9144,9144l0,9144l0,0">
-                  <v:stroke weight="0pt" endcap="flat" joinstyle="miter" miterlimit="10" on="false" color="#000000" opacity="0"/>
-                  <v:fill on="true" color="#000000"/>
+                <v:shape id="Shape 14692" o:spid="_x0000_s1140" style="position:absolute;left:44720;top:6263;width:91;height:92;visibility:visible;mso-wrap-style:square;v-text-anchor:top" coordsize="9144,9144" o:gfxdata="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" path="m,l9144,r,9144l,9144,,e" fillcolor="black" stroked="f" strokeweight="0">
+                  <v:stroke miterlimit="83231f" joinstyle="miter"/>
+                  <v:path arrowok="t" textboxrect="0,0,9144,9144"/>
                 </v:shape>
-                <v:shape id="Shape 14745" style="position:absolute;width:9086;height:91;left:44780;top:6263;" coordsize="908609,9144" path="m0,0l908609,0l908609,9144l0,9144l0,0">
-                  <v:stroke weight="0pt" endcap="flat" joinstyle="miter" miterlimit="10" on="false" color="#000000" opacity="0"/>
-                  <v:fill on="true" color="#000000"/>
+                <v:shape id="Shape 14693" o:spid="_x0000_s1141" style="position:absolute;left:44780;top:6263;width:9087;height:92;visibility:visible;mso-wrap-style:square;v-text-anchor:top" coordsize="908609,9144" o:gfxdata="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" path="m,l908609,r,9144l,9144,,e" fillcolor="black" stroked="f" strokeweight="0">
+                  <v:stroke miterlimit="83231f" joinstyle="miter"/>
+                  <v:path arrowok="t" textboxrect="0,0,908609,9144"/>
                 </v:shape>
-                <v:shape id="Shape 14746" style="position:absolute;width:91;height:91;left:53867;top:6263;" coordsize="9144,9144" path="m0,0l9144,0l9144,9144l0,9144l0,0">
-                  <v:stroke weight="0pt" endcap="flat" joinstyle="miter" miterlimit="10" on="false" color="#000000" opacity="0"/>
-                  <v:fill on="true" color="#000000"/>
+                <v:shape id="Shape 14694" o:spid="_x0000_s1142" style="position:absolute;left:53867;top:6263;width:92;height:92;visibility:visible;mso-wrap-style:square;v-text-anchor:top" coordsize="9144,9144" o:gfxdata="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" path="m,l9144,r,9144l,9144,,e" fillcolor="black" stroked="f" strokeweight="0">
+                  <v:stroke miterlimit="83231f" joinstyle="miter"/>
+                  <v:path arrowok="t" textboxrect="0,0,9144,9144"/>
                 </v:shape>
-                <v:shape id="Shape 14747" style="position:absolute;width:91;height:3108;left:5882;top:6324;" coordsize="9144,310896" path="m0,0l9144,0l9144,310896l0,310896l0,0">
-                  <v:stroke weight="0pt" endcap="flat" joinstyle="miter" miterlimit="10" on="false" color="#000000" opacity="0"/>
-                  <v:fill on="true" color="#000000"/>
+                <v:shape id="Shape 14695" o:spid="_x0000_s1143" style="position:absolute;left:5882;top:6324;width:91;height:3109;visibility:visible;mso-wrap-style:square;v-text-anchor:top" coordsize="9144,310896" o:gfxdata="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" path="m,l9144,r,310896l,310896,,e" fillcolor="black" stroked="f" strokeweight="0">
+                  <v:stroke miterlimit="83231f" joinstyle="miter"/>
+                  <v:path arrowok="t" textboxrect="0,0,9144,310896"/>
                 </v:shape>
-                <v:shape id="Shape 14748" style="position:absolute;width:91;height:91;left:5882;top:9433;" coordsize="9144,9144" path="m0,0l9144,0l9144,9144l0,9144l0,0">
-                  <v:stroke weight="0pt" endcap="flat" joinstyle="miter" miterlimit="10" on="false" color="#000000" opacity="0"/>
-                  <v:fill on="true" color="#000000"/>
+                <v:shape id="Shape 14696" o:spid="_x0000_s1144" style="position:absolute;left:5882;top:9433;width:91;height:92;visibility:visible;mso-wrap-style:square;v-text-anchor:top" coordsize="9144,9144" o:gfxdata="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" path="m,l9144,r,9144l,9144,,e" fillcolor="black" stroked="f" strokeweight="0">
+                  <v:stroke miterlimit="83231f" joinstyle="miter"/>
+                  <v:path arrowok="t" textboxrect="0,0,9144,9144"/>
                 </v:shape>
-                <v:shape id="Shape 14749" style="position:absolute;width:10774;height:91;left:5943;top:9433;" coordsize="1077468,9144" path="m0,0l1077468,0l1077468,9144l0,9144l0,0">
-                  <v:stroke weight="0pt" endcap="flat" joinstyle="miter" miterlimit="10" on="false" color="#000000" opacity="0"/>
-                  <v:fill on="true" color="#000000"/>
+                <v:shape id="Shape 14697" o:spid="_x0000_s1145" style="position:absolute;left:5943;top:9433;width:10774;height:92;visibility:visible;mso-wrap-style:square;v-text-anchor:top" coordsize="1077468,9144" o:gfxdata="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" path="m,l1077468,r,9144l,9144,,e" fillcolor="black" stroked="f" strokeweight="0">
+                  <v:stroke miterlimit="83231f" joinstyle="miter"/>
+                  <v:path arrowok="t" textboxrect="0,0,1077468,9144"/>
                 </v:shape>
-                <v:shape id="Shape 14750" style="position:absolute;width:91;height:3108;left:16717;top:6324;" coordsize="9144,310896" path="m0,0l9144,0l9144,310896l0,310896l0,0">
-                  <v:stroke weight="0pt" endcap="flat" joinstyle="miter" miterlimit="10" on="false" color="#000000" opacity="0"/>
-                  <v:fill on="true" color="#000000"/>
+                <v:shape id="Shape 14698" o:spid="_x0000_s1146" style="position:absolute;left:16717;top:6324;width:92;height:3109;visibility:visible;mso-wrap-style:square;v-text-anchor:top" coordsize="9144,310896" o:gfxdata="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" path="m,l9144,r,310896l,310896,,e" fillcolor="black" stroked="f" strokeweight="0">
+                  <v:stroke miterlimit="83231f" joinstyle="miter"/>
+                  <v:path arrowok="t" textboxrect="0,0,9144,310896"/>
                 </v:shape>
-                <v:shape id="Shape 14751" style="position:absolute;width:91;height:91;left:16717;top:9433;" coordsize="9144,9144" path="m0,0l9144,0l9144,9144l0,9144l0,0">
-                  <v:stroke weight="0pt" endcap="flat" joinstyle="miter" miterlimit="10" on="false" color="#000000" opacity="0"/>
-                  <v:fill on="true" color="#000000"/>
+                <v:shape id="Shape 14699" o:spid="_x0000_s1147" style="position:absolute;left:16717;top:9433;width:92;height:92;visibility:visible;mso-wrap-style:square;v-text-anchor:top" coordsize="9144,9144" o:gfxdata="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" path="m,l9144,r,9144l,9144,,e" fillcolor="black" stroked="f" strokeweight="0">
+                  <v:stroke miterlimit="83231f" joinstyle="miter"/>
+                  <v:path arrowok="t" textboxrect="0,0,9144,9144"/>
                 </v:shape>
-                <v:shape id="Shape 14752" style="position:absolute;width:9086;height:91;left:16778;top:9433;" coordsize="908609,9144" path="m0,0l908609,0l908609,9144l0,9144l0,0">
-                  <v:stroke weight="0pt" endcap="flat" joinstyle="miter" miterlimit="10" on="false" color="#000000" opacity="0"/>
-                  <v:fill on="true" color="#000000"/>
+                <v:shape id="Shape 14700" o:spid="_x0000_s1148" style="position:absolute;left:16778;top:9433;width:9086;height:92;visibility:visible;mso-wrap-style:square;v-text-anchor:top" coordsize="908609,9144" o:gfxdata="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" path="m,l908609,r,9144l,9144,,e" fillcolor="black" stroked="f" strokeweight="0">
+                  <v:stroke miterlimit="83231f" joinstyle="miter"/>
+                  <v:path arrowok="t" textboxrect="0,0,908609,9144"/>
                 </v:shape>
-                <v:shape id="Shape 14753" style="position:absolute;width:91;height:3108;left:25865;top:6324;" coordsize="9144,310896" path="m0,0l9144,0l9144,310896l0,310896l0,0">
-                  <v:stroke weight="0pt" endcap="flat" joinstyle="miter" miterlimit="10" on="false" color="#000000" opacity="0"/>
-                  <v:fill on="true" color="#000000"/>
+                <v:shape id="Shape 14701" o:spid="_x0000_s1149" style="position:absolute;left:25865;top:6324;width:92;height:3109;visibility:visible;mso-wrap-style:square;v-text-anchor:top" coordsize="9144,310896" o:gfxdata="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" path="m,l9144,r,310896l,310896,,e" fillcolor="black" stroked="f" strokeweight="0">
+                  <v:stroke miterlimit="83231f" joinstyle="miter"/>
+                  <v:path arrowok="t" textboxrect="0,0,9144,310896"/>
                 </v:shape>
-                <v:shape id="Shape 14754" style="position:absolute;width:91;height:91;left:25865;top:9433;" coordsize="9144,9144" path="m0,0l9144,0l9144,9144l0,9144l0,0">
-                  <v:stroke weight="0pt" endcap="flat" joinstyle="miter" miterlimit="10" on="false" color="#000000" opacity="0"/>
-                  <v:fill on="true" color="#000000"/>
+                <v:shape id="Shape 14702" o:spid="_x0000_s1150" style="position:absolute;left:25865;top:9433;width:92;height:92;visibility:visible;mso-wrap-style:square;v-text-anchor:top" coordsize="9144,9144" o:gfxdata="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" path="m,l9144,r,9144l,9144,,e" fillcolor="black" stroked="f" strokeweight="0">
+                  <v:stroke miterlimit="83231f" joinstyle="miter"/>
+                  <v:path arrowok="t" textboxrect="0,0,9144,9144"/>
                 </v:shape>
-                <v:shape id="Shape 14755" style="position:absolute;width:9649;height:91;left:25926;top:9433;" coordsize="964997,9144" path="m0,0l964997,0l964997,9144l0,9144l0,0">
-                  <v:stroke weight="0pt" endcap="flat" joinstyle="miter" miterlimit="10" on="false" color="#000000" opacity="0"/>
-                  <v:fill on="true" color="#000000"/>
+                <v:shape id="Shape 14703" o:spid="_x0000_s1151" style="position:absolute;left:25926;top:9433;width:9650;height:92;visibility:visible;mso-wrap-style:square;v-text-anchor:top" coordsize="964997,9144" o:gfxdata="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" path="m,l964997,r,9144l,9144,,e" fillcolor="black" stroked="f" strokeweight="0">
+                  <v:stroke miterlimit="83231f" joinstyle="miter"/>
+                  <v:path arrowok="t" textboxrect="0,0,964997,9144"/>
                 </v:shape>
-                <v:shape id="Shape 14756" style="position:absolute;width:91;height:3108;left:35576;top:6324;" coordsize="9144,310896" path="m0,0l9144,0l9144,310896l0,310896l0,0">
-                  <v:stroke weight="0pt" endcap="flat" joinstyle="miter" miterlimit="10" on="false" color="#000000" opacity="0"/>
-                  <v:fill on="true" color="#000000"/>
+                <v:shape id="Shape 14704" o:spid="_x0000_s1152" style="position:absolute;left:35576;top:6324;width:91;height:3109;visibility:visible;mso-wrap-style:square;v-text-anchor:top" coordsize="9144,310896" o:gfxdata="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" path="m,l9144,r,310896l,310896,,e" fillcolor="black" stroked="f" strokeweight="0">
+                  <v:stroke miterlimit="83231f" joinstyle="miter"/>
+                  <v:path arrowok="t" textboxrect="0,0,9144,310896"/>
                 </v:shape>
-                <v:shape id="Shape 14757" style="position:absolute;width:91;height:91;left:35576;top:9433;" coordsize="9144,9144" path="m0,0l9144,0l9144,9144l0,9144l0,0">
-                  <v:stroke weight="0pt" endcap="flat" joinstyle="miter" miterlimit="10" on="false" color="#000000" opacity="0"/>
-                  <v:fill on="true" color="#000000"/>
+                <v:shape id="Shape 14705" o:spid="_x0000_s1153" style="position:absolute;left:35576;top:9433;width:91;height:92;visibility:visible;mso-wrap-style:square;v-text-anchor:top" coordsize="9144,9144" o:gfxdata="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" path="m,l9144,r,9144l,9144,,e" fillcolor="black" stroked="f" strokeweight="0">
+                  <v:stroke miterlimit="83231f" joinstyle="miter"/>
+                  <v:path arrowok="t" textboxrect="0,0,9144,9144"/>
                 </v:shape>
-                <v:shape id="Shape 14758" style="position:absolute;width:9083;height:91;left:35636;top:9433;" coordsize="908304,9144" path="m0,0l908304,0l908304,9144l0,9144l0,0">
-                  <v:stroke weight="0pt" endcap="flat" joinstyle="miter" miterlimit="10" on="false" color="#000000" opacity="0"/>
-                  <v:fill on="true" color="#000000"/>
+                <v:shape id="Shape 14706" o:spid="_x0000_s1154" style="position:absolute;left:35636;top:9433;width:9084;height:92;visibility:visible;mso-wrap-style:square;v-text-anchor:top" coordsize="908304,9144" o:gfxdata="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" path="m,l908304,r,9144l,9144,,e" fillcolor="black" stroked="f" strokeweight="0">
+                  <v:stroke miterlimit="83231f" joinstyle="miter"/>
+                  <v:path arrowok="t" textboxrect="0,0,908304,9144"/>
                 </v:shape>
-                <v:shape id="Shape 14759" style="position:absolute;width:91;height:3108;left:44720;top:6324;" coordsize="9144,310896" path="m0,0l9144,0l9144,310896l0,310896l0,0">
-                  <v:stroke weight="0pt" endcap="flat" joinstyle="miter" miterlimit="10" on="false" color="#000000" opacity="0"/>
-                  <v:fill on="true" color="#000000"/>
+                <v:shape id="Shape 14707" o:spid="_x0000_s1155" style="position:absolute;left:44720;top:6324;width:91;height:3109;visibility:visible;mso-wrap-style:square;v-text-anchor:top" coordsize="9144,310896" o:gfxdata="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" path="m,l9144,r,310896l,310896,,e" fillcolor="black" stroked="f" strokeweight="0">
+                  <v:stroke miterlimit="83231f" joinstyle="miter"/>
+                  <v:path arrowok="t" textboxrect="0,0,9144,310896"/>
                 </v:shape>
-                <v:shape id="Shape 14760" style="position:absolute;width:91;height:91;left:44720;top:9433;" coordsize="9144,9144" path="m0,0l9144,0l9144,9144l0,9144l0,0">
-                  <v:stroke weight="0pt" endcap="flat" joinstyle="miter" miterlimit="10" on="false" color="#000000" opacity="0"/>
-                  <v:fill on="true" color="#000000"/>
+                <v:shape id="Shape 14708" o:spid="_x0000_s1156" style="position:absolute;left:44720;top:9433;width:91;height:92;visibility:visible;mso-wrap-style:square;v-text-anchor:top" coordsize="9144,9144" o:gfxdata="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" path="m,l9144,r,9144l,9144,,e" fillcolor="black" stroked="f" strokeweight="0">
+                  <v:stroke miterlimit="83231f" joinstyle="miter"/>
+                  <v:path arrowok="t" textboxrect="0,0,9144,9144"/>
                 </v:shape>
-                <v:shape id="Shape 14761" style="position:absolute;width:9086;height:91;left:44780;top:9433;" coordsize="908609,9144" path="m0,0l908609,0l908609,9144l0,9144l0,0">
-                  <v:stroke weight="0pt" endcap="flat" joinstyle="miter" miterlimit="10" on="false" color="#000000" opacity="0"/>
-                  <v:fill on="true" color="#000000"/>
+                <v:shape id="Shape 14709" o:spid="_x0000_s1157" style="position:absolute;left:44780;top:9433;width:9087;height:92;visibility:visible;mso-wrap-style:square;v-text-anchor:top" coordsize="908609,9144" o:gfxdata="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" path="m,l908609,r,9144l,9144,,e" fillcolor="black" stroked="f" strokeweight="0">
+                  <v:stroke miterlimit="83231f" joinstyle="miter"/>
+                  <v:path arrowok="t" textboxrect="0,0,908609,9144"/>
                 </v:shape>
-                <v:shape id="Shape 14762" style="position:absolute;width:91;height:3108;left:53867;top:6324;" coordsize="9144,310896" path="m0,0l9144,0l9144,310896l0,310896l0,0">
-                  <v:stroke weight="0pt" endcap="flat" joinstyle="miter" miterlimit="10" on="false" color="#000000" opacity="0"/>
-                  <v:fill on="true" color="#000000"/>
+                <v:shape id="Shape 14710" o:spid="_x0000_s1158" style="position:absolute;left:53867;top:6324;width:92;height:3109;visibility:visible;mso-wrap-style:square;v-text-anchor:top" coordsize="9144,310896" o:gfxdata="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" path="m,l9144,r,310896l,310896,,e" fillcolor="black" stroked="f" strokeweight="0">
+                  <v:stroke miterlimit="83231f" joinstyle="miter"/>
+                  <v:path arrowok="t" textboxrect="0,0,9144,310896"/>
                 </v:shape>
-                <v:shape id="Shape 14763" style="position:absolute;width:91;height:91;left:53867;top:9433;" coordsize="9144,9144" path="m0,0l9144,0l9144,9144l0,9144l0,0">
-                  <v:stroke weight="0pt" endcap="flat" joinstyle="miter" miterlimit="10" on="false" color="#000000" opacity="0"/>
-                  <v:fill on="true" color="#000000"/>
+                <v:shape id="Shape 14711" o:spid="_x0000_s1159" style="position:absolute;left:53867;top:9433;width:92;height:92;visibility:visible;mso-wrap-style:square;v-text-anchor:top" coordsize="9144,9144" o:gfxdata="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" path="m,l9144,r,9144l,9144,,e" fillcolor="black" stroked="f" strokeweight="0">
+                  <v:stroke miterlimit="83231f" joinstyle="miter"/>
+                  <v:path arrowok="t" textboxrect="0,0,9144,9144"/>
                 </v:shape>
-                <v:shape id="Shape 14764" style="position:absolute;width:59810;height:1859;left:0;top:9494;" coordsize="5981065,185928" path="m0,0l5981065,0l5981065,185928l0,185928l0,0">
-                  <v:stroke weight="0pt" endcap="flat" joinstyle="miter" miterlimit="10" on="false" color="#000000" opacity="0"/>
-                  <v:fill on="true" color="#ffffff"/>
+                <v:shape id="Shape 14712" o:spid="_x0000_s1160" style="position:absolute;top:9494;width:59810;height:1859;visibility:visible;mso-wrap-style:square;v-text-anchor:top" coordsize="5981065,185928" o:gfxdata="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" path="m,l5981065,r,185928l,185928,,e" stroked="f" strokeweight="0">
+                  <v:stroke miterlimit="83231f" joinstyle="miter"/>
+                  <v:path arrowok="t" textboxrect="0,0,5981065,185928"/>
                 </v:shape>
-                <v:rect id="Rectangle 1926" style="position:absolute;width:458;height:2064;left:182;top:9799;" filled="f" stroked="f">
+                <v:rect id="Rectangle 1926" o:spid="_x0000_s1161" style="position:absolute;left:182;top:9799;width:458;height:2064;visibility:visible;mso-wrap-style:square;v-text-anchor:top" o:gfxdata="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" filled="f" stroked="f">
                   <v:textbox inset="0,0,0,0">
                     <w:txbxContent>
                       <w:p>
                         <w:pPr>
-                          <w:spacing w:before="0" w:after="160" w:line="259" w:lineRule="auto"/>
+                          <w:spacing w:after="160" w:line="259" w:lineRule="auto"/>
                           <w:ind w:left="0" w:firstLine="0"/>
                         </w:pPr>
                         <w:r>
@@ -10068,6 +10923,7 @@
                     </w:txbxContent>
                   </v:textbox>
                 </v:rect>
+                <w10:anchorlock/>
               </v:group>
             </w:pict>
           </mc:Fallback>
@@ -10103,27 +10959,9 @@
     </w:p>
     <w:p>
       <w:pPr>
-        <w:ind w:left="-5"/>
+        <w:spacing w:after="53" w:line="259" w:lineRule="auto"/>
+        <w:ind w:left="0" w:firstLine="0"/>
       </w:pPr>
-      <w:r>
-        <w:t>______________________________________________________________________________</w:t>
-      </w:r>
-    </w:p>
-    <w:p>
-      <w:pPr>
-        <w:ind w:left="-5"/>
-      </w:pPr>
-      <w:r>
-        <w:t>______________________________________________________________________________</w:t>
-      </w:r>
-    </w:p>
-    <w:p>
-      <w:pPr>
-        <w:ind w:left="-5"/>
-      </w:pPr>
-      <w:r>
-        <w:t xml:space="preserve">______________________________________________________________________________ </w:t>
-      </w:r>
     </w:p>
     <w:p>
       <w:pPr>
@@ -10132,10 +10970,49 @@
       </w:pPr>
       <w:r>
         <w:rPr>
-          <w:color w:val="000000"/>
+          <w:highlight w:val="yellow"/>
         </w:rPr>
+        <w:t>ANSWER HERE</w:t>
+      </w:r>
+      <w:r>
         <w:t xml:space="preserve"> </w:t>
       </w:r>
+    </w:p>
+    <w:p>
+      <w:pPr>
+        <w:spacing w:after="53" w:line="259" w:lineRule="auto"/>
+        <w:ind w:left="0" w:firstLine="0"/>
+      </w:pPr>
+    </w:p>
+    <w:p>
+      <w:pPr>
+        <w:spacing w:after="53" w:line="259" w:lineRule="auto"/>
+        <w:ind w:left="0" w:firstLine="0"/>
+      </w:pPr>
+    </w:p>
+    <w:p>
+      <w:pPr>
+        <w:spacing w:after="53" w:line="259" w:lineRule="auto"/>
+        <w:ind w:left="0" w:firstLine="0"/>
+      </w:pPr>
+    </w:p>
+    <w:p>
+      <w:pPr>
+        <w:spacing w:after="53" w:line="259" w:lineRule="auto"/>
+        <w:ind w:left="0" w:firstLine="0"/>
+      </w:pPr>
+    </w:p>
+    <w:p>
+      <w:pPr>
+        <w:spacing w:after="53" w:line="259" w:lineRule="auto"/>
+        <w:ind w:left="0" w:firstLine="0"/>
+      </w:pPr>
+    </w:p>
+    <w:p>
+      <w:pPr>
+        <w:spacing w:after="53" w:line="259" w:lineRule="auto"/>
+        <w:ind w:left="0" w:firstLine="0"/>
+      </w:pPr>
     </w:p>
     <w:p>
       <w:pPr>
@@ -10171,10 +11048,7 @@
         <w:t>–</w:t>
       </w:r>
       <w:r>
-        <w:t xml:space="preserve"> </w:t>
-      </w:r>
-      <w:r>
-        <w:t xml:space="preserve">to build regression models (Multiple Linear Regression) to predict the life expectancy of the target </w:t>
+        <w:t xml:space="preserve"> to build regression models (Multiple Linear Regression) to predict the life expectancy of the target </w:t>
       </w:r>
       <w:r>
         <w:rPr>
@@ -10291,7 +11165,7 @@
           </mc:Choice>
           <mc:Fallback>
             <w:pict>
-              <v:shape w14:anchorId="51B29C1D" id="_x0000_s1162" type="#_x0000_t202" style="position:absolute;left:0;text-align:left;margin-left:386.8pt;margin-top:110.25pt;width:25.55pt;height:10.8pt;z-index:251787264;visibility:visible;mso-wrap-style:square;mso-width-percent:0;mso-height-percent:0;mso-wrap-distance-left:9pt;mso-wrap-distance-top:0;mso-wrap-distance-right:9pt;mso-wrap-distance-bottom:0;mso-position-horizontal:absolute;mso-position-horizontal-relative:text;mso-position-vertical:absolute;mso-position-vertical-relative:text;mso-width-percent:0;mso-height-percent:0;mso-width-relative:margin;mso-height-relative:margin;v-text-anchor:top" o:gfxdata="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" fillcolor="white [3201]" strokeweight=".5pt">
+              <v:shape w14:anchorId="51B29C1D" id="_x0000_s1162" type="#_x0000_t202" style="position:absolute;left:0;text-align:left;margin-left:386.8pt;margin-top:110.25pt;width:25.55pt;height:10.8pt;z-index:251787264;visibility:visible;mso-wrap-style:square;mso-width-percent:0;mso-height-percent:0;mso-wrap-distance-left:9pt;mso-wrap-distance-top:0;mso-wrap-distance-right:9pt;mso-wrap-distance-bottom:0;mso-position-horizontal:absolute;mso-position-horizontal-relative:text;mso-position-vertical:absolute;mso-position-vertical-relative:text;mso-width-percent:0;mso-height-percent:0;mso-width-relative:margin;mso-height-relative:margin;v-text-anchor:top" o:gfxdata="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" fillcolor="white [3201]" strokeweight=".5pt">
                 <v:textbox>
                   <w:txbxContent>
                     <w:p>
@@ -10376,7 +11250,7 @@
           </mc:Choice>
           <mc:Fallback>
             <w:pict>
-              <v:shape w14:anchorId="3FD127F1" id="_x0000_s1163" type="#_x0000_t202" style="position:absolute;left:0;text-align:left;margin-left:334.1pt;margin-top:108.1pt;width:25.5pt;height:13.6pt;z-index:251785216;visibility:visible;mso-wrap-style:square;mso-width-percent:0;mso-height-percent:0;mso-wrap-distance-left:9pt;mso-wrap-distance-top:0;mso-wrap-distance-right:9pt;mso-wrap-distance-bottom:0;mso-position-horizontal:absolute;mso-position-horizontal-relative:text;mso-position-vertical:absolute;mso-position-vertical-relative:text;mso-width-percent:0;mso-height-percent:0;mso-width-relative:margin;mso-height-relative:margin;v-text-anchor:top" o:gfxdata="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" fillcolor="white [3201]" strokeweight=".5pt">
+              <v:shape w14:anchorId="3FD127F1" id="_x0000_s1163" type="#_x0000_t202" style="position:absolute;left:0;text-align:left;margin-left:334.1pt;margin-top:108.1pt;width:25.5pt;height:13.6pt;z-index:251785216;visibility:visible;mso-wrap-style:square;mso-width-percent:0;mso-height-percent:0;mso-wrap-distance-left:9pt;mso-wrap-distance-top:0;mso-wrap-distance-right:9pt;mso-wrap-distance-bottom:0;mso-position-horizontal:absolute;mso-position-horizontal-relative:text;mso-position-vertical:absolute;mso-position-vertical-relative:text;mso-width-percent:0;mso-height-percent:0;mso-width-relative:margin;mso-height-relative:margin;v-text-anchor:top" o:gfxdata="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" fillcolor="white [3201]" strokeweight=".5pt">
                 <v:textbox>
                   <w:txbxContent>
                     <w:p>
@@ -10461,7 +11335,7 @@
           </mc:Choice>
           <mc:Fallback>
             <w:pict>
-              <v:shape w14:anchorId="46D3B62C" id="_x0000_s1164" type="#_x0000_t202" style="position:absolute;left:0;text-align:left;margin-left:282.5pt;margin-top:110.4pt;width:32.45pt;height:11.3pt;flip:y;z-index:251783168;visibility:visible;mso-wrap-style:square;mso-width-percent:0;mso-height-percent:0;mso-wrap-distance-left:9pt;mso-wrap-distance-top:0;mso-wrap-distance-right:9pt;mso-wrap-distance-bottom:0;mso-position-horizontal:absolute;mso-position-horizontal-relative:text;mso-position-vertical:absolute;mso-position-vertical-relative:text;mso-width-percent:0;mso-height-percent:0;mso-width-relative:margin;mso-height-relative:margin;v-text-anchor:top" o:gfxdata="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" fillcolor="white [3201]" strokeweight=".5pt">
+              <v:shape w14:anchorId="46D3B62C" id="_x0000_s1164" type="#_x0000_t202" style="position:absolute;left:0;text-align:left;margin-left:282.5pt;margin-top:110.4pt;width:32.45pt;height:11.3pt;flip:y;z-index:251783168;visibility:visible;mso-wrap-style:square;mso-width-percent:0;mso-height-percent:0;mso-wrap-distance-left:9pt;mso-wrap-distance-top:0;mso-wrap-distance-right:9pt;mso-wrap-distance-bottom:0;mso-position-horizontal:absolute;mso-position-horizontal-relative:text;mso-position-vertical:absolute;mso-position-vertical-relative:text;mso-width-percent:0;mso-height-percent:0;mso-width-relative:margin;mso-height-relative:margin;v-text-anchor:top" o:gfxdata="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" fillcolor="white [3201]" strokeweight=".5pt">
                 <v:textbox>
                   <w:txbxContent>
                     <w:p>
@@ -10546,7 +11420,7 @@
           </mc:Choice>
           <mc:Fallback>
             <w:pict>
-              <v:shape w14:anchorId="116DA1B4" id="_x0000_s1165" type="#_x0000_t202" style="position:absolute;left:0;text-align:left;margin-left:246.7pt;margin-top:109.45pt;width:19.3pt;height:12.25pt;flip:y;z-index:251781120;visibility:visible;mso-wrap-style:square;mso-width-percent:0;mso-height-percent:0;mso-wrap-distance-left:9pt;mso-wrap-distance-top:0;mso-wrap-distance-right:9pt;mso-wrap-distance-bottom:0;mso-position-horizontal:absolute;mso-position-horizontal-relative:text;mso-position-vertical:absolute;mso-position-vertical-relative:text;mso-width-percent:0;mso-height-percent:0;mso-width-relative:margin;mso-height-relative:margin;v-text-anchor:top" o:gfxdata="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" fillcolor="white [3201]" strokeweight=".5pt">
+              <v:shape w14:anchorId="116DA1B4" id="_x0000_s1165" type="#_x0000_t202" style="position:absolute;left:0;text-align:left;margin-left:246.7pt;margin-top:109.45pt;width:19.3pt;height:12.25pt;flip:y;z-index:251781120;visibility:visible;mso-wrap-style:square;mso-width-percent:0;mso-height-percent:0;mso-wrap-distance-left:9pt;mso-wrap-distance-top:0;mso-wrap-distance-right:9pt;mso-wrap-distance-bottom:0;mso-position-horizontal:absolute;mso-position-horizontal-relative:text;mso-position-vertical:absolute;mso-position-vertical-relative:text;mso-width-percent:0;mso-height-percent:0;mso-width-relative:margin;mso-height-relative:margin;v-text-anchor:top" o:gfxdata="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" fillcolor="white [3201]" strokeweight=".5pt">
                 <v:textbox>
                   <w:txbxContent>
                     <w:p>
@@ -10631,7 +11505,7 @@
           </mc:Choice>
           <mc:Fallback>
             <w:pict>
-              <v:shape w14:anchorId="492E9093" id="_x0000_s1166" type="#_x0000_t202" style="position:absolute;left:0;text-align:left;margin-left:170.85pt;margin-top:109.7pt;width:25.55pt;height:10.8pt;z-index:251779072;visibility:visible;mso-wrap-style:square;mso-width-percent:0;mso-height-percent:0;mso-wrap-distance-left:9pt;mso-wrap-distance-top:0;mso-wrap-distance-right:9pt;mso-wrap-distance-bottom:0;mso-position-horizontal:absolute;mso-position-horizontal-relative:text;mso-position-vertical:absolute;mso-position-vertical-relative:text;mso-width-percent:0;mso-height-percent:0;mso-width-relative:margin;mso-height-relative:margin;v-text-anchor:top" o:gfxdata="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" fillcolor="white [3201]" strokeweight=".5pt">
+              <v:shape w14:anchorId="492E9093" id="_x0000_s1166" type="#_x0000_t202" style="position:absolute;left:0;text-align:left;margin-left:170.85pt;margin-top:109.7pt;width:25.55pt;height:10.8pt;z-index:251779072;visibility:visible;mso-wrap-style:square;mso-width-percent:0;mso-height-percent:0;mso-wrap-distance-left:9pt;mso-wrap-distance-top:0;mso-wrap-distance-right:9pt;mso-wrap-distance-bottom:0;mso-position-horizontal:absolute;mso-position-horizontal-relative:text;mso-position-vertical:absolute;mso-position-vertical-relative:text;mso-width-percent:0;mso-height-percent:0;mso-width-relative:margin;mso-height-relative:margin;v-text-anchor:top" o:gfxdata="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" fillcolor="white [3201]" strokeweight=".5pt">
                 <v:textbox>
                   <w:txbxContent>
                     <w:p>
@@ -10716,7 +11590,7 @@
           </mc:Choice>
           <mc:Fallback>
             <w:pict>
-              <v:shape w14:anchorId="356583E1" id="_x0000_s1167" type="#_x0000_t202" style="position:absolute;left:0;text-align:left;margin-left:386.7pt;margin-top:93.8pt;width:25.55pt;height:10.8pt;z-index:251777024;visibility:visible;mso-wrap-style:square;mso-width-percent:0;mso-height-percent:0;mso-wrap-distance-left:9pt;mso-wrap-distance-top:0;mso-wrap-distance-right:9pt;mso-wrap-distance-bottom:0;mso-position-horizontal:absolute;mso-position-horizontal-relative:text;mso-position-vertical:absolute;mso-position-vertical-relative:text;mso-width-percent:0;mso-height-percent:0;mso-width-relative:margin;mso-height-relative:margin;v-text-anchor:top" o:gfxdata="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" fillcolor="white [3201]" strokeweight=".5pt">
+              <v:shape w14:anchorId="356583E1" id="_x0000_s1167" type="#_x0000_t202" style="position:absolute;left:0;text-align:left;margin-left:386.7pt;margin-top:93.8pt;width:25.55pt;height:10.8pt;z-index:251777024;visibility:visible;mso-wrap-style:square;mso-width-percent:0;mso-height-percent:0;mso-wrap-distance-left:9pt;mso-wrap-distance-top:0;mso-wrap-distance-right:9pt;mso-wrap-distance-bottom:0;mso-position-horizontal:absolute;mso-position-horizontal-relative:text;mso-position-vertical:absolute;mso-position-vertical-relative:text;mso-width-percent:0;mso-height-percent:0;mso-width-relative:margin;mso-height-relative:margin;v-text-anchor:top" o:gfxdata="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" fillcolor="white [3201]" strokeweight=".5pt">
                 <v:textbox>
                   <w:txbxContent>
                     <w:p>
@@ -10801,7 +11675,7 @@
           </mc:Choice>
           <mc:Fallback>
             <w:pict>
-              <v:shape w14:anchorId="1113B02B" id="_x0000_s1168" type="#_x0000_t202" style="position:absolute;left:0;text-align:left;margin-left:334.1pt;margin-top:96.3pt;width:25.55pt;height:8.45pt;z-index:251774976;visibility:visible;mso-wrap-style:square;mso-width-percent:0;mso-height-percent:0;mso-wrap-distance-left:9pt;mso-wrap-distance-top:0;mso-wrap-distance-right:9pt;mso-wrap-distance-bottom:0;mso-position-horizontal:absolute;mso-position-horizontal-relative:text;mso-position-vertical:absolute;mso-position-vertical-relative:text;mso-width-percent:0;mso-height-percent:0;mso-width-relative:margin;mso-height-relative:margin;v-text-anchor:top" o:gfxdata="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" fillcolor="white [3201]" strokeweight=".5pt">
+              <v:shape w14:anchorId="1113B02B" id="_x0000_s1168" type="#_x0000_t202" style="position:absolute;left:0;text-align:left;margin-left:334.1pt;margin-top:96.3pt;width:25.55pt;height:8.45pt;z-index:251774976;visibility:visible;mso-wrap-style:square;mso-width-percent:0;mso-height-percent:0;mso-wrap-distance-left:9pt;mso-wrap-distance-top:0;mso-wrap-distance-right:9pt;mso-wrap-distance-bottom:0;mso-position-horizontal:absolute;mso-position-horizontal-relative:text;mso-position-vertical:absolute;mso-position-vertical-relative:text;mso-width-percent:0;mso-height-percent:0;mso-width-relative:margin;mso-height-relative:margin;v-text-anchor:top" o:gfxdata="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" fillcolor="white [3201]" strokeweight=".5pt">
                 <v:textbox>
                   <w:txbxContent>
                     <w:p>
@@ -10886,7 +11760,7 @@
           </mc:Choice>
           <mc:Fallback>
             <w:pict>
-              <v:shape w14:anchorId="0047C67F" id="_x0000_s1169" type="#_x0000_t202" style="position:absolute;left:0;text-align:left;margin-left:287.05pt;margin-top:94.15pt;width:25.55pt;height:10.8pt;z-index:251772928;visibility:visible;mso-wrap-style:square;mso-width-percent:0;mso-height-percent:0;mso-wrap-distance-left:9pt;mso-wrap-distance-top:0;mso-wrap-distance-right:9pt;mso-wrap-distance-bottom:0;mso-position-horizontal:absolute;mso-position-horizontal-relative:text;mso-position-vertical:absolute;mso-position-vertical-relative:text;mso-width-percent:0;mso-height-percent:0;mso-width-relative:margin;mso-height-relative:margin;v-text-anchor:top" o:gfxdata="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" fillcolor="white [3201]" strokeweight=".5pt">
+              <v:shape w14:anchorId="0047C67F" id="_x0000_s1169" type="#_x0000_t202" style="position:absolute;left:0;text-align:left;margin-left:287.05pt;margin-top:94.15pt;width:25.55pt;height:10.8pt;z-index:251772928;visibility:visible;mso-wrap-style:square;mso-width-percent:0;mso-height-percent:0;mso-wrap-distance-left:9pt;mso-wrap-distance-top:0;mso-wrap-distance-right:9pt;mso-wrap-distance-bottom:0;mso-position-horizontal:absolute;mso-position-horizontal-relative:text;mso-position-vertical:absolute;mso-position-vertical-relative:text;mso-width-percent:0;mso-height-percent:0;mso-width-relative:margin;mso-height-relative:margin;v-text-anchor:top" o:gfxdata="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" fillcolor="white [3201]" strokeweight=".5pt">
                 <v:textbox>
                   <w:txbxContent>
                     <w:p>
@@ -10971,7 +11845,7 @@
           </mc:Choice>
           <mc:Fallback>
             <w:pict>
-              <v:shape w14:anchorId="7326E1B5" id="_x0000_s1170" type="#_x0000_t202" style="position:absolute;left:0;text-align:left;margin-left:240.55pt;margin-top:94.15pt;width:25.55pt;height:10.8pt;z-index:251770880;visibility:visible;mso-wrap-style:square;mso-width-percent:0;mso-height-percent:0;mso-wrap-distance-left:9pt;mso-wrap-distance-top:0;mso-wrap-distance-right:9pt;mso-wrap-distance-bottom:0;mso-position-horizontal:absolute;mso-position-horizontal-relative:text;mso-position-vertical:absolute;mso-position-vertical-relative:text;mso-width-percent:0;mso-height-percent:0;mso-width-relative:margin;mso-height-relative:margin;v-text-anchor:top" o:gfxdata="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" fillcolor="white [3201]" strokeweight=".5pt">
+              <v:shape w14:anchorId="7326E1B5" id="_x0000_s1170" type="#_x0000_t202" style="position:absolute;left:0;text-align:left;margin-left:240.55pt;margin-top:94.15pt;width:25.55pt;height:10.8pt;z-index:251770880;visibility:visible;mso-wrap-style:square;mso-width-percent:0;mso-height-percent:0;mso-wrap-distance-left:9pt;mso-wrap-distance-top:0;mso-wrap-distance-right:9pt;mso-wrap-distance-bottom:0;mso-position-horizontal:absolute;mso-position-horizontal-relative:text;mso-position-vertical:absolute;mso-position-vertical-relative:text;mso-width-percent:0;mso-height-percent:0;mso-width-relative:margin;mso-height-relative:margin;v-text-anchor:top" o:gfxdata="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" fillcolor="white [3201]" strokeweight=".5pt">
                 <v:textbox>
                   <w:txbxContent>
                     <w:p>
@@ -11056,7 +11930,7 @@
           </mc:Choice>
           <mc:Fallback>
             <w:pict>
-              <v:shape w14:anchorId="3BC89FC1" id="_x0000_s1171" type="#_x0000_t202" style="position:absolute;left:0;text-align:left;margin-left:169.4pt;margin-top:93.95pt;width:25.55pt;height:10.8pt;z-index:251768832;visibility:visible;mso-wrap-style:square;mso-width-percent:0;mso-height-percent:0;mso-wrap-distance-left:9pt;mso-wrap-distance-top:0;mso-wrap-distance-right:9pt;mso-wrap-distance-bottom:0;mso-position-horizontal:absolute;mso-position-horizontal-relative:text;mso-position-vertical:absolute;mso-position-vertical-relative:text;mso-width-percent:0;mso-height-percent:0;mso-width-relative:margin;mso-height-relative:margin;v-text-anchor:top" o:gfxdata="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" fillcolor="white [3201]" strokeweight=".5pt">
+              <v:shape w14:anchorId="3BC89FC1" id="_x0000_s1171" type="#_x0000_t202" style="position:absolute;left:0;text-align:left;margin-left:169.4pt;margin-top:93.95pt;width:25.55pt;height:10.8pt;z-index:251768832;visibility:visible;mso-wrap-style:square;mso-width-percent:0;mso-height-percent:0;mso-wrap-distance-left:9pt;mso-wrap-distance-top:0;mso-wrap-distance-right:9pt;mso-wrap-distance-bottom:0;mso-position-horizontal:absolute;mso-position-horizontal-relative:text;mso-position-vertical:absolute;mso-position-vertical-relative:text;mso-width-percent:0;mso-height-percent:0;mso-width-relative:margin;mso-height-relative:margin;v-text-anchor:top" o:gfxdata="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" fillcolor="white [3201]" strokeweight=".5pt">
                 <v:textbox>
                   <w:txbxContent>
                     <w:p>
@@ -11141,7 +12015,7 @@
           </mc:Choice>
           <mc:Fallback>
             <w:pict>
-              <v:shape w14:anchorId="3468C47A" id="_x0000_s1172" type="#_x0000_t202" style="position:absolute;left:0;text-align:left;margin-left:318pt;margin-top:34.2pt;width:25.55pt;height:10.8pt;z-index:251766784;visibility:visible;mso-wrap-style:square;mso-width-percent:0;mso-height-percent:0;mso-wrap-distance-left:9pt;mso-wrap-distance-top:0;mso-wrap-distance-right:9pt;mso-wrap-distance-bottom:0;mso-position-horizontal:absolute;mso-position-horizontal-relative:text;mso-position-vertical:absolute;mso-position-vertical-relative:text;mso-width-percent:0;mso-height-percent:0;mso-width-relative:margin;mso-height-relative:margin;v-text-anchor:top" o:gfxdata="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" fillcolor="white [3201]" strokeweight=".5pt">
+              <v:shape w14:anchorId="3468C47A" id="_x0000_s1172" type="#_x0000_t202" style="position:absolute;left:0;text-align:left;margin-left:318pt;margin-top:34.2pt;width:25.55pt;height:10.8pt;z-index:251766784;visibility:visible;mso-wrap-style:square;mso-width-percent:0;mso-height-percent:0;mso-wrap-distance-left:9pt;mso-wrap-distance-top:0;mso-wrap-distance-right:9pt;mso-wrap-distance-bottom:0;mso-position-horizontal:absolute;mso-position-horizontal-relative:text;mso-position-vertical:absolute;mso-position-vertical-relative:text;mso-width-percent:0;mso-height-percent:0;mso-width-relative:margin;mso-height-relative:margin;v-text-anchor:top" o:gfxdata="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" fillcolor="white [3201]" strokeweight=".5pt">
                 <v:textbox>
                   <w:txbxContent>
                     <w:p>
@@ -11226,7 +12100,7 @@
           </mc:Choice>
           <mc:Fallback>
             <w:pict>
-              <v:shape w14:anchorId="287708BB" id="_x0000_s1173" type="#_x0000_t202" style="position:absolute;left:0;text-align:left;margin-left:266.3pt;margin-top:34.4pt;width:25.55pt;height:10.8pt;z-index:251764736;visibility:visible;mso-wrap-style:square;mso-width-percent:0;mso-height-percent:0;mso-wrap-distance-left:9pt;mso-wrap-distance-top:0;mso-wrap-distance-right:9pt;mso-wrap-distance-bottom:0;mso-position-horizontal:absolute;mso-position-horizontal-relative:text;mso-position-vertical:absolute;mso-position-vertical-relative:text;mso-width-percent:0;mso-height-percent:0;mso-width-relative:margin;mso-height-relative:margin;v-text-anchor:top" o:gfxdata="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" fillcolor="white [3201]" strokeweight=".5pt">
+              <v:shape w14:anchorId="287708BB" id="_x0000_s1173" type="#_x0000_t202" style="position:absolute;left:0;text-align:left;margin-left:266.3pt;margin-top:34.4pt;width:25.55pt;height:10.8pt;z-index:251764736;visibility:visible;mso-wrap-style:square;mso-width-percent:0;mso-height-percent:0;mso-wrap-distance-left:9pt;mso-wrap-distance-top:0;mso-wrap-distance-right:9pt;mso-wrap-distance-bottom:0;mso-position-horizontal:absolute;mso-position-horizontal-relative:text;mso-position-vertical:absolute;mso-position-vertical-relative:text;mso-width-percent:0;mso-height-percent:0;mso-width-relative:margin;mso-height-relative:margin;v-text-anchor:top" o:gfxdata="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" fillcolor="white [3201]" strokeweight=".5pt">
                 <v:textbox>
                   <w:txbxContent>
                     <w:p>
@@ -11311,7 +12185,7 @@
           </mc:Choice>
           <mc:Fallback>
             <w:pict>
-              <v:shape w14:anchorId="15166878" id="_x0000_s1174" type="#_x0000_t202" style="position:absolute;left:0;text-align:left;margin-left:318pt;margin-top:17.75pt;width:25.55pt;height:10.8pt;z-index:251762688;visibility:visible;mso-wrap-style:square;mso-width-percent:0;mso-height-percent:0;mso-wrap-distance-left:9pt;mso-wrap-distance-top:0;mso-wrap-distance-right:9pt;mso-wrap-distance-bottom:0;mso-position-horizontal:absolute;mso-position-horizontal-relative:text;mso-position-vertical:absolute;mso-position-vertical-relative:text;mso-width-percent:0;mso-height-percent:0;mso-width-relative:margin;mso-height-relative:margin;v-text-anchor:top" o:gfxdata="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" fillcolor="white [3201]" strokeweight=".5pt">
+              <v:shape w14:anchorId="15166878" id="_x0000_s1174" type="#_x0000_t202" style="position:absolute;left:0;text-align:left;margin-left:318pt;margin-top:17.75pt;width:25.55pt;height:10.8pt;z-index:251762688;visibility:visible;mso-wrap-style:square;mso-width-percent:0;mso-height-percent:0;mso-wrap-distance-left:9pt;mso-wrap-distance-top:0;mso-wrap-distance-right:9pt;mso-wrap-distance-bottom:0;mso-position-horizontal:absolute;mso-position-horizontal-relative:text;mso-position-vertical:absolute;mso-position-vertical-relative:text;mso-width-percent:0;mso-height-percent:0;mso-width-relative:margin;mso-height-relative:margin;v-text-anchor:top" o:gfxdata="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" fillcolor="white [3201]" strokeweight=".5pt">
                 <v:textbox>
                   <w:txbxContent>
                     <w:p>
@@ -11396,7 +12270,7 @@
           </mc:Choice>
           <mc:Fallback>
             <w:pict>
-              <v:shape w14:anchorId="556F717A" id="_x0000_s1175" type="#_x0000_t202" style="position:absolute;left:0;text-align:left;margin-left:266.8pt;margin-top:17.7pt;width:25.55pt;height:10.8pt;z-index:251760640;visibility:visible;mso-wrap-style:square;mso-width-percent:0;mso-height-percent:0;mso-wrap-distance-left:9pt;mso-wrap-distance-top:0;mso-wrap-distance-right:9pt;mso-wrap-distance-bottom:0;mso-position-horizontal:absolute;mso-position-horizontal-relative:text;mso-position-vertical:absolute;mso-position-vertical-relative:text;mso-width-percent:0;mso-height-percent:0;mso-width-relative:margin;mso-height-relative:margin;v-text-anchor:top" o:gfxdata="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" fillcolor="white [3201]" strokeweight=".5pt">
+              <v:shape w14:anchorId="556F717A" id="_x0000_s1175" type="#_x0000_t202" style="position:absolute;left:0;text-align:left;margin-left:266.8pt;margin-top:17.7pt;width:25.55pt;height:10.8pt;z-index:251760640;visibility:visible;mso-wrap-style:square;mso-width-percent:0;mso-height-percent:0;mso-wrap-distance-left:9pt;mso-wrap-distance-top:0;mso-wrap-distance-right:9pt;mso-wrap-distance-bottom:0;mso-position-horizontal:absolute;mso-position-horizontal-relative:text;mso-position-vertical:absolute;mso-position-vertical-relative:text;mso-width-percent:0;mso-height-percent:0;mso-width-relative:margin;mso-height-relative:margin;v-text-anchor:top" o:gfxdata="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" fillcolor="white [3201]" strokeweight=".5pt">
                 <v:textbox>
                   <w:txbxContent>
                     <w:p>
@@ -11498,7 +12372,6 @@
         <w:ind w:left="-5"/>
       </w:pPr>
       <w:r>
-        <w:lastRenderedPageBreak/>
         <w:t>______________________________________________________________________________</w:t>
       </w:r>
       <w:r>
@@ -11545,10 +12418,7 @@
         <w:ind w:left="-5"/>
       </w:pPr>
       <w:r>
-        <w:t xml:space="preserve">For task 3, we used the Linear Regression </w:t>
-      </w:r>
-      <w:r>
-        <w:t xml:space="preserve">model to address the prediction problem. Please tell us the limitation(s) of the model, and can you improve it? </w:t>
+        <w:t xml:space="preserve">For task 3, we used the Linear Regression model to address the prediction problem. Please tell us the limitation(s) of the model, and can you improve it? </w:t>
       </w:r>
     </w:p>
     <w:p>

</xml_diff>

<commit_message>
Completed Part 3 of Homework 2
</commit_message>
<xml_diff>
--- a/Project 2/Assignment 2 Annotated.docx
+++ b/Project 2/Assignment 2 Annotated.docx
@@ -56,15 +56,7 @@
         <w:ind w:left="-5"/>
       </w:pPr>
       <w:r>
-        <w:t xml:space="preserve">In this task, we will use different kinds of models to explore the relationships between economic status and life expectancy. For Afghanistan for instance, as the following table shows, we can use older data (from 2000 to 2013) to train models and use the trained models to predict life expectancy of 2014 and 2015. The model input can be GDP </w:t>
-      </w:r>
-      <w:proofErr w:type="gramStart"/>
-      <w:r>
-        <w:t>number</w:t>
-      </w:r>
-      <w:proofErr w:type="gramEnd"/>
-      <w:r>
-        <w:t xml:space="preserve"> and the model output will be life expectancy for that year. </w:t>
+        <w:t xml:space="preserve">In this task, we will use different kinds of models to explore the relationships between economic status and life expectancy. For Afghanistan for instance, as the following table shows, we can use older data (from 2000 to 2013) to train models and use the trained models to predict life expectancy of 2014 and 2015. The model input can be GDP number and the model output will be life expectancy for that year. </w:t>
       </w:r>
       <w:r>
         <w:rPr>
@@ -1918,15 +1910,7 @@
         <w:t>calculate_Afghanistan.py</w:t>
       </w:r>
       <w:r>
-        <w:t xml:space="preserve">). Please explain which model can be the best to predict this small dataset? </w:t>
-      </w:r>
-      <w:proofErr w:type="gramStart"/>
-      <w:r>
-        <w:t>why?:</w:t>
-      </w:r>
-      <w:proofErr w:type="gramEnd"/>
-      <w:r>
-        <w:t xml:space="preserve"> </w:t>
+        <w:t xml:space="preserve">). Please explain which model can be the best to predict this small dataset? why?: </w:t>
       </w:r>
     </w:p>
     <w:p>
@@ -2063,13 +2047,25 @@
       <w:pPr>
         <w:spacing w:after="0" w:line="259" w:lineRule="auto"/>
         <w:ind w:left="-5"/>
-      </w:pPr>
-      <w:r>
         <w:rPr>
           <w:rFonts w:cs="Calibri"/>
           <w:b/>
           <w:sz w:val="32"/>
         </w:rPr>
+      </w:pPr>
+    </w:p>
+    <w:p>
+      <w:pPr>
+        <w:spacing w:after="0" w:line="259" w:lineRule="auto"/>
+        <w:ind w:left="-5"/>
+      </w:pPr>
+      <w:r>
+        <w:rPr>
+          <w:rFonts w:cs="Calibri"/>
+          <w:b/>
+          <w:sz w:val="32"/>
+        </w:rPr>
+        <w:lastRenderedPageBreak/>
         <w:t>Task 2</w:t>
       </w:r>
       <w:r>
@@ -2084,7 +2080,6 @@
         <w:ind w:left="-5"/>
       </w:pPr>
       <w:r>
-        <w:lastRenderedPageBreak/>
         <w:t>Please repeat this process for all the countries in this dataset. Then, you can average the RMSE and R2 scores for all the developing and developed countries. Please fill the following table:</w:t>
       </w:r>
       <w:r>
@@ -2123,7 +2118,526 @@
         <mc:AlternateContent>
           <mc:Choice Requires="wps">
             <w:drawing>
-              <wp:anchor distT="0" distB="0" distL="114300" distR="114300" simplePos="0" relativeHeight="251795456" behindDoc="0" locked="0" layoutInCell="1" allowOverlap="1" wp14:anchorId="0EE09C6E" wp14:editId="5AF90C02">
+              <wp:anchor distT="0" distB="0" distL="114300" distR="114300" simplePos="0" relativeHeight="251797504" behindDoc="0" locked="0" layoutInCell="1" allowOverlap="1" wp14:anchorId="4E4D30E6" wp14:editId="2ADEAE58">
+                <wp:simplePos x="0" y="0"/>
+                <wp:positionH relativeFrom="column">
+                  <wp:posOffset>2792361</wp:posOffset>
+                </wp:positionH>
+                <wp:positionV relativeFrom="paragraph">
+                  <wp:posOffset>676336</wp:posOffset>
+                </wp:positionV>
+                <wp:extent cx="681990" cy="262276"/>
+                <wp:effectExtent l="0" t="0" r="16510" b="17145"/>
+                <wp:wrapNone/>
+                <wp:docPr id="414713367" name="Text Box 89"/>
+                <wp:cNvGraphicFramePr/>
+                <a:graphic xmlns:a="http://schemas.openxmlformats.org/drawingml/2006/main">
+                  <a:graphicData uri="http://schemas.microsoft.com/office/word/2010/wordprocessingShape">
+                    <wps:wsp>
+                      <wps:cNvSpPr txBox="1"/>
+                      <wps:spPr>
+                        <a:xfrm>
+                          <a:off x="0" y="0"/>
+                          <a:ext cx="681990" cy="262276"/>
+                        </a:xfrm>
+                        <a:prstGeom prst="rect">
+                          <a:avLst/>
+                        </a:prstGeom>
+                        <a:solidFill>
+                          <a:schemeClr val="lt1"/>
+                        </a:solidFill>
+                        <a:ln w="6350">
+                          <a:solidFill>
+                            <a:prstClr val="black"/>
+                          </a:solidFill>
+                        </a:ln>
+                      </wps:spPr>
+                      <wps:txbx>
+                        <w:txbxContent>
+                          <w:p>
+                            <w:pPr>
+                              <w:ind w:left="0"/>
+                              <w:rPr>
+                                <w:lang w:val="en-US"/>
+                              </w:rPr>
+                            </w:pPr>
+                            <w:r>
+                              <w:rPr>
+                                <w:lang w:val="en-US"/>
+                              </w:rPr>
+                              <w:t>2.428</w:t>
+                            </w:r>
+                          </w:p>
+                        </w:txbxContent>
+                      </wps:txbx>
+                      <wps:bodyPr rot="0" spcFirstLastPara="0" vertOverflow="overflow" horzOverflow="overflow" vert="horz" wrap="square" lIns="91440" tIns="45720" rIns="91440" bIns="45720" numCol="1" spcCol="0" rtlCol="0" fromWordArt="0" anchor="t" anchorCtr="0" forceAA="0" compatLnSpc="1">
+                        <a:prstTxWarp prst="textNoShape">
+                          <a:avLst/>
+                        </a:prstTxWarp>
+                        <a:noAutofit/>
+                      </wps:bodyPr>
+                    </wps:wsp>
+                  </a:graphicData>
+                </a:graphic>
+                <wp14:sizeRelH relativeFrom="margin">
+                  <wp14:pctWidth>0</wp14:pctWidth>
+                </wp14:sizeRelH>
+                <wp14:sizeRelV relativeFrom="margin">
+                  <wp14:pctHeight>0</wp14:pctHeight>
+                </wp14:sizeRelV>
+              </wp:anchor>
+            </w:drawing>
+          </mc:Choice>
+          <mc:Fallback>
+            <w:pict>
+              <v:shapetype w14:anchorId="4E4D30E6" id="_x0000_t202" coordsize="21600,21600" o:spt="202" path="m,l,21600r21600,l21600,xe">
+                <v:stroke joinstyle="miter"/>
+                <v:path gradientshapeok="t" o:connecttype="rect"/>
+              </v:shapetype>
+              <v:shape id="_x0000_s1042" type="#_x0000_t202" style="position:absolute;left:0;text-align:left;margin-left:219.85pt;margin-top:53.25pt;width:53.7pt;height:20.65pt;z-index:251797504;visibility:visible;mso-wrap-style:square;mso-width-percent:0;mso-height-percent:0;mso-wrap-distance-left:9pt;mso-wrap-distance-top:0;mso-wrap-distance-right:9pt;mso-wrap-distance-bottom:0;mso-position-horizontal:absolute;mso-position-horizontal-relative:text;mso-position-vertical:absolute;mso-position-vertical-relative:text;mso-width-percent:0;mso-height-percent:0;mso-width-relative:margin;mso-height-relative:margin;v-text-anchor:top" o:gfxdata="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" fillcolor="white [3201]" strokeweight=".5pt">
+                <v:textbox>
+                  <w:txbxContent>
+                    <w:p>
+                      <w:pPr>
+                        <w:ind w:left="0"/>
+                        <w:rPr>
+                          <w:lang w:val="en-US"/>
+                        </w:rPr>
+                      </w:pPr>
+                      <w:r>
+                        <w:rPr>
+                          <w:lang w:val="en-US"/>
+                        </w:rPr>
+                        <w:t>2.428</w:t>
+                      </w:r>
+                    </w:p>
+                  </w:txbxContent>
+                </v:textbox>
+              </v:shape>
+            </w:pict>
+          </mc:Fallback>
+        </mc:AlternateContent>
+      </w:r>
+      <w:r>
+        <w:rPr>
+          <w:noProof/>
+        </w:rPr>
+        <mc:AlternateContent>
+          <mc:Choice Requires="wps">
+            <w:drawing>
+              <wp:anchor distT="0" distB="0" distL="114300" distR="114300" simplePos="0" relativeHeight="251801600" behindDoc="0" locked="0" layoutInCell="1" allowOverlap="1" wp14:anchorId="5FCDE12D" wp14:editId="326C37BC">
+                <wp:simplePos x="0" y="0"/>
+                <wp:positionH relativeFrom="column">
+                  <wp:posOffset>3696930</wp:posOffset>
+                </wp:positionH>
+                <wp:positionV relativeFrom="paragraph">
+                  <wp:posOffset>656672</wp:posOffset>
+                </wp:positionV>
+                <wp:extent cx="629244" cy="251460"/>
+                <wp:effectExtent l="0" t="0" r="19050" b="15240"/>
+                <wp:wrapNone/>
+                <wp:docPr id="744457863" name="Text Box 89"/>
+                <wp:cNvGraphicFramePr/>
+                <a:graphic xmlns:a="http://schemas.openxmlformats.org/drawingml/2006/main">
+                  <a:graphicData uri="http://schemas.microsoft.com/office/word/2010/wordprocessingShape">
+                    <wps:wsp>
+                      <wps:cNvSpPr txBox="1"/>
+                      <wps:spPr>
+                        <a:xfrm>
+                          <a:off x="0" y="0"/>
+                          <a:ext cx="629244" cy="251460"/>
+                        </a:xfrm>
+                        <a:prstGeom prst="rect">
+                          <a:avLst/>
+                        </a:prstGeom>
+                        <a:solidFill>
+                          <a:schemeClr val="lt1"/>
+                        </a:solidFill>
+                        <a:ln w="6350">
+                          <a:solidFill>
+                            <a:prstClr val="black"/>
+                          </a:solidFill>
+                        </a:ln>
+                      </wps:spPr>
+                      <wps:txbx>
+                        <w:txbxContent>
+                          <w:p>
+                            <w:pPr>
+                              <w:ind w:left="0"/>
+                              <w:rPr>
+                                <w:lang w:val="en-US"/>
+                              </w:rPr>
+                            </w:pPr>
+                            <w:r>
+                              <w:rPr>
+                                <w:lang w:val="en-US"/>
+                              </w:rPr>
+                              <w:t>2.874</w:t>
+                            </w:r>
+                          </w:p>
+                        </w:txbxContent>
+                      </wps:txbx>
+                      <wps:bodyPr rot="0" spcFirstLastPara="0" vertOverflow="overflow" horzOverflow="overflow" vert="horz" wrap="square" lIns="91440" tIns="45720" rIns="91440" bIns="45720" numCol="1" spcCol="0" rtlCol="0" fromWordArt="0" anchor="t" anchorCtr="0" forceAA="0" compatLnSpc="1">
+                        <a:prstTxWarp prst="textNoShape">
+                          <a:avLst/>
+                        </a:prstTxWarp>
+                        <a:noAutofit/>
+                      </wps:bodyPr>
+                    </wps:wsp>
+                  </a:graphicData>
+                </a:graphic>
+                <wp14:sizeRelH relativeFrom="margin">
+                  <wp14:pctWidth>0</wp14:pctWidth>
+                </wp14:sizeRelH>
+                <wp14:sizeRelV relativeFrom="margin">
+                  <wp14:pctHeight>0</wp14:pctHeight>
+                </wp14:sizeRelV>
+              </wp:anchor>
+            </w:drawing>
+          </mc:Choice>
+          <mc:Fallback>
+            <w:pict>
+              <v:shape w14:anchorId="5FCDE12D" id="_x0000_s1043" type="#_x0000_t202" style="position:absolute;left:0;text-align:left;margin-left:291.1pt;margin-top:51.7pt;width:49.55pt;height:19.8pt;z-index:251801600;visibility:visible;mso-wrap-style:square;mso-width-percent:0;mso-height-percent:0;mso-wrap-distance-left:9pt;mso-wrap-distance-top:0;mso-wrap-distance-right:9pt;mso-wrap-distance-bottom:0;mso-position-horizontal:absolute;mso-position-horizontal-relative:text;mso-position-vertical:absolute;mso-position-vertical-relative:text;mso-width-percent:0;mso-height-percent:0;mso-width-relative:margin;mso-height-relative:margin;v-text-anchor:top" o:gfxdata="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" fillcolor="white [3201]" strokeweight=".5pt">
+                <v:textbox>
+                  <w:txbxContent>
+                    <w:p>
+                      <w:pPr>
+                        <w:ind w:left="0"/>
+                        <w:rPr>
+                          <w:lang w:val="en-US"/>
+                        </w:rPr>
+                      </w:pPr>
+                      <w:r>
+                        <w:rPr>
+                          <w:lang w:val="en-US"/>
+                        </w:rPr>
+                        <w:t>2.874</w:t>
+                      </w:r>
+                    </w:p>
+                  </w:txbxContent>
+                </v:textbox>
+              </v:shape>
+            </w:pict>
+          </mc:Fallback>
+        </mc:AlternateContent>
+      </w:r>
+      <w:r>
+        <w:rPr>
+          <w:noProof/>
+        </w:rPr>
+        <mc:AlternateContent>
+          <mc:Choice Requires="wps">
+            <w:drawing>
+              <wp:anchor distT="0" distB="0" distL="114300" distR="114300" simplePos="0" relativeHeight="251799552" behindDoc="0" locked="0" layoutInCell="1" allowOverlap="1" wp14:anchorId="251119FB" wp14:editId="52313AD0">
+                <wp:simplePos x="0" y="0"/>
+                <wp:positionH relativeFrom="column">
+                  <wp:posOffset>3706761</wp:posOffset>
+                </wp:positionH>
+                <wp:positionV relativeFrom="paragraph">
+                  <wp:posOffset>332207</wp:posOffset>
+                </wp:positionV>
+                <wp:extent cx="619412" cy="281940"/>
+                <wp:effectExtent l="0" t="0" r="15875" b="10160"/>
+                <wp:wrapNone/>
+                <wp:docPr id="362139491" name="Text Box 89"/>
+                <wp:cNvGraphicFramePr/>
+                <a:graphic xmlns:a="http://schemas.openxmlformats.org/drawingml/2006/main">
+                  <a:graphicData uri="http://schemas.microsoft.com/office/word/2010/wordprocessingShape">
+                    <wps:wsp>
+                      <wps:cNvSpPr txBox="1"/>
+                      <wps:spPr>
+                        <a:xfrm>
+                          <a:off x="0" y="0"/>
+                          <a:ext cx="619412" cy="281940"/>
+                        </a:xfrm>
+                        <a:prstGeom prst="rect">
+                          <a:avLst/>
+                        </a:prstGeom>
+                        <a:solidFill>
+                          <a:schemeClr val="lt1"/>
+                        </a:solidFill>
+                        <a:ln w="6350">
+                          <a:solidFill>
+                            <a:prstClr val="black"/>
+                          </a:solidFill>
+                        </a:ln>
+                      </wps:spPr>
+                      <wps:txbx>
+                        <w:txbxContent>
+                          <w:p>
+                            <w:pPr>
+                              <w:ind w:left="0"/>
+                              <w:rPr>
+                                <w:lang w:val="en-US"/>
+                              </w:rPr>
+                            </w:pPr>
+                            <w:r>
+                              <w:rPr>
+                                <w:lang w:val="en-US"/>
+                              </w:rPr>
+                              <w:t>1.312</w:t>
+                            </w:r>
+                          </w:p>
+                        </w:txbxContent>
+                      </wps:txbx>
+                      <wps:bodyPr rot="0" spcFirstLastPara="0" vertOverflow="overflow" horzOverflow="overflow" vert="horz" wrap="square" lIns="91440" tIns="45720" rIns="91440" bIns="45720" numCol="1" spcCol="0" rtlCol="0" fromWordArt="0" anchor="t" anchorCtr="0" forceAA="0" compatLnSpc="1">
+                        <a:prstTxWarp prst="textNoShape">
+                          <a:avLst/>
+                        </a:prstTxWarp>
+                        <a:noAutofit/>
+                      </wps:bodyPr>
+                    </wps:wsp>
+                  </a:graphicData>
+                </a:graphic>
+                <wp14:sizeRelH relativeFrom="margin">
+                  <wp14:pctWidth>0</wp14:pctWidth>
+                </wp14:sizeRelH>
+                <wp14:sizeRelV relativeFrom="margin">
+                  <wp14:pctHeight>0</wp14:pctHeight>
+                </wp14:sizeRelV>
+              </wp:anchor>
+            </w:drawing>
+          </mc:Choice>
+          <mc:Fallback>
+            <w:pict>
+              <v:shape w14:anchorId="251119FB" id="_x0000_s1044" type="#_x0000_t202" style="position:absolute;left:0;text-align:left;margin-left:291.85pt;margin-top:26.15pt;width:48.75pt;height:22.2pt;z-index:251799552;visibility:visible;mso-wrap-style:square;mso-width-percent:0;mso-height-percent:0;mso-wrap-distance-left:9pt;mso-wrap-distance-top:0;mso-wrap-distance-right:9pt;mso-wrap-distance-bottom:0;mso-position-horizontal:absolute;mso-position-horizontal-relative:text;mso-position-vertical:absolute;mso-position-vertical-relative:text;mso-width-percent:0;mso-height-percent:0;mso-width-relative:margin;mso-height-relative:margin;v-text-anchor:top" o:gfxdata="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" fillcolor="white [3201]" strokeweight=".5pt">
+                <v:textbox>
+                  <w:txbxContent>
+                    <w:p>
+                      <w:pPr>
+                        <w:ind w:left="0"/>
+                        <w:rPr>
+                          <w:lang w:val="en-US"/>
+                        </w:rPr>
+                      </w:pPr>
+                      <w:r>
+                        <w:rPr>
+                          <w:lang w:val="en-US"/>
+                        </w:rPr>
+                        <w:t>1.312</w:t>
+                      </w:r>
+                    </w:p>
+                  </w:txbxContent>
+                </v:textbox>
+              </v:shape>
+            </w:pict>
+          </mc:Fallback>
+        </mc:AlternateContent>
+      </w:r>
+      <w:r>
+        <w:rPr>
+          <w:noProof/>
+        </w:rPr>
+        <mc:AlternateContent>
+          <mc:Choice Requires="wps">
+            <w:drawing>
+              <wp:anchor distT="0" distB="0" distL="114300" distR="114300" simplePos="0" relativeHeight="251803648" behindDoc="0" locked="0" layoutInCell="1" allowOverlap="1" wp14:anchorId="78399039" wp14:editId="773184FF">
+                <wp:simplePos x="0" y="0"/>
+                <wp:positionH relativeFrom="column">
+                  <wp:posOffset>4611329</wp:posOffset>
+                </wp:positionH>
+                <wp:positionV relativeFrom="paragraph">
+                  <wp:posOffset>332207</wp:posOffset>
+                </wp:positionV>
+                <wp:extent cx="567876" cy="281940"/>
+                <wp:effectExtent l="0" t="0" r="16510" b="10160"/>
+                <wp:wrapNone/>
+                <wp:docPr id="1641584951" name="Text Box 89"/>
+                <wp:cNvGraphicFramePr/>
+                <a:graphic xmlns:a="http://schemas.openxmlformats.org/drawingml/2006/main">
+                  <a:graphicData uri="http://schemas.microsoft.com/office/word/2010/wordprocessingShape">
+                    <wps:wsp>
+                      <wps:cNvSpPr txBox="1"/>
+                      <wps:spPr>
+                        <a:xfrm>
+                          <a:off x="0" y="0"/>
+                          <a:ext cx="567876" cy="281940"/>
+                        </a:xfrm>
+                        <a:prstGeom prst="rect">
+                          <a:avLst/>
+                        </a:prstGeom>
+                        <a:solidFill>
+                          <a:schemeClr val="lt1"/>
+                        </a:solidFill>
+                        <a:ln w="6350">
+                          <a:solidFill>
+                            <a:prstClr val="black"/>
+                          </a:solidFill>
+                        </a:ln>
+                      </wps:spPr>
+                      <wps:txbx>
+                        <w:txbxContent>
+                          <w:p>
+                            <w:pPr>
+                              <w:ind w:left="0"/>
+                              <w:rPr>
+                                <w:lang w:val="en-US"/>
+                              </w:rPr>
+                            </w:pPr>
+                            <w:r>
+                              <w:rPr>
+                                <w:lang w:val="en-US"/>
+                              </w:rPr>
+                              <w:t>1.192</w:t>
+                            </w:r>
+                          </w:p>
+                        </w:txbxContent>
+                      </wps:txbx>
+                      <wps:bodyPr rot="0" spcFirstLastPara="0" vertOverflow="overflow" horzOverflow="overflow" vert="horz" wrap="square" lIns="91440" tIns="45720" rIns="91440" bIns="45720" numCol="1" spcCol="0" rtlCol="0" fromWordArt="0" anchor="t" anchorCtr="0" forceAA="0" compatLnSpc="1">
+                        <a:prstTxWarp prst="textNoShape">
+                          <a:avLst/>
+                        </a:prstTxWarp>
+                        <a:noAutofit/>
+                      </wps:bodyPr>
+                    </wps:wsp>
+                  </a:graphicData>
+                </a:graphic>
+                <wp14:sizeRelH relativeFrom="margin">
+                  <wp14:pctWidth>0</wp14:pctWidth>
+                </wp14:sizeRelH>
+                <wp14:sizeRelV relativeFrom="margin">
+                  <wp14:pctHeight>0</wp14:pctHeight>
+                </wp14:sizeRelV>
+              </wp:anchor>
+            </w:drawing>
+          </mc:Choice>
+          <mc:Fallback>
+            <w:pict>
+              <v:shape w14:anchorId="78399039" id="_x0000_s1045" type="#_x0000_t202" style="position:absolute;left:0;text-align:left;margin-left:363.1pt;margin-top:26.15pt;width:44.7pt;height:22.2pt;z-index:251803648;visibility:visible;mso-wrap-style:square;mso-width-percent:0;mso-height-percent:0;mso-wrap-distance-left:9pt;mso-wrap-distance-top:0;mso-wrap-distance-right:9pt;mso-wrap-distance-bottom:0;mso-position-horizontal:absolute;mso-position-horizontal-relative:text;mso-position-vertical:absolute;mso-position-vertical-relative:text;mso-width-percent:0;mso-height-percent:0;mso-width-relative:margin;mso-height-relative:margin;v-text-anchor:top" o:gfxdata="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" fillcolor="white [3201]" strokeweight=".5pt">
+                <v:textbox>
+                  <w:txbxContent>
+                    <w:p>
+                      <w:pPr>
+                        <w:ind w:left="0"/>
+                        <w:rPr>
+                          <w:lang w:val="en-US"/>
+                        </w:rPr>
+                      </w:pPr>
+                      <w:r>
+                        <w:rPr>
+                          <w:lang w:val="en-US"/>
+                        </w:rPr>
+                        <w:t>1.192</w:t>
+                      </w:r>
+                    </w:p>
+                  </w:txbxContent>
+                </v:textbox>
+              </v:shape>
+            </w:pict>
+          </mc:Fallback>
+        </mc:AlternateContent>
+      </w:r>
+      <w:r>
+        <w:rPr>
+          <w:noProof/>
+        </w:rPr>
+        <mc:AlternateContent>
+          <mc:Choice Requires="wps">
+            <w:drawing>
+              <wp:anchor distT="0" distB="0" distL="114300" distR="114300" simplePos="0" relativeHeight="251805696" behindDoc="0" locked="0" layoutInCell="1" allowOverlap="1" wp14:anchorId="63DABE57" wp14:editId="7CF986DA">
+                <wp:simplePos x="0" y="0"/>
+                <wp:positionH relativeFrom="column">
+                  <wp:posOffset>4640826</wp:posOffset>
+                </wp:positionH>
+                <wp:positionV relativeFrom="paragraph">
+                  <wp:posOffset>656672</wp:posOffset>
+                </wp:positionV>
+                <wp:extent cx="538379" cy="251460"/>
+                <wp:effectExtent l="0" t="0" r="8255" b="15240"/>
+                <wp:wrapNone/>
+                <wp:docPr id="814411491" name="Text Box 89"/>
+                <wp:cNvGraphicFramePr/>
+                <a:graphic xmlns:a="http://schemas.openxmlformats.org/drawingml/2006/main">
+                  <a:graphicData uri="http://schemas.microsoft.com/office/word/2010/wordprocessingShape">
+                    <wps:wsp>
+                      <wps:cNvSpPr txBox="1"/>
+                      <wps:spPr>
+                        <a:xfrm>
+                          <a:off x="0" y="0"/>
+                          <a:ext cx="538379" cy="251460"/>
+                        </a:xfrm>
+                        <a:prstGeom prst="rect">
+                          <a:avLst/>
+                        </a:prstGeom>
+                        <a:solidFill>
+                          <a:schemeClr val="lt1"/>
+                        </a:solidFill>
+                        <a:ln w="6350">
+                          <a:solidFill>
+                            <a:prstClr val="black"/>
+                          </a:solidFill>
+                        </a:ln>
+                      </wps:spPr>
+                      <wps:txbx>
+                        <w:txbxContent>
+                          <w:p>
+                            <w:pPr>
+                              <w:ind w:left="0"/>
+                              <w:rPr>
+                                <w:lang w:val="en-US"/>
+                              </w:rPr>
+                            </w:pPr>
+                            <w:r>
+                              <w:rPr>
+                                <w:lang w:val="en-US"/>
+                              </w:rPr>
+                              <w:t>5.283</w:t>
+                            </w:r>
+                          </w:p>
+                        </w:txbxContent>
+                      </wps:txbx>
+                      <wps:bodyPr rot="0" spcFirstLastPara="0" vertOverflow="overflow" horzOverflow="overflow" vert="horz" wrap="square" lIns="91440" tIns="45720" rIns="91440" bIns="45720" numCol="1" spcCol="0" rtlCol="0" fromWordArt="0" anchor="t" anchorCtr="0" forceAA="0" compatLnSpc="1">
+                        <a:prstTxWarp prst="textNoShape">
+                          <a:avLst/>
+                        </a:prstTxWarp>
+                        <a:noAutofit/>
+                      </wps:bodyPr>
+                    </wps:wsp>
+                  </a:graphicData>
+                </a:graphic>
+                <wp14:sizeRelH relativeFrom="margin">
+                  <wp14:pctWidth>0</wp14:pctWidth>
+                </wp14:sizeRelH>
+                <wp14:sizeRelV relativeFrom="margin">
+                  <wp14:pctHeight>0</wp14:pctHeight>
+                </wp14:sizeRelV>
+              </wp:anchor>
+            </w:drawing>
+          </mc:Choice>
+          <mc:Fallback>
+            <w:pict>
+              <v:shape w14:anchorId="63DABE57" id="_x0000_s1046" type="#_x0000_t202" style="position:absolute;left:0;text-align:left;margin-left:365.4pt;margin-top:51.7pt;width:42.4pt;height:19.8pt;z-index:251805696;visibility:visible;mso-wrap-style:square;mso-width-percent:0;mso-height-percent:0;mso-wrap-distance-left:9pt;mso-wrap-distance-top:0;mso-wrap-distance-right:9pt;mso-wrap-distance-bottom:0;mso-position-horizontal:absolute;mso-position-horizontal-relative:text;mso-position-vertical:absolute;mso-position-vertical-relative:text;mso-width-percent:0;mso-height-percent:0;mso-width-relative:margin;mso-height-relative:margin;v-text-anchor:top" o:gfxdata="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" fillcolor="white [3201]" strokeweight=".5pt">
+                <v:textbox>
+                  <w:txbxContent>
+                    <w:p>
+                      <w:pPr>
+                        <w:ind w:left="0"/>
+                        <w:rPr>
+                          <w:lang w:val="en-US"/>
+                        </w:rPr>
+                      </w:pPr>
+                      <w:r>
+                        <w:rPr>
+                          <w:lang w:val="en-US"/>
+                        </w:rPr>
+                        <w:t>5.283</w:t>
+                      </w:r>
+                    </w:p>
+                  </w:txbxContent>
+                </v:textbox>
+              </v:shape>
+            </w:pict>
+          </mc:Fallback>
+        </mc:AlternateContent>
+      </w:r>
+      <w:r>
+        <w:rPr>
+          <w:noProof/>
+        </w:rPr>
+        <mc:AlternateContent>
+          <mc:Choice Requires="wps">
+            <w:drawing>
+              <wp:anchor distT="0" distB="0" distL="114300" distR="114300" simplePos="0" relativeHeight="251795456" behindDoc="0" locked="0" layoutInCell="1" allowOverlap="1" wp14:anchorId="0EE09C6E" wp14:editId="00252495">
                 <wp:simplePos x="0" y="0"/>
                 <wp:positionH relativeFrom="column">
                   <wp:posOffset>1813560</wp:posOffset>
@@ -2195,11 +2709,7 @@
           </mc:Choice>
           <mc:Fallback>
             <w:pict>
-              <v:shapetype w14:anchorId="0EE09C6E" id="_x0000_t202" coordsize="21600,21600" o:spt="202" path="m,l,21600r21600,l21600,xe">
-                <v:stroke joinstyle="miter"/>
-                <v:path gradientshapeok="t" o:connecttype="rect"/>
-              </v:shapetype>
-              <v:shape id="_x0000_s1042" type="#_x0000_t202" style="position:absolute;left:0;text-align:left;margin-left:142.8pt;margin-top:52.05pt;width:53.7pt;height:22.2pt;z-index:251795456;visibility:visible;mso-wrap-style:square;mso-width-percent:0;mso-height-percent:0;mso-wrap-distance-left:9pt;mso-wrap-distance-top:0;mso-wrap-distance-right:9pt;mso-wrap-distance-bottom:0;mso-position-horizontal:absolute;mso-position-horizontal-relative:text;mso-position-vertical:absolute;mso-position-vertical-relative:text;mso-width-percent:0;mso-height-percent:0;mso-width-relative:margin;mso-height-relative:margin;v-text-anchor:top" o:gfxdata="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" fillcolor="white [3201]" strokeweight=".5pt">
+              <v:shape w14:anchorId="0EE09C6E" id="_x0000_s1047" type="#_x0000_t202" style="position:absolute;left:0;text-align:left;margin-left:142.8pt;margin-top:52.05pt;width:53.7pt;height:22.2pt;z-index:251795456;visibility:visible;mso-wrap-style:square;mso-width-percent:0;mso-height-percent:0;mso-wrap-distance-left:9pt;mso-wrap-distance-top:0;mso-wrap-distance-right:9pt;mso-wrap-distance-bottom:0;mso-position-horizontal:absolute;mso-position-horizontal-relative:text;mso-position-vertical:absolute;mso-position-vertical-relative:text;mso-width-percent:0;mso-height-percent:0;mso-width-relative:margin;mso-height-relative:margin;v-text-anchor:top" o:gfxdata="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" fillcolor="white [3201]" strokeweight=".5pt">
                 <v:textbox>
                   <w:txbxContent>
                     <w:p>
@@ -2302,7 +2812,7 @@
           </mc:Choice>
           <mc:Fallback>
             <w:pict>
-              <v:shape w14:anchorId="5C03C7D0" id="_x0000_s1043" type="#_x0000_t202" style="position:absolute;left:0;text-align:left;margin-left:142.85pt;margin-top:126.9pt;width:53.7pt;height:22.2pt;z-index:251822080;visibility:visible;mso-wrap-style:square;mso-width-percent:0;mso-height-percent:0;mso-wrap-distance-left:9pt;mso-wrap-distance-top:0;mso-wrap-distance-right:9pt;mso-wrap-distance-bottom:0;mso-position-horizontal:absolute;mso-position-horizontal-relative:text;mso-position-vertical:absolute;mso-position-vertical-relative:text;mso-width-percent:0;mso-height-percent:0;mso-width-relative:margin;mso-height-relative:margin;v-text-anchor:top" o:gfxdata="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" fillcolor="white [3201]" strokeweight=".5pt">
+              <v:shape w14:anchorId="5C03C7D0" id="_x0000_s1048" type="#_x0000_t202" style="position:absolute;left:0;text-align:left;margin-left:142.85pt;margin-top:126.9pt;width:53.7pt;height:22.2pt;z-index:251822080;visibility:visible;mso-wrap-style:square;mso-width-percent:0;mso-height-percent:0;mso-wrap-distance-left:9pt;mso-wrap-distance-top:0;mso-wrap-distance-right:9pt;mso-wrap-distance-bottom:0;mso-position-horizontal:absolute;mso-position-horizontal-relative:text;mso-position-vertical:absolute;mso-position-vertical-relative:text;mso-width-percent:0;mso-height-percent:0;mso-width-relative:margin;mso-height-relative:margin;v-text-anchor:top" o:gfxdata="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" fillcolor="white [3201]" strokeweight=".5pt">
                 <v:textbox>
                   <w:txbxContent>
                     <w:p>
@@ -2411,7 +2921,7 @@
           </mc:Choice>
           <mc:Fallback>
             <w:pict>
-              <v:shape w14:anchorId="37F1238A" id="_x0000_s1044" type="#_x0000_t202" style="position:absolute;left:0;text-align:left;margin-left:142.8pt;margin-top:102.4pt;width:53.7pt;height:22.2pt;z-index:251820032;visibility:visible;mso-wrap-style:square;mso-width-percent:0;mso-height-percent:0;mso-wrap-distance-left:9pt;mso-wrap-distance-top:0;mso-wrap-distance-right:9pt;mso-wrap-distance-bottom:0;mso-position-horizontal:absolute;mso-position-horizontal-relative:text;mso-position-vertical:absolute;mso-position-vertical-relative:text;mso-width-percent:0;mso-height-percent:0;mso-width-relative:margin;mso-height-relative:margin;v-text-anchor:top" o:gfxdata="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" fillcolor="white [3201]" strokeweight=".5pt">
+              <v:shape w14:anchorId="37F1238A" id="_x0000_s1049" type="#_x0000_t202" style="position:absolute;left:0;text-align:left;margin-left:142.8pt;margin-top:102.4pt;width:53.7pt;height:22.2pt;z-index:251820032;visibility:visible;mso-wrap-style:square;mso-width-percent:0;mso-height-percent:0;mso-wrap-distance-left:9pt;mso-wrap-distance-top:0;mso-wrap-distance-right:9pt;mso-wrap-distance-bottom:0;mso-position-horizontal:absolute;mso-position-horizontal-relative:text;mso-position-vertical:absolute;mso-position-vertical-relative:text;mso-width-percent:0;mso-height-percent:0;mso-width-relative:margin;mso-height-relative:margin;v-text-anchor:top" o:gfxdata="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" fillcolor="white [3201]" strokeweight=".5pt">
                 <v:textbox>
                   <w:txbxContent>
                     <w:p>
@@ -2520,7 +3030,7 @@
           </mc:Choice>
           <mc:Fallback>
             <w:pict>
-              <v:shape w14:anchorId="3F8D9241" id="_x0000_s1045" type="#_x0000_t202" style="position:absolute;left:0;text-align:left;margin-left:216.8pt;margin-top:126.05pt;width:53.7pt;height:22.2pt;z-index:251817984;visibility:visible;mso-wrap-style:square;mso-width-percent:0;mso-height-percent:0;mso-wrap-distance-left:9pt;mso-wrap-distance-top:0;mso-wrap-distance-right:9pt;mso-wrap-distance-bottom:0;mso-position-horizontal:absolute;mso-position-horizontal-relative:text;mso-position-vertical:absolute;mso-position-vertical-relative:text;mso-width-percent:0;mso-height-percent:0;mso-width-relative:margin;mso-height-relative:margin;v-text-anchor:top" o:gfxdata="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" fillcolor="white [3201]" strokeweight=".5pt">
+              <v:shape w14:anchorId="3F8D9241" id="_x0000_s1050" type="#_x0000_t202" style="position:absolute;left:0;text-align:left;margin-left:216.8pt;margin-top:126.05pt;width:53.7pt;height:22.2pt;z-index:251817984;visibility:visible;mso-wrap-style:square;mso-width-percent:0;mso-height-percent:0;mso-wrap-distance-left:9pt;mso-wrap-distance-top:0;mso-wrap-distance-right:9pt;mso-wrap-distance-bottom:0;mso-position-horizontal:absolute;mso-position-horizontal-relative:text;mso-position-vertical:absolute;mso-position-vertical-relative:text;mso-width-percent:0;mso-height-percent:0;mso-width-relative:margin;mso-height-relative:margin;v-text-anchor:top" o:gfxdata="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" fillcolor="white [3201]" strokeweight=".5pt">
                 <v:textbox>
                   <w:txbxContent>
                     <w:p>
@@ -2623,7 +3133,7 @@
           </mc:Choice>
           <mc:Fallback>
             <w:pict>
-              <v:shape w14:anchorId="30AFF3C4" id="_x0000_s1046" type="#_x0000_t202" style="position:absolute;left:0;text-align:left;margin-left:216.75pt;margin-top:102.05pt;width:53.7pt;height:22.45pt;z-index:251815936;visibility:visible;mso-wrap-style:square;mso-width-percent:0;mso-height-percent:0;mso-wrap-distance-left:9pt;mso-wrap-distance-top:0;mso-wrap-distance-right:9pt;mso-wrap-distance-bottom:0;mso-position-horizontal:absolute;mso-position-horizontal-relative:text;mso-position-vertical:absolute;mso-position-vertical-relative:text;mso-width-percent:0;mso-height-percent:0;mso-width-relative:margin;mso-height-relative:margin;v-text-anchor:top" o:gfxdata="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" fillcolor="white [3201]" strokeweight=".5pt">
+              <v:shape w14:anchorId="30AFF3C4" id="_x0000_s1051" type="#_x0000_t202" style="position:absolute;left:0;text-align:left;margin-left:216.75pt;margin-top:102.05pt;width:53.7pt;height:22.45pt;z-index:251815936;visibility:visible;mso-wrap-style:square;mso-width-percent:0;mso-height-percent:0;mso-wrap-distance-left:9pt;mso-wrap-distance-top:0;mso-wrap-distance-right:9pt;mso-wrap-distance-bottom:0;mso-position-horizontal:absolute;mso-position-horizontal-relative:text;mso-position-vertical:absolute;mso-position-vertical-relative:text;mso-width-percent:0;mso-height-percent:0;mso-width-relative:margin;mso-height-relative:margin;v-text-anchor:top" o:gfxdata="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" fillcolor="white [3201]" strokeweight=".5pt">
                 <v:textbox>
                   <w:txbxContent>
                     <w:p>
@@ -2726,7 +3236,7 @@
           </mc:Choice>
           <mc:Fallback>
             <w:pict>
-              <v:shape w14:anchorId="321D6119" id="_x0000_s1047" type="#_x0000_t202" style="position:absolute;left:0;text-align:left;margin-left:294.95pt;margin-top:126.4pt;width:53.7pt;height:22.2pt;z-index:251813888;visibility:visible;mso-wrap-style:square;mso-width-percent:0;mso-height-percent:0;mso-wrap-distance-left:9pt;mso-wrap-distance-top:0;mso-wrap-distance-right:9pt;mso-wrap-distance-bottom:0;mso-position-horizontal:absolute;mso-position-horizontal-relative:text;mso-position-vertical:absolute;mso-position-vertical-relative:text;mso-width-percent:0;mso-height-percent:0;mso-width-relative:margin;mso-height-relative:margin;v-text-anchor:top" o:gfxdata="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" fillcolor="white [3201]" strokeweight=".5pt">
+              <v:shape w14:anchorId="321D6119" id="_x0000_s1052" type="#_x0000_t202" style="position:absolute;left:0;text-align:left;margin-left:294.95pt;margin-top:126.4pt;width:53.7pt;height:22.2pt;z-index:251813888;visibility:visible;mso-wrap-style:square;mso-width-percent:0;mso-height-percent:0;mso-wrap-distance-left:9pt;mso-wrap-distance-top:0;mso-wrap-distance-right:9pt;mso-wrap-distance-bottom:0;mso-position-horizontal:absolute;mso-position-horizontal-relative:text;mso-position-vertical:absolute;mso-position-vertical-relative:text;mso-width-percent:0;mso-height-percent:0;mso-width-relative:margin;mso-height-relative:margin;v-text-anchor:top" o:gfxdata="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" fillcolor="white [3201]" strokeweight=".5pt">
                 <v:textbox>
                   <w:txbxContent>
                     <w:p>
@@ -2829,7 +3339,7 @@
           </mc:Choice>
           <mc:Fallback>
             <w:pict>
-              <v:shape w14:anchorId="134A00B9" id="_x0000_s1048" type="#_x0000_t202" style="position:absolute;left:0;text-align:left;margin-left:292.25pt;margin-top:102.4pt;width:53.7pt;height:22.2pt;z-index:251811840;visibility:visible;mso-wrap-style:square;mso-width-percent:0;mso-height-percent:0;mso-wrap-distance-left:9pt;mso-wrap-distance-top:0;mso-wrap-distance-right:9pt;mso-wrap-distance-bottom:0;mso-position-horizontal:absolute;mso-position-horizontal-relative:text;mso-position-vertical:absolute;mso-position-vertical-relative:text;mso-width-percent:0;mso-height-percent:0;mso-width-relative:margin;mso-height-relative:margin;v-text-anchor:top" o:gfxdata="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" fillcolor="white [3201]" strokeweight=".5pt">
+              <v:shape w14:anchorId="134A00B9" id="_x0000_s1053" type="#_x0000_t202" style="position:absolute;left:0;text-align:left;margin-left:292.25pt;margin-top:102.4pt;width:53.7pt;height:22.2pt;z-index:251811840;visibility:visible;mso-wrap-style:square;mso-width-percent:0;mso-height-percent:0;mso-wrap-distance-left:9pt;mso-wrap-distance-top:0;mso-wrap-distance-right:9pt;mso-wrap-distance-bottom:0;mso-position-horizontal:absolute;mso-position-horizontal-relative:text;mso-position-vertical:absolute;mso-position-vertical-relative:text;mso-width-percent:0;mso-height-percent:0;mso-width-relative:margin;mso-height-relative:margin;v-text-anchor:top" o:gfxdata="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" fillcolor="white [3201]" strokeweight=".5pt">
                 <v:textbox>
                   <w:txbxContent>
                     <w:p>
@@ -2932,7 +3442,7 @@
           </mc:Choice>
           <mc:Fallback>
             <w:pict>
-              <v:shape w14:anchorId="43CA33D4" id="_x0000_s1049" type="#_x0000_t202" style="position:absolute;left:0;text-align:left;margin-left:365.75pt;margin-top:125.9pt;width:53.7pt;height:22.2pt;z-index:251809792;visibility:visible;mso-wrap-style:square;mso-width-percent:0;mso-height-percent:0;mso-wrap-distance-left:9pt;mso-wrap-distance-top:0;mso-wrap-distance-right:9pt;mso-wrap-distance-bottom:0;mso-position-horizontal:absolute;mso-position-horizontal-relative:text;mso-position-vertical:absolute;mso-position-vertical-relative:text;mso-width-percent:0;mso-height-percent:0;mso-width-relative:margin;mso-height-relative:margin;v-text-anchor:top" o:gfxdata="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" fillcolor="white [3201]" strokeweight=".5pt">
+              <v:shape w14:anchorId="43CA33D4" id="_x0000_s1054" type="#_x0000_t202" style="position:absolute;left:0;text-align:left;margin-left:365.75pt;margin-top:125.9pt;width:53.7pt;height:22.2pt;z-index:251809792;visibility:visible;mso-wrap-style:square;mso-width-percent:0;mso-height-percent:0;mso-wrap-distance-left:9pt;mso-wrap-distance-top:0;mso-wrap-distance-right:9pt;mso-wrap-distance-bottom:0;mso-position-horizontal:absolute;mso-position-horizontal-relative:text;mso-position-vertical:absolute;mso-position-vertical-relative:text;mso-width-percent:0;mso-height-percent:0;mso-width-relative:margin;mso-height-relative:margin;v-text-anchor:top" o:gfxdata="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" fillcolor="white [3201]" strokeweight=".5pt">
                 <v:textbox>
                   <w:txbxContent>
                     <w:p>
@@ -2963,7 +3473,7 @@
         <mc:AlternateContent>
           <mc:Choice Requires="wps">
             <w:drawing>
-              <wp:anchor distT="0" distB="0" distL="114300" distR="114300" simplePos="0" relativeHeight="251807744" behindDoc="0" locked="0" layoutInCell="1" allowOverlap="1" wp14:anchorId="4AFF871E" wp14:editId="6A8037EA">
+              <wp:anchor distT="0" distB="0" distL="114300" distR="114300" simplePos="0" relativeHeight="251807744" behindDoc="0" locked="0" layoutInCell="1" allowOverlap="1" wp14:anchorId="4AFF871E" wp14:editId="5CA68A0F">
                 <wp:simplePos x="0" y="0"/>
                 <wp:positionH relativeFrom="column">
                   <wp:posOffset>4615999</wp:posOffset>
@@ -3035,7 +3545,7 @@
           </mc:Choice>
           <mc:Fallback>
             <w:pict>
-              <v:shape w14:anchorId="4AFF871E" id="_x0000_s1050" type="#_x0000_t202" style="position:absolute;left:0;text-align:left;margin-left:363.45pt;margin-top:102.4pt;width:53.7pt;height:22.2pt;z-index:251807744;visibility:visible;mso-wrap-style:square;mso-width-percent:0;mso-height-percent:0;mso-wrap-distance-left:9pt;mso-wrap-distance-top:0;mso-wrap-distance-right:9pt;mso-wrap-distance-bottom:0;mso-position-horizontal:absolute;mso-position-horizontal-relative:text;mso-position-vertical:absolute;mso-position-vertical-relative:text;mso-width-percent:0;mso-height-percent:0;mso-width-relative:margin;mso-height-relative:margin;v-text-anchor:top" o:gfxdata="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" fillcolor="white [3201]" strokeweight=".5pt">
+              <v:shape w14:anchorId="4AFF871E" id="_x0000_s1055" type="#_x0000_t202" style="position:absolute;left:0;text-align:left;margin-left:363.45pt;margin-top:102.4pt;width:53.7pt;height:22.2pt;z-index:251807744;visibility:visible;mso-wrap-style:square;mso-width-percent:0;mso-height-percent:0;mso-wrap-distance-left:9pt;mso-wrap-distance-top:0;mso-wrap-distance-right:9pt;mso-wrap-distance-bottom:0;mso-position-horizontal:absolute;mso-position-horizontal-relative:text;mso-position-vertical:absolute;mso-position-vertical-relative:text;mso-width-percent:0;mso-height-percent:0;mso-width-relative:margin;mso-height-relative:margin;v-text-anchor:top" o:gfxdata="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" fillcolor="white [3201]" strokeweight=".5pt">
                 <v:textbox>
                   <w:txbxContent>
                     <w:p>
@@ -3050,521 +3560,6 @@
                           <w:lang w:val="en-US"/>
                         </w:rPr>
                         <w:t>1.603</w:t>
-                      </w:r>
-                    </w:p>
-                  </w:txbxContent>
-                </v:textbox>
-              </v:shape>
-            </w:pict>
-          </mc:Fallback>
-        </mc:AlternateContent>
-      </w:r>
-      <w:r>
-        <w:rPr>
-          <w:noProof/>
-        </w:rPr>
-        <mc:AlternateContent>
-          <mc:Choice Requires="wps">
-            <w:drawing>
-              <wp:anchor distT="0" distB="0" distL="114300" distR="114300" simplePos="0" relativeHeight="251805696" behindDoc="0" locked="0" layoutInCell="1" allowOverlap="1" wp14:anchorId="63DABE57" wp14:editId="2D54D313">
-                <wp:simplePos x="0" y="0"/>
-                <wp:positionH relativeFrom="column">
-                  <wp:posOffset>4645498</wp:posOffset>
-                </wp:positionH>
-                <wp:positionV relativeFrom="paragraph">
-                  <wp:posOffset>658290</wp:posOffset>
-                </wp:positionV>
-                <wp:extent cx="681990" cy="282206"/>
-                <wp:effectExtent l="0" t="0" r="16510" b="10160"/>
-                <wp:wrapNone/>
-                <wp:docPr id="814411491" name="Text Box 89"/>
-                <wp:cNvGraphicFramePr/>
-                <a:graphic xmlns:a="http://schemas.openxmlformats.org/drawingml/2006/main">
-                  <a:graphicData uri="http://schemas.microsoft.com/office/word/2010/wordprocessingShape">
-                    <wps:wsp>
-                      <wps:cNvSpPr txBox="1"/>
-                      <wps:spPr>
-                        <a:xfrm>
-                          <a:off x="0" y="0"/>
-                          <a:ext cx="681990" cy="282206"/>
-                        </a:xfrm>
-                        <a:prstGeom prst="rect">
-                          <a:avLst/>
-                        </a:prstGeom>
-                        <a:solidFill>
-                          <a:schemeClr val="lt1"/>
-                        </a:solidFill>
-                        <a:ln w="6350">
-                          <a:solidFill>
-                            <a:prstClr val="black"/>
-                          </a:solidFill>
-                        </a:ln>
-                      </wps:spPr>
-                      <wps:txbx>
-                        <w:txbxContent>
-                          <w:p>
-                            <w:pPr>
-                              <w:ind w:left="0"/>
-                              <w:rPr>
-                                <w:lang w:val="en-US"/>
-                              </w:rPr>
-                            </w:pPr>
-                            <w:r>
-                              <w:rPr>
-                                <w:lang w:val="en-US"/>
-                              </w:rPr>
-                              <w:t>5.283</w:t>
-                            </w:r>
-                          </w:p>
-                        </w:txbxContent>
-                      </wps:txbx>
-                      <wps:bodyPr rot="0" spcFirstLastPara="0" vertOverflow="overflow" horzOverflow="overflow" vert="horz" wrap="square" lIns="91440" tIns="45720" rIns="91440" bIns="45720" numCol="1" spcCol="0" rtlCol="0" fromWordArt="0" anchor="t" anchorCtr="0" forceAA="0" compatLnSpc="1">
-                        <a:prstTxWarp prst="textNoShape">
-                          <a:avLst/>
-                        </a:prstTxWarp>
-                        <a:noAutofit/>
-                      </wps:bodyPr>
-                    </wps:wsp>
-                  </a:graphicData>
-                </a:graphic>
-                <wp14:sizeRelH relativeFrom="margin">
-                  <wp14:pctWidth>0</wp14:pctWidth>
-                </wp14:sizeRelH>
-                <wp14:sizeRelV relativeFrom="margin">
-                  <wp14:pctHeight>0</wp14:pctHeight>
-                </wp14:sizeRelV>
-              </wp:anchor>
-            </w:drawing>
-          </mc:Choice>
-          <mc:Fallback>
-            <w:pict>
-              <v:shape w14:anchorId="63DABE57" id="_x0000_s1051" type="#_x0000_t202" style="position:absolute;left:0;text-align:left;margin-left:365.8pt;margin-top:51.85pt;width:53.7pt;height:22.2pt;z-index:251805696;visibility:visible;mso-wrap-style:square;mso-width-percent:0;mso-height-percent:0;mso-wrap-distance-left:9pt;mso-wrap-distance-top:0;mso-wrap-distance-right:9pt;mso-wrap-distance-bottom:0;mso-position-horizontal:absolute;mso-position-horizontal-relative:text;mso-position-vertical:absolute;mso-position-vertical-relative:text;mso-width-percent:0;mso-height-percent:0;mso-width-relative:margin;mso-height-relative:margin;v-text-anchor:top" o:gfxdata="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" fillcolor="white [3201]" strokeweight=".5pt">
-                <v:textbox>
-                  <w:txbxContent>
-                    <w:p>
-                      <w:pPr>
-                        <w:ind w:left="0"/>
-                        <w:rPr>
-                          <w:lang w:val="en-US"/>
-                        </w:rPr>
-                      </w:pPr>
-                      <w:r>
-                        <w:rPr>
-                          <w:lang w:val="en-US"/>
-                        </w:rPr>
-                        <w:t>5.283</w:t>
-                      </w:r>
-                    </w:p>
-                  </w:txbxContent>
-                </v:textbox>
-              </v:shape>
-            </w:pict>
-          </mc:Fallback>
-        </mc:AlternateContent>
-      </w:r>
-      <w:r>
-        <w:rPr>
-          <w:noProof/>
-        </w:rPr>
-        <mc:AlternateContent>
-          <mc:Choice Requires="wps">
-            <w:drawing>
-              <wp:anchor distT="0" distB="0" distL="114300" distR="114300" simplePos="0" relativeHeight="251803648" behindDoc="0" locked="0" layoutInCell="1" allowOverlap="1" wp14:anchorId="78399039" wp14:editId="2205F133">
-                <wp:simplePos x="0" y="0"/>
-                <wp:positionH relativeFrom="column">
-                  <wp:posOffset>4610439</wp:posOffset>
-                </wp:positionH>
-                <wp:positionV relativeFrom="paragraph">
-                  <wp:posOffset>332125</wp:posOffset>
-                </wp:positionV>
-                <wp:extent cx="681990" cy="282206"/>
-                <wp:effectExtent l="0" t="0" r="16510" b="10160"/>
-                <wp:wrapNone/>
-                <wp:docPr id="1641584951" name="Text Box 89"/>
-                <wp:cNvGraphicFramePr/>
-                <a:graphic xmlns:a="http://schemas.openxmlformats.org/drawingml/2006/main">
-                  <a:graphicData uri="http://schemas.microsoft.com/office/word/2010/wordprocessingShape">
-                    <wps:wsp>
-                      <wps:cNvSpPr txBox="1"/>
-                      <wps:spPr>
-                        <a:xfrm>
-                          <a:off x="0" y="0"/>
-                          <a:ext cx="681990" cy="282206"/>
-                        </a:xfrm>
-                        <a:prstGeom prst="rect">
-                          <a:avLst/>
-                        </a:prstGeom>
-                        <a:solidFill>
-                          <a:schemeClr val="lt1"/>
-                        </a:solidFill>
-                        <a:ln w="6350">
-                          <a:solidFill>
-                            <a:prstClr val="black"/>
-                          </a:solidFill>
-                        </a:ln>
-                      </wps:spPr>
-                      <wps:txbx>
-                        <w:txbxContent>
-                          <w:p>
-                            <w:pPr>
-                              <w:ind w:left="0"/>
-                              <w:rPr>
-                                <w:lang w:val="en-US"/>
-                              </w:rPr>
-                            </w:pPr>
-                            <w:r>
-                              <w:rPr>
-                                <w:lang w:val="en-US"/>
-                              </w:rPr>
-                              <w:t>1.192</w:t>
-                            </w:r>
-                          </w:p>
-                        </w:txbxContent>
-                      </wps:txbx>
-                      <wps:bodyPr rot="0" spcFirstLastPara="0" vertOverflow="overflow" horzOverflow="overflow" vert="horz" wrap="square" lIns="91440" tIns="45720" rIns="91440" bIns="45720" numCol="1" spcCol="0" rtlCol="0" fromWordArt="0" anchor="t" anchorCtr="0" forceAA="0" compatLnSpc="1">
-                        <a:prstTxWarp prst="textNoShape">
-                          <a:avLst/>
-                        </a:prstTxWarp>
-                        <a:noAutofit/>
-                      </wps:bodyPr>
-                    </wps:wsp>
-                  </a:graphicData>
-                </a:graphic>
-                <wp14:sizeRelH relativeFrom="margin">
-                  <wp14:pctWidth>0</wp14:pctWidth>
-                </wp14:sizeRelH>
-                <wp14:sizeRelV relativeFrom="margin">
-                  <wp14:pctHeight>0</wp14:pctHeight>
-                </wp14:sizeRelV>
-              </wp:anchor>
-            </w:drawing>
-          </mc:Choice>
-          <mc:Fallback>
-            <w:pict>
-              <v:shape w14:anchorId="78399039" id="_x0000_s1052" type="#_x0000_t202" style="position:absolute;left:0;text-align:left;margin-left:363.05pt;margin-top:26.15pt;width:53.7pt;height:22.2pt;z-index:251803648;visibility:visible;mso-wrap-style:square;mso-width-percent:0;mso-height-percent:0;mso-wrap-distance-left:9pt;mso-wrap-distance-top:0;mso-wrap-distance-right:9pt;mso-wrap-distance-bottom:0;mso-position-horizontal:absolute;mso-position-horizontal-relative:text;mso-position-vertical:absolute;mso-position-vertical-relative:text;mso-width-percent:0;mso-height-percent:0;mso-width-relative:margin;mso-height-relative:margin;v-text-anchor:top" o:gfxdata="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" fillcolor="white [3201]" strokeweight=".5pt">
-                <v:textbox>
-                  <w:txbxContent>
-                    <w:p>
-                      <w:pPr>
-                        <w:ind w:left="0"/>
-                        <w:rPr>
-                          <w:lang w:val="en-US"/>
-                        </w:rPr>
-                      </w:pPr>
-                      <w:r>
-                        <w:rPr>
-                          <w:lang w:val="en-US"/>
-                        </w:rPr>
-                        <w:t>1.192</w:t>
-                      </w:r>
-                    </w:p>
-                  </w:txbxContent>
-                </v:textbox>
-              </v:shape>
-            </w:pict>
-          </mc:Fallback>
-        </mc:AlternateContent>
-      </w:r>
-      <w:r>
-        <w:rPr>
-          <w:noProof/>
-        </w:rPr>
-        <mc:AlternateContent>
-          <mc:Choice Requires="wps">
-            <w:drawing>
-              <wp:anchor distT="0" distB="0" distL="114300" distR="114300" simplePos="0" relativeHeight="251801600" behindDoc="0" locked="0" layoutInCell="1" allowOverlap="1" wp14:anchorId="5FCDE12D" wp14:editId="33E73E50">
-                <wp:simplePos x="0" y="0"/>
-                <wp:positionH relativeFrom="column">
-                  <wp:posOffset>3740881</wp:posOffset>
-                </wp:positionH>
-                <wp:positionV relativeFrom="paragraph">
-                  <wp:posOffset>653210</wp:posOffset>
-                </wp:positionV>
-                <wp:extent cx="681990" cy="334297"/>
-                <wp:effectExtent l="0" t="0" r="16510" b="8890"/>
-                <wp:wrapNone/>
-                <wp:docPr id="744457863" name="Text Box 89"/>
-                <wp:cNvGraphicFramePr/>
-                <a:graphic xmlns:a="http://schemas.openxmlformats.org/drawingml/2006/main">
-                  <a:graphicData uri="http://schemas.microsoft.com/office/word/2010/wordprocessingShape">
-                    <wps:wsp>
-                      <wps:cNvSpPr txBox="1"/>
-                      <wps:spPr>
-                        <a:xfrm>
-                          <a:off x="0" y="0"/>
-                          <a:ext cx="681990" cy="334297"/>
-                        </a:xfrm>
-                        <a:prstGeom prst="rect">
-                          <a:avLst/>
-                        </a:prstGeom>
-                        <a:solidFill>
-                          <a:schemeClr val="lt1"/>
-                        </a:solidFill>
-                        <a:ln w="6350">
-                          <a:solidFill>
-                            <a:prstClr val="black"/>
-                          </a:solidFill>
-                        </a:ln>
-                      </wps:spPr>
-                      <wps:txbx>
-                        <w:txbxContent>
-                          <w:p>
-                            <w:pPr>
-                              <w:ind w:left="0"/>
-                              <w:rPr>
-                                <w:lang w:val="en-US"/>
-                              </w:rPr>
-                            </w:pPr>
-                            <w:r>
-                              <w:rPr>
-                                <w:lang w:val="en-US"/>
-                              </w:rPr>
-                              <w:t>2.874</w:t>
-                            </w:r>
-                          </w:p>
-                        </w:txbxContent>
-                      </wps:txbx>
-                      <wps:bodyPr rot="0" spcFirstLastPara="0" vertOverflow="overflow" horzOverflow="overflow" vert="horz" wrap="square" lIns="91440" tIns="45720" rIns="91440" bIns="45720" numCol="1" spcCol="0" rtlCol="0" fromWordArt="0" anchor="t" anchorCtr="0" forceAA="0" compatLnSpc="1">
-                        <a:prstTxWarp prst="textNoShape">
-                          <a:avLst/>
-                        </a:prstTxWarp>
-                        <a:noAutofit/>
-                      </wps:bodyPr>
-                    </wps:wsp>
-                  </a:graphicData>
-                </a:graphic>
-                <wp14:sizeRelH relativeFrom="margin">
-                  <wp14:pctWidth>0</wp14:pctWidth>
-                </wp14:sizeRelH>
-                <wp14:sizeRelV relativeFrom="margin">
-                  <wp14:pctHeight>0</wp14:pctHeight>
-                </wp14:sizeRelV>
-              </wp:anchor>
-            </w:drawing>
-          </mc:Choice>
-          <mc:Fallback>
-            <w:pict>
-              <v:shape w14:anchorId="5FCDE12D" id="_x0000_s1053" type="#_x0000_t202" style="position:absolute;left:0;text-align:left;margin-left:294.55pt;margin-top:51.45pt;width:53.7pt;height:26.3pt;z-index:251801600;visibility:visible;mso-wrap-style:square;mso-width-percent:0;mso-height-percent:0;mso-wrap-distance-left:9pt;mso-wrap-distance-top:0;mso-wrap-distance-right:9pt;mso-wrap-distance-bottom:0;mso-position-horizontal:absolute;mso-position-horizontal-relative:text;mso-position-vertical:absolute;mso-position-vertical-relative:text;mso-width-percent:0;mso-height-percent:0;mso-width-relative:margin;mso-height-relative:margin;v-text-anchor:top" o:gfxdata="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" fillcolor="white [3201]" strokeweight=".5pt">
-                <v:textbox>
-                  <w:txbxContent>
-                    <w:p>
-                      <w:pPr>
-                        <w:ind w:left="0"/>
-                        <w:rPr>
-                          <w:lang w:val="en-US"/>
-                        </w:rPr>
-                      </w:pPr>
-                      <w:r>
-                        <w:rPr>
-                          <w:lang w:val="en-US"/>
-                        </w:rPr>
-                        <w:t>2.874</w:t>
-                      </w:r>
-                    </w:p>
-                  </w:txbxContent>
-                </v:textbox>
-              </v:shape>
-            </w:pict>
-          </mc:Fallback>
-        </mc:AlternateContent>
-      </w:r>
-      <w:r>
-        <w:rPr>
-          <w:noProof/>
-        </w:rPr>
-        <mc:AlternateContent>
-          <mc:Choice Requires="wps">
-            <w:drawing>
-              <wp:anchor distT="0" distB="0" distL="114300" distR="114300" simplePos="0" relativeHeight="251799552" behindDoc="0" locked="0" layoutInCell="1" allowOverlap="1" wp14:anchorId="251119FB" wp14:editId="521DCC81">
-                <wp:simplePos x="0" y="0"/>
-                <wp:positionH relativeFrom="column">
-                  <wp:posOffset>3703024</wp:posOffset>
-                </wp:positionH>
-                <wp:positionV relativeFrom="paragraph">
-                  <wp:posOffset>332146</wp:posOffset>
-                </wp:positionV>
-                <wp:extent cx="681990" cy="282206"/>
-                <wp:effectExtent l="0" t="0" r="16510" b="10160"/>
-                <wp:wrapNone/>
-                <wp:docPr id="362139491" name="Text Box 89"/>
-                <wp:cNvGraphicFramePr/>
-                <a:graphic xmlns:a="http://schemas.openxmlformats.org/drawingml/2006/main">
-                  <a:graphicData uri="http://schemas.microsoft.com/office/word/2010/wordprocessingShape">
-                    <wps:wsp>
-                      <wps:cNvSpPr txBox="1"/>
-                      <wps:spPr>
-                        <a:xfrm>
-                          <a:off x="0" y="0"/>
-                          <a:ext cx="681990" cy="282206"/>
-                        </a:xfrm>
-                        <a:prstGeom prst="rect">
-                          <a:avLst/>
-                        </a:prstGeom>
-                        <a:solidFill>
-                          <a:schemeClr val="lt1"/>
-                        </a:solidFill>
-                        <a:ln w="6350">
-                          <a:solidFill>
-                            <a:prstClr val="black"/>
-                          </a:solidFill>
-                        </a:ln>
-                      </wps:spPr>
-                      <wps:txbx>
-                        <w:txbxContent>
-                          <w:p>
-                            <w:pPr>
-                              <w:ind w:left="0"/>
-                              <w:rPr>
-                                <w:lang w:val="en-US"/>
-                              </w:rPr>
-                            </w:pPr>
-                            <w:r>
-                              <w:rPr>
-                                <w:lang w:val="en-US"/>
-                              </w:rPr>
-                              <w:t>1.312</w:t>
-                            </w:r>
-                          </w:p>
-                        </w:txbxContent>
-                      </wps:txbx>
-                      <wps:bodyPr rot="0" spcFirstLastPara="0" vertOverflow="overflow" horzOverflow="overflow" vert="horz" wrap="square" lIns="91440" tIns="45720" rIns="91440" bIns="45720" numCol="1" spcCol="0" rtlCol="0" fromWordArt="0" anchor="t" anchorCtr="0" forceAA="0" compatLnSpc="1">
-                        <a:prstTxWarp prst="textNoShape">
-                          <a:avLst/>
-                        </a:prstTxWarp>
-                        <a:noAutofit/>
-                      </wps:bodyPr>
-                    </wps:wsp>
-                  </a:graphicData>
-                </a:graphic>
-                <wp14:sizeRelH relativeFrom="margin">
-                  <wp14:pctWidth>0</wp14:pctWidth>
-                </wp14:sizeRelH>
-                <wp14:sizeRelV relativeFrom="margin">
-                  <wp14:pctHeight>0</wp14:pctHeight>
-                </wp14:sizeRelV>
-              </wp:anchor>
-            </w:drawing>
-          </mc:Choice>
-          <mc:Fallback>
-            <w:pict>
-              <v:shape w14:anchorId="251119FB" id="_x0000_s1054" type="#_x0000_t202" style="position:absolute;left:0;text-align:left;margin-left:291.6pt;margin-top:26.15pt;width:53.7pt;height:22.2pt;z-index:251799552;visibility:visible;mso-wrap-style:square;mso-width-percent:0;mso-height-percent:0;mso-wrap-distance-left:9pt;mso-wrap-distance-top:0;mso-wrap-distance-right:9pt;mso-wrap-distance-bottom:0;mso-position-horizontal:absolute;mso-position-horizontal-relative:text;mso-position-vertical:absolute;mso-position-vertical-relative:text;mso-width-percent:0;mso-height-percent:0;mso-width-relative:margin;mso-height-relative:margin;v-text-anchor:top" o:gfxdata="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" fillcolor="white [3201]" strokeweight=".5pt">
-                <v:textbox>
-                  <w:txbxContent>
-                    <w:p>
-                      <w:pPr>
-                        <w:ind w:left="0"/>
-                        <w:rPr>
-                          <w:lang w:val="en-US"/>
-                        </w:rPr>
-                      </w:pPr>
-                      <w:r>
-                        <w:rPr>
-                          <w:lang w:val="en-US"/>
-                        </w:rPr>
-                        <w:t>1.312</w:t>
-                      </w:r>
-                    </w:p>
-                  </w:txbxContent>
-                </v:textbox>
-              </v:shape>
-            </w:pict>
-          </mc:Fallback>
-        </mc:AlternateContent>
-      </w:r>
-      <w:r>
-        <w:rPr>
-          <w:noProof/>
-        </w:rPr>
-        <mc:AlternateContent>
-          <mc:Choice Requires="wps">
-            <w:drawing>
-              <wp:anchor distT="0" distB="0" distL="114300" distR="114300" simplePos="0" relativeHeight="251797504" behindDoc="0" locked="0" layoutInCell="1" allowOverlap="1" wp14:anchorId="4E4D30E6" wp14:editId="74533D00">
-                <wp:simplePos x="0" y="0"/>
-                <wp:positionH relativeFrom="column">
-                  <wp:posOffset>2792261</wp:posOffset>
-                </wp:positionH>
-                <wp:positionV relativeFrom="paragraph">
-                  <wp:posOffset>676111</wp:posOffset>
-                </wp:positionV>
-                <wp:extent cx="681990" cy="232778"/>
-                <wp:effectExtent l="0" t="0" r="16510" b="8890"/>
-                <wp:wrapNone/>
-                <wp:docPr id="414713367" name="Text Box 89"/>
-                <wp:cNvGraphicFramePr/>
-                <a:graphic xmlns:a="http://schemas.openxmlformats.org/drawingml/2006/main">
-                  <a:graphicData uri="http://schemas.microsoft.com/office/word/2010/wordprocessingShape">
-                    <wps:wsp>
-                      <wps:cNvSpPr txBox="1"/>
-                      <wps:spPr>
-                        <a:xfrm>
-                          <a:off x="0" y="0"/>
-                          <a:ext cx="681990" cy="232778"/>
-                        </a:xfrm>
-                        <a:prstGeom prst="rect">
-                          <a:avLst/>
-                        </a:prstGeom>
-                        <a:solidFill>
-                          <a:schemeClr val="lt1"/>
-                        </a:solidFill>
-                        <a:ln w="6350">
-                          <a:solidFill>
-                            <a:prstClr val="black"/>
-                          </a:solidFill>
-                        </a:ln>
-                      </wps:spPr>
-                      <wps:txbx>
-                        <w:txbxContent>
-                          <w:p>
-                            <w:pPr>
-                              <w:ind w:left="0"/>
-                              <w:rPr>
-                                <w:lang w:val="en-US"/>
-                              </w:rPr>
-                            </w:pPr>
-                            <w:r>
-                              <w:rPr>
-                                <w:lang w:val="en-US"/>
-                              </w:rPr>
-                              <w:t>2.428</w:t>
-                            </w:r>
-                          </w:p>
-                        </w:txbxContent>
-                      </wps:txbx>
-                      <wps:bodyPr rot="0" spcFirstLastPara="0" vertOverflow="overflow" horzOverflow="overflow" vert="horz" wrap="square" lIns="91440" tIns="45720" rIns="91440" bIns="45720" numCol="1" spcCol="0" rtlCol="0" fromWordArt="0" anchor="t" anchorCtr="0" forceAA="0" compatLnSpc="1">
-                        <a:prstTxWarp prst="textNoShape">
-                          <a:avLst/>
-                        </a:prstTxWarp>
-                        <a:noAutofit/>
-                      </wps:bodyPr>
-                    </wps:wsp>
-                  </a:graphicData>
-                </a:graphic>
-                <wp14:sizeRelH relativeFrom="margin">
-                  <wp14:pctWidth>0</wp14:pctWidth>
-                </wp14:sizeRelH>
-                <wp14:sizeRelV relativeFrom="margin">
-                  <wp14:pctHeight>0</wp14:pctHeight>
-                </wp14:sizeRelV>
-              </wp:anchor>
-            </w:drawing>
-          </mc:Choice>
-          <mc:Fallback>
-            <w:pict>
-              <v:shape w14:anchorId="4E4D30E6" id="_x0000_s1055" type="#_x0000_t202" style="position:absolute;left:0;text-align:left;margin-left:219.85pt;margin-top:53.25pt;width:53.7pt;height:18.35pt;z-index:251797504;visibility:visible;mso-wrap-style:square;mso-width-percent:0;mso-height-percent:0;mso-wrap-distance-left:9pt;mso-wrap-distance-top:0;mso-wrap-distance-right:9pt;mso-wrap-distance-bottom:0;mso-position-horizontal:absolute;mso-position-horizontal-relative:text;mso-position-vertical:absolute;mso-position-vertical-relative:text;mso-width-percent:0;mso-height-percent:0;mso-width-relative:margin;mso-height-relative:margin;v-text-anchor:top" o:gfxdata="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" fillcolor="white [3201]" strokeweight=".5pt">
-                <v:textbox>
-                  <w:txbxContent>
-                    <w:p>
-                      <w:pPr>
-                        <w:ind w:left="0"/>
-                        <w:rPr>
-                          <w:lang w:val="en-US"/>
-                        </w:rPr>
-                      </w:pPr>
-                      <w:r>
-                        <w:rPr>
-                          <w:lang w:val="en-US"/>
-                        </w:rPr>
-                        <w:t>2.428</w:t>
                       </w:r>
                     </w:p>
                   </w:txbxContent>
@@ -3821,17 +3816,7 @@
     </w:p>
     <w:p>
       <w:pPr>
-        <w:ind w:left="-5"/>
-      </w:pPr>
-    </w:p>
-    <w:p>
-      <w:pPr>
-        <w:ind w:left="-5"/>
-      </w:pPr>
-    </w:p>
-    <w:p>
-      <w:pPr>
-        <w:ind w:left="-5"/>
+        <w:ind w:left="0" w:firstLine="0"/>
       </w:pPr>
     </w:p>
     <w:p>
@@ -4063,7 +4048,7 @@
               <mc:AlternateContent>
                 <mc:Choice Requires="wps">
                   <w:drawing>
-                    <wp:anchor distT="0" distB="0" distL="114300" distR="114300" simplePos="0" relativeHeight="251826176" behindDoc="0" locked="0" layoutInCell="1" allowOverlap="1" wp14:anchorId="11A14A64" wp14:editId="37AB3A2D">
+                    <wp:anchor distT="0" distB="0" distL="114300" distR="114300" simplePos="0" relativeHeight="251826176" behindDoc="0" locked="0" layoutInCell="1" allowOverlap="1" wp14:anchorId="11A14A64" wp14:editId="3D068DE6">
                       <wp:simplePos x="0" y="0"/>
                       <wp:positionH relativeFrom="column">
                         <wp:posOffset>52070</wp:posOffset>
@@ -4607,13 +4592,13 @@
               <mc:AlternateContent>
                 <mc:Choice Requires="wps">
                   <w:drawing>
-                    <wp:anchor distT="0" distB="0" distL="114300" distR="114300" simplePos="0" relativeHeight="251838464" behindDoc="0" locked="0" layoutInCell="1" allowOverlap="1" wp14:anchorId="6EF1E88C" wp14:editId="4B897688">
+                    <wp:anchor distT="0" distB="0" distL="114300" distR="114300" simplePos="0" relativeHeight="251838464" behindDoc="0" locked="0" layoutInCell="1" allowOverlap="1" wp14:anchorId="6EF1E88C" wp14:editId="7E204031">
                       <wp:simplePos x="0" y="0"/>
                       <wp:positionH relativeFrom="column">
-                        <wp:posOffset>51804</wp:posOffset>
+                        <wp:posOffset>-1716</wp:posOffset>
                       </wp:positionH>
                       <wp:positionV relativeFrom="paragraph">
-                        <wp:posOffset>-10385</wp:posOffset>
+                        <wp:posOffset>28657</wp:posOffset>
                       </wp:positionV>
                       <wp:extent cx="796398" cy="282206"/>
                       <wp:effectExtent l="0" t="0" r="16510" b="10160"/>
@@ -4679,7 +4664,7 @@
                 </mc:Choice>
                 <mc:Fallback>
                   <w:pict>
-                    <v:shape w14:anchorId="6EF1E88C" id="_x0000_s1062" type="#_x0000_t202" style="position:absolute;margin-left:4.1pt;margin-top:-.8pt;width:62.7pt;height:22.2pt;z-index:251838464;visibility:visible;mso-wrap-style:square;mso-width-percent:0;mso-height-percent:0;mso-wrap-distance-left:9pt;mso-wrap-distance-top:0;mso-wrap-distance-right:9pt;mso-wrap-distance-bottom:0;mso-position-horizontal:absolute;mso-position-horizontal-relative:text;mso-position-vertical:absolute;mso-position-vertical-relative:text;mso-width-percent:0;mso-height-percent:0;mso-width-relative:margin;mso-height-relative:margin;v-text-anchor:top" o:gfxdata="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" fillcolor="white [3201]" strokeweight=".5pt">
+                    <v:shape w14:anchorId="6EF1E88C" id="_x0000_s1062" type="#_x0000_t202" style="position:absolute;margin-left:-.15pt;margin-top:2.25pt;width:62.7pt;height:22.2pt;z-index:251838464;visibility:visible;mso-wrap-style:square;mso-width-percent:0;mso-height-percent:0;mso-wrap-distance-left:9pt;mso-wrap-distance-top:0;mso-wrap-distance-right:9pt;mso-wrap-distance-bottom:0;mso-position-horizontal:absolute;mso-position-horizontal-relative:text;mso-position-vertical:absolute;mso-position-vertical-relative:text;mso-width-percent:0;mso-height-percent:0;mso-width-relative:margin;mso-height-relative:margin;v-text-anchor:top" o:gfxdata="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" fillcolor="white [3201]" strokeweight=".5pt">
                       <v:textbox>
                         <w:txbxContent>
                           <w:p>
@@ -4967,16 +4952,16 @@
               <mc:AlternateContent>
                 <mc:Choice Requires="wps">
                   <w:drawing>
-                    <wp:anchor distT="0" distB="0" distL="114300" distR="114300" simplePos="0" relativeHeight="251844608" behindDoc="0" locked="0" layoutInCell="1" allowOverlap="1" wp14:anchorId="30DDEE10" wp14:editId="38BFA1A8">
+                    <wp:anchor distT="0" distB="0" distL="114300" distR="114300" simplePos="0" relativeHeight="251844608" behindDoc="0" locked="0" layoutInCell="1" allowOverlap="1" wp14:anchorId="30DDEE10" wp14:editId="78591A01">
                       <wp:simplePos x="0" y="0"/>
                       <wp:positionH relativeFrom="column">
-                        <wp:posOffset>-66706</wp:posOffset>
+                        <wp:posOffset>-64340</wp:posOffset>
                       </wp:positionH>
                       <wp:positionV relativeFrom="paragraph">
                         <wp:posOffset>28944</wp:posOffset>
                       </wp:positionV>
-                      <wp:extent cx="905521" cy="282206"/>
-                      <wp:effectExtent l="0" t="0" r="8890" b="10160"/>
+                      <wp:extent cx="903196" cy="282206"/>
+                      <wp:effectExtent l="0" t="0" r="11430" b="10160"/>
                       <wp:wrapNone/>
                       <wp:docPr id="1576090873" name="Text Box 89"/>
                       <wp:cNvGraphicFramePr/>
@@ -4987,7 +4972,7 @@
                             <wps:spPr>
                               <a:xfrm>
                                 <a:off x="0" y="0"/>
-                                <a:ext cx="905521" cy="282206"/>
+                                <a:ext cx="903196" cy="282206"/>
                               </a:xfrm>
                               <a:prstGeom prst="rect">
                                 <a:avLst/>
@@ -5039,7 +5024,7 @@
                 </mc:Choice>
                 <mc:Fallback>
                   <w:pict>
-                    <v:shape w14:anchorId="30DDEE10" id="_x0000_s1065" type="#_x0000_t202" style="position:absolute;margin-left:-5.25pt;margin-top:2.3pt;width:71.3pt;height:22.2pt;z-index:251844608;visibility:visible;mso-wrap-style:square;mso-width-percent:0;mso-height-percent:0;mso-wrap-distance-left:9pt;mso-wrap-distance-top:0;mso-wrap-distance-right:9pt;mso-wrap-distance-bottom:0;mso-position-horizontal:absolute;mso-position-horizontal-relative:text;mso-position-vertical:absolute;mso-position-vertical-relative:text;mso-width-percent:0;mso-height-percent:0;mso-width-relative:margin;mso-height-relative:margin;v-text-anchor:top" o:gfxdata="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" fillcolor="white [3201]" strokeweight=".5pt">
+                    <v:shape w14:anchorId="30DDEE10" id="_x0000_s1065" type="#_x0000_t202" style="position:absolute;margin-left:-5.05pt;margin-top:2.3pt;width:71.1pt;height:22.2pt;z-index:251844608;visibility:visible;mso-wrap-style:square;mso-width-percent:0;mso-height-percent:0;mso-wrap-distance-left:9pt;mso-wrap-distance-top:0;mso-wrap-distance-right:9pt;mso-wrap-distance-bottom:0;mso-position-horizontal:absolute;mso-position-horizontal-relative:text;mso-position-vertical:absolute;mso-position-vertical-relative:text;mso-width-percent:0;mso-height-percent:0;mso-width-relative:margin;mso-height-relative:margin;v-text-anchor:top" o:gfxdata="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" fillcolor="white [3201]" strokeweight=".5pt">
                       <v:textbox>
                         <w:txbxContent>
                           <w:p>
@@ -5072,6 +5057,109 @@
         <w:spacing w:after="48" w:line="259" w:lineRule="auto"/>
         <w:ind w:left="-29" w:right="-41" w:firstLine="0"/>
       </w:pPr>
+      <w:r>
+        <w:rPr>
+          <w:noProof/>
+        </w:rPr>
+        <mc:AlternateContent>
+          <mc:Choice Requires="wps">
+            <w:drawing>
+              <wp:anchor distT="0" distB="0" distL="114300" distR="114300" simplePos="0" relativeHeight="251854848" behindDoc="0" locked="0" layoutInCell="1" allowOverlap="1" wp14:anchorId="72C112C3" wp14:editId="32DB06D1">
+                <wp:simplePos x="0" y="0"/>
+                <wp:positionH relativeFrom="column">
+                  <wp:posOffset>1721060</wp:posOffset>
+                </wp:positionH>
+                <wp:positionV relativeFrom="paragraph">
+                  <wp:posOffset>651182</wp:posOffset>
+                </wp:positionV>
+                <wp:extent cx="776734" cy="281940"/>
+                <wp:effectExtent l="0" t="0" r="10795" b="10160"/>
+                <wp:wrapNone/>
+                <wp:docPr id="1098902683" name="Text Box 89"/>
+                <wp:cNvGraphicFramePr/>
+                <a:graphic xmlns:a="http://schemas.openxmlformats.org/drawingml/2006/main">
+                  <a:graphicData uri="http://schemas.microsoft.com/office/word/2010/wordprocessingShape">
+                    <wps:wsp>
+                      <wps:cNvSpPr txBox="1"/>
+                      <wps:spPr>
+                        <a:xfrm>
+                          <a:off x="0" y="0"/>
+                          <a:ext cx="776734" cy="281940"/>
+                        </a:xfrm>
+                        <a:prstGeom prst="rect">
+                          <a:avLst/>
+                        </a:prstGeom>
+                        <a:solidFill>
+                          <a:schemeClr val="lt1"/>
+                        </a:solidFill>
+                        <a:ln w="6350">
+                          <a:solidFill>
+                            <a:prstClr val="black"/>
+                          </a:solidFill>
+                        </a:ln>
+                      </wps:spPr>
+                      <wps:txbx>
+                        <w:txbxContent>
+                          <w:p>
+                            <w:pPr>
+                              <w:ind w:left="0"/>
+                              <w:rPr>
+                                <w:lang w:val="en-US"/>
+                              </w:rPr>
+                            </w:pPr>
+                            <w:r>
+                              <w:rPr>
+                                <w:lang w:val="en-US"/>
+                              </w:rPr>
+                              <w:t>-208.615</w:t>
+                            </w:r>
+                          </w:p>
+                        </w:txbxContent>
+                      </wps:txbx>
+                      <wps:bodyPr rot="0" spcFirstLastPara="0" vertOverflow="overflow" horzOverflow="overflow" vert="horz" wrap="square" lIns="91440" tIns="45720" rIns="91440" bIns="45720" numCol="1" spcCol="0" rtlCol="0" fromWordArt="0" anchor="t" anchorCtr="0" forceAA="0" compatLnSpc="1">
+                        <a:prstTxWarp prst="textNoShape">
+                          <a:avLst/>
+                        </a:prstTxWarp>
+                        <a:noAutofit/>
+                      </wps:bodyPr>
+                    </wps:wsp>
+                  </a:graphicData>
+                </a:graphic>
+                <wp14:sizeRelH relativeFrom="margin">
+                  <wp14:pctWidth>0</wp14:pctWidth>
+                </wp14:sizeRelH>
+                <wp14:sizeRelV relativeFrom="margin">
+                  <wp14:pctHeight>0</wp14:pctHeight>
+                </wp14:sizeRelV>
+              </wp:anchor>
+            </w:drawing>
+          </mc:Choice>
+          <mc:Fallback>
+            <w:pict>
+              <v:shape w14:anchorId="72C112C3" id="_x0000_s1066" type="#_x0000_t202" style="position:absolute;left:0;text-align:left;margin-left:135.5pt;margin-top:51.25pt;width:61.15pt;height:22.2pt;z-index:251854848;visibility:visible;mso-wrap-style:square;mso-width-percent:0;mso-height-percent:0;mso-wrap-distance-left:9pt;mso-wrap-distance-top:0;mso-wrap-distance-right:9pt;mso-wrap-distance-bottom:0;mso-position-horizontal:absolute;mso-position-horizontal-relative:text;mso-position-vertical:absolute;mso-position-vertical-relative:text;mso-width-percent:0;mso-height-percent:0;mso-width-relative:margin;mso-height-relative:margin;v-text-anchor:top" o:gfxdata="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" fillcolor="white [3201]" strokeweight=".5pt">
+                <v:textbox>
+                  <w:txbxContent>
+                    <w:p>
+                      <w:pPr>
+                        <w:ind w:left="0"/>
+                        <w:rPr>
+                          <w:lang w:val="en-US"/>
+                        </w:rPr>
+                      </w:pPr>
+                      <w:r>
+                        <w:rPr>
+                          <w:lang w:val="en-US"/>
+                        </w:rPr>
+                        <w:t>-208.615</w:t>
+                      </w:r>
+                    </w:p>
+                  </w:txbxContent>
+                </v:textbox>
+              </v:shape>
+            </w:pict>
+          </mc:Fallback>
+        </mc:AlternateContent>
+      </w:r>
       <w:r>
         <w:rPr>
           <w:noProof/>
@@ -5151,7 +5239,7 @@
           </mc:Choice>
           <mc:Fallback>
             <w:pict>
-              <v:shape w14:anchorId="52A7328E" id="_x0000_s1066" type="#_x0000_t202" style="position:absolute;left:0;text-align:left;margin-left:355.35pt;margin-top:51.3pt;width:59.9pt;height:22.2pt;z-index:251860992;visibility:visible;mso-wrap-style:square;mso-width-percent:0;mso-height-percent:0;mso-wrap-distance-left:9pt;mso-wrap-distance-top:0;mso-wrap-distance-right:9pt;mso-wrap-distance-bottom:0;mso-position-horizontal:absolute;mso-position-horizontal-relative:text;mso-position-vertical:absolute;mso-position-vertical-relative:text;mso-width-percent:0;mso-height-percent:0;mso-width-relative:margin;mso-height-relative:margin;v-text-anchor:top" o:gfxdata="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" fillcolor="white [3201]" strokeweight=".5pt">
+              <v:shape w14:anchorId="52A7328E" id="_x0000_s1067" type="#_x0000_t202" style="position:absolute;left:0;text-align:left;margin-left:355.35pt;margin-top:51.3pt;width:59.9pt;height:22.2pt;z-index:251860992;visibility:visible;mso-wrap-style:square;mso-width-percent:0;mso-height-percent:0;mso-wrap-distance-left:9pt;mso-wrap-distance-top:0;mso-wrap-distance-right:9pt;mso-wrap-distance-bottom:0;mso-position-horizontal:absolute;mso-position-horizontal-relative:text;mso-position-vertical:absolute;mso-position-vertical-relative:text;mso-width-percent:0;mso-height-percent:0;mso-width-relative:margin;mso-height-relative:margin;v-text-anchor:top" o:gfxdata="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" fillcolor="white [3201]" strokeweight=".5pt">
                 <v:textbox>
                   <w:txbxContent>
                     <w:p>
@@ -5254,7 +5342,7 @@
           </mc:Choice>
           <mc:Fallback>
             <w:pict>
-              <v:shape w14:anchorId="627232D6" id="_x0000_s1067" type="#_x0000_t202" style="position:absolute;left:0;text-align:left;margin-left:284.2pt;margin-top:50.55pt;width:60.6pt;height:22.2pt;z-index:251858944;visibility:visible;mso-wrap-style:square;mso-width-percent:0;mso-height-percent:0;mso-wrap-distance-left:9pt;mso-wrap-distance-top:0;mso-wrap-distance-right:9pt;mso-wrap-distance-bottom:0;mso-position-horizontal:absolute;mso-position-horizontal-relative:text;mso-position-vertical:absolute;mso-position-vertical-relative:text;mso-width-percent:0;mso-height-percent:0;mso-width-relative:margin;mso-height-relative:margin;v-text-anchor:top" o:gfxdata="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" fillcolor="white [3201]" strokeweight=".5pt">
+              <v:shape w14:anchorId="627232D6" id="_x0000_s1068" type="#_x0000_t202" style="position:absolute;left:0;text-align:left;margin-left:284.2pt;margin-top:50.55pt;width:60.6pt;height:22.2pt;z-index:251858944;visibility:visible;mso-wrap-style:square;mso-width-percent:0;mso-height-percent:0;mso-wrap-distance-left:9pt;mso-wrap-distance-top:0;mso-wrap-distance-right:9pt;mso-wrap-distance-bottom:0;mso-position-horizontal:absolute;mso-position-horizontal-relative:text;mso-position-vertical:absolute;mso-position-vertical-relative:text;mso-width-percent:0;mso-height-percent:0;mso-width-relative:margin;mso-height-relative:margin;v-text-anchor:top" o:gfxdata="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" fillcolor="white [3201]" strokeweight=".5pt">
                 <v:textbox>
                   <w:txbxContent>
                     <w:p>
@@ -5285,7 +5373,7 @@
         <mc:AlternateContent>
           <mc:Choice Requires="wps">
             <w:drawing>
-              <wp:anchor distT="0" distB="0" distL="114300" distR="114300" simplePos="0" relativeHeight="251856896" behindDoc="0" locked="0" layoutInCell="1" allowOverlap="1" wp14:anchorId="0C16C861" wp14:editId="43DB17E7">
+              <wp:anchor distT="0" distB="0" distL="114300" distR="114300" simplePos="0" relativeHeight="251856896" behindDoc="0" locked="0" layoutInCell="1" allowOverlap="1" wp14:anchorId="0C16C861" wp14:editId="200BE00D">
                 <wp:simplePos x="0" y="0"/>
                 <wp:positionH relativeFrom="column">
                   <wp:posOffset>2654710</wp:posOffset>
@@ -5357,7 +5445,7 @@
           </mc:Choice>
           <mc:Fallback>
             <w:pict>
-              <v:shape w14:anchorId="0C16C861" id="_x0000_s1068" type="#_x0000_t202" style="position:absolute;left:0;text-align:left;margin-left:209.05pt;margin-top:52.05pt;width:61.45pt;height:22.2pt;z-index:251856896;visibility:visible;mso-wrap-style:square;mso-width-percent:0;mso-height-percent:0;mso-wrap-distance-left:9pt;mso-wrap-distance-top:0;mso-wrap-distance-right:9pt;mso-wrap-distance-bottom:0;mso-position-horizontal:absolute;mso-position-horizontal-relative:text;mso-position-vertical:absolute;mso-position-vertical-relative:text;mso-width-percent:0;mso-height-percent:0;mso-width-relative:margin;mso-height-relative:margin;v-text-anchor:top" o:gfxdata="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" fillcolor="white [3201]" strokeweight=".5pt">
+              <v:shape w14:anchorId="0C16C861" id="_x0000_s1069" type="#_x0000_t202" style="position:absolute;left:0;text-align:left;margin-left:209.05pt;margin-top:52.05pt;width:61.45pt;height:22.2pt;z-index:251856896;visibility:visible;mso-wrap-style:square;mso-width-percent:0;mso-height-percent:0;mso-wrap-distance-left:9pt;mso-wrap-distance-top:0;mso-wrap-distance-right:9pt;mso-wrap-distance-bottom:0;mso-position-horizontal:absolute;mso-position-horizontal-relative:text;mso-position-vertical:absolute;mso-position-vertical-relative:text;mso-width-percent:0;mso-height-percent:0;mso-width-relative:margin;mso-height-relative:margin;v-text-anchor:top" o:gfxdata="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" fillcolor="white [3201]" strokeweight=".5pt">
                 <v:textbox>
                   <w:txbxContent>
                     <w:p>
@@ -5372,109 +5460,6 @@
                           <w:lang w:val="en-US"/>
                         </w:rPr>
                         <w:t>-294.317</w:t>
-                      </w:r>
-                    </w:p>
-                  </w:txbxContent>
-                </v:textbox>
-              </v:shape>
-            </w:pict>
-          </mc:Fallback>
-        </mc:AlternateContent>
-      </w:r>
-      <w:r>
-        <w:rPr>
-          <w:noProof/>
-        </w:rPr>
-        <mc:AlternateContent>
-          <mc:Choice Requires="wps">
-            <w:drawing>
-              <wp:anchor distT="0" distB="0" distL="114300" distR="114300" simplePos="0" relativeHeight="251854848" behindDoc="0" locked="0" layoutInCell="1" allowOverlap="1" wp14:anchorId="72C112C3" wp14:editId="15BC1D95">
-                <wp:simplePos x="0" y="0"/>
-                <wp:positionH relativeFrom="column">
-                  <wp:posOffset>1799303</wp:posOffset>
-                </wp:positionH>
-                <wp:positionV relativeFrom="paragraph">
-                  <wp:posOffset>641678</wp:posOffset>
-                </wp:positionV>
-                <wp:extent cx="776734" cy="281940"/>
-                <wp:effectExtent l="0" t="0" r="10795" b="10160"/>
-                <wp:wrapNone/>
-                <wp:docPr id="1098902683" name="Text Box 89"/>
-                <wp:cNvGraphicFramePr/>
-                <a:graphic xmlns:a="http://schemas.openxmlformats.org/drawingml/2006/main">
-                  <a:graphicData uri="http://schemas.microsoft.com/office/word/2010/wordprocessingShape">
-                    <wps:wsp>
-                      <wps:cNvSpPr txBox="1"/>
-                      <wps:spPr>
-                        <a:xfrm>
-                          <a:off x="0" y="0"/>
-                          <a:ext cx="776734" cy="281940"/>
-                        </a:xfrm>
-                        <a:prstGeom prst="rect">
-                          <a:avLst/>
-                        </a:prstGeom>
-                        <a:solidFill>
-                          <a:schemeClr val="lt1"/>
-                        </a:solidFill>
-                        <a:ln w="6350">
-                          <a:solidFill>
-                            <a:prstClr val="black"/>
-                          </a:solidFill>
-                        </a:ln>
-                      </wps:spPr>
-                      <wps:txbx>
-                        <w:txbxContent>
-                          <w:p>
-                            <w:pPr>
-                              <w:ind w:left="0"/>
-                              <w:rPr>
-                                <w:lang w:val="en-US"/>
-                              </w:rPr>
-                            </w:pPr>
-                            <w:r>
-                              <w:rPr>
-                                <w:lang w:val="en-US"/>
-                              </w:rPr>
-                              <w:t>-208.615</w:t>
-                            </w:r>
-                          </w:p>
-                        </w:txbxContent>
-                      </wps:txbx>
-                      <wps:bodyPr rot="0" spcFirstLastPara="0" vertOverflow="overflow" horzOverflow="overflow" vert="horz" wrap="square" lIns="91440" tIns="45720" rIns="91440" bIns="45720" numCol="1" spcCol="0" rtlCol="0" fromWordArt="0" anchor="t" anchorCtr="0" forceAA="0" compatLnSpc="1">
-                        <a:prstTxWarp prst="textNoShape">
-                          <a:avLst/>
-                        </a:prstTxWarp>
-                        <a:noAutofit/>
-                      </wps:bodyPr>
-                    </wps:wsp>
-                  </a:graphicData>
-                </a:graphic>
-                <wp14:sizeRelH relativeFrom="margin">
-                  <wp14:pctWidth>0</wp14:pctWidth>
-                </wp14:sizeRelH>
-                <wp14:sizeRelV relativeFrom="margin">
-                  <wp14:pctHeight>0</wp14:pctHeight>
-                </wp14:sizeRelV>
-              </wp:anchor>
-            </w:drawing>
-          </mc:Choice>
-          <mc:Fallback>
-            <w:pict>
-              <v:shape w14:anchorId="72C112C3" id="_x0000_s1069" type="#_x0000_t202" style="position:absolute;left:0;text-align:left;margin-left:141.7pt;margin-top:50.55pt;width:61.15pt;height:22.2pt;z-index:251854848;visibility:visible;mso-wrap-style:square;mso-width-percent:0;mso-height-percent:0;mso-wrap-distance-left:9pt;mso-wrap-distance-top:0;mso-wrap-distance-right:9pt;mso-wrap-distance-bottom:0;mso-position-horizontal:absolute;mso-position-horizontal-relative:text;mso-position-vertical:absolute;mso-position-vertical-relative:text;mso-width-percent:0;mso-height-percent:0;mso-width-relative:margin;mso-height-relative:margin;v-text-anchor:top" o:gfxdata="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" fillcolor="white [3201]" strokeweight=".5pt">
-                <v:textbox>
-                  <w:txbxContent>
-                    <w:p>
-                      <w:pPr>
-                        <w:ind w:left="0"/>
-                        <w:rPr>
-                          <w:lang w:val="en-US"/>
-                        </w:rPr>
-                      </w:pPr>
-                      <w:r>
-                        <w:rPr>
-                          <w:lang w:val="en-US"/>
-                        </w:rPr>
-                        <w:t>-208.615</w:t>
                       </w:r>
                     </w:p>
                   </w:txbxContent>
@@ -10946,15 +10931,7 @@
         <w:t>calculate_all_country.py</w:t>
       </w:r>
       <w:r>
-        <w:t xml:space="preserve">). Please explain which model(s) can be the best to predict developing and developed countries; </w:t>
-      </w:r>
-      <w:proofErr w:type="gramStart"/>
-      <w:r>
-        <w:t>why?:</w:t>
-      </w:r>
-      <w:proofErr w:type="gramEnd"/>
-      <w:r>
-        <w:t xml:space="preserve"> </w:t>
+        <w:t xml:space="preserve">). Please explain which model(s) can be the best to predict developing and developed countries; why?: </w:t>
       </w:r>
     </w:p>
     <w:p>
@@ -10969,44 +10946,84 @@
         <w:ind w:left="0" w:firstLine="0"/>
       </w:pPr>
       <w:r>
+        <w:t>Although all the models exhibit poor performance, with negative test R</w:t>
+      </w:r>
+      <w:r>
+        <w:t>2</w:t>
+      </w:r>
+      <w:r>
+        <w:t xml:space="preserve"> values signaling that none of them generalize well to unseen data</w:t>
+      </w:r>
+      <w:r>
+        <w:t>(Overfitting)</w:t>
+      </w:r>
+      <w:r>
+        <w:t xml:space="preserve">. </w:t>
+      </w:r>
+      <w:r>
         <w:rPr>
-          <w:highlight w:val="yellow"/>
+          <w:b/>
+          <w:bCs/>
         </w:rPr>
-        <w:t>ANSWER HERE</w:t>
+        <w:t xml:space="preserve">Among the Developing models, Model 2 stands out </w:t>
+      </w:r>
+      <w:r>
+        <w:rPr>
+          <w:b/>
+          <w:bCs/>
+        </w:rPr>
+        <w:t>as the best choice</w:t>
       </w:r>
       <w:r>
         <w:t xml:space="preserve"> </w:t>
       </w:r>
-    </w:p>
-    <w:p>
-      <w:pPr>
-        <w:spacing w:after="53" w:line="259" w:lineRule="auto"/>
-        <w:ind w:left="0" w:firstLine="0"/>
-      </w:pPr>
-    </w:p>
-    <w:p>
-      <w:pPr>
-        <w:spacing w:after="53" w:line="259" w:lineRule="auto"/>
-        <w:ind w:left="0" w:firstLine="0"/>
-      </w:pPr>
-    </w:p>
-    <w:p>
-      <w:pPr>
-        <w:spacing w:after="53" w:line="259" w:lineRule="auto"/>
-        <w:ind w:left="0" w:firstLine="0"/>
-      </w:pPr>
-    </w:p>
-    <w:p>
-      <w:pPr>
-        <w:spacing w:after="53" w:line="259" w:lineRule="auto"/>
-        <w:ind w:left="0" w:firstLine="0"/>
-      </w:pPr>
-    </w:p>
-    <w:p>
-      <w:pPr>
-        <w:spacing w:after="53" w:line="259" w:lineRule="auto"/>
-        <w:ind w:left="0" w:firstLine="0"/>
-      </w:pPr>
+      <w:r>
+        <w:t>with the lowest test RMSE (2.428) and a less negative test R</w:t>
+      </w:r>
+      <w:r>
+        <w:t>2</w:t>
+      </w:r>
+      <w:r>
+        <w:t xml:space="preserve"> (-320.929), making it the best model for predicting developing countries.</w:t>
+      </w:r>
+      <w:r>
+        <w:t xml:space="preserve"> </w:t>
+      </w:r>
+      <w:r>
+        <w:rPr>
+          <w:b/>
+          <w:bCs/>
+        </w:rPr>
+        <w:t xml:space="preserve">For the Developed models, Model 1 </w:t>
+      </w:r>
+      <w:r>
+        <w:rPr>
+          <w:b/>
+          <w:bCs/>
+        </w:rPr>
+        <w:t>is the best choice</w:t>
+      </w:r>
+      <w:r>
+        <w:t xml:space="preserve"> with</w:t>
+      </w:r>
+      <w:r>
+        <w:t xml:space="preserve"> the lowest test RMSE (2.404) and the least negative test R</w:t>
+      </w:r>
+      <w:r>
+        <w:t xml:space="preserve">2 </w:t>
+      </w:r>
+      <w:r>
+        <w:t>(-208.615), making it the best model for predicting developed countries.</w:t>
+      </w:r>
+      <w:r>
+        <w:t xml:space="preserve"> </w:t>
+      </w:r>
+      <w:r>
+        <w:t>So, d</w:t>
+      </w:r>
+      <w:r>
+        <w:t>espite all models struggling with overfitting, these two are the best choices for each respective group.</w:t>
+      </w:r>
     </w:p>
     <w:p>
       <w:pPr>
@@ -11075,6 +11092,33 @@
     </w:p>
     <w:p>
       <w:pPr>
+        <w:pBdr>
+          <w:bottom w:val="single" w:sz="12" w:space="1" w:color="auto"/>
+        </w:pBdr>
+        <w:ind w:left="-5"/>
+      </w:pPr>
+    </w:p>
+    <w:p>
+      <w:pPr>
+        <w:ind w:left="-5"/>
+      </w:pPr>
+      <w:r>
+        <w:t xml:space="preserve">For developing country model: </w:t>
+      </w:r>
+      <w:r>
+        <w:t>Predicted life expectancy for Libya in 2010: 74.95</w:t>
+      </w:r>
+    </w:p>
+    <w:p>
+      <w:pPr>
+        <w:ind w:left="-5"/>
+      </w:pPr>
+      <w:r>
+        <w:t xml:space="preserve">For developed country model: </w:t>
+      </w:r>
+    </w:p>
+    <w:p>
+      <w:pPr>
         <w:spacing w:after="0" w:line="259" w:lineRule="auto"/>
         <w:ind w:left="0" w:firstLine="0"/>
       </w:pPr>
@@ -11102,16 +11146,16 @@
         <mc:AlternateContent>
           <mc:Choice Requires="wps">
             <w:drawing>
-              <wp:anchor distT="0" distB="0" distL="114300" distR="114300" simplePos="0" relativeHeight="251787264" behindDoc="0" locked="0" layoutInCell="1" allowOverlap="1" wp14:anchorId="51B29C1D" wp14:editId="56DA5A1A">
+              <wp:anchor distT="0" distB="0" distL="114300" distR="114300" simplePos="0" relativeHeight="251787264" behindDoc="0" locked="0" layoutInCell="1" allowOverlap="1" wp14:anchorId="51B29C1D" wp14:editId="1832F383">
                 <wp:simplePos x="0" y="0"/>
                 <wp:positionH relativeFrom="column">
-                  <wp:posOffset>4912659</wp:posOffset>
+                  <wp:posOffset>4740442</wp:posOffset>
                 </wp:positionH>
                 <wp:positionV relativeFrom="paragraph">
-                  <wp:posOffset>1400325</wp:posOffset>
+                  <wp:posOffset>1383397</wp:posOffset>
                 </wp:positionV>
-                <wp:extent cx="324240" cy="137459"/>
-                <wp:effectExtent l="0" t="0" r="19050" b="15240"/>
+                <wp:extent cx="646430" cy="199157"/>
+                <wp:effectExtent l="0" t="0" r="13970" b="17145"/>
                 <wp:wrapNone/>
                 <wp:docPr id="1709847111" name="Text Box 89"/>
                 <wp:cNvGraphicFramePr/>
@@ -11122,7 +11166,7 @@
                       <wps:spPr>
                         <a:xfrm>
                           <a:off x="0" y="0"/>
-                          <a:ext cx="324240" cy="137459"/>
+                          <a:ext cx="646430" cy="199157"/>
                         </a:xfrm>
                         <a:prstGeom prst="rect">
                           <a:avLst/>
@@ -11141,7 +11185,20 @@
                           <w:p>
                             <w:pPr>
                               <w:ind w:left="0"/>
+                              <w:rPr>
+                                <w:sz w:val="13"/>
+                                <w:szCs w:val="13"/>
+                                <w:lang w:val="en-US"/>
+                              </w:rPr>
                             </w:pPr>
+                            <w:r>
+                              <w:rPr>
+                                <w:sz w:val="13"/>
+                                <w:szCs w:val="13"/>
+                                <w:lang w:val="en-US"/>
+                              </w:rPr>
+                              <w:t>1.0326358</w:t>
+                            </w:r>
                           </w:p>
                         </w:txbxContent>
                       </wps:txbx>
@@ -11165,13 +11222,30 @@
           </mc:Choice>
           <mc:Fallback>
             <w:pict>
-              <v:shape w14:anchorId="51B29C1D" id="_x0000_s1162" type="#_x0000_t202" style="position:absolute;left:0;text-align:left;margin-left:386.8pt;margin-top:110.25pt;width:25.55pt;height:10.8pt;z-index:251787264;visibility:visible;mso-wrap-style:square;mso-width-percent:0;mso-height-percent:0;mso-wrap-distance-left:9pt;mso-wrap-distance-top:0;mso-wrap-distance-right:9pt;mso-wrap-distance-bottom:0;mso-position-horizontal:absolute;mso-position-horizontal-relative:text;mso-position-vertical:absolute;mso-position-vertical-relative:text;mso-width-percent:0;mso-height-percent:0;mso-width-relative:margin;mso-height-relative:margin;v-text-anchor:top" o:gfxdata="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" fillcolor="white [3201]" strokeweight=".5pt">
+              <v:shapetype w14:anchorId="51B29C1D" id="_x0000_t202" coordsize="21600,21600" o:spt="202" path="m,l,21600r21600,l21600,xe">
+                <v:stroke joinstyle="miter"/>
+                <v:path gradientshapeok="t" o:connecttype="rect"/>
+              </v:shapetype>
+              <v:shape id="_x0000_s1162" type="#_x0000_t202" style="position:absolute;left:0;text-align:left;margin-left:373.25pt;margin-top:108.95pt;width:50.9pt;height:15.7pt;z-index:251787264;visibility:visible;mso-wrap-style:square;mso-width-percent:0;mso-height-percent:0;mso-wrap-distance-left:9pt;mso-wrap-distance-top:0;mso-wrap-distance-right:9pt;mso-wrap-distance-bottom:0;mso-position-horizontal:absolute;mso-position-horizontal-relative:text;mso-position-vertical:absolute;mso-position-vertical-relative:text;mso-width-percent:0;mso-height-percent:0;mso-width-relative:margin;mso-height-relative:margin;v-text-anchor:top" o:gfxdata="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" fillcolor="white [3201]" strokeweight=".5pt">
                 <v:textbox>
                   <w:txbxContent>
                     <w:p>
                       <w:pPr>
                         <w:ind w:left="0"/>
+                        <w:rPr>
+                          <w:sz w:val="13"/>
+                          <w:szCs w:val="13"/>
+                          <w:lang w:val="en-US"/>
+                        </w:rPr>
                       </w:pPr>
+                      <w:r>
+                        <w:rPr>
+                          <w:sz w:val="13"/>
+                          <w:szCs w:val="13"/>
+                          <w:lang w:val="en-US"/>
+                        </w:rPr>
+                        <w:t>1.0326358</w:t>
+                      </w:r>
                     </w:p>
                   </w:txbxContent>
                 </v:textbox>
@@ -11187,18 +11261,18 @@
         <mc:AlternateContent>
           <mc:Choice Requires="wps">
             <w:drawing>
-              <wp:anchor distT="0" distB="0" distL="114300" distR="114300" simplePos="0" relativeHeight="251785216" behindDoc="0" locked="0" layoutInCell="1" allowOverlap="1" wp14:anchorId="3FD127F1" wp14:editId="246E3E27">
+              <wp:anchor distT="0" distB="0" distL="114300" distR="114300" simplePos="0" relativeHeight="251764736" behindDoc="0" locked="0" layoutInCell="1" allowOverlap="1" wp14:anchorId="287708BB" wp14:editId="113AF2D5">
                 <wp:simplePos x="0" y="0"/>
                 <wp:positionH relativeFrom="column">
-                  <wp:posOffset>4243294</wp:posOffset>
+                  <wp:posOffset>3256547</wp:posOffset>
                 </wp:positionH>
                 <wp:positionV relativeFrom="paragraph">
-                  <wp:posOffset>1372870</wp:posOffset>
+                  <wp:posOffset>404829</wp:posOffset>
                 </wp:positionV>
-                <wp:extent cx="323850" cy="173019"/>
-                <wp:effectExtent l="0" t="0" r="19050" b="17780"/>
+                <wp:extent cx="549844" cy="198989"/>
+                <wp:effectExtent l="0" t="0" r="9525" b="17145"/>
                 <wp:wrapNone/>
-                <wp:docPr id="1300620485" name="Text Box 89"/>
+                <wp:docPr id="449843413" name="Text Box 89"/>
                 <wp:cNvGraphicFramePr/>
                 <a:graphic xmlns:a="http://schemas.openxmlformats.org/drawingml/2006/main">
                   <a:graphicData uri="http://schemas.microsoft.com/office/word/2010/wordprocessingShape">
@@ -11207,7 +11281,7 @@
                       <wps:spPr>
                         <a:xfrm>
                           <a:off x="0" y="0"/>
-                          <a:ext cx="323850" cy="173019"/>
+                          <a:ext cx="549844" cy="198989"/>
                         </a:xfrm>
                         <a:prstGeom prst="rect">
                           <a:avLst/>
@@ -11226,7 +11300,20 @@
                           <w:p>
                             <w:pPr>
                               <w:ind w:left="0"/>
+                              <w:rPr>
+                                <w:sz w:val="13"/>
+                                <w:szCs w:val="13"/>
+                                <w:lang w:val="en-US"/>
+                              </w:rPr>
                             </w:pPr>
+                            <w:r>
+                              <w:rPr>
+                                <w:sz w:val="13"/>
+                                <w:szCs w:val="13"/>
+                                <w:lang w:val="en-US"/>
+                              </w:rPr>
+                              <w:t>4.102</w:t>
+                            </w:r>
                           </w:p>
                         </w:txbxContent>
                       </wps:txbx>
@@ -11250,13 +11337,26 @@
           </mc:Choice>
           <mc:Fallback>
             <w:pict>
-              <v:shape w14:anchorId="3FD127F1" id="_x0000_s1163" type="#_x0000_t202" style="position:absolute;left:0;text-align:left;margin-left:334.1pt;margin-top:108.1pt;width:25.5pt;height:13.6pt;z-index:251785216;visibility:visible;mso-wrap-style:square;mso-width-percent:0;mso-height-percent:0;mso-wrap-distance-left:9pt;mso-wrap-distance-top:0;mso-wrap-distance-right:9pt;mso-wrap-distance-bottom:0;mso-position-horizontal:absolute;mso-position-horizontal-relative:text;mso-position-vertical:absolute;mso-position-vertical-relative:text;mso-width-percent:0;mso-height-percent:0;mso-width-relative:margin;mso-height-relative:margin;v-text-anchor:top" o:gfxdata="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" fillcolor="white [3201]" strokeweight=".5pt">
+              <v:shape w14:anchorId="287708BB" id="_x0000_s1163" type="#_x0000_t202" style="position:absolute;left:0;text-align:left;margin-left:256.4pt;margin-top:31.9pt;width:43.3pt;height:15.65pt;z-index:251764736;visibility:visible;mso-wrap-style:square;mso-width-percent:0;mso-height-percent:0;mso-wrap-distance-left:9pt;mso-wrap-distance-top:0;mso-wrap-distance-right:9pt;mso-wrap-distance-bottom:0;mso-position-horizontal:absolute;mso-position-horizontal-relative:text;mso-position-vertical:absolute;mso-position-vertical-relative:text;mso-width-percent:0;mso-height-percent:0;mso-width-relative:margin;mso-height-relative:margin;v-text-anchor:top" o:gfxdata="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" fillcolor="white [3201]" strokeweight=".5pt">
                 <v:textbox>
                   <w:txbxContent>
                     <w:p>
                       <w:pPr>
                         <w:ind w:left="0"/>
+                        <w:rPr>
+                          <w:sz w:val="13"/>
+                          <w:szCs w:val="13"/>
+                          <w:lang w:val="en-US"/>
+                        </w:rPr>
                       </w:pPr>
+                      <w:r>
+                        <w:rPr>
+                          <w:sz w:val="13"/>
+                          <w:szCs w:val="13"/>
+                          <w:lang w:val="en-US"/>
+                        </w:rPr>
+                        <w:t>4.102</w:t>
+                      </w:r>
                     </w:p>
                   </w:txbxContent>
                 </v:textbox>
@@ -11272,27 +11372,27 @@
         <mc:AlternateContent>
           <mc:Choice Requires="wps">
             <w:drawing>
-              <wp:anchor distT="0" distB="0" distL="114300" distR="114300" simplePos="0" relativeHeight="251783168" behindDoc="0" locked="0" layoutInCell="1" allowOverlap="1" wp14:anchorId="46D3B62C" wp14:editId="0EDC14D5">
+              <wp:anchor distT="0" distB="0" distL="114300" distR="114300" simplePos="0" relativeHeight="251760640" behindDoc="0" locked="0" layoutInCell="1" allowOverlap="1" wp14:anchorId="556F717A" wp14:editId="304B4804">
                 <wp:simplePos x="0" y="0"/>
                 <wp:positionH relativeFrom="column">
-                  <wp:posOffset>3587805</wp:posOffset>
+                  <wp:posOffset>3280611</wp:posOffset>
                 </wp:positionH>
                 <wp:positionV relativeFrom="paragraph">
-                  <wp:posOffset>1401856</wp:posOffset>
+                  <wp:posOffset>196281</wp:posOffset>
                 </wp:positionV>
-                <wp:extent cx="412376" cy="143734"/>
-                <wp:effectExtent l="0" t="0" r="6985" b="8890"/>
+                <wp:extent cx="525846" cy="208547"/>
+                <wp:effectExtent l="0" t="0" r="7620" b="7620"/>
                 <wp:wrapNone/>
-                <wp:docPr id="1313426368" name="Text Box 89"/>
+                <wp:docPr id="1506702203" name="Text Box 89"/>
                 <wp:cNvGraphicFramePr/>
                 <a:graphic xmlns:a="http://schemas.openxmlformats.org/drawingml/2006/main">
                   <a:graphicData uri="http://schemas.microsoft.com/office/word/2010/wordprocessingShape">
                     <wps:wsp>
                       <wps:cNvSpPr txBox="1"/>
                       <wps:spPr>
-                        <a:xfrm flipV="1">
+                        <a:xfrm>
                           <a:off x="0" y="0"/>
-                          <a:ext cx="412376" cy="143734"/>
+                          <a:ext cx="525846" cy="208547"/>
                         </a:xfrm>
                         <a:prstGeom prst="rect">
                           <a:avLst/>
@@ -11310,8 +11410,20 @@
                         <w:txbxContent>
                           <w:p>
                             <w:pPr>
-                              <w:ind w:left="0"/>
+                              <w:rPr>
+                                <w:sz w:val="13"/>
+                                <w:szCs w:val="13"/>
+                                <w:lang w:val="en-US"/>
+                              </w:rPr>
                             </w:pPr>
+                            <w:r>
+                              <w:rPr>
+                                <w:sz w:val="13"/>
+                                <w:szCs w:val="13"/>
+                                <w:lang w:val="en-US"/>
+                              </w:rPr>
+                              <w:t>3.784</w:t>
+                            </w:r>
                           </w:p>
                         </w:txbxContent>
                       </wps:txbx>
@@ -11335,13 +11447,25 @@
           </mc:Choice>
           <mc:Fallback>
             <w:pict>
-              <v:shape w14:anchorId="46D3B62C" id="_x0000_s1164" type="#_x0000_t202" style="position:absolute;left:0;text-align:left;margin-left:282.5pt;margin-top:110.4pt;width:32.45pt;height:11.3pt;flip:y;z-index:251783168;visibility:visible;mso-wrap-style:square;mso-width-percent:0;mso-height-percent:0;mso-wrap-distance-left:9pt;mso-wrap-distance-top:0;mso-wrap-distance-right:9pt;mso-wrap-distance-bottom:0;mso-position-horizontal:absolute;mso-position-horizontal-relative:text;mso-position-vertical:absolute;mso-position-vertical-relative:text;mso-width-percent:0;mso-height-percent:0;mso-width-relative:margin;mso-height-relative:margin;v-text-anchor:top" o:gfxdata="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" fillcolor="white [3201]" strokeweight=".5pt">
+              <v:shape w14:anchorId="556F717A" id="_x0000_s1164" type="#_x0000_t202" style="position:absolute;left:0;text-align:left;margin-left:258.3pt;margin-top:15.45pt;width:41.4pt;height:16.4pt;z-index:251760640;visibility:visible;mso-wrap-style:square;mso-width-percent:0;mso-height-percent:0;mso-wrap-distance-left:9pt;mso-wrap-distance-top:0;mso-wrap-distance-right:9pt;mso-wrap-distance-bottom:0;mso-position-horizontal:absolute;mso-position-horizontal-relative:text;mso-position-vertical:absolute;mso-position-vertical-relative:text;mso-width-percent:0;mso-height-percent:0;mso-width-relative:margin;mso-height-relative:margin;v-text-anchor:top" o:gfxdata="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" fillcolor="white [3201]" strokeweight=".5pt">
                 <v:textbox>
                   <w:txbxContent>
                     <w:p>
                       <w:pPr>
-                        <w:ind w:left="0"/>
+                        <w:rPr>
+                          <w:sz w:val="13"/>
+                          <w:szCs w:val="13"/>
+                          <w:lang w:val="en-US"/>
+                        </w:rPr>
                       </w:pPr>
+                      <w:r>
+                        <w:rPr>
+                          <w:sz w:val="13"/>
+                          <w:szCs w:val="13"/>
+                          <w:lang w:val="en-US"/>
+                        </w:rPr>
+                        <w:t>3.784</w:t>
+                      </w:r>
                     </w:p>
                   </w:txbxContent>
                 </v:textbox>
@@ -11357,27 +11481,27 @@
         <mc:AlternateContent>
           <mc:Choice Requires="wps">
             <w:drawing>
-              <wp:anchor distT="0" distB="0" distL="114300" distR="114300" simplePos="0" relativeHeight="251781120" behindDoc="0" locked="0" layoutInCell="1" allowOverlap="1" wp14:anchorId="116DA1B4" wp14:editId="1E431351">
+              <wp:anchor distT="0" distB="0" distL="114300" distR="114300" simplePos="0" relativeHeight="251863040" behindDoc="0" locked="0" layoutInCell="1" allowOverlap="1" wp14:anchorId="703C6C7F" wp14:editId="081F7E36">
                 <wp:simplePos x="0" y="0"/>
                 <wp:positionH relativeFrom="column">
-                  <wp:posOffset>3133351</wp:posOffset>
+                  <wp:posOffset>3888674</wp:posOffset>
                 </wp:positionH>
                 <wp:positionV relativeFrom="paragraph">
-                  <wp:posOffset>1389791</wp:posOffset>
+                  <wp:posOffset>198220</wp:posOffset>
                 </wp:positionV>
-                <wp:extent cx="245035" cy="155687"/>
-                <wp:effectExtent l="0" t="0" r="9525" b="9525"/>
+                <wp:extent cx="564421" cy="196850"/>
+                <wp:effectExtent l="0" t="0" r="7620" b="19050"/>
                 <wp:wrapNone/>
-                <wp:docPr id="205688476" name="Text Box 89"/>
+                <wp:docPr id="642055537" name="Text Box 89"/>
                 <wp:cNvGraphicFramePr/>
                 <a:graphic xmlns:a="http://schemas.openxmlformats.org/drawingml/2006/main">
                   <a:graphicData uri="http://schemas.microsoft.com/office/word/2010/wordprocessingShape">
                     <wps:wsp>
                       <wps:cNvSpPr txBox="1"/>
                       <wps:spPr>
-                        <a:xfrm flipV="1">
+                        <a:xfrm>
                           <a:off x="0" y="0"/>
-                          <a:ext cx="245035" cy="155687"/>
+                          <a:ext cx="564421" cy="196850"/>
                         </a:xfrm>
                         <a:prstGeom prst="rect">
                           <a:avLst/>
@@ -11396,7 +11520,20 @@
                           <w:p>
                             <w:pPr>
                               <w:ind w:left="0"/>
+                              <w:rPr>
+                                <w:sz w:val="13"/>
+                                <w:szCs w:val="13"/>
+                                <w:lang w:val="en-US"/>
+                              </w:rPr>
                             </w:pPr>
+                            <w:r>
+                              <w:rPr>
+                                <w:sz w:val="13"/>
+                                <w:szCs w:val="13"/>
+                                <w:lang w:val="en-US"/>
+                              </w:rPr>
+                              <w:t>0.769</w:t>
+                            </w:r>
                           </w:p>
                         </w:txbxContent>
                       </wps:txbx>
@@ -11420,13 +11557,26 @@
           </mc:Choice>
           <mc:Fallback>
             <w:pict>
-              <v:shape w14:anchorId="116DA1B4" id="_x0000_s1165" type="#_x0000_t202" style="position:absolute;left:0;text-align:left;margin-left:246.7pt;margin-top:109.45pt;width:19.3pt;height:12.25pt;flip:y;z-index:251781120;visibility:visible;mso-wrap-style:square;mso-width-percent:0;mso-height-percent:0;mso-wrap-distance-left:9pt;mso-wrap-distance-top:0;mso-wrap-distance-right:9pt;mso-wrap-distance-bottom:0;mso-position-horizontal:absolute;mso-position-horizontal-relative:text;mso-position-vertical:absolute;mso-position-vertical-relative:text;mso-width-percent:0;mso-height-percent:0;mso-width-relative:margin;mso-height-relative:margin;v-text-anchor:top" o:gfxdata="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" fillcolor="white [3201]" strokeweight=".5pt">
+              <v:shape w14:anchorId="703C6C7F" id="_x0000_s1165" type="#_x0000_t202" style="position:absolute;left:0;text-align:left;margin-left:306.2pt;margin-top:15.6pt;width:44.45pt;height:15.5pt;z-index:251863040;visibility:visible;mso-wrap-style:square;mso-width-percent:0;mso-height-percent:0;mso-wrap-distance-left:9pt;mso-wrap-distance-top:0;mso-wrap-distance-right:9pt;mso-wrap-distance-bottom:0;mso-position-horizontal:absolute;mso-position-horizontal-relative:text;mso-position-vertical:absolute;mso-position-vertical-relative:text;mso-width-percent:0;mso-height-percent:0;mso-width-relative:margin;mso-height-relative:margin;v-text-anchor:top" o:gfxdata="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" fillcolor="white [3201]" strokeweight=".5pt">
                 <v:textbox>
                   <w:txbxContent>
                     <w:p>
                       <w:pPr>
                         <w:ind w:left="0"/>
+                        <w:rPr>
+                          <w:sz w:val="13"/>
+                          <w:szCs w:val="13"/>
+                          <w:lang w:val="en-US"/>
+                        </w:rPr>
                       </w:pPr>
+                      <w:r>
+                        <w:rPr>
+                          <w:sz w:val="13"/>
+                          <w:szCs w:val="13"/>
+                          <w:lang w:val="en-US"/>
+                        </w:rPr>
+                        <w:t>0.769</w:t>
+                      </w:r>
                     </w:p>
                   </w:txbxContent>
                 </v:textbox>
@@ -11442,18 +11592,18 @@
         <mc:AlternateContent>
           <mc:Choice Requires="wps">
             <w:drawing>
-              <wp:anchor distT="0" distB="0" distL="114300" distR="114300" simplePos="0" relativeHeight="251779072" behindDoc="0" locked="0" layoutInCell="1" allowOverlap="1" wp14:anchorId="492E9093" wp14:editId="6F507841">
+              <wp:anchor distT="0" distB="0" distL="114300" distR="114300" simplePos="0" relativeHeight="251785216" behindDoc="0" locked="0" layoutInCell="1" allowOverlap="1" wp14:anchorId="3FD127F1" wp14:editId="50447095">
                 <wp:simplePos x="0" y="0"/>
                 <wp:positionH relativeFrom="column">
-                  <wp:posOffset>2169502</wp:posOffset>
+                  <wp:posOffset>4097118</wp:posOffset>
                 </wp:positionH>
                 <wp:positionV relativeFrom="paragraph">
-                  <wp:posOffset>1392891</wp:posOffset>
+                  <wp:posOffset>1374712</wp:posOffset>
                 </wp:positionV>
-                <wp:extent cx="324240" cy="137459"/>
-                <wp:effectExtent l="0" t="0" r="19050" b="15240"/>
+                <wp:extent cx="641753" cy="206292"/>
+                <wp:effectExtent l="0" t="0" r="19050" b="10160"/>
                 <wp:wrapNone/>
-                <wp:docPr id="1787572699" name="Text Box 89"/>
+                <wp:docPr id="1300620485" name="Text Box 89"/>
                 <wp:cNvGraphicFramePr/>
                 <a:graphic xmlns:a="http://schemas.openxmlformats.org/drawingml/2006/main">
                   <a:graphicData uri="http://schemas.microsoft.com/office/word/2010/wordprocessingShape">
@@ -11462,7 +11612,7 @@
                       <wps:spPr>
                         <a:xfrm>
                           <a:off x="0" y="0"/>
-                          <a:ext cx="324240" cy="137459"/>
+                          <a:ext cx="641753" cy="206292"/>
                         </a:xfrm>
                         <a:prstGeom prst="rect">
                           <a:avLst/>
@@ -11481,7 +11631,20 @@
                           <w:p>
                             <w:pPr>
                               <w:ind w:left="0"/>
+                              <w:rPr>
+                                <w:sz w:val="13"/>
+                                <w:szCs w:val="13"/>
+                                <w:lang w:val="en-US"/>
+                              </w:rPr>
                             </w:pPr>
+                            <w:r>
+                              <w:rPr>
+                                <w:sz w:val="13"/>
+                                <w:szCs w:val="13"/>
+                                <w:lang w:val="en-US"/>
+                              </w:rPr>
+                              <w:t>0.9964540</w:t>
+                            </w:r>
                           </w:p>
                         </w:txbxContent>
                       </wps:txbx>
@@ -11505,13 +11668,26 @@
           </mc:Choice>
           <mc:Fallback>
             <w:pict>
-              <v:shape w14:anchorId="492E9093" id="_x0000_s1166" type="#_x0000_t202" style="position:absolute;left:0;text-align:left;margin-left:170.85pt;margin-top:109.7pt;width:25.55pt;height:10.8pt;z-index:251779072;visibility:visible;mso-wrap-style:square;mso-width-percent:0;mso-height-percent:0;mso-wrap-distance-left:9pt;mso-wrap-distance-top:0;mso-wrap-distance-right:9pt;mso-wrap-distance-bottom:0;mso-position-horizontal:absolute;mso-position-horizontal-relative:text;mso-position-vertical:absolute;mso-position-vertical-relative:text;mso-width-percent:0;mso-height-percent:0;mso-width-relative:margin;mso-height-relative:margin;v-text-anchor:top" o:gfxdata="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" fillcolor="white [3201]" strokeweight=".5pt">
+              <v:shape w14:anchorId="3FD127F1" id="_x0000_s1166" type="#_x0000_t202" style="position:absolute;left:0;text-align:left;margin-left:322.6pt;margin-top:108.25pt;width:50.55pt;height:16.25pt;z-index:251785216;visibility:visible;mso-wrap-style:square;mso-width-percent:0;mso-height-percent:0;mso-wrap-distance-left:9pt;mso-wrap-distance-top:0;mso-wrap-distance-right:9pt;mso-wrap-distance-bottom:0;mso-position-horizontal:absolute;mso-position-horizontal-relative:text;mso-position-vertical:absolute;mso-position-vertical-relative:text;mso-width-percent:0;mso-height-percent:0;mso-width-relative:margin;mso-height-relative:margin;v-text-anchor:top" o:gfxdata="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" fillcolor="white [3201]" strokeweight=".5pt">
                 <v:textbox>
                   <w:txbxContent>
                     <w:p>
                       <w:pPr>
                         <w:ind w:left="0"/>
+                        <w:rPr>
+                          <w:sz w:val="13"/>
+                          <w:szCs w:val="13"/>
+                          <w:lang w:val="en-US"/>
+                        </w:rPr>
                       </w:pPr>
+                      <w:r>
+                        <w:rPr>
+                          <w:sz w:val="13"/>
+                          <w:szCs w:val="13"/>
+                          <w:lang w:val="en-US"/>
+                        </w:rPr>
+                        <w:t>0.9964540</w:t>
+                      </w:r>
                     </w:p>
                   </w:txbxContent>
                 </v:textbox>
@@ -11527,27 +11703,27 @@
         <mc:AlternateContent>
           <mc:Choice Requires="wps">
             <w:drawing>
-              <wp:anchor distT="0" distB="0" distL="114300" distR="114300" simplePos="0" relativeHeight="251777024" behindDoc="0" locked="0" layoutInCell="1" allowOverlap="1" wp14:anchorId="356583E1" wp14:editId="4B296F19">
+              <wp:anchor distT="0" distB="0" distL="114300" distR="114300" simplePos="0" relativeHeight="251783168" behindDoc="0" locked="0" layoutInCell="1" allowOverlap="1" wp14:anchorId="46D3B62C" wp14:editId="0C87C7BD">
                 <wp:simplePos x="0" y="0"/>
                 <wp:positionH relativeFrom="column">
-                  <wp:posOffset>4911053</wp:posOffset>
+                  <wp:posOffset>3515557</wp:posOffset>
                 </wp:positionH>
                 <wp:positionV relativeFrom="paragraph">
-                  <wp:posOffset>1190999</wp:posOffset>
+                  <wp:posOffset>1389435</wp:posOffset>
                 </wp:positionV>
-                <wp:extent cx="324240" cy="137459"/>
-                <wp:effectExtent l="0" t="0" r="19050" b="15240"/>
+                <wp:extent cx="580829" cy="181032"/>
+                <wp:effectExtent l="0" t="0" r="16510" b="9525"/>
                 <wp:wrapNone/>
-                <wp:docPr id="1922476946" name="Text Box 89"/>
+                <wp:docPr id="1313426368" name="Text Box 89"/>
                 <wp:cNvGraphicFramePr/>
                 <a:graphic xmlns:a="http://schemas.openxmlformats.org/drawingml/2006/main">
                   <a:graphicData uri="http://schemas.microsoft.com/office/word/2010/wordprocessingShape">
                     <wps:wsp>
                       <wps:cNvSpPr txBox="1"/>
                       <wps:spPr>
-                        <a:xfrm>
+                        <a:xfrm rot="10800000" flipV="1">
                           <a:off x="0" y="0"/>
-                          <a:ext cx="324240" cy="137459"/>
+                          <a:ext cx="580829" cy="181032"/>
                         </a:xfrm>
                         <a:prstGeom prst="rect">
                           <a:avLst/>
@@ -11566,7 +11742,20 @@
                           <w:p>
                             <w:pPr>
                               <w:ind w:left="0"/>
+                              <w:rPr>
+                                <w:sz w:val="13"/>
+                                <w:szCs w:val="13"/>
+                                <w:lang w:val="en-US"/>
+                              </w:rPr>
                             </w:pPr>
+                            <w:r>
+                              <w:rPr>
+                                <w:sz w:val="13"/>
+                                <w:szCs w:val="13"/>
+                                <w:lang w:val="en-US"/>
+                              </w:rPr>
+                              <w:t>-0.0875168</w:t>
+                            </w:r>
                           </w:p>
                         </w:txbxContent>
                       </wps:txbx>
@@ -11590,13 +11779,26 @@
           </mc:Choice>
           <mc:Fallback>
             <w:pict>
-              <v:shape w14:anchorId="356583E1" id="_x0000_s1167" type="#_x0000_t202" style="position:absolute;left:0;text-align:left;margin-left:386.7pt;margin-top:93.8pt;width:25.55pt;height:10.8pt;z-index:251777024;visibility:visible;mso-wrap-style:square;mso-width-percent:0;mso-height-percent:0;mso-wrap-distance-left:9pt;mso-wrap-distance-top:0;mso-wrap-distance-right:9pt;mso-wrap-distance-bottom:0;mso-position-horizontal:absolute;mso-position-horizontal-relative:text;mso-position-vertical:absolute;mso-position-vertical-relative:text;mso-width-percent:0;mso-height-percent:0;mso-width-relative:margin;mso-height-relative:margin;v-text-anchor:top" o:gfxdata="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" fillcolor="white [3201]" strokeweight=".5pt">
+              <v:shape w14:anchorId="46D3B62C" id="_x0000_s1167" type="#_x0000_t202" style="position:absolute;left:0;text-align:left;margin-left:276.8pt;margin-top:109.4pt;width:45.75pt;height:14.25pt;rotation:180;flip:y;z-index:251783168;visibility:visible;mso-wrap-style:square;mso-width-percent:0;mso-height-percent:0;mso-wrap-distance-left:9pt;mso-wrap-distance-top:0;mso-wrap-distance-right:9pt;mso-wrap-distance-bottom:0;mso-position-horizontal:absolute;mso-position-horizontal-relative:text;mso-position-vertical:absolute;mso-position-vertical-relative:text;mso-width-percent:0;mso-height-percent:0;mso-width-relative:margin;mso-height-relative:margin;v-text-anchor:top" o:gfxdata="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" fillcolor="white [3201]" strokeweight=".5pt">
                 <v:textbox>
                   <w:txbxContent>
                     <w:p>
                       <w:pPr>
                         <w:ind w:left="0"/>
+                        <w:rPr>
+                          <w:sz w:val="13"/>
+                          <w:szCs w:val="13"/>
+                          <w:lang w:val="en-US"/>
+                        </w:rPr>
                       </w:pPr>
+                      <w:r>
+                        <w:rPr>
+                          <w:sz w:val="13"/>
+                          <w:szCs w:val="13"/>
+                          <w:lang w:val="en-US"/>
+                        </w:rPr>
+                        <w:t>-0.0875168</w:t>
+                      </w:r>
                     </w:p>
                   </w:txbxContent>
                 </v:textbox>
@@ -11612,27 +11814,27 @@
         <mc:AlternateContent>
           <mc:Choice Requires="wps">
             <w:drawing>
-              <wp:anchor distT="0" distB="0" distL="114300" distR="114300" simplePos="0" relativeHeight="251774976" behindDoc="0" locked="0" layoutInCell="1" allowOverlap="1" wp14:anchorId="1113B02B" wp14:editId="3A52A1D9">
+              <wp:anchor distT="0" distB="0" distL="114300" distR="114300" simplePos="0" relativeHeight="251781120" behindDoc="0" locked="0" layoutInCell="1" allowOverlap="1" wp14:anchorId="116DA1B4" wp14:editId="1E30F245">
                 <wp:simplePos x="0" y="0"/>
                 <wp:positionH relativeFrom="column">
-                  <wp:posOffset>4243294</wp:posOffset>
+                  <wp:posOffset>2879616</wp:posOffset>
                 </wp:positionH>
                 <wp:positionV relativeFrom="paragraph">
-                  <wp:posOffset>1223085</wp:posOffset>
+                  <wp:posOffset>1388142</wp:posOffset>
                 </wp:positionV>
-                <wp:extent cx="324240" cy="107278"/>
-                <wp:effectExtent l="0" t="0" r="19050" b="7620"/>
+                <wp:extent cx="636543" cy="191742"/>
+                <wp:effectExtent l="0" t="0" r="11430" b="12065"/>
                 <wp:wrapNone/>
-                <wp:docPr id="1545001620" name="Text Box 89"/>
+                <wp:docPr id="205688476" name="Text Box 89"/>
                 <wp:cNvGraphicFramePr/>
                 <a:graphic xmlns:a="http://schemas.openxmlformats.org/drawingml/2006/main">
                   <a:graphicData uri="http://schemas.microsoft.com/office/word/2010/wordprocessingShape">
                     <wps:wsp>
                       <wps:cNvSpPr txBox="1"/>
                       <wps:spPr>
-                        <a:xfrm>
+                        <a:xfrm rot="10800000" flipV="1">
                           <a:off x="0" y="0"/>
-                          <a:ext cx="324240" cy="107278"/>
+                          <a:ext cx="636543" cy="191742"/>
                         </a:xfrm>
                         <a:prstGeom prst="rect">
                           <a:avLst/>
@@ -11651,7 +11853,20 @@
                           <w:p>
                             <w:pPr>
                               <w:ind w:left="0"/>
+                              <w:rPr>
+                                <w:sz w:val="13"/>
+                                <w:szCs w:val="13"/>
+                                <w:lang w:val="en-US"/>
+                              </w:rPr>
                             </w:pPr>
+                            <w:r>
+                              <w:rPr>
+                                <w:sz w:val="13"/>
+                                <w:szCs w:val="13"/>
+                                <w:lang w:val="en-US"/>
+                              </w:rPr>
+                              <w:t>-0.9735155</w:t>
+                            </w:r>
                           </w:p>
                         </w:txbxContent>
                       </wps:txbx>
@@ -11675,13 +11890,26 @@
           </mc:Choice>
           <mc:Fallback>
             <w:pict>
-              <v:shape w14:anchorId="1113B02B" id="_x0000_s1168" type="#_x0000_t202" style="position:absolute;left:0;text-align:left;margin-left:334.1pt;margin-top:96.3pt;width:25.55pt;height:8.45pt;z-index:251774976;visibility:visible;mso-wrap-style:square;mso-width-percent:0;mso-height-percent:0;mso-wrap-distance-left:9pt;mso-wrap-distance-top:0;mso-wrap-distance-right:9pt;mso-wrap-distance-bottom:0;mso-position-horizontal:absolute;mso-position-horizontal-relative:text;mso-position-vertical:absolute;mso-position-vertical-relative:text;mso-width-percent:0;mso-height-percent:0;mso-width-relative:margin;mso-height-relative:margin;v-text-anchor:top" o:gfxdata="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" fillcolor="white [3201]" strokeweight=".5pt">
+              <v:shape w14:anchorId="116DA1B4" id="_x0000_s1168" type="#_x0000_t202" style="position:absolute;left:0;text-align:left;margin-left:226.75pt;margin-top:109.3pt;width:50.1pt;height:15.1pt;rotation:180;flip:y;z-index:251781120;visibility:visible;mso-wrap-style:square;mso-width-percent:0;mso-height-percent:0;mso-wrap-distance-left:9pt;mso-wrap-distance-top:0;mso-wrap-distance-right:9pt;mso-wrap-distance-bottom:0;mso-position-horizontal:absolute;mso-position-horizontal-relative:text;mso-position-vertical:absolute;mso-position-vertical-relative:text;mso-width-percent:0;mso-height-percent:0;mso-width-relative:margin;mso-height-relative:margin;v-text-anchor:top" o:gfxdata="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" fillcolor="white [3201]" strokeweight=".5pt">
                 <v:textbox>
                   <w:txbxContent>
                     <w:p>
                       <w:pPr>
                         <w:ind w:left="0"/>
+                        <w:rPr>
+                          <w:sz w:val="13"/>
+                          <w:szCs w:val="13"/>
+                          <w:lang w:val="en-US"/>
+                        </w:rPr>
                       </w:pPr>
+                      <w:r>
+                        <w:rPr>
+                          <w:sz w:val="13"/>
+                          <w:szCs w:val="13"/>
+                          <w:lang w:val="en-US"/>
+                        </w:rPr>
+                        <w:t>-0.9735155</w:t>
+                      </w:r>
                     </w:p>
                   </w:txbxContent>
                 </v:textbox>
@@ -11697,18 +11925,18 @@
         <mc:AlternateContent>
           <mc:Choice Requires="wps">
             <w:drawing>
-              <wp:anchor distT="0" distB="0" distL="114300" distR="114300" simplePos="0" relativeHeight="251772928" behindDoc="0" locked="0" layoutInCell="1" allowOverlap="1" wp14:anchorId="0047C67F" wp14:editId="0DDFD554">
+              <wp:anchor distT="0" distB="0" distL="114300" distR="114300" simplePos="0" relativeHeight="251779072" behindDoc="0" locked="0" layoutInCell="1" allowOverlap="1" wp14:anchorId="492E9093" wp14:editId="3BFE561D">
                 <wp:simplePos x="0" y="0"/>
                 <wp:positionH relativeFrom="column">
-                  <wp:posOffset>3645647</wp:posOffset>
+                  <wp:posOffset>1808592</wp:posOffset>
                 </wp:positionH>
                 <wp:positionV relativeFrom="paragraph">
-                  <wp:posOffset>1195667</wp:posOffset>
+                  <wp:posOffset>1394919</wp:posOffset>
                 </wp:positionV>
-                <wp:extent cx="324240" cy="137459"/>
-                <wp:effectExtent l="0" t="0" r="19050" b="15240"/>
+                <wp:extent cx="1086166" cy="186921"/>
+                <wp:effectExtent l="0" t="0" r="19050" b="16510"/>
                 <wp:wrapNone/>
-                <wp:docPr id="473792840" name="Text Box 89"/>
+                <wp:docPr id="1787572699" name="Text Box 89"/>
                 <wp:cNvGraphicFramePr/>
                 <a:graphic xmlns:a="http://schemas.openxmlformats.org/drawingml/2006/main">
                   <a:graphicData uri="http://schemas.microsoft.com/office/word/2010/wordprocessingShape">
@@ -11717,7 +11945,7 @@
                       <wps:spPr>
                         <a:xfrm>
                           <a:off x="0" y="0"/>
-                          <a:ext cx="324240" cy="137459"/>
+                          <a:ext cx="1086166" cy="186921"/>
                         </a:xfrm>
                         <a:prstGeom prst="rect">
                           <a:avLst/>
@@ -11736,7 +11964,20 @@
                           <w:p>
                             <w:pPr>
                               <w:ind w:left="0"/>
+                              <w:rPr>
+                                <w:sz w:val="13"/>
+                                <w:szCs w:val="13"/>
+                                <w:lang w:val="en-US"/>
+                              </w:rPr>
                             </w:pPr>
+                            <w:r>
+                              <w:rPr>
+                                <w:sz w:val="13"/>
+                                <w:szCs w:val="13"/>
+                                <w:lang w:val="en-US"/>
+                              </w:rPr>
+                              <w:t>-1.2743854</w:t>
+                            </w:r>
                           </w:p>
                         </w:txbxContent>
                       </wps:txbx>
@@ -11760,13 +12001,26 @@
           </mc:Choice>
           <mc:Fallback>
             <w:pict>
-              <v:shape w14:anchorId="0047C67F" id="_x0000_s1169" type="#_x0000_t202" style="position:absolute;left:0;text-align:left;margin-left:287.05pt;margin-top:94.15pt;width:25.55pt;height:10.8pt;z-index:251772928;visibility:visible;mso-wrap-style:square;mso-width-percent:0;mso-height-percent:0;mso-wrap-distance-left:9pt;mso-wrap-distance-top:0;mso-wrap-distance-right:9pt;mso-wrap-distance-bottom:0;mso-position-horizontal:absolute;mso-position-horizontal-relative:text;mso-position-vertical:absolute;mso-position-vertical-relative:text;mso-width-percent:0;mso-height-percent:0;mso-width-relative:margin;mso-height-relative:margin;v-text-anchor:top" o:gfxdata="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" fillcolor="white [3201]" strokeweight=".5pt">
+              <v:shape w14:anchorId="492E9093" id="_x0000_s1169" type="#_x0000_t202" style="position:absolute;left:0;text-align:left;margin-left:142.4pt;margin-top:109.85pt;width:85.5pt;height:14.7pt;z-index:251779072;visibility:visible;mso-wrap-style:square;mso-width-percent:0;mso-height-percent:0;mso-wrap-distance-left:9pt;mso-wrap-distance-top:0;mso-wrap-distance-right:9pt;mso-wrap-distance-bottom:0;mso-position-horizontal:absolute;mso-position-horizontal-relative:text;mso-position-vertical:absolute;mso-position-vertical-relative:text;mso-width-percent:0;mso-height-percent:0;mso-width-relative:margin;mso-height-relative:margin;v-text-anchor:top" o:gfxdata="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" fillcolor="white [3201]" strokeweight=".5pt">
                 <v:textbox>
                   <w:txbxContent>
                     <w:p>
                       <w:pPr>
                         <w:ind w:left="0"/>
+                        <w:rPr>
+                          <w:sz w:val="13"/>
+                          <w:szCs w:val="13"/>
+                          <w:lang w:val="en-US"/>
+                        </w:rPr>
                       </w:pPr>
+                      <w:r>
+                        <w:rPr>
+                          <w:sz w:val="13"/>
+                          <w:szCs w:val="13"/>
+                          <w:lang w:val="en-US"/>
+                        </w:rPr>
+                        <w:t>-1.2743854</w:t>
+                      </w:r>
                     </w:p>
                   </w:txbxContent>
                 </v:textbox>
@@ -11782,18 +12036,18 @@
         <mc:AlternateContent>
           <mc:Choice Requires="wps">
             <w:drawing>
-              <wp:anchor distT="0" distB="0" distL="114300" distR="114300" simplePos="0" relativeHeight="251770880" behindDoc="0" locked="0" layoutInCell="1" allowOverlap="1" wp14:anchorId="7326E1B5" wp14:editId="58E168D4">
+              <wp:anchor distT="0" distB="0" distL="114300" distR="114300" simplePos="0" relativeHeight="251774976" behindDoc="0" locked="0" layoutInCell="1" allowOverlap="1" wp14:anchorId="1113B02B" wp14:editId="7EEE900A">
                 <wp:simplePos x="0" y="0"/>
                 <wp:positionH relativeFrom="column">
-                  <wp:posOffset>3054785</wp:posOffset>
+                  <wp:posOffset>4132482</wp:posOffset>
                 </wp:positionH>
                 <wp:positionV relativeFrom="paragraph">
-                  <wp:posOffset>1195667</wp:posOffset>
+                  <wp:posOffset>1162531</wp:posOffset>
                 </wp:positionV>
-                <wp:extent cx="324240" cy="137459"/>
-                <wp:effectExtent l="0" t="0" r="19050" b="15240"/>
+                <wp:extent cx="560705" cy="210651"/>
+                <wp:effectExtent l="0" t="0" r="10795" b="18415"/>
                 <wp:wrapNone/>
-                <wp:docPr id="38980549" name="Text Box 89"/>
+                <wp:docPr id="1545001620" name="Text Box 89"/>
                 <wp:cNvGraphicFramePr/>
                 <a:graphic xmlns:a="http://schemas.openxmlformats.org/drawingml/2006/main">
                   <a:graphicData uri="http://schemas.microsoft.com/office/word/2010/wordprocessingShape">
@@ -11802,7 +12056,7 @@
                       <wps:spPr>
                         <a:xfrm>
                           <a:off x="0" y="0"/>
-                          <a:ext cx="324240" cy="137459"/>
+                          <a:ext cx="560705" cy="210651"/>
                         </a:xfrm>
                         <a:prstGeom prst="rect">
                           <a:avLst/>
@@ -11821,7 +12075,20 @@
                           <w:p>
                             <w:pPr>
                               <w:ind w:left="0"/>
+                              <w:rPr>
+                                <w:sz w:val="13"/>
+                                <w:szCs w:val="13"/>
+                                <w:lang w:val="en-US"/>
+                              </w:rPr>
                             </w:pPr>
+                            <w:r>
+                              <w:rPr>
+                                <w:sz w:val="13"/>
+                                <w:szCs w:val="13"/>
+                                <w:lang w:val="en-US"/>
+                              </w:rPr>
+                              <w:t>0.6766828</w:t>
+                            </w:r>
                           </w:p>
                         </w:txbxContent>
                       </wps:txbx>
@@ -11845,13 +12112,26 @@
           </mc:Choice>
           <mc:Fallback>
             <w:pict>
-              <v:shape w14:anchorId="7326E1B5" id="_x0000_s1170" type="#_x0000_t202" style="position:absolute;left:0;text-align:left;margin-left:240.55pt;margin-top:94.15pt;width:25.55pt;height:10.8pt;z-index:251770880;visibility:visible;mso-wrap-style:square;mso-width-percent:0;mso-height-percent:0;mso-wrap-distance-left:9pt;mso-wrap-distance-top:0;mso-wrap-distance-right:9pt;mso-wrap-distance-bottom:0;mso-position-horizontal:absolute;mso-position-horizontal-relative:text;mso-position-vertical:absolute;mso-position-vertical-relative:text;mso-width-percent:0;mso-height-percent:0;mso-width-relative:margin;mso-height-relative:margin;v-text-anchor:top" o:gfxdata="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" fillcolor="white [3201]" strokeweight=".5pt">
+              <v:shape w14:anchorId="1113B02B" id="_x0000_s1170" type="#_x0000_t202" style="position:absolute;left:0;text-align:left;margin-left:325.4pt;margin-top:91.55pt;width:44.15pt;height:16.6pt;z-index:251774976;visibility:visible;mso-wrap-style:square;mso-width-percent:0;mso-height-percent:0;mso-wrap-distance-left:9pt;mso-wrap-distance-top:0;mso-wrap-distance-right:9pt;mso-wrap-distance-bottom:0;mso-position-horizontal:absolute;mso-position-horizontal-relative:text;mso-position-vertical:absolute;mso-position-vertical-relative:text;mso-width-percent:0;mso-height-percent:0;mso-width-relative:margin;mso-height-relative:margin;v-text-anchor:top" o:gfxdata="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" fillcolor="white [3201]" strokeweight=".5pt">
                 <v:textbox>
                   <w:txbxContent>
                     <w:p>
                       <w:pPr>
                         <w:ind w:left="0"/>
+                        <w:rPr>
+                          <w:sz w:val="13"/>
+                          <w:szCs w:val="13"/>
+                          <w:lang w:val="en-US"/>
+                        </w:rPr>
                       </w:pPr>
+                      <w:r>
+                        <w:rPr>
+                          <w:sz w:val="13"/>
+                          <w:szCs w:val="13"/>
+                          <w:lang w:val="en-US"/>
+                        </w:rPr>
+                        <w:t>0.6766828</w:t>
+                      </w:r>
                     </w:p>
                   </w:txbxContent>
                 </v:textbox>
@@ -11867,18 +12147,18 @@
         <mc:AlternateContent>
           <mc:Choice Requires="wps">
             <w:drawing>
-              <wp:anchor distT="0" distB="0" distL="114300" distR="114300" simplePos="0" relativeHeight="251768832" behindDoc="0" locked="0" layoutInCell="1" allowOverlap="1" wp14:anchorId="3BC89FC1" wp14:editId="0E71BD98">
+              <wp:anchor distT="0" distB="0" distL="114300" distR="114300" simplePos="0" relativeHeight="251777024" behindDoc="0" locked="0" layoutInCell="1" allowOverlap="1" wp14:anchorId="356583E1" wp14:editId="3E6BC3D2">
                 <wp:simplePos x="0" y="0"/>
                 <wp:positionH relativeFrom="column">
-                  <wp:posOffset>2151385</wp:posOffset>
+                  <wp:posOffset>4738714</wp:posOffset>
                 </wp:positionH>
                 <wp:positionV relativeFrom="paragraph">
-                  <wp:posOffset>1193390</wp:posOffset>
+                  <wp:posOffset>1162531</wp:posOffset>
                 </wp:positionV>
-                <wp:extent cx="324240" cy="137459"/>
-                <wp:effectExtent l="0" t="0" r="19050" b="15240"/>
+                <wp:extent cx="651191" cy="211921"/>
+                <wp:effectExtent l="0" t="0" r="9525" b="17145"/>
                 <wp:wrapNone/>
-                <wp:docPr id="661464282" name="Text Box 89"/>
+                <wp:docPr id="1922476946" name="Text Box 89"/>
                 <wp:cNvGraphicFramePr/>
                 <a:graphic xmlns:a="http://schemas.openxmlformats.org/drawingml/2006/main">
                   <a:graphicData uri="http://schemas.microsoft.com/office/word/2010/wordprocessingShape">
@@ -11887,7 +12167,7 @@
                       <wps:spPr>
                         <a:xfrm>
                           <a:off x="0" y="0"/>
-                          <a:ext cx="324240" cy="137459"/>
+                          <a:ext cx="651191" cy="211921"/>
                         </a:xfrm>
                         <a:prstGeom prst="rect">
                           <a:avLst/>
@@ -11905,8 +12185,21 @@
                         <w:txbxContent>
                           <w:p>
                             <w:pPr>
-                              <w:ind w:left="0"/>
+                              <w:ind w:left="0" w:firstLine="0"/>
+                              <w:rPr>
+                                <w:sz w:val="13"/>
+                                <w:szCs w:val="13"/>
+                                <w:lang w:val="en-US"/>
+                              </w:rPr>
                             </w:pPr>
+                            <w:r>
+                              <w:rPr>
+                                <w:sz w:val="13"/>
+                                <w:szCs w:val="13"/>
+                                <w:lang w:val="en-US"/>
+                              </w:rPr>
+                              <w:t>3.9667943</w:t>
+                            </w:r>
                           </w:p>
                         </w:txbxContent>
                       </wps:txbx>
@@ -11930,13 +12223,26 @@
           </mc:Choice>
           <mc:Fallback>
             <w:pict>
-              <v:shape w14:anchorId="3BC89FC1" id="_x0000_s1171" type="#_x0000_t202" style="position:absolute;left:0;text-align:left;margin-left:169.4pt;margin-top:93.95pt;width:25.55pt;height:10.8pt;z-index:251768832;visibility:visible;mso-wrap-style:square;mso-width-percent:0;mso-height-percent:0;mso-wrap-distance-left:9pt;mso-wrap-distance-top:0;mso-wrap-distance-right:9pt;mso-wrap-distance-bottom:0;mso-position-horizontal:absolute;mso-position-horizontal-relative:text;mso-position-vertical:absolute;mso-position-vertical-relative:text;mso-width-percent:0;mso-height-percent:0;mso-width-relative:margin;mso-height-relative:margin;v-text-anchor:top" o:gfxdata="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" fillcolor="white [3201]" strokeweight=".5pt">
+              <v:shape w14:anchorId="356583E1" id="_x0000_s1171" type="#_x0000_t202" style="position:absolute;left:0;text-align:left;margin-left:373.15pt;margin-top:91.55pt;width:51.25pt;height:16.7pt;z-index:251777024;visibility:visible;mso-wrap-style:square;mso-width-percent:0;mso-height-percent:0;mso-wrap-distance-left:9pt;mso-wrap-distance-top:0;mso-wrap-distance-right:9pt;mso-wrap-distance-bottom:0;mso-position-horizontal:absolute;mso-position-horizontal-relative:text;mso-position-vertical:absolute;mso-position-vertical-relative:text;mso-width-percent:0;mso-height-percent:0;mso-width-relative:margin;mso-height-relative:margin;v-text-anchor:top" o:gfxdata="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" fillcolor="white [3201]" strokeweight=".5pt">
                 <v:textbox>
                   <w:txbxContent>
                     <w:p>
                       <w:pPr>
-                        <w:ind w:left="0"/>
+                        <w:ind w:left="0" w:firstLine="0"/>
+                        <w:rPr>
+                          <w:sz w:val="13"/>
+                          <w:szCs w:val="13"/>
+                          <w:lang w:val="en-US"/>
+                        </w:rPr>
                       </w:pPr>
+                      <w:r>
+                        <w:rPr>
+                          <w:sz w:val="13"/>
+                          <w:szCs w:val="13"/>
+                          <w:lang w:val="en-US"/>
+                        </w:rPr>
+                        <w:t>3.9667943</w:t>
+                      </w:r>
                     </w:p>
                   </w:txbxContent>
                 </v:textbox>
@@ -11952,18 +12258,18 @@
         <mc:AlternateContent>
           <mc:Choice Requires="wps">
             <w:drawing>
-              <wp:anchor distT="0" distB="0" distL="114300" distR="114300" simplePos="0" relativeHeight="251766784" behindDoc="0" locked="0" layoutInCell="1" allowOverlap="1" wp14:anchorId="3468C47A" wp14:editId="24F648DE">
+              <wp:anchor distT="0" distB="0" distL="114300" distR="114300" simplePos="0" relativeHeight="251772928" behindDoc="0" locked="0" layoutInCell="1" allowOverlap="1" wp14:anchorId="0047C67F" wp14:editId="088E69DA">
                 <wp:simplePos x="0" y="0"/>
                 <wp:positionH relativeFrom="column">
-                  <wp:posOffset>4038352</wp:posOffset>
+                  <wp:posOffset>3515799</wp:posOffset>
                 </wp:positionH>
                 <wp:positionV relativeFrom="paragraph">
-                  <wp:posOffset>434378</wp:posOffset>
+                  <wp:posOffset>1193425</wp:posOffset>
                 </wp:positionV>
-                <wp:extent cx="324240" cy="137459"/>
-                <wp:effectExtent l="0" t="0" r="10160" b="14605"/>
+                <wp:extent cx="580973" cy="180975"/>
+                <wp:effectExtent l="0" t="0" r="16510" b="9525"/>
                 <wp:wrapNone/>
-                <wp:docPr id="596140220" name="Text Box 89"/>
+                <wp:docPr id="473792840" name="Text Box 89"/>
                 <wp:cNvGraphicFramePr/>
                 <a:graphic xmlns:a="http://schemas.openxmlformats.org/drawingml/2006/main">
                   <a:graphicData uri="http://schemas.microsoft.com/office/word/2010/wordprocessingShape">
@@ -11972,7 +12278,7 @@
                       <wps:spPr>
                         <a:xfrm>
                           <a:off x="0" y="0"/>
-                          <a:ext cx="324240" cy="137459"/>
+                          <a:ext cx="580973" cy="180975"/>
                         </a:xfrm>
                         <a:prstGeom prst="rect">
                           <a:avLst/>
@@ -11991,7 +12297,20 @@
                           <w:p>
                             <w:pPr>
                               <w:ind w:left="0"/>
+                              <w:rPr>
+                                <w:sz w:val="13"/>
+                                <w:szCs w:val="13"/>
+                                <w:lang w:val="en-US"/>
+                              </w:rPr>
                             </w:pPr>
+                            <w:r>
+                              <w:rPr>
+                                <w:sz w:val="13"/>
+                                <w:szCs w:val="13"/>
+                                <w:lang w:val="en-US"/>
+                              </w:rPr>
+                              <w:t>1.6845387</w:t>
+                            </w:r>
                           </w:p>
                         </w:txbxContent>
                       </wps:txbx>
@@ -12015,13 +12334,26 @@
           </mc:Choice>
           <mc:Fallback>
             <w:pict>
-              <v:shape w14:anchorId="3468C47A" id="_x0000_s1172" type="#_x0000_t202" style="position:absolute;left:0;text-align:left;margin-left:318pt;margin-top:34.2pt;width:25.55pt;height:10.8pt;z-index:251766784;visibility:visible;mso-wrap-style:square;mso-width-percent:0;mso-height-percent:0;mso-wrap-distance-left:9pt;mso-wrap-distance-top:0;mso-wrap-distance-right:9pt;mso-wrap-distance-bottom:0;mso-position-horizontal:absolute;mso-position-horizontal-relative:text;mso-position-vertical:absolute;mso-position-vertical-relative:text;mso-width-percent:0;mso-height-percent:0;mso-width-relative:margin;mso-height-relative:margin;v-text-anchor:top" o:gfxdata="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" fillcolor="white [3201]" strokeweight=".5pt">
+              <v:shape w14:anchorId="0047C67F" id="_x0000_s1172" type="#_x0000_t202" style="position:absolute;left:0;text-align:left;margin-left:276.85pt;margin-top:93.95pt;width:45.75pt;height:14.25pt;z-index:251772928;visibility:visible;mso-wrap-style:square;mso-width-percent:0;mso-height-percent:0;mso-wrap-distance-left:9pt;mso-wrap-distance-top:0;mso-wrap-distance-right:9pt;mso-wrap-distance-bottom:0;mso-position-horizontal:absolute;mso-position-horizontal-relative:text;mso-position-vertical:absolute;mso-position-vertical-relative:text;mso-width-percent:0;mso-height-percent:0;mso-width-relative:margin;mso-height-relative:margin;v-text-anchor:top" o:gfxdata="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" fillcolor="white [3201]" strokeweight=".5pt">
                 <v:textbox>
                   <w:txbxContent>
                     <w:p>
                       <w:pPr>
                         <w:ind w:left="0"/>
+                        <w:rPr>
+                          <w:sz w:val="13"/>
+                          <w:szCs w:val="13"/>
+                          <w:lang w:val="en-US"/>
+                        </w:rPr>
                       </w:pPr>
+                      <w:r>
+                        <w:rPr>
+                          <w:sz w:val="13"/>
+                          <w:szCs w:val="13"/>
+                          <w:lang w:val="en-US"/>
+                        </w:rPr>
+                        <w:t>1.6845387</w:t>
+                      </w:r>
                     </w:p>
                   </w:txbxContent>
                 </v:textbox>
@@ -12037,18 +12369,18 @@
         <mc:AlternateContent>
           <mc:Choice Requires="wps">
             <w:drawing>
-              <wp:anchor distT="0" distB="0" distL="114300" distR="114300" simplePos="0" relativeHeight="251764736" behindDoc="0" locked="0" layoutInCell="1" allowOverlap="1" wp14:anchorId="287708BB" wp14:editId="3CB82E77">
+              <wp:anchor distT="0" distB="0" distL="114300" distR="114300" simplePos="0" relativeHeight="251770880" behindDoc="0" locked="0" layoutInCell="1" allowOverlap="1" wp14:anchorId="7326E1B5" wp14:editId="6814E3E4">
                 <wp:simplePos x="0" y="0"/>
                 <wp:positionH relativeFrom="column">
-                  <wp:posOffset>3382197</wp:posOffset>
+                  <wp:posOffset>2892898</wp:posOffset>
                 </wp:positionH>
                 <wp:positionV relativeFrom="paragraph">
-                  <wp:posOffset>436656</wp:posOffset>
+                  <wp:posOffset>1192530</wp:posOffset>
                 </wp:positionV>
-                <wp:extent cx="324240" cy="137459"/>
-                <wp:effectExtent l="0" t="0" r="19050" b="12700"/>
+                <wp:extent cx="586024" cy="181144"/>
+                <wp:effectExtent l="0" t="0" r="11430" b="9525"/>
                 <wp:wrapNone/>
-                <wp:docPr id="449843413" name="Text Box 89"/>
+                <wp:docPr id="38980549" name="Text Box 89"/>
                 <wp:cNvGraphicFramePr/>
                 <a:graphic xmlns:a="http://schemas.openxmlformats.org/drawingml/2006/main">
                   <a:graphicData uri="http://schemas.microsoft.com/office/word/2010/wordprocessingShape">
@@ -12057,7 +12389,7 @@
                       <wps:spPr>
                         <a:xfrm>
                           <a:off x="0" y="0"/>
-                          <a:ext cx="324240" cy="137459"/>
+                          <a:ext cx="586024" cy="181144"/>
                         </a:xfrm>
                         <a:prstGeom prst="rect">
                           <a:avLst/>
@@ -12076,7 +12408,20 @@
                           <w:p>
                             <w:pPr>
                               <w:ind w:left="0"/>
+                              <w:rPr>
+                                <w:sz w:val="13"/>
+                                <w:szCs w:val="13"/>
+                                <w:lang w:val="en-US"/>
+                              </w:rPr>
                             </w:pPr>
+                            <w:r>
+                              <w:rPr>
+                                <w:sz w:val="13"/>
+                                <w:szCs w:val="13"/>
+                                <w:lang w:val="en-US"/>
+                              </w:rPr>
+                              <w:t>-0.5598715</w:t>
+                            </w:r>
                           </w:p>
                         </w:txbxContent>
                       </wps:txbx>
@@ -12100,13 +12445,26 @@
           </mc:Choice>
           <mc:Fallback>
             <w:pict>
-              <v:shape w14:anchorId="287708BB" id="_x0000_s1173" type="#_x0000_t202" style="position:absolute;left:0;text-align:left;margin-left:266.3pt;margin-top:34.4pt;width:25.55pt;height:10.8pt;z-index:251764736;visibility:visible;mso-wrap-style:square;mso-width-percent:0;mso-height-percent:0;mso-wrap-distance-left:9pt;mso-wrap-distance-top:0;mso-wrap-distance-right:9pt;mso-wrap-distance-bottom:0;mso-position-horizontal:absolute;mso-position-horizontal-relative:text;mso-position-vertical:absolute;mso-position-vertical-relative:text;mso-width-percent:0;mso-height-percent:0;mso-width-relative:margin;mso-height-relative:margin;v-text-anchor:top" o:gfxdata="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" fillcolor="white [3201]" strokeweight=".5pt">
+              <v:shape w14:anchorId="7326E1B5" id="_x0000_s1173" type="#_x0000_t202" style="position:absolute;left:0;text-align:left;margin-left:227.8pt;margin-top:93.9pt;width:46.15pt;height:14.25pt;z-index:251770880;visibility:visible;mso-wrap-style:square;mso-width-percent:0;mso-height-percent:0;mso-wrap-distance-left:9pt;mso-wrap-distance-top:0;mso-wrap-distance-right:9pt;mso-wrap-distance-bottom:0;mso-position-horizontal:absolute;mso-position-horizontal-relative:text;mso-position-vertical:absolute;mso-position-vertical-relative:text;mso-width-percent:0;mso-height-percent:0;mso-width-relative:margin;mso-height-relative:margin;v-text-anchor:top" o:gfxdata="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" fillcolor="white [3201]" strokeweight=".5pt">
                 <v:textbox>
                   <w:txbxContent>
                     <w:p>
                       <w:pPr>
                         <w:ind w:left="0"/>
+                        <w:rPr>
+                          <w:sz w:val="13"/>
+                          <w:szCs w:val="13"/>
+                          <w:lang w:val="en-US"/>
+                        </w:rPr>
                       </w:pPr>
+                      <w:r>
+                        <w:rPr>
+                          <w:sz w:val="13"/>
+                          <w:szCs w:val="13"/>
+                          <w:lang w:val="en-US"/>
+                        </w:rPr>
+                        <w:t>-0.5598715</w:t>
+                      </w:r>
                     </w:p>
                   </w:txbxContent>
                 </v:textbox>
@@ -12122,18 +12480,18 @@
         <mc:AlternateContent>
           <mc:Choice Requires="wps">
             <w:drawing>
-              <wp:anchor distT="0" distB="0" distL="114300" distR="114300" simplePos="0" relativeHeight="251762688" behindDoc="0" locked="0" layoutInCell="1" allowOverlap="1" wp14:anchorId="15166878" wp14:editId="6D24A2BD">
+              <wp:anchor distT="0" distB="0" distL="114300" distR="114300" simplePos="0" relativeHeight="251768832" behindDoc="0" locked="0" layoutInCell="1" allowOverlap="1" wp14:anchorId="3BC89FC1" wp14:editId="26BC4740">
                 <wp:simplePos x="0" y="0"/>
                 <wp:positionH relativeFrom="column">
-                  <wp:posOffset>4038352</wp:posOffset>
+                  <wp:posOffset>1808592</wp:posOffset>
                 </wp:positionH>
                 <wp:positionV relativeFrom="paragraph">
-                  <wp:posOffset>225201</wp:posOffset>
+                  <wp:posOffset>1162531</wp:posOffset>
                 </wp:positionV>
-                <wp:extent cx="324240" cy="137459"/>
-                <wp:effectExtent l="0" t="0" r="19050" b="15240"/>
+                <wp:extent cx="1085682" cy="211921"/>
+                <wp:effectExtent l="0" t="0" r="6985" b="17145"/>
                 <wp:wrapNone/>
-                <wp:docPr id="1641216416" name="Text Box 89"/>
+                <wp:docPr id="661464282" name="Text Box 89"/>
                 <wp:cNvGraphicFramePr/>
                 <a:graphic xmlns:a="http://schemas.openxmlformats.org/drawingml/2006/main">
                   <a:graphicData uri="http://schemas.microsoft.com/office/word/2010/wordprocessingShape">
@@ -12142,7 +12500,7 @@
                       <wps:spPr>
                         <a:xfrm>
                           <a:off x="0" y="0"/>
-                          <a:ext cx="324240" cy="137459"/>
+                          <a:ext cx="1085682" cy="211921"/>
                         </a:xfrm>
                         <a:prstGeom prst="rect">
                           <a:avLst/>
@@ -12161,7 +12519,20 @@
                           <w:p>
                             <w:pPr>
                               <w:ind w:left="0"/>
+                              <w:rPr>
+                                <w:sz w:val="15"/>
+                                <w:szCs w:val="15"/>
+                                <w:lang w:val="en-US"/>
+                              </w:rPr>
                             </w:pPr>
+                            <w:r>
+                              <w:rPr>
+                                <w:sz w:val="15"/>
+                                <w:szCs w:val="15"/>
+                                <w:lang w:val="en-US"/>
+                              </w:rPr>
+                              <w:t>-3.8184674</w:t>
+                            </w:r>
                           </w:p>
                         </w:txbxContent>
                       </wps:txbx>
@@ -12185,13 +12556,26 @@
           </mc:Choice>
           <mc:Fallback>
             <w:pict>
-              <v:shape w14:anchorId="15166878" id="_x0000_s1174" type="#_x0000_t202" style="position:absolute;left:0;text-align:left;margin-left:318pt;margin-top:17.75pt;width:25.55pt;height:10.8pt;z-index:251762688;visibility:visible;mso-wrap-style:square;mso-width-percent:0;mso-height-percent:0;mso-wrap-distance-left:9pt;mso-wrap-distance-top:0;mso-wrap-distance-right:9pt;mso-wrap-distance-bottom:0;mso-position-horizontal:absolute;mso-position-horizontal-relative:text;mso-position-vertical:absolute;mso-position-vertical-relative:text;mso-width-percent:0;mso-height-percent:0;mso-width-relative:margin;mso-height-relative:margin;v-text-anchor:top" o:gfxdata="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" fillcolor="white [3201]" strokeweight=".5pt">
+              <v:shape w14:anchorId="3BC89FC1" id="_x0000_s1174" type="#_x0000_t202" style="position:absolute;left:0;text-align:left;margin-left:142.4pt;margin-top:91.55pt;width:85.5pt;height:16.7pt;z-index:251768832;visibility:visible;mso-wrap-style:square;mso-width-percent:0;mso-height-percent:0;mso-wrap-distance-left:9pt;mso-wrap-distance-top:0;mso-wrap-distance-right:9pt;mso-wrap-distance-bottom:0;mso-position-horizontal:absolute;mso-position-horizontal-relative:text;mso-position-vertical:absolute;mso-position-vertical-relative:text;mso-width-percent:0;mso-height-percent:0;mso-width-relative:margin;mso-height-relative:margin;v-text-anchor:top" o:gfxdata="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" fillcolor="white [3201]" strokeweight=".5pt">
                 <v:textbox>
                   <w:txbxContent>
                     <w:p>
                       <w:pPr>
                         <w:ind w:left="0"/>
+                        <w:rPr>
+                          <w:sz w:val="15"/>
+                          <w:szCs w:val="15"/>
+                          <w:lang w:val="en-US"/>
+                        </w:rPr>
                       </w:pPr>
+                      <w:r>
+                        <w:rPr>
+                          <w:sz w:val="15"/>
+                          <w:szCs w:val="15"/>
+                          <w:lang w:val="en-US"/>
+                        </w:rPr>
+                        <w:t>-3.8184674</w:t>
+                      </w:r>
                     </w:p>
                   </w:txbxContent>
                 </v:textbox>
@@ -12207,18 +12591,18 @@
         <mc:AlternateContent>
           <mc:Choice Requires="wps">
             <w:drawing>
-              <wp:anchor distT="0" distB="0" distL="114300" distR="114300" simplePos="0" relativeHeight="251760640" behindDoc="0" locked="0" layoutInCell="1" allowOverlap="1" wp14:anchorId="556F717A" wp14:editId="63324F46">
+              <wp:anchor distT="0" distB="0" distL="114300" distR="114300" simplePos="0" relativeHeight="251766784" behindDoc="0" locked="0" layoutInCell="1" allowOverlap="1" wp14:anchorId="3468C47A" wp14:editId="684FCA1C">
                 <wp:simplePos x="0" y="0"/>
                 <wp:positionH relativeFrom="column">
-                  <wp:posOffset>3388430</wp:posOffset>
+                  <wp:posOffset>3889375</wp:posOffset>
                 </wp:positionH>
                 <wp:positionV relativeFrom="paragraph">
-                  <wp:posOffset>224491</wp:posOffset>
+                  <wp:posOffset>399436</wp:posOffset>
                 </wp:positionV>
-                <wp:extent cx="324240" cy="137459"/>
-                <wp:effectExtent l="0" t="0" r="19050" b="15240"/>
+                <wp:extent cx="538620" cy="207129"/>
+                <wp:effectExtent l="0" t="0" r="7620" b="8890"/>
                 <wp:wrapNone/>
-                <wp:docPr id="1506702203" name="Text Box 89"/>
+                <wp:docPr id="596140220" name="Text Box 89"/>
                 <wp:cNvGraphicFramePr/>
                 <a:graphic xmlns:a="http://schemas.openxmlformats.org/drawingml/2006/main">
                   <a:graphicData uri="http://schemas.microsoft.com/office/word/2010/wordprocessingShape">
@@ -12227,7 +12611,7 @@
                       <wps:spPr>
                         <a:xfrm>
                           <a:off x="0" y="0"/>
-                          <a:ext cx="324240" cy="137459"/>
+                          <a:ext cx="538620" cy="207129"/>
                         </a:xfrm>
                         <a:prstGeom prst="rect">
                           <a:avLst/>
@@ -12246,7 +12630,20 @@
                           <w:p>
                             <w:pPr>
                               <w:ind w:left="0"/>
+                              <w:rPr>
+                                <w:sz w:val="16"/>
+                                <w:szCs w:val="16"/>
+                                <w:lang w:val="en-US"/>
+                              </w:rPr>
                             </w:pPr>
+                            <w:r>
+                              <w:rPr>
+                                <w:sz w:val="16"/>
+                                <w:szCs w:val="16"/>
+                                <w:lang w:val="en-US"/>
+                              </w:rPr>
+                              <w:t>-0.036</w:t>
+                            </w:r>
                           </w:p>
                         </w:txbxContent>
                       </wps:txbx>
@@ -12270,13 +12667,26 @@
           </mc:Choice>
           <mc:Fallback>
             <w:pict>
-              <v:shape w14:anchorId="556F717A" id="_x0000_s1175" type="#_x0000_t202" style="position:absolute;left:0;text-align:left;margin-left:266.8pt;margin-top:17.7pt;width:25.55pt;height:10.8pt;z-index:251760640;visibility:visible;mso-wrap-style:square;mso-width-percent:0;mso-height-percent:0;mso-wrap-distance-left:9pt;mso-wrap-distance-top:0;mso-wrap-distance-right:9pt;mso-wrap-distance-bottom:0;mso-position-horizontal:absolute;mso-position-horizontal-relative:text;mso-position-vertical:absolute;mso-position-vertical-relative:text;mso-width-percent:0;mso-height-percent:0;mso-width-relative:margin;mso-height-relative:margin;v-text-anchor:top" o:gfxdata="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" fillcolor="white [3201]" strokeweight=".5pt">
+              <v:shape w14:anchorId="3468C47A" id="_x0000_s1175" type="#_x0000_t202" style="position:absolute;left:0;text-align:left;margin-left:306.25pt;margin-top:31.45pt;width:42.4pt;height:16.3pt;z-index:251766784;visibility:visible;mso-wrap-style:square;mso-width-percent:0;mso-height-percent:0;mso-wrap-distance-left:9pt;mso-wrap-distance-top:0;mso-wrap-distance-right:9pt;mso-wrap-distance-bottom:0;mso-position-horizontal:absolute;mso-position-horizontal-relative:text;mso-position-vertical:absolute;mso-position-vertical-relative:text;mso-width-percent:0;mso-height-percent:0;mso-width-relative:margin;mso-height-relative:margin;v-text-anchor:top" o:gfxdata="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" fillcolor="white [3201]" strokeweight=".5pt">
                 <v:textbox>
                   <w:txbxContent>
                     <w:p>
                       <w:pPr>
                         <w:ind w:left="0"/>
+                        <w:rPr>
+                          <w:sz w:val="16"/>
+                          <w:szCs w:val="16"/>
+                          <w:lang w:val="en-US"/>
+                        </w:rPr>
                       </w:pPr>
+                      <w:r>
+                        <w:rPr>
+                          <w:sz w:val="16"/>
+                          <w:szCs w:val="16"/>
+                          <w:lang w:val="en-US"/>
+                        </w:rPr>
+                        <w:t>-0.036</w:t>
+                      </w:r>
                     </w:p>
                   </w:txbxContent>
                 </v:textbox>
@@ -12327,6 +12737,87 @@
     <w:p>
       <w:pPr>
         <w:ind w:left="-5"/>
+        <w:rPr>
+          <w:b/>
+          <w:bCs/>
+        </w:rPr>
+      </w:pPr>
+      <w:r>
+        <w:rPr>
+          <w:b/>
+          <w:bCs/>
+        </w:rPr>
+        <w:t>[Developed</w:t>
+      </w:r>
+      <w:r>
+        <w:rPr>
+          <w:b/>
+          <w:bCs/>
+        </w:rPr>
+        <w:t xml:space="preserve"> Model</w:t>
+      </w:r>
+      <w:r>
+        <w:rPr>
+          <w:b/>
+          <w:bCs/>
+        </w:rPr>
+        <w:t>] Predicted life expectancy for Libya in 2010: 79.74</w:t>
+      </w:r>
+    </w:p>
+    <w:p>
+      <w:pPr>
+        <w:ind w:left="-5"/>
+        <w:rPr>
+          <w:b/>
+          <w:bCs/>
+        </w:rPr>
+      </w:pPr>
+      <w:r>
+        <w:rPr>
+          <w:b/>
+          <w:bCs/>
+        </w:rPr>
+        <w:t>[Developing</w:t>
+      </w:r>
+      <w:r>
+        <w:rPr>
+          <w:b/>
+          <w:bCs/>
+        </w:rPr>
+        <w:t xml:space="preserve"> Model</w:t>
+      </w:r>
+      <w:r>
+        <w:rPr>
+          <w:b/>
+          <w:bCs/>
+        </w:rPr>
+        <w:t>] Predicted life expectancy for Libya in 2010: 74.95</w:t>
+      </w:r>
+    </w:p>
+    <w:p>
+      <w:pPr>
+        <w:ind w:left="-5"/>
+        <w:rPr>
+          <w:b/>
+          <w:bCs/>
+        </w:rPr>
+      </w:pPr>
+      <w:r>
+        <w:rPr>
+          <w:b/>
+          <w:bCs/>
+        </w:rPr>
+        <w:t>Actual life expectancy for Libya in 2010: 72.80</w:t>
+      </w:r>
+    </w:p>
+    <w:p>
+      <w:pPr>
+        <w:ind w:left="-5"/>
+      </w:pPr>
+    </w:p>
+    <w:p>
+      <w:pPr>
+        <w:ind w:left="-5"/>
       </w:pPr>
       <w:r>
         <w:t xml:space="preserve">Please submit your code (named </w:t>
@@ -12340,45 +12831,7 @@
         <w:t>calculate_regression.py</w:t>
       </w:r>
       <w:r>
-        <w:t xml:space="preserve">). Comparing developing and developed countries (two models that you build), can you find some interesting </w:t>
-      </w:r>
-      <w:proofErr w:type="gramStart"/>
-      <w:r>
-        <w:t>results?:</w:t>
-      </w:r>
-      <w:proofErr w:type="gramEnd"/>
-      <w:r>
-        <w:t xml:space="preserve">  </w:t>
-      </w:r>
-    </w:p>
-    <w:p>
-      <w:pPr>
-        <w:ind w:left="-5"/>
-      </w:pPr>
-      <w:r>
-        <w:t>______________________________________________________________________________</w:t>
-      </w:r>
-    </w:p>
-    <w:p>
-      <w:pPr>
-        <w:ind w:left="-5"/>
-      </w:pPr>
-      <w:r>
-        <w:t>______________________________________________________________________________</w:t>
-      </w:r>
-    </w:p>
-    <w:p>
-      <w:pPr>
-        <w:ind w:left="-5"/>
-      </w:pPr>
-      <w:r>
-        <w:t>______________________________________________________________________________</w:t>
-      </w:r>
-      <w:r>
-        <w:rPr>
-          <w:color w:val="000000"/>
-        </w:rPr>
-        <w:t xml:space="preserve"> </w:t>
+        <w:t xml:space="preserve">). Comparing developing and developed countries (two models that you build), can you find some interesting results?:  </w:t>
       </w:r>
     </w:p>
     <w:p>
@@ -12386,11 +12839,119 @@
         <w:spacing w:after="51" w:line="259" w:lineRule="auto"/>
         <w:ind w:left="0" w:firstLine="0"/>
       </w:pPr>
+    </w:p>
+    <w:p>
+      <w:pPr>
+        <w:spacing w:after="51" w:line="259" w:lineRule="auto"/>
+        <w:ind w:left="0" w:firstLine="0"/>
+      </w:pPr>
+      <w:r>
+        <w:t xml:space="preserve">Comparing the life expectancy prediction models </w:t>
+      </w:r>
+      <w:r>
+        <w:t>revealed that f</w:t>
+      </w:r>
+      <w:r>
+        <w:t xml:space="preserve">or Libya in 2010, the Developing model predicted a life expectancy of 74.95, while the Developed model estimated 79.74, both overshooting the actual recorded value of 72.80. </w:t>
+      </w:r>
+      <w:r>
+        <w:t>However</w:t>
+      </w:r>
+      <w:r>
+        <w:t xml:space="preserve">, the Developing model was closer to the actual value, with a smaller prediction error (2.15 years) compared to the Developed model (6.94 years). This suggests that </w:t>
+      </w:r>
       <w:r>
         <w:rPr>
-          <w:color w:val="000000"/>
+          <w:b/>
+          <w:bCs/>
         </w:rPr>
+        <w:t>Libya's aligned more closely with the characteristics captured by the Developing</w:t>
+      </w:r>
+      <w:r>
+        <w:rPr>
+          <w:b/>
+          <w:bCs/>
+        </w:rPr>
+        <w:t xml:space="preserve"> model</w:t>
+      </w:r>
+      <w:r>
+        <w:rPr>
+          <w:b/>
+          <w:bCs/>
+        </w:rPr>
+        <w:t>.</w:t>
+      </w:r>
+      <w:r>
+        <w:t xml:space="preserve"> Additionally, the Developing model achieved a significantly higher R</w:t>
+      </w:r>
+      <w:r>
+        <w:t xml:space="preserve">2 </w:t>
+      </w:r>
+      <w:r>
+        <w:t xml:space="preserve">score on the test set (0.769) compared to the Developed model (-0.036), indicating better generalizability and fit for the countries in its category. </w:t>
+      </w:r>
+      <w:r>
+        <w:t xml:space="preserve">Developing country model also has a lower test RMSE than the developed country model. </w:t>
+      </w:r>
+      <w:r>
+        <w:t xml:space="preserve">These findings </w:t>
+      </w:r>
+      <w:r>
+        <w:t>reinforce</w:t>
+      </w:r>
+      <w:r>
+        <w:t xml:space="preserve"> the importance of </w:t>
+      </w:r>
+      <w:r>
+        <w:rPr>
+          <w:b/>
+          <w:bCs/>
+        </w:rPr>
+        <w:t xml:space="preserve">selecting contextually relevant data when building </w:t>
+      </w:r>
+      <w:r>
+        <w:rPr>
+          <w:b/>
+          <w:bCs/>
+        </w:rPr>
+        <w:lastRenderedPageBreak/>
+        <w:t>predictive models,</w:t>
+      </w:r>
+      <w:r>
+        <w:t xml:space="preserve"> as </w:t>
+      </w:r>
+      <w:r>
+        <w:rPr>
+          <w:b/>
+          <w:bCs/>
+        </w:rPr>
+        <w:t>applying a model trained on Developed countries to a Developing country</w:t>
+      </w:r>
+      <w:r>
         <w:t xml:space="preserve"> </w:t>
+      </w:r>
+      <w:r>
+        <w:rPr>
+          <w:b/>
+          <w:bCs/>
+        </w:rPr>
+        <w:t>may lead to</w:t>
+      </w:r>
+      <w:r>
+        <w:t xml:space="preserve"> </w:t>
+      </w:r>
+      <w:r>
+        <w:rPr>
+          <w:b/>
+          <w:bCs/>
+        </w:rPr>
+        <w:t>inaccurate estimations</w:t>
+      </w:r>
+      <w:r>
+        <w:t>, as seen here</w:t>
+      </w:r>
+      <w:r>
+        <w:t>.</w:t>
       </w:r>
     </w:p>
     <w:p>
@@ -12425,32 +12986,199 @@
       <w:pPr>
         <w:ind w:left="-5"/>
       </w:pPr>
-      <w:r>
-        <w:t>______________________________________________________________________________</w:t>
-      </w:r>
-    </w:p>
-    <w:p>
-      <w:pPr>
-        <w:ind w:left="-5"/>
-      </w:pPr>
-      <w:r>
-        <w:t>______________________________________________________________________________</w:t>
-      </w:r>
     </w:p>
     <w:p>
       <w:pPr>
         <w:spacing w:after="3" w:line="240" w:lineRule="auto"/>
         <w:ind w:left="-5"/>
-        <w:jc w:val="both"/>
       </w:pPr>
       <w:r>
-        <w:t>______________________________________________________________________________</w:t>
-      </w:r>
+        <w:t>The linear regression model used to address the prediction problem in task 3 has limitat</w:t>
+      </w:r>
+      <w:r>
+        <w:t>ions.</w:t>
+      </w:r>
+      <w:r>
+        <w:t xml:space="preserve"> One of the </w:t>
+      </w:r>
+      <w:r>
+        <w:t>limitations with regard to linear regression</w:t>
+      </w:r>
+      <w:r>
+        <w:t xml:space="preserve"> is that</w:t>
+      </w:r>
+      <w:r>
+        <w:rPr>
+          <w:b/>
+          <w:bCs/>
+        </w:rPr>
+        <w:t xml:space="preserve"> there</w:t>
+      </w:r>
+      <w:r>
+        <w:rPr>
+          <w:b/>
+          <w:bCs/>
+        </w:rPr>
+        <w:t xml:space="preserve"> assumes</w:t>
+      </w:r>
+      <w:r>
+        <w:rPr>
+          <w:b/>
+          <w:bCs/>
+        </w:rPr>
+        <w:t xml:space="preserve"> a linear relationship between the predictors and the target variable</w:t>
+      </w:r>
+      <w:r>
+        <w:t xml:space="preserve">, which may not always </w:t>
+      </w:r>
+      <w:r>
+        <w:t>be true, e</w:t>
+      </w:r>
+      <w:r>
+        <w:t xml:space="preserve">specially in complex datasets where the relationships are nonlinear. </w:t>
+      </w:r>
+      <w:r>
+        <w:t xml:space="preserve">Another limitation is that </w:t>
+      </w:r>
+      <w:r>
+        <w:t xml:space="preserve">linear regression is </w:t>
+      </w:r>
+      <w:r>
+        <w:rPr>
+          <w:b/>
+          <w:bCs/>
+        </w:rPr>
+        <w:t>sensitive to multicollinearity</w:t>
+      </w:r>
+      <w:r>
+        <w:t>, where highly correlated predictors can make the model unstable and lead to unreliable coefficient estimates. The</w:t>
+      </w:r>
+      <w:r>
+        <w:t xml:space="preserve"> linear regression</w:t>
+      </w:r>
+      <w:r>
+        <w:t xml:space="preserve"> model is also </w:t>
+      </w:r>
+      <w:r>
+        <w:rPr>
+          <w:b/>
+          <w:bCs/>
+        </w:rPr>
+        <w:t>prone to outliers</w:t>
+      </w:r>
+      <w:r>
+        <w:t xml:space="preserve">, which can skew the results and reduce </w:t>
+      </w:r>
+      <w:r>
+        <w:t xml:space="preserve">its </w:t>
+      </w:r>
+      <w:r>
+        <w:t>predictive accurac</w:t>
+      </w:r>
+      <w:r>
+        <w:t xml:space="preserve">y. As seen in </w:t>
+      </w:r>
+      <w:r>
+        <w:t>T</w:t>
+      </w:r>
+      <w:r>
+        <w:t>ask 3</w:t>
+      </w:r>
+      <w:r>
+        <w:t>, the model shows signs of overfitting or underfitting</w:t>
+      </w:r>
+      <w:r>
+        <w:t xml:space="preserve">. </w:t>
+      </w:r>
+      <w:r>
+        <w:t xml:space="preserve">To improve the model, alternatives like </w:t>
+      </w:r>
+      <w:r>
+        <w:rPr>
+          <w:b/>
+          <w:bCs/>
+        </w:rPr>
+        <w:t>polynomial regression</w:t>
+      </w:r>
+      <w:r>
+        <w:t xml:space="preserve"> could be explored to </w:t>
+      </w:r>
+      <w:r>
+        <w:rPr>
+          <w:b/>
+          <w:bCs/>
+        </w:rPr>
+        <w:t>capture nonlinear relationships</w:t>
+      </w:r>
+      <w:r>
+        <w:t xml:space="preserve">, while </w:t>
+      </w:r>
+      <w:r>
+        <w:rPr>
+          <w:b/>
+          <w:bCs/>
+        </w:rPr>
+        <w:t>regularization techniques</w:t>
+      </w:r>
+      <w:r>
+        <w:t xml:space="preserve"> </w:t>
+      </w:r>
+      <w:r>
+        <w:t xml:space="preserve">discussed in class </w:t>
+      </w:r>
+      <w:r>
+        <w:t xml:space="preserve">such as Ridge or Lasso could help reduce overfitting and </w:t>
+      </w:r>
+      <w:r>
+        <w:t>enhance generalization by</w:t>
+      </w:r>
+      <w:r>
+        <w:rPr>
+          <w:b/>
+          <w:bCs/>
+        </w:rPr>
+        <w:t xml:space="preserve"> penalizing large coefficients.</w:t>
+      </w:r>
+      <w:r>
+        <w:t xml:space="preserve"> Furthermore, refining </w:t>
+      </w:r>
+      <w:r>
+        <w:rPr>
+          <w:b/>
+          <w:bCs/>
+        </w:rPr>
+        <w:t>feature engineering</w:t>
+      </w:r>
+      <w:r>
+        <w:t xml:space="preserve"> and </w:t>
+      </w:r>
+      <w:r>
+        <w:rPr>
+          <w:b/>
+          <w:bCs/>
+        </w:rPr>
+        <w:t>selection</w:t>
+      </w:r>
+      <w:r>
+        <w:t xml:space="preserve"> could lead to better model performance.</w:t>
+      </w:r>
+    </w:p>
+    <w:p>
+      <w:pPr>
+        <w:spacing w:after="3" w:line="240" w:lineRule="auto"/>
+        <w:ind w:left="-5"/>
+      </w:pPr>
+    </w:p>
+    <w:p>
+      <w:pPr>
+        <w:spacing w:after="3" w:line="240" w:lineRule="auto"/>
+        <w:ind w:left="-5"/>
+      </w:pPr>
       <w:r>
         <w:rPr>
           <w:color w:val="000000"/>
         </w:rPr>
-        <w:t xml:space="preserve"> Submission: Your code files and a PDF file (containing your solution for tasks and the results to report). </w:t>
+        <w:t xml:space="preserve">Submission: Your code files and a PDF file (containing your solution for tasks and the results to report). </w:t>
       </w:r>
     </w:p>
     <w:sectPr>
@@ -12913,6 +13641,80 @@
       </w:tblCellMar>
     </w:tblPr>
   </w:style>
+  <w:style w:type="character" w:styleId="CommentReference">
+    <w:name w:val="annotation reference"/>
+    <w:basedOn w:val="DefaultParagraphFont"/>
+    <w:uiPriority w:val="99"/>
+    <w:semiHidden/>
+    <w:unhideWhenUsed/>
+    <w:rsid w:val="00271D86"/>
+    <w:rPr>
+      <w:sz w:val="16"/>
+      <w:szCs w:val="16"/>
+    </w:rPr>
+  </w:style>
+  <w:style w:type="paragraph" w:styleId="CommentText">
+    <w:name w:val="annotation text"/>
+    <w:basedOn w:val="Normal"/>
+    <w:link w:val="CommentTextChar"/>
+    <w:uiPriority w:val="99"/>
+    <w:semiHidden/>
+    <w:unhideWhenUsed/>
+    <w:rsid w:val="00271D86"/>
+    <w:pPr>
+      <w:spacing w:line="240" w:lineRule="auto"/>
+    </w:pPr>
+    <w:rPr>
+      <w:sz w:val="20"/>
+      <w:szCs w:val="20"/>
+    </w:rPr>
+  </w:style>
+  <w:style w:type="character" w:customStyle="1" w:styleId="CommentTextChar">
+    <w:name w:val="Comment Text Char"/>
+    <w:basedOn w:val="DefaultParagraphFont"/>
+    <w:link w:val="CommentText"/>
+    <w:uiPriority w:val="99"/>
+    <w:semiHidden/>
+    <w:rsid w:val="00271D86"/>
+    <w:rPr>
+      <w:rFonts w:ascii="Calibri" w:eastAsia="Calibri" w:hAnsi="Calibri" w:cs="Times New Roman"/>
+      <w:color w:val="174E86"/>
+      <w:sz w:val="20"/>
+      <w:szCs w:val="20"/>
+      <w:lang w:val="en" w:eastAsia="en"/>
+    </w:rPr>
+  </w:style>
+  <w:style w:type="paragraph" w:styleId="CommentSubject">
+    <w:name w:val="annotation subject"/>
+    <w:basedOn w:val="CommentText"/>
+    <w:next w:val="CommentText"/>
+    <w:link w:val="CommentSubjectChar"/>
+    <w:uiPriority w:val="99"/>
+    <w:semiHidden/>
+    <w:unhideWhenUsed/>
+    <w:rsid w:val="00271D86"/>
+    <w:rPr>
+      <w:b/>
+      <w:bCs/>
+    </w:rPr>
+  </w:style>
+  <w:style w:type="character" w:customStyle="1" w:styleId="CommentSubjectChar">
+    <w:name w:val="Comment Subject Char"/>
+    <w:basedOn w:val="CommentTextChar"/>
+    <w:link w:val="CommentSubject"/>
+    <w:uiPriority w:val="99"/>
+    <w:semiHidden/>
+    <w:rsid w:val="00271D86"/>
+    <w:rPr>
+      <w:rFonts w:ascii="Calibri" w:eastAsia="Calibri" w:hAnsi="Calibri" w:cs="Times New Roman"/>
+      <w:b/>
+      <w:bCs/>
+      <w:color w:val="174E86"/>
+      <w:sz w:val="20"/>
+      <w:szCs w:val="20"/>
+      <w:lang w:val="en" w:eastAsia="en"/>
+    </w:rPr>
+  </w:style>
 </w:styles>
 </file>
 

</xml_diff>